<commit_message>
Added lessons learned, switched from CSS to SCSS, fixed camelCase issues with json causing test data to fail.
</commit_message>
<xml_diff>
--- a/Documentation/DigitalPortfolio(All-in-One)-SoftwareDesignJournal.docx
+++ b/Documentation/DigitalPortfolio(All-in-One)-SoftwareDesignJournal.docx
@@ -8336,36 +8336,12 @@
     </w:p>
     <w:p>
       <w:r>
-        <w:t xml:space="preserve">This document is a design journal, which means it includes various things that I have jotted down or diagrammed </w:t>
-      </w:r>
-      <w:proofErr w:type="gramStart"/>
-      <w:r>
-        <w:t>in order to</w:t>
-      </w:r>
-      <w:proofErr w:type="gramEnd"/>
-      <w:r>
-        <w:t xml:space="preserve"> design and implement the project. It will be made freely available on GitHub </w:t>
-      </w:r>
-      <w:proofErr w:type="gramStart"/>
-      <w:r>
-        <w:t>as a way to</w:t>
-      </w:r>
-      <w:proofErr w:type="gramEnd"/>
-      <w:r>
-        <w:t xml:space="preserve"> show off my design and technical writing skills when the digital portfolio goes online. </w:t>
-      </w:r>
-    </w:p>
-    <w:p>
-      <w:r>
-        <w:t xml:space="preserve">Since this is a personal project needing completion in a few months, with relatively little time available </w:t>
-      </w:r>
-      <w:proofErr w:type="gramStart"/>
-      <w:r>
-        <w:t>to</w:t>
-      </w:r>
-      <w:proofErr w:type="gramEnd"/>
-      <w:r>
-        <w:t xml:space="preserve"> it, many things such as a detailed set of CRC cards and class ADTs may not be included. It is not that I lack the knowledge to do them, but their gain in this small project and limited time availability make them less desirable.</w:t>
+        <w:t xml:space="preserve">This document is a design journal, which means it includes various things that I have jotted down or diagrammed in order to design and implement the project. It will be made freely available on GitHub as a way to show off my design and technical writing skills when the digital portfolio goes online. </w:t>
+      </w:r>
+    </w:p>
+    <w:p>
+      <w:r>
+        <w:t>Since this is a personal project needing completion in a few months, with relatively little time available to it, many things such as a detailed set of CRC cards and class ADTs may not be included. It is not that I lack the knowledge to do them, but their gain in this small project and limited time availability make them less desirable.</w:t>
       </w:r>
     </w:p>
     <w:p>
@@ -8646,15 +8622,7 @@
       </w:pPr>
       <w:bookmarkStart w:id="19" w:name="_Toc125733309"/>
       <w:r>
-        <w:t xml:space="preserve">Eina </w:t>
-      </w:r>
-      <w:proofErr w:type="spellStart"/>
-      <w:r>
-        <w:t>Onting’s</w:t>
-      </w:r>
-      <w:proofErr w:type="spellEnd"/>
-      <w:r>
-        <w:t xml:space="preserve"> Portfolio</w:t>
+        <w:t>Eina Onting’s Portfolio</w:t>
       </w:r>
       <w:bookmarkEnd w:id="19"/>
     </w:p>
@@ -8695,18 +8663,10 @@
       </w:pPr>
       <w:bookmarkStart w:id="22" w:name="_Toc125733312"/>
       <w:r>
-        <w:t xml:space="preserve">Fabian </w:t>
-      </w:r>
-      <w:proofErr w:type="spellStart"/>
-      <w:r>
-        <w:t>Irsara</w:t>
-      </w:r>
-      <w:r>
-        <w:t>’s</w:t>
-      </w:r>
-      <w:proofErr w:type="spellEnd"/>
-      <w:r>
-        <w:t xml:space="preserve"> Portfolio</w:t>
+        <w:t>Fabian Irsara</w:t>
+      </w:r>
+      <w:r>
+        <w:t>’s Portfolio</w:t>
       </w:r>
       <w:bookmarkEnd w:id="22"/>
     </w:p>
@@ -8792,13 +8752,8 @@
       <w:bookmarkStart w:id="28" w:name="_Toc125733318"/>
       <w:r>
         <w:lastRenderedPageBreak/>
-        <w:t xml:space="preserve">Adham </w:t>
-      </w:r>
-      <w:proofErr w:type="spellStart"/>
-      <w:r>
-        <w:t>Dannaway’s</w:t>
-      </w:r>
-      <w:proofErr w:type="spellEnd"/>
+        <w:t>Adham Dannaway’s</w:t>
+      </w:r>
       <w:r>
         <w:t xml:space="preserve"> Portfolio</w:t>
       </w:r>
@@ -9000,11 +8955,9 @@
             <w:tcW w:w="1870" w:type="dxa"/>
           </w:tcPr>
           <w:p>
-            <w:proofErr w:type="spellStart"/>
             <w:r>
               <w:t>Onting</w:t>
             </w:r>
-            <w:proofErr w:type="spellEnd"/>
           </w:p>
         </w:tc>
         <w:tc>
@@ -9078,11 +9031,9 @@
             <w:tcW w:w="1870" w:type="dxa"/>
           </w:tcPr>
           <w:p>
-            <w:proofErr w:type="spellStart"/>
             <w:r>
               <w:t>Irsara</w:t>
             </w:r>
-            <w:proofErr w:type="spellEnd"/>
           </w:p>
         </w:tc>
         <w:tc>
@@ -9232,11 +9183,9 @@
             <w:tcW w:w="1870" w:type="dxa"/>
           </w:tcPr>
           <w:p>
-            <w:proofErr w:type="spellStart"/>
             <w:r>
               <w:t>Dannaway</w:t>
             </w:r>
-            <w:proofErr w:type="spellEnd"/>
           </w:p>
         </w:tc>
         <w:tc>
@@ -9316,24 +9265,14 @@
       <w:r>
         <w:t xml:space="preserve">Table </w:t>
       </w:r>
-      <w:r>
-        <w:fldChar w:fldCharType="begin"/>
-      </w:r>
-      <w:r>
-        <w:instrText xml:space="preserve"> SEQ Table \* ARABIC </w:instrText>
-      </w:r>
-      <w:r>
-        <w:fldChar w:fldCharType="separate"/>
-      </w:r>
-      <w:r>
-        <w:rPr>
-          <w:noProof/>
-        </w:rPr>
-        <w:t>1</w:t>
-      </w:r>
-      <w:r>
-        <w:fldChar w:fldCharType="end"/>
-      </w:r>
+      <w:fldSimple w:instr=" SEQ Table \* ARABIC ">
+        <w:r>
+          <w:rPr>
+            <w:noProof/>
+          </w:rPr>
+          <w:t>1</w:t>
+        </w:r>
+      </w:fldSimple>
       <w:r>
         <w:t>: Competitor Analysis Table</w:t>
       </w:r>
@@ -9645,31 +9584,7 @@
     </w:p>
     <w:p>
       <w:r>
-        <w:t xml:space="preserve">The Labyrinth of Devon was my submission for my first and second semesters of college. It is based around the World of </w:t>
-      </w:r>
-      <w:proofErr w:type="spellStart"/>
-      <w:r>
-        <w:t>Zuul</w:t>
-      </w:r>
-      <w:proofErr w:type="spellEnd"/>
-      <w:r>
-        <w:t xml:space="preserve"> project from the </w:t>
-      </w:r>
-      <w:proofErr w:type="spellStart"/>
-      <w:r>
-        <w:t>BlueJ</w:t>
-      </w:r>
-      <w:proofErr w:type="spellEnd"/>
-      <w:r>
-        <w:t xml:space="preserve"> books. It is a simple </w:t>
-      </w:r>
-      <w:proofErr w:type="gramStart"/>
-      <w:r>
-        <w:t>text based</w:t>
-      </w:r>
-      <w:proofErr w:type="gramEnd"/>
-      <w:r>
-        <w:t xml:space="preserve"> game that in the second class when from pure command line to featuring some graphical elements as the text-based game was played.</w:t>
+        <w:t>The Labyrinth of Devon was my submission for my first and second semesters of college. It is based around the World of Zuul project from the BlueJ books. It is a simple text based game that in the second class when from pure command line to featuring some graphical elements as the text-based game was played.</w:t>
       </w:r>
     </w:p>
     <w:p>
@@ -9682,15 +9597,7 @@
         <w:t>The previous version was built using Java and AWT/Swing. It featured a four-floor text-based dungeon experience. It had randomization of damage that took the min and max damage values from the weapon and character strength and reduced it by any defense modifiers. The player and enemies had a chance to dodge. The player could gain experience and level up. There were weapons, armor, and other items that could be equipped.</w:t>
       </w:r>
       <w:r>
-        <w:t xml:space="preserve"> Each turn allowed one command to be performed. If the enemies were not in the same room </w:t>
-      </w:r>
-      <w:proofErr w:type="gramStart"/>
-      <w:r>
-        <w:t>of</w:t>
-      </w:r>
-      <w:proofErr w:type="gramEnd"/>
-      <w:r>
-        <w:t xml:space="preserve"> the player on that floor of the dungeon, they could move to an adjacent room at random and surprise attack the player in the same round. The dungeon had three floors of enemies, items, and random room generation. On the final floor was what was meant to be a mini boss out of three choices. My theme to outdo the other students taking the course between two classes was to add randomization everywhere: four layouts, with a few rooms randomly selected for the floor’s list, and a random allotment of monsters and items. This gave my game, something that only one other student could </w:t>
+        <w:t xml:space="preserve"> Each turn allowed one command to be performed. If the enemies were not in the same room of the player on that floor of the dungeon, they could move to an adjacent room at random and surprise attack the player in the same round. The dungeon had three floors of enemies, items, and random room generation. On the final floor was what was meant to be a mini boss out of three choices. My theme to outdo the other students taking the course between two classes was to add randomization everywhere: four layouts, with a few rooms randomly selected for the floor’s list, and a random allotment of monsters and items. This gave my game, something that only one other student could </w:t>
       </w:r>
       <w:r>
         <w:t>boast of</w:t>
@@ -9970,6 +9877,9 @@
         <w:keepNext/>
       </w:pPr>
       <w:r>
+        <w:rPr>
+          <w:noProof/>
+        </w:rPr>
         <w:drawing>
           <wp:inline distT="0" distB="0" distL="0" distR="0" wp14:anchorId="331D7C54" wp14:editId="1DF4C7DE">
             <wp:extent cx="5943600" cy="2696845"/>
@@ -10015,24 +9925,14 @@
       <w:r>
         <w:t xml:space="preserve">Figure </w:t>
       </w:r>
-      <w:r>
-        <w:fldChar w:fldCharType="begin"/>
-      </w:r>
-      <w:r>
-        <w:instrText xml:space="preserve"> SEQ Figure \* ARABIC </w:instrText>
-      </w:r>
-      <w:r>
-        <w:fldChar w:fldCharType="separate"/>
-      </w:r>
-      <w:r>
-        <w:rPr>
-          <w:noProof/>
-        </w:rPr>
-        <w:t>1</w:t>
-      </w:r>
-      <w:r>
-        <w:fldChar w:fldCharType="end"/>
-      </w:r>
+      <w:fldSimple w:instr=" SEQ Figure \* ARABIC ">
+        <w:r>
+          <w:rPr>
+            <w:noProof/>
+          </w:rPr>
+          <w:t>1</w:t>
+        </w:r>
+      </w:fldSimple>
       <w:r>
         <w:t>: Color Theme</w:t>
       </w:r>
@@ -10040,15 +9940,7 @@
     </w:p>
     <w:p>
       <w:r>
-        <w:t xml:space="preserve">This was selected because it was colorful and went well with the predefined theme that </w:t>
-      </w:r>
-      <w:proofErr w:type="spellStart"/>
-      <w:r>
-        <w:t>Bulma</w:t>
-      </w:r>
-      <w:proofErr w:type="spellEnd"/>
-      <w:r>
-        <w:t xml:space="preserve"> uses for its components</w:t>
+        <w:t>This was selected because it was colorful and went well with the predefined theme that Bulma uses for its components</w:t>
       </w:r>
       <w:r>
         <w:t>.</w:t>
@@ -10060,13 +9952,8 @@
         <w:t>components</w:t>
       </w:r>
       <w:r>
-        <w:t xml:space="preserve"> in </w:t>
-      </w:r>
-      <w:proofErr w:type="spellStart"/>
-      <w:r>
-        <w:t>Bulma</w:t>
-      </w:r>
-      <w:proofErr w:type="spellEnd"/>
+        <w:t xml:space="preserve"> in Bulma</w:t>
+      </w:r>
       <w:r>
         <w:t>.</w:t>
       </w:r>
@@ -10109,13 +9996,8 @@
       </w:r>
     </w:p>
     <w:p>
-      <w:proofErr w:type="spellStart"/>
-      <w:r>
-        <w:t>Archivo</w:t>
-      </w:r>
-      <w:proofErr w:type="spellEnd"/>
-      <w:r>
-        <w:t xml:space="preserve"> Narrow</w:t>
+      <w:r>
+        <w:t>Archivo Narrow</w:t>
       </w:r>
     </w:p>
     <w:p>
@@ -10127,11 +10009,9 @@
       </w:r>
     </w:p>
     <w:p>
-      <w:proofErr w:type="spellStart"/>
       <w:r>
         <w:t>Fondamento</w:t>
       </w:r>
-      <w:proofErr w:type="spellEnd"/>
     </w:p>
     <w:p>
       <w:pPr>
@@ -10152,10 +10032,7 @@
       </w:pPr>
       <w:bookmarkStart w:id="72" w:name="_Toc125733360"/>
       <w:r>
-        <w:t>Second</w:t>
-      </w:r>
-      <w:r>
-        <w:t xml:space="preserve"> Font-Type Set</w:t>
+        <w:t>Second Font-Type Set</w:t>
       </w:r>
       <w:bookmarkEnd w:id="72"/>
     </w:p>
@@ -10168,16 +10045,8 @@
       </w:r>
     </w:p>
     <w:p>
-      <w:proofErr w:type="spellStart"/>
-      <w:r>
-        <w:t>Archivo</w:t>
-      </w:r>
-      <w:proofErr w:type="spellEnd"/>
-      <w:r>
-        <w:t xml:space="preserve"> </w:t>
-      </w:r>
-      <w:r>
-        <w:t>Black</w:t>
+      <w:r>
+        <w:t>Archivo Black</w:t>
       </w:r>
     </w:p>
     <w:p>
@@ -10203,11 +10072,9 @@
       </w:r>
     </w:p>
     <w:p>
-      <w:proofErr w:type="spellStart"/>
       <w:r>
         <w:t>Imprima</w:t>
       </w:r>
-      <w:proofErr w:type="spellEnd"/>
     </w:p>
     <w:p>
       <w:pPr>
@@ -10215,10 +10082,7 @@
       </w:pPr>
       <w:bookmarkStart w:id="73" w:name="_Toc125733361"/>
       <w:r>
-        <w:t>Third</w:t>
-      </w:r>
-      <w:r>
-        <w:t xml:space="preserve"> Font-Type Set</w:t>
+        <w:t>Third Font-Type Set</w:t>
       </w:r>
       <w:bookmarkEnd w:id="73"/>
     </w:p>
@@ -10257,11 +10121,9 @@
       </w:r>
     </w:p>
     <w:p>
-      <w:proofErr w:type="spellStart"/>
       <w:r>
         <w:t>Molengo</w:t>
       </w:r>
-      <w:proofErr w:type="spellEnd"/>
     </w:p>
     <w:p/>
     <w:p>
@@ -10306,11 +10168,9 @@
           <w:numId w:val="3"/>
         </w:numPr>
       </w:pPr>
-      <w:proofErr w:type="spellStart"/>
       <w:r>
         <w:t>PrimeNG</w:t>
       </w:r>
-      <w:proofErr w:type="spellEnd"/>
     </w:p>
     <w:p>
       <w:pPr>
@@ -10320,11 +10180,9 @@
           <w:numId w:val="3"/>
         </w:numPr>
       </w:pPr>
-      <w:proofErr w:type="spellStart"/>
       <w:r>
         <w:t>FontAwesome</w:t>
       </w:r>
-      <w:proofErr w:type="spellEnd"/>
     </w:p>
     <w:p>
       <w:pPr>
@@ -10334,11 +10192,9 @@
           <w:numId w:val="3"/>
         </w:numPr>
       </w:pPr>
-      <w:proofErr w:type="spellStart"/>
       <w:r>
         <w:t>Bulma</w:t>
       </w:r>
-      <w:proofErr w:type="spellEnd"/>
     </w:p>
     <w:p>
       <w:pPr>
@@ -10364,10 +10220,61 @@
     </w:p>
     <w:p>
       <w:pPr>
+        <w:pStyle w:val="Heading2"/>
+      </w:pPr>
+      <w:r>
+        <w:t>Built With</w:t>
+      </w:r>
+    </w:p>
+    <w:p>
+      <w:pPr>
+        <w:pStyle w:val="ListParagraph"/>
+        <w:numPr>
+          <w:ilvl w:val="0"/>
+          <w:numId w:val="4"/>
+        </w:numPr>
+      </w:pPr>
+      <w:r>
+        <w:t>ASP.NET 6</w:t>
+      </w:r>
+    </w:p>
+    <w:p>
+      <w:pPr>
+        <w:pStyle w:val="ListParagraph"/>
+        <w:numPr>
+          <w:ilvl w:val="0"/>
+          <w:numId w:val="4"/>
+        </w:numPr>
+      </w:pPr>
+      <w:r>
+        <w:t>Duende IdentityServer 6</w:t>
+      </w:r>
+    </w:p>
+    <w:p>
+      <w:pPr>
+        <w:pStyle w:val="ListParagraph"/>
+        <w:numPr>
+          <w:ilvl w:val="0"/>
+          <w:numId w:val="4"/>
+        </w:numPr>
+      </w:pPr>
+      <w:r>
+        <w:t>Bootstrap</w:t>
+      </w:r>
+      <w:r>
+        <w:t xml:space="preserve"> – </w:t>
+      </w:r>
+      <w:r>
+        <w:t>May be changed to Bulma later on</w:t>
+      </w:r>
+    </w:p>
+    <w:p>
+      <w:pPr>
         <w:pStyle w:val="Heading1"/>
       </w:pPr>
       <w:bookmarkStart w:id="76" w:name="_Toc125733364"/>
       <w:r>
+        <w:lastRenderedPageBreak/>
         <w:t>Database Design</w:t>
       </w:r>
       <w:bookmarkEnd w:id="76"/>
@@ -10421,6 +10328,32 @@
       </w:r>
       <w:r>
         <w:t xml:space="preserve"> the application to downloaded onto a machine and run without issue. Only the key will be supplied for these.</w:t>
+      </w:r>
+    </w:p>
+    <w:p>
+      <w:pPr>
+        <w:pStyle w:val="Heading1"/>
+      </w:pPr>
+      <w:r>
+        <w:t>Lessons Learned</w:t>
+      </w:r>
+    </w:p>
+    <w:p>
+      <w:pPr>
+        <w:pStyle w:val="Heading2"/>
+      </w:pPr>
+      <w:r>
+        <w:t>JSON Serialization and Camel Casing</w:t>
+      </w:r>
+    </w:p>
+    <w:p>
+      <w:r>
+        <w:t>The default project for Angular w/ ASP.NET Core 6 is not configured correctly, at least from what was seen. The deserialization of JSON is case sensitive when done by the http client for Angular. The pascal case used by .NET Core caused issues with deserialization, this caused the table on the testing ‘Fetch Data’ page to not have data in its rows (although the rows did get created).</w:t>
+      </w:r>
+    </w:p>
+    <w:p>
+      <w:r>
+        <w:t>Additionally, Angular/TypeScript does not notify when an array object is not actually holding the desired type of data. There are no errors thrown when this occurs and functionality just seemingly breaks quietly.</w:t>
       </w:r>
     </w:p>
     <w:p>
@@ -10774,6 +10707,92 @@
     </w:lvl>
   </w:abstractNum>
   <w:abstractNum w:abstractNumId="2" w15:restartNumberingAfterBreak="0">
+    <w:nsid w:val="330A3EA7"/>
+    <w:multiLevelType w:val="hybridMultilevel"/>
+    <w:tmpl w:val="7B98DD46"/>
+    <w:lvl w:ilvl="0" w:tplc="04090013">
+      <w:start w:val="1"/>
+      <w:numFmt w:val="upperRoman"/>
+      <w:lvlText w:val="%1."/>
+      <w:lvlJc w:val="right"/>
+      <w:pPr>
+        <w:ind w:left="720" w:hanging="360"/>
+      </w:pPr>
+    </w:lvl>
+    <w:lvl w:ilvl="1" w:tplc="04090019" w:tentative="1">
+      <w:start w:val="1"/>
+      <w:numFmt w:val="lowerLetter"/>
+      <w:lvlText w:val="%2."/>
+      <w:lvlJc w:val="left"/>
+      <w:pPr>
+        <w:ind w:left="1440" w:hanging="360"/>
+      </w:pPr>
+    </w:lvl>
+    <w:lvl w:ilvl="2" w:tplc="0409001B" w:tentative="1">
+      <w:start w:val="1"/>
+      <w:numFmt w:val="lowerRoman"/>
+      <w:lvlText w:val="%3."/>
+      <w:lvlJc w:val="right"/>
+      <w:pPr>
+        <w:ind w:left="2160" w:hanging="180"/>
+      </w:pPr>
+    </w:lvl>
+    <w:lvl w:ilvl="3" w:tplc="0409000F" w:tentative="1">
+      <w:start w:val="1"/>
+      <w:numFmt w:val="decimal"/>
+      <w:lvlText w:val="%4."/>
+      <w:lvlJc w:val="left"/>
+      <w:pPr>
+        <w:ind w:left="2880" w:hanging="360"/>
+      </w:pPr>
+    </w:lvl>
+    <w:lvl w:ilvl="4" w:tplc="04090019" w:tentative="1">
+      <w:start w:val="1"/>
+      <w:numFmt w:val="lowerLetter"/>
+      <w:lvlText w:val="%5."/>
+      <w:lvlJc w:val="left"/>
+      <w:pPr>
+        <w:ind w:left="3600" w:hanging="360"/>
+      </w:pPr>
+    </w:lvl>
+    <w:lvl w:ilvl="5" w:tplc="0409001B" w:tentative="1">
+      <w:start w:val="1"/>
+      <w:numFmt w:val="lowerRoman"/>
+      <w:lvlText w:val="%6."/>
+      <w:lvlJc w:val="right"/>
+      <w:pPr>
+        <w:ind w:left="4320" w:hanging="180"/>
+      </w:pPr>
+    </w:lvl>
+    <w:lvl w:ilvl="6" w:tplc="0409000F" w:tentative="1">
+      <w:start w:val="1"/>
+      <w:numFmt w:val="decimal"/>
+      <w:lvlText w:val="%7."/>
+      <w:lvlJc w:val="left"/>
+      <w:pPr>
+        <w:ind w:left="5040" w:hanging="360"/>
+      </w:pPr>
+    </w:lvl>
+    <w:lvl w:ilvl="7" w:tplc="04090019" w:tentative="1">
+      <w:start w:val="1"/>
+      <w:numFmt w:val="lowerLetter"/>
+      <w:lvlText w:val="%8."/>
+      <w:lvlJc w:val="left"/>
+      <w:pPr>
+        <w:ind w:left="5760" w:hanging="360"/>
+      </w:pPr>
+    </w:lvl>
+    <w:lvl w:ilvl="8" w:tplc="0409001B" w:tentative="1">
+      <w:start w:val="1"/>
+      <w:numFmt w:val="lowerRoman"/>
+      <w:lvlText w:val="%9."/>
+      <w:lvlJc w:val="right"/>
+      <w:pPr>
+        <w:ind w:left="6480" w:hanging="180"/>
+      </w:pPr>
+    </w:lvl>
+  </w:abstractNum>
+  <w:abstractNum w:abstractNumId="3" w15:restartNumberingAfterBreak="0">
     <w:nsid w:val="40251D3A"/>
     <w:multiLevelType w:val="hybridMultilevel"/>
     <w:tmpl w:val="C40CAA5E"/>
@@ -10863,10 +10882,13 @@
     <w:abstractNumId w:val="0"/>
   </w:num>
   <w:num w:numId="2" w16cid:durableId="2031948842">
-    <w:abstractNumId w:val="2"/>
+    <w:abstractNumId w:val="3"/>
   </w:num>
   <w:num w:numId="3" w16cid:durableId="713191895">
     <w:abstractNumId w:val="1"/>
+  </w:num>
+  <w:num w:numId="4" w16cid:durableId="1371567486">
+    <w:abstractNumId w:val="2"/>
   </w:num>
   <w:numIdMacAtCleanup w:val="3"/>
 </w:numbering>

</xml_diff>

<commit_message>
Unneeded projects were removed. Gitignore now ignores the jar for PlantUML to avoid copyright issues.
</commit_message>
<xml_diff>
--- a/Documentation/DigitalPortfolio(All-in-One)-SoftwareDesignJournal.docx
+++ b/Documentation/DigitalPortfolio(All-in-One)-SoftwareDesignJournal.docx
@@ -9265,14 +9265,24 @@
       <w:r>
         <w:t xml:space="preserve">Table </w:t>
       </w:r>
-      <w:fldSimple w:instr=" SEQ Table \* ARABIC ">
-        <w:r>
-          <w:rPr>
-            <w:noProof/>
-          </w:rPr>
-          <w:t>1</w:t>
-        </w:r>
-      </w:fldSimple>
+      <w:r>
+        <w:fldChar w:fldCharType="begin"/>
+      </w:r>
+      <w:r>
+        <w:instrText xml:space="preserve"> SEQ Table \* ARABIC </w:instrText>
+      </w:r>
+      <w:r>
+        <w:fldChar w:fldCharType="separate"/>
+      </w:r>
+      <w:r>
+        <w:rPr>
+          <w:noProof/>
+        </w:rPr>
+        <w:t>1</w:t>
+      </w:r>
+      <w:r>
+        <w:fldChar w:fldCharType="end"/>
+      </w:r>
       <w:r>
         <w:t>: Competitor Analysis Table</w:t>
       </w:r>
@@ -9925,14 +9935,24 @@
       <w:r>
         <w:t xml:space="preserve">Figure </w:t>
       </w:r>
-      <w:fldSimple w:instr=" SEQ Figure \* ARABIC ">
-        <w:r>
-          <w:rPr>
-            <w:noProof/>
-          </w:rPr>
-          <w:t>1</w:t>
-        </w:r>
-      </w:fldSimple>
+      <w:r>
+        <w:fldChar w:fldCharType="begin"/>
+      </w:r>
+      <w:r>
+        <w:instrText xml:space="preserve"> SEQ Figure \* ARABIC </w:instrText>
+      </w:r>
+      <w:r>
+        <w:fldChar w:fldCharType="separate"/>
+      </w:r>
+      <w:r>
+        <w:rPr>
+          <w:noProof/>
+        </w:rPr>
+        <w:t>1</w:t>
+      </w:r>
+      <w:r>
+        <w:fldChar w:fldCharType="end"/>
+      </w:r>
       <w:r>
         <w:t>: Color Theme</w:t>
       </w:r>
@@ -10332,9 +10352,72 @@
     </w:p>
     <w:p>
       <w:pPr>
+        <w:pStyle w:val="Heading2"/>
+      </w:pPr>
+      <w:r>
+        <w:t>Identity Server Certificate Generation</w:t>
+      </w:r>
+    </w:p>
+    <w:p>
+      <w:hyperlink r:id="rId17" w:history="1">
+        <w:r>
+          <w:rPr>
+            <w:rStyle w:val="Hyperlink"/>
+          </w:rPr>
+          <w:t>https://stackoverflow.com/questions/35880187/how-would-i-generate-the-identity-server-signing-certificate</w:t>
+        </w:r>
+      </w:hyperlink>
+    </w:p>
+    <w:p/>
+    <w:p>
+      <w:pPr>
         <w:pStyle w:val="Heading1"/>
       </w:pPr>
       <w:r>
+        <w:t>Running the application</w:t>
+      </w:r>
+    </w:p>
+    <w:p>
+      <w:pPr>
+        <w:shd w:val="clear" w:color="auto" w:fill="262626" w:themeFill="text1" w:themeFillTint="D9"/>
+      </w:pPr>
+      <w:r>
+        <w:t>dotnet publish -c Release -o published</w:t>
+      </w:r>
+    </w:p>
+    <w:p>
+      <w:pPr>
+        <w:shd w:val="clear" w:color="auto" w:fill="262626" w:themeFill="text1" w:themeFillTint="D9"/>
+      </w:pPr>
+      <w:r>
+        <w:t>dotnet published/</w:t>
+      </w:r>
+      <w:r>
+        <w:t>Portfolio</w:t>
+      </w:r>
+      <w:r>
+        <w:t>.dll</w:t>
+      </w:r>
+    </w:p>
+    <w:p>
+      <w:pPr>
+        <w:shd w:val="clear" w:color="auto" w:fill="262626" w:themeFill="text1" w:themeFillTint="D9"/>
+      </w:pPr>
+      <w:r>
+        <w:t>New-SelfSignedCertificate -Type Custom -Subject "CN=</w:t>
+      </w:r>
+      <w:r>
+        <w:t>PortfolioId</w:t>
+      </w:r>
+      <w:r>
+        <w:t>" -TextExtension @("2.5.29.37={text}1.3.6.1.5.5.7.3.3") -KeyUsage DigitalSignature -KeyAlgorithm RSA -KeyLength 2048 -CertStoreLocation "Cert:\LocalMachine\My"</w:t>
+      </w:r>
+    </w:p>
+    <w:p>
+      <w:pPr>
+        <w:pStyle w:val="Heading1"/>
+      </w:pPr>
+      <w:r>
         <w:t>Lessons Learned</w:t>
       </w:r>
     </w:p>
@@ -10355,6 +10438,15 @@
       <w:r>
         <w:t>Additionally, Angular/TypeScript does not notify when an array object is not actually holding the desired type of data. There are no errors thrown when this occurs and functionality just seemingly breaks quietly.</w:t>
       </w:r>
+    </w:p>
+    <w:p>
+      <w:pPr>
+        <w:pStyle w:val="Heading2"/>
+        <w:numPr>
+          <w:ilvl w:val="0"/>
+          <w:numId w:val="0"/>
+        </w:numPr>
+      </w:pPr>
     </w:p>
     <w:p>
       <w:pPr>

</xml_diff>

<commit_message>
Added initial list of functional requirements
</commit_message>
<xml_diff>
--- a/Documentation/DigitalPortfolio(All-in-One)-SoftwareDesignJournal.docx
+++ b/Documentation/DigitalPortfolio(All-in-One)-SoftwareDesignJournal.docx
@@ -10039,21 +10039,6 @@
         </w:numPr>
       </w:pPr>
       <w:r>
-        <w:t xml:space="preserve">Funnily enough, his page happens to be using BulmaCSS as </w:t>
-      </w:r>
-      <w:r>
-        <w:t>well.</w:t>
-      </w:r>
-    </w:p>
-    <w:p>
-      <w:pPr>
-        <w:pStyle w:val="ListParagraph"/>
-        <w:numPr>
-          <w:ilvl w:val="0"/>
-          <w:numId w:val="9"/>
-        </w:numPr>
-      </w:pPr>
-      <w:r>
         <w:t>Copyright on the footer writes out as ‘©</w:t>
       </w:r>
       <w:r>
@@ -11250,6 +11235,11 @@
       <w:bookmarkEnd w:id="35"/>
     </w:p>
     <w:p>
+      <w:r>
+        <w:t>The system shall have a front page that contains a picture of me, my email address, a section talking about who I am, and other sections that summarize what I know and what I have achieved, providing navigation links where relevant.</w:t>
+      </w:r>
+    </w:p>
+    <w:p>
       <w:pPr>
         <w:pStyle w:val="Heading3"/>
       </w:pPr>
@@ -11260,6 +11250,19 @@
       <w:bookmarkEnd w:id="36"/>
     </w:p>
     <w:p>
+      <w:r>
+        <w:t>When the user navigates to the login page, the register page, or any page requiring the user to be signed in, the system shall redirect the user to the API to perform account actions with information needed to verify the client and redirect the user back when finished</w:t>
+      </w:r>
+      <w:r>
+        <w:t>.</w:t>
+      </w:r>
+    </w:p>
+    <w:p>
+      <w:r>
+        <w:t>When the user has successfully been authenticated at the API, the system shall redirect the user to the single page application and store the necessary credentials to prove the user’s identity on future requests.</w:t>
+      </w:r>
+    </w:p>
+    <w:p>
       <w:pPr>
         <w:pStyle w:val="Heading3"/>
       </w:pPr>
@@ -11273,57 +11276,73 @@
       <w:bookmarkEnd w:id="37"/>
     </w:p>
     <w:p>
+      <w:r>
+        <w:t>The system shall handle all HTTP requests using SSL.</w:t>
+      </w:r>
+    </w:p>
+    <w:p>
       <w:pPr>
         <w:pStyle w:val="Heading3"/>
       </w:pPr>
-      <w:bookmarkStart w:id="38" w:name="_Toc135408613"/>
-      <w:r>
-        <w:t>About Me Page with Personal and Professional</w:t>
+      <w:bookmarkStart w:id="38" w:name="_Toc135408614"/>
+      <w:r>
+        <w:t>Resume Page</w:t>
       </w:r>
       <w:bookmarkEnd w:id="38"/>
     </w:p>
     <w:p>
+      <w:r>
+        <w:t>The system shall have a resume page on the single page application that previews the resume and allows for it to be easily downloaded.</w:t>
+      </w:r>
+    </w:p>
+    <w:p>
       <w:pPr>
         <w:pStyle w:val="Heading3"/>
       </w:pPr>
-      <w:bookmarkStart w:id="39" w:name="_Toc135408614"/>
-      <w:r>
-        <w:t>Resume Page</w:t>
+      <w:bookmarkStart w:id="39" w:name="_Toc135408615"/>
+      <w:r>
+        <w:t>Previous Projects Page</w:t>
       </w:r>
       <w:bookmarkEnd w:id="39"/>
     </w:p>
     <w:p>
+      <w:r>
+        <w:t>The system shall have a page on the single page application that shows details relating to previously completed projects and navigation links that redirect the user to them in a new browser tab.</w:t>
+      </w:r>
+    </w:p>
+    <w:p>
       <w:pPr>
         <w:pStyle w:val="Heading3"/>
       </w:pPr>
-      <w:bookmarkStart w:id="40" w:name="_Toc135408615"/>
-      <w:r>
-        <w:t>Previous Projects Page</w:t>
+      <w:bookmarkStart w:id="40" w:name="_Toc135408616"/>
+      <w:r>
+        <w:t>Integrated Side Project Showcase</w:t>
+      </w:r>
+      <w:r>
+        <w:t xml:space="preserve"> Page</w:t>
       </w:r>
       <w:bookmarkEnd w:id="40"/>
     </w:p>
     <w:p>
+      <w:r>
+        <w:t>The system shall have a page that will be used to showcase projects that the user can interact with on the single page application.</w:t>
+      </w:r>
+    </w:p>
+    <w:p>
+      <w:r>
+        <w:lastRenderedPageBreak/>
+        <w:t>While the user is on the integrated side project showcase page, the system shall display a dock with content that can be clicked on to open each of the integrated side projects.</w:t>
+      </w:r>
+    </w:p>
+    <w:p>
       <w:pPr>
         <w:pStyle w:val="Heading3"/>
       </w:pPr>
-      <w:bookmarkStart w:id="41" w:name="_Toc135408616"/>
-      <w:r>
-        <w:t>Integrated Side Project Showcase</w:t>
-      </w:r>
-      <w:r>
-        <w:t xml:space="preserve"> Page</w:t>
+      <w:bookmarkStart w:id="41" w:name="_Toc135408618"/>
+      <w:r>
+        <w:t>Skills Page</w:t>
       </w:r>
       <w:bookmarkEnd w:id="41"/>
-    </w:p>
-    <w:p>
-      <w:pPr>
-        <w:pStyle w:val="Heading3"/>
-      </w:pPr>
-      <w:bookmarkStart w:id="42" w:name="_Toc135408618"/>
-      <w:r>
-        <w:t>Skills Page</w:t>
-      </w:r>
-      <w:bookmarkEnd w:id="42"/>
     </w:p>
     <w:p>
       <w:pPr>
@@ -11353,105 +11372,151 @@
         <w:t>Formal</w:t>
       </w:r>
     </w:p>
+    <w:p>
+      <w:r>
+        <w:t>The system shall have a page on the single page application that displays my current skills relating to programming languages, frameworks, etc., making use of infographics.</w:t>
+      </w:r>
+    </w:p>
     <w:p/>
     <w:p>
       <w:pPr>
         <w:pStyle w:val="Heading3"/>
       </w:pPr>
-      <w:bookmarkStart w:id="43" w:name="_Toc135408619"/>
+      <w:bookmarkStart w:id="42" w:name="_Toc135408619"/>
       <w:r>
         <w:t>Certifications Page</w:t>
       </w:r>
+      <w:bookmarkEnd w:id="42"/>
+    </w:p>
+    <w:p>
+      <w:r>
+        <w:t>The system shall have a page on the single page application that displays my certifications along with an accordion appended to the bottom of each of their previews allowing the user to view more details or verify the certification.</w:t>
+      </w:r>
+    </w:p>
+    <w:p>
+      <w:pPr>
+        <w:pStyle w:val="Heading3"/>
+      </w:pPr>
+      <w:bookmarkStart w:id="43" w:name="_Toc135408620"/>
+      <w:r>
+        <w:t>Other Credentials Page</w:t>
+      </w:r>
       <w:bookmarkEnd w:id="43"/>
     </w:p>
     <w:p>
+      <w:r>
+        <w:t>The system shall have a page on the single page application that displays any other credentials that I have earned along with details that can be viewed below each.</w:t>
+      </w:r>
+    </w:p>
+    <w:p>
       <w:pPr>
         <w:pStyle w:val="Heading3"/>
       </w:pPr>
-      <w:bookmarkStart w:id="44" w:name="_Toc135408620"/>
-      <w:r>
-        <w:t>Other Credentials Page</w:t>
+      <w:bookmarkStart w:id="44" w:name="_Toc135408621"/>
+      <w:r>
+        <w:t>Portfolio Updates Page</w:t>
       </w:r>
       <w:bookmarkEnd w:id="44"/>
     </w:p>
     <w:p>
       <w:pPr>
+        <w:pStyle w:val="Heading4"/>
+      </w:pPr>
+      <w:r>
+        <w:t>What?</w:t>
+      </w:r>
+    </w:p>
+    <w:p>
+      <w:r>
+        <w:t xml:space="preserve">This would be a page for me to post recent updates about new skills, changes to the site, talk about new technologies, etc. It would function sort of like a short summary blog in a way. Where blogs may be given pages, this would be meant for content </w:t>
+      </w:r>
+      <w:r>
+        <w:t xml:space="preserve">from one to </w:t>
+      </w:r>
+      <w:r>
+        <w:t>five</w:t>
+      </w:r>
+      <w:r>
+        <w:t xml:space="preserve"> paragraphs in length with maybe attached images/files.</w:t>
+      </w:r>
+    </w:p>
+    <w:p>
+      <w:r>
+        <w:t xml:space="preserve">This is my planned alternative as I am not currently interested in </w:t>
+      </w:r>
+      <w:r>
+        <w:t xml:space="preserve">doing full blog </w:t>
+      </w:r>
+      <w:r>
+        <w:t>posts</w:t>
+      </w:r>
+      <w:r>
+        <w:t>E</w:t>
+      </w:r>
+      <w:r>
+        <w:t>, these updates could be days to months apart.</w:t>
+      </w:r>
+    </w:p>
+    <w:p>
+      <w:pPr>
+        <w:pStyle w:val="Heading4"/>
+      </w:pPr>
+      <w:r>
+        <w:t>Formal</w:t>
+      </w:r>
+    </w:p>
+    <w:p>
+      <w:r>
+        <w:t>The system shall have a page on the single page application where short messages with a title, body, and optional image, are displayed.</w:t>
+      </w:r>
+    </w:p>
+    <w:p>
+      <w:r>
+        <w:t xml:space="preserve">While the administrator account is logged in, the system shall display a form at the bottom of the current viewable list of updates that allows a title and body </w:t>
+      </w:r>
+      <w:r>
+        <w:lastRenderedPageBreak/>
+        <w:t>message to be inserted into their form fields along with an optional file upload form field that allows for image extensions</w:t>
+      </w:r>
+      <w:r>
+        <w:t xml:space="preserve"> including GIFs.</w:t>
+      </w:r>
+    </w:p>
+    <w:p>
+      <w:r>
+        <w:t>When the form is used by the administrator to add an update post, the system shall send the data to the API.</w:t>
+      </w:r>
+    </w:p>
+    <w:p>
+      <w:r>
+        <w:t>When the API receives form data for a new update post, the system shall persist that new update post, given that the title and body are provided and that the file has an image extension and persist the file path (if relevant), title, and body in a database.</w:t>
+      </w:r>
+    </w:p>
+    <w:p>
+      <w:r>
+        <w:t>When a user navigates to the updates page, the system shall contact the API, the API shall contact the database, the data should be pulled, and the related information sent back to the user for viewing.</w:t>
+      </w:r>
+    </w:p>
+    <w:p/>
+    <w:p>
+      <w:pPr>
+        <w:pStyle w:val="Heading2"/>
+      </w:pPr>
+      <w:bookmarkStart w:id="45" w:name="_Toc135408622"/>
+      <w:r>
+        <w:t>Nonfunctional</w:t>
+      </w:r>
+      <w:bookmarkEnd w:id="45"/>
+    </w:p>
+    <w:p>
+      <w:pPr>
         <w:pStyle w:val="Heading3"/>
       </w:pPr>
-      <w:bookmarkStart w:id="45" w:name="_Toc135408621"/>
-      <w:r>
-        <w:t>Portfolio Updates Page</w:t>
-      </w:r>
-      <w:bookmarkEnd w:id="45"/>
-    </w:p>
-    <w:p>
-      <w:pPr>
-        <w:pStyle w:val="Heading4"/>
-      </w:pPr>
-      <w:r>
-        <w:t>What?</w:t>
-      </w:r>
-    </w:p>
-    <w:p>
-      <w:r>
-        <w:t xml:space="preserve">This would be a page for me to post recent updates about new skills, changes to the site, talk about new technologies, etc. It would function sort of like a short summary blog in a way. Where blogs may be given pages, this would be meant for content </w:t>
-      </w:r>
-      <w:r>
-        <w:t xml:space="preserve">from one to </w:t>
-      </w:r>
-      <w:r>
-        <w:t>five</w:t>
-      </w:r>
-      <w:r>
-        <w:t xml:space="preserve"> paragraphs in length with maybe attached images/files.</w:t>
-      </w:r>
-    </w:p>
-    <w:p>
-      <w:r>
-        <w:t xml:space="preserve">This is my planned alternative as I am not currently interested in </w:t>
-      </w:r>
-      <w:r>
-        <w:t xml:space="preserve">doing full blog </w:t>
-      </w:r>
-      <w:r>
-        <w:t>posts</w:t>
-      </w:r>
-      <w:r>
-        <w:t>E</w:t>
-      </w:r>
-      <w:r>
-        <w:t>, these updates could be days to months apart.</w:t>
-      </w:r>
-    </w:p>
-    <w:p>
-      <w:pPr>
-        <w:pStyle w:val="Heading4"/>
-      </w:pPr>
-      <w:r>
-        <w:t>Formal</w:t>
-      </w:r>
-    </w:p>
-    <w:p/>
-    <w:p>
-      <w:pPr>
-        <w:pStyle w:val="Heading2"/>
-      </w:pPr>
-      <w:bookmarkStart w:id="46" w:name="_Toc135408622"/>
-      <w:r>
-        <w:lastRenderedPageBreak/>
-        <w:t>Nonfunctional</w:t>
+      <w:bookmarkStart w:id="46" w:name="_Toc135408623"/>
+      <w:r>
+        <w:t>WCAG 2.1 AA Compliance</w:t>
       </w:r>
       <w:bookmarkEnd w:id="46"/>
-    </w:p>
-    <w:p>
-      <w:pPr>
-        <w:pStyle w:val="Heading3"/>
-      </w:pPr>
-      <w:bookmarkStart w:id="47" w:name="_Toc135408623"/>
-      <w:r>
-        <w:t>WCAG 2.1 AA Compliance</w:t>
-      </w:r>
-      <w:bookmarkEnd w:id="47"/>
     </w:p>
     <w:p>
       <w:pPr>
@@ -11488,136 +11553,133 @@
       <w:pPr>
         <w:pStyle w:val="Heading3"/>
       </w:pPr>
-      <w:bookmarkStart w:id="48" w:name="_Toc135408624"/>
+      <w:bookmarkStart w:id="47" w:name="_Toc135408624"/>
       <w:r>
         <w:t>Custom Logo</w:t>
       </w:r>
+      <w:bookmarkEnd w:id="47"/>
+    </w:p>
+    <w:p>
+      <w:pPr>
+        <w:pStyle w:val="Heading3"/>
+      </w:pPr>
+      <w:bookmarkStart w:id="48" w:name="_Toc135408625"/>
+      <w:r>
+        <w:t>Custom Favicon</w:t>
+      </w:r>
       <w:bookmarkEnd w:id="48"/>
     </w:p>
     <w:p>
       <w:pPr>
         <w:pStyle w:val="Heading3"/>
       </w:pPr>
-      <w:bookmarkStart w:id="49" w:name="_Toc135408625"/>
-      <w:r>
-        <w:t>Custom Favicon</w:t>
+      <w:bookmarkStart w:id="49" w:name="_Toc135408626"/>
+      <w:r>
+        <w:t>Professional Code Documentation</w:t>
       </w:r>
       <w:bookmarkEnd w:id="49"/>
     </w:p>
     <w:p>
       <w:pPr>
+        <w:pStyle w:val="Heading1"/>
+      </w:pPr>
+      <w:bookmarkStart w:id="50" w:name="_Toc135408627"/>
+      <w:r>
+        <w:t>Nice-to-Haves</w:t>
+      </w:r>
+      <w:bookmarkEnd w:id="50"/>
+    </w:p>
+    <w:p>
+      <w:pPr>
+        <w:pStyle w:val="Heading2"/>
+      </w:pPr>
+      <w:bookmarkStart w:id="51" w:name="_Toc135408628"/>
+      <w:r>
+        <w:t>Labyrinth of Devon (v3.0)</w:t>
+      </w:r>
+      <w:bookmarkEnd w:id="51"/>
+    </w:p>
+    <w:p>
+      <w:pPr>
         <w:pStyle w:val="Heading3"/>
       </w:pPr>
-      <w:bookmarkStart w:id="50" w:name="_Toc135408626"/>
-      <w:r>
-        <w:t>Professional Code Documentation</w:t>
-      </w:r>
-      <w:bookmarkEnd w:id="50"/>
-    </w:p>
-    <w:p>
-      <w:pPr>
-        <w:pStyle w:val="Heading1"/>
-      </w:pPr>
-      <w:bookmarkStart w:id="51" w:name="_Toc135408627"/>
-      <w:r>
-        <w:t>Nice-to-Haves</w:t>
-      </w:r>
-      <w:bookmarkEnd w:id="51"/>
-    </w:p>
-    <w:p>
-      <w:pPr>
-        <w:pStyle w:val="Heading2"/>
-      </w:pPr>
-      <w:bookmarkStart w:id="52" w:name="_Toc135408628"/>
-      <w:r>
-        <w:t>Labyrinth of Devon (v3.0)</w:t>
+      <w:bookmarkStart w:id="52" w:name="_Toc135408629"/>
+      <w:r>
+        <w:t>Why</w:t>
       </w:r>
       <w:bookmarkEnd w:id="52"/>
     </w:p>
     <w:p>
+      <w:r>
+        <w:t>The Labyrinth of Devon was my submission for my first and second semesters of college. It is based around the World of Zuul project from the BlueJ books. It is a simple text based game that in the second class when from pure command line to featuring some graphical elements as the text-based game was played.</w:t>
+      </w:r>
+    </w:p>
+    <w:p>
+      <w:r>
+        <w:t>To make this digital portfolio more interesting and as a semi-separate personal project, I want to remake a version of Labyrinth of Devon. The idea being that I could see how much that I have changed since my freshman year.</w:t>
+      </w:r>
+    </w:p>
+    <w:p>
+      <w:r>
+        <w:lastRenderedPageBreak/>
+        <w:t>The previous version was built using Java and AWT/Swing. It featured a four-floor text-based dungeon experience. It had randomization of damage that took the min and max damage values from the weapon and character strength and reduced it by any defense modifiers. The player and enemies had a chance to dodge. The player could gain experience and level up. There were weapons, armor, and other items that could be equipped.</w:t>
+      </w:r>
+      <w:r>
+        <w:t xml:space="preserve"> Each turn allowed one command to be performed. If the enemies were not in the same room of the player on that floor of the dungeon, they could move to an adjacent room at random and surprise attack the player in the same round. The dungeon had three floors of enemies, items, and random room generation. On the final floor was what was meant to be a mini boss out of three choices. My theme to outdo the other students taking the course between two classes was to add randomization everywhere: four layouts, with a few rooms randomly selected for the floor’s list, and a random allotment of monsters and items. This gave my game, something that only one other student could </w:t>
+      </w:r>
+      <w:r>
+        <w:t>boast of</w:t>
+      </w:r>
+      <w:r>
+        <w:t xml:space="preserve"> at the time, different experiences each time it was played.</w:t>
+      </w:r>
+    </w:p>
+    <w:p>
+      <w:r>
+        <w:t>However, the code was unoptimized, had boring lore elements, lacked depth, had a poor class system, and used heavy copy and paste. If I wanted 20 health potions for a floor, I had 20 lines of code do the adding of health potions. The GUI in the second version was mediocre and had no images for what occurred in text.</w:t>
+      </w:r>
+      <w:r>
+        <w:t xml:space="preserve"> The class system was meant to be Warrior, Rogue, Mage, and Peasant. The peasant </w:t>
+      </w:r>
+      <w:r>
+        <w:t xml:space="preserve">class </w:t>
+      </w:r>
+      <w:r>
+        <w:t xml:space="preserve">worked as expected since they were meant to be a challenge to do since they lacked bonuses. The mage was useless but stronger than the peasant since the magic system was never implemented. The rogue had no special abilities but was stronger than the mage and had better dodge chances. This </w:t>
+      </w:r>
+      <w:r>
+        <w:t>led</w:t>
+      </w:r>
+      <w:r>
+        <w:t xml:space="preserve"> to an </w:t>
+      </w:r>
+      <w:r>
+        <w:t>unintentional</w:t>
+      </w:r>
+      <w:r>
+        <w:t xml:space="preserve"> difficulty system based on class chosen</w:t>
+      </w:r>
+      <w:r>
+        <w:t xml:space="preserve"> (which due to time constraints, I left in because it was a “feature”)</w:t>
+      </w:r>
+      <w:r>
+        <w:t>.</w:t>
+      </w:r>
+    </w:p>
+    <w:p>
+      <w:r>
+        <w:t>How have I changed over the years? What could be done so much better, even with the time tacked on by making it Web friendly? This is a fun little experiment I want to do.</w:t>
+      </w:r>
+    </w:p>
+    <w:p>
       <w:pPr>
         <w:pStyle w:val="Heading3"/>
       </w:pPr>
-      <w:bookmarkStart w:id="53" w:name="_Toc135408629"/>
-      <w:r>
-        <w:t>Why</w:t>
+      <w:bookmarkStart w:id="53" w:name="_Toc135408630"/>
+      <w:r>
+        <w:t>Self-Applied Constraints</w:t>
       </w:r>
       <w:bookmarkEnd w:id="53"/>
-    </w:p>
-    <w:p>
-      <w:r>
-        <w:t>The Labyrinth of Devon was my submission for my first and second semesters of college. It is based around the World of Zuul project from the BlueJ books. It is a simple text based game that in the second class when from pure command line to featuring some graphical elements as the text-based game was played.</w:t>
-      </w:r>
-    </w:p>
-    <w:p>
-      <w:r>
-        <w:t>To make this digital portfolio more interesting and as a semi-separate personal project, I want to remake a version of Labyrinth of Devon. The idea being that I could see how much that I have changed since my freshman year.</w:t>
-      </w:r>
-    </w:p>
-    <w:p>
-      <w:r>
-        <w:t>The previous version was built using Java and AWT/Swing. It featured a four-floor text-based dungeon experience. It had randomization of damage that took the min and max damage values from the weapon and character strength and reduced it by any defense modifiers. The player and enemies had a chance to dodge. The player could gain experience and level up. There were weapons, armor, and other items that could be equipped.</w:t>
-      </w:r>
-      <w:r>
-        <w:t xml:space="preserve"> Each turn allowed one command to be performed. If the enemies were not in the same room of the player on that floor of the dungeon, they could move to an adjacent room at random and surprise attack the player in the same round. The dungeon had three floors of enemies, items, and random room generation. On the final floor was what was meant to be a mini boss out of three choices. My theme to outdo the other students taking the course between two classes was to add randomization everywhere: four layouts, with a few rooms randomly selected for the floor’s list, and a random allotment of monsters and items. This gave my </w:t>
-      </w:r>
-      <w:r>
-        <w:lastRenderedPageBreak/>
-        <w:t xml:space="preserve">game, something that only one other student could </w:t>
-      </w:r>
-      <w:r>
-        <w:t>boast of</w:t>
-      </w:r>
-      <w:r>
-        <w:t xml:space="preserve"> at the time, different experiences each time it was played.</w:t>
-      </w:r>
-    </w:p>
-    <w:p>
-      <w:r>
-        <w:t>However, the code was unoptimized, had boring lore elements, lacked depth, had a poor class system, and used heavy copy and paste. If I wanted 20 health potions for a floor, I had 20 lines of code do the adding of health potions. The GUI in the second version was mediocre and had no images for what occurred in text.</w:t>
-      </w:r>
-      <w:r>
-        <w:t xml:space="preserve"> The class system was meant to be Warrior, Rogue, Mage, and Peasant. The peasant </w:t>
-      </w:r>
-      <w:r>
-        <w:t xml:space="preserve">class </w:t>
-      </w:r>
-      <w:r>
-        <w:t xml:space="preserve">worked as expected since they were meant to be a challenge to do since they lacked bonuses. The mage was useless but stronger than the peasant since the magic system was never implemented. The rogue had no special abilities but was stronger than the mage and had better dodge chances. This </w:t>
-      </w:r>
-      <w:r>
-        <w:t>led</w:t>
-      </w:r>
-      <w:r>
-        <w:t xml:space="preserve"> to an </w:t>
-      </w:r>
-      <w:r>
-        <w:t>unintentional</w:t>
-      </w:r>
-      <w:r>
-        <w:t xml:space="preserve"> difficulty system based on class chosen</w:t>
-      </w:r>
-      <w:r>
-        <w:t xml:space="preserve"> (which due to time constraints, I left in because it was a “feature”)</w:t>
-      </w:r>
-      <w:r>
-        <w:t>.</w:t>
-      </w:r>
-    </w:p>
-    <w:p>
-      <w:r>
-        <w:t>How have I changed over the years? What could be done so much better, even with the time tacked on by making it Web friendly? This is a fun little experiment I want to do.</w:t>
-      </w:r>
-    </w:p>
-    <w:p>
-      <w:pPr>
-        <w:pStyle w:val="Heading3"/>
-      </w:pPr>
-      <w:bookmarkStart w:id="54" w:name="_Toc135408630"/>
-      <w:r>
-        <w:t>Self-Applied Constraints</w:t>
-      </w:r>
-      <w:bookmarkEnd w:id="54"/>
     </w:p>
     <w:p>
       <w:pPr>
@@ -11694,6 +11756,7 @@
         </w:numPr>
       </w:pPr>
       <w:r>
+        <w:lastRenderedPageBreak/>
         <w:t>Third-party libraries are allowed but cannot be overused</w:t>
       </w:r>
     </w:p>
@@ -11785,135 +11848,135 @@
       <w:pPr>
         <w:pStyle w:val="Heading3"/>
       </w:pPr>
-      <w:bookmarkStart w:id="55" w:name="_Toc135408631"/>
+      <w:bookmarkStart w:id="54" w:name="_Toc135408631"/>
       <w:r>
         <w:t>Prerequisites</w:t>
       </w:r>
+      <w:bookmarkEnd w:id="54"/>
+    </w:p>
+    <w:p>
+      <w:r>
+        <w:t>This cannot be started until previous projects have been listed and detailed on other pages and 1/3 of the requirements for the portfolio are met.</w:t>
+      </w:r>
+    </w:p>
+    <w:p>
+      <w:pPr>
+        <w:pStyle w:val="Heading2"/>
+      </w:pPr>
+      <w:bookmarkStart w:id="55" w:name="_Toc135408632"/>
+      <w:r>
+        <w:t>Day-Based Messages</w:t>
+      </w:r>
       <w:bookmarkEnd w:id="55"/>
     </w:p>
     <w:p>
       <w:r>
-        <w:t>This cannot be started until previous projects have been listed and detailed on other pages and 1/3 of the requirements for the portfolio are met.</w:t>
+        <w:t>This was used with one of the examples and provides a dynamic and positive statement about the day. If there is a good place for it that is not doing well with being empty, this could be implemented.</w:t>
       </w:r>
     </w:p>
     <w:p>
       <w:pPr>
         <w:pStyle w:val="Heading2"/>
       </w:pPr>
-      <w:bookmarkStart w:id="56" w:name="_Toc135408632"/>
+      <w:bookmarkStart w:id="56" w:name="_Toc135408633"/>
+      <w:r>
+        <w:t>Card/Table Listing Switch</w:t>
+      </w:r>
+      <w:bookmarkEnd w:id="56"/>
+    </w:p>
+    <w:p>
+      <w:r>
+        <w:t>This may only fit certain pages, but allowing the view of data to be changed could help to give off a vibe of being more knowledgeable for doing something that is relatively simple</w:t>
+      </w:r>
+    </w:p>
+    <w:p>
+      <w:pPr>
+        <w:pStyle w:val="Heading2"/>
+      </w:pPr>
+      <w:bookmarkStart w:id="57" w:name="_Toc135408634"/>
+      <w:r>
+        <w:t>Professor Testimonials</w:t>
+      </w:r>
+      <w:bookmarkEnd w:id="57"/>
+    </w:p>
+    <w:p>
+      <w:r>
+        <w:t>NOTE: Perhaps include a letter from each if they are willing</w:t>
+      </w:r>
+    </w:p>
+    <w:p>
+      <w:pPr>
+        <w:pStyle w:val="Heading2"/>
+      </w:pPr>
+      <w:bookmarkStart w:id="58" w:name="_Toc135408635"/>
+      <w:r>
+        <w:t>Caravan Card Game</w:t>
+      </w:r>
+      <w:bookmarkEnd w:id="58"/>
+    </w:p>
+    <w:p>
+      <w:pPr>
+        <w:pStyle w:val="Heading3"/>
+      </w:pPr>
+      <w:bookmarkStart w:id="59" w:name="_Toc135408636"/>
+      <w:r>
+        <w:t>What</w:t>
+      </w:r>
+      <w:r>
+        <w:t>?</w:t>
+      </w:r>
+      <w:bookmarkEnd w:id="59"/>
+    </w:p>
+    <w:p>
+      <w:r>
+        <w:t>This is a card game that may have originated with the game Fallout: New Vegas</w:t>
+      </w:r>
+      <w:r>
+        <w:t xml:space="preserve">. The main premise is simple, sell 2 caravan routes by having a higher bid than the opponent but no more than 26 and no less than 21 points for that </w:t>
+      </w:r>
+      <w:r>
+        <w:t>route.</w:t>
+      </w:r>
+    </w:p>
+    <w:p>
+      <w:pPr>
+        <w:pStyle w:val="Heading3"/>
+      </w:pPr>
+      <w:bookmarkStart w:id="60" w:name="_Toc135408637"/>
+      <w:r>
+        <w:t>Why</w:t>
+      </w:r>
+      <w:r>
+        <w:t>?</w:t>
+      </w:r>
+      <w:bookmarkEnd w:id="60"/>
+    </w:p>
+    <w:p>
+      <w:r>
+        <w:t xml:space="preserve">This is a very enjoyable card game that does not have as many implementations as others online. This makes it more unique compared to other digital portfolios. </w:t>
+      </w:r>
+      <w:r>
+        <w:t>It requires some form of AI player and has more complexity than a simple game like Blackjack</w:t>
+      </w:r>
+      <w:r>
+        <w:t>.</w:t>
+      </w:r>
+    </w:p>
+    <w:p>
       <w:r>
         <w:lastRenderedPageBreak/>
-        <w:t>Day-Based Messages</w:t>
-      </w:r>
-      <w:bookmarkEnd w:id="56"/>
-    </w:p>
-    <w:p>
-      <w:r>
-        <w:t>This was used with one of the examples and provides a dynamic and positive statement about the day. If there is a good place for it that is not doing well with being empty, this could be implemented.</w:t>
-      </w:r>
-    </w:p>
-    <w:p>
-      <w:pPr>
-        <w:pStyle w:val="Heading2"/>
-      </w:pPr>
-      <w:bookmarkStart w:id="57" w:name="_Toc135408633"/>
-      <w:r>
-        <w:t>Card/Table Listing Switch</w:t>
-      </w:r>
-      <w:bookmarkEnd w:id="57"/>
-    </w:p>
-    <w:p>
-      <w:r>
-        <w:t>This may only fit certain pages, but allowing the view of data to be changed could help to give off a vibe of being more knowledgeable for doing something that is relatively simple</w:t>
-      </w:r>
-    </w:p>
-    <w:p>
-      <w:pPr>
-        <w:pStyle w:val="Heading2"/>
-      </w:pPr>
-      <w:bookmarkStart w:id="58" w:name="_Toc135408634"/>
-      <w:r>
-        <w:t>Professor Testimonials</w:t>
-      </w:r>
-      <w:bookmarkEnd w:id="58"/>
-    </w:p>
-    <w:p>
-      <w:r>
-        <w:t>NOTE: Perhaps include a letter from each if they are willing</w:t>
-      </w:r>
-    </w:p>
-    <w:p>
-      <w:pPr>
-        <w:pStyle w:val="Heading2"/>
-      </w:pPr>
-      <w:bookmarkStart w:id="59" w:name="_Toc135408635"/>
-      <w:r>
-        <w:t>Caravan Card Game</w:t>
-      </w:r>
-      <w:bookmarkEnd w:id="59"/>
+        <w:t>This card game would show off skills related to online game mechanics, simple conditional ‘AI’, some creativity, etc.</w:t>
+      </w:r>
     </w:p>
     <w:p>
       <w:pPr>
         <w:pStyle w:val="Heading3"/>
       </w:pPr>
-      <w:bookmarkStart w:id="60" w:name="_Toc135408636"/>
-      <w:r>
-        <w:t>What</w:t>
-      </w:r>
-      <w:r>
-        <w:t>?</w:t>
-      </w:r>
-      <w:bookmarkEnd w:id="60"/>
-    </w:p>
-    <w:p>
-      <w:r>
-        <w:t>This is a card game that may have originated with the game Fallout: New Vegas</w:t>
-      </w:r>
-      <w:r>
-        <w:t xml:space="preserve">. The main premise is simple, sell 2 caravan routes by having a higher bid than the opponent but no more than 26 and no less than 21 points for that </w:t>
-      </w:r>
-      <w:r>
-        <w:t>route.</w:t>
-      </w:r>
-    </w:p>
-    <w:p>
-      <w:pPr>
-        <w:pStyle w:val="Heading3"/>
-      </w:pPr>
-      <w:bookmarkStart w:id="61" w:name="_Toc135408637"/>
-      <w:r>
-        <w:t>Why</w:t>
-      </w:r>
-      <w:r>
-        <w:t>?</w:t>
+      <w:bookmarkStart w:id="61" w:name="_Toc135408638"/>
+      <w:r>
+        <w:t>Rules</w:t>
       </w:r>
       <w:bookmarkEnd w:id="61"/>
-    </w:p>
-    <w:p>
-      <w:r>
-        <w:t xml:space="preserve">This is a very enjoyable card game that does not have as many implementations as others online. This makes it more unique compared to other digital portfolios. </w:t>
-      </w:r>
-      <w:r>
-        <w:t>It requires some form of AI player and has more complexity than a simple game like Blackjack</w:t>
-      </w:r>
-      <w:r>
-        <w:t>.</w:t>
-      </w:r>
-    </w:p>
-    <w:p>
-      <w:r>
-        <w:t>This card game would show off skills related to online game mechanics, simple conditional ‘AI’, some creativity, etc.</w:t>
-      </w:r>
-    </w:p>
-    <w:p>
-      <w:pPr>
-        <w:pStyle w:val="Heading3"/>
-      </w:pPr>
-      <w:bookmarkStart w:id="62" w:name="_Toc135408638"/>
-      <w:r>
-        <w:t>Rules</w:t>
-      </w:r>
-      <w:bookmarkEnd w:id="62"/>
     </w:p>
     <w:p>
       <w:hyperlink r:id="rId17" w:history="1">
@@ -11929,14 +11992,14 @@
       <w:pPr>
         <w:pStyle w:val="Heading3"/>
       </w:pPr>
-      <w:bookmarkStart w:id="63" w:name="_Toc135408639"/>
+      <w:bookmarkStart w:id="62" w:name="_Toc135408639"/>
       <w:r>
         <w:t>Computer Player</w:t>
       </w:r>
       <w:r>
         <w:t xml:space="preserve"> Structuring</w:t>
       </w:r>
-      <w:bookmarkEnd w:id="63"/>
+      <w:bookmarkEnd w:id="62"/>
     </w:p>
     <w:p>
       <w:r>
@@ -12004,7 +12067,6 @@
         <w:pStyle w:val="Heading4"/>
       </w:pPr>
       <w:r>
-        <w:lastRenderedPageBreak/>
         <w:t>Decks Used</w:t>
       </w:r>
     </w:p>
@@ -12071,95 +12133,96 @@
       <w:pPr>
         <w:pStyle w:val="Heading2"/>
       </w:pPr>
-      <w:bookmarkStart w:id="64" w:name="_Toc135408640"/>
+      <w:bookmarkStart w:id="63" w:name="_Toc135408640"/>
       <w:r>
         <w:t>Extension Transpiler</w:t>
       </w:r>
+      <w:bookmarkEnd w:id="63"/>
+    </w:p>
+    <w:p>
+      <w:pPr>
+        <w:pStyle w:val="Heading3"/>
+      </w:pPr>
+      <w:bookmarkStart w:id="64" w:name="_Toc135408641"/>
+      <w:r>
+        <w:t>What?</w:t>
+      </w:r>
       <w:bookmarkEnd w:id="64"/>
     </w:p>
     <w:p>
+      <w:r>
+        <w:t>The extension transpiler was a large part of my senior capstone. It used a custom script and could convert the script into Dart source code. The use case was for school messenger apps (School Messenger Application project) to support user-created extensions.</w:t>
+      </w:r>
+    </w:p>
+    <w:p>
+      <w:r>
+        <w:t>Resulting source code is meant to follow the Triple Segmented State package pattern.</w:t>
+      </w:r>
+      <w:r>
+        <w:t xml:space="preserve"> This could mean from one to three files depending on the type of extension and its requirements with tracking state.</w:t>
+      </w:r>
+    </w:p>
+    <w:p>
       <w:pPr>
         <w:pStyle w:val="Heading3"/>
       </w:pPr>
-      <w:bookmarkStart w:id="65" w:name="_Toc135408641"/>
-      <w:r>
-        <w:t>What?</w:t>
+      <w:bookmarkStart w:id="65" w:name="_Toc135408642"/>
+      <w:r>
+        <w:t>Why?</w:t>
       </w:r>
       <w:bookmarkEnd w:id="65"/>
     </w:p>
     <w:p>
       <w:r>
-        <w:t>The extension transpiler was a large part of my senior capstone. It used a custom script and could convert the script into Dart source code. The use case was for school messenger apps (School Messenger Application project) to support user-created extensions.</w:t>
-      </w:r>
-    </w:p>
-    <w:p>
-      <w:r>
-        <w:t>Resulting source code is meant to follow the Triple Segmented State package pattern.</w:t>
-      </w:r>
-      <w:r>
-        <w:t xml:space="preserve"> This could mean from one to three files depending on the type of extension and its requirements with tracking state.</w:t>
-      </w:r>
-    </w:p>
-    <w:p>
-      <w:pPr>
-        <w:pStyle w:val="Heading3"/>
-      </w:pPr>
-      <w:bookmarkStart w:id="66" w:name="_Toc135408642"/>
-      <w:r>
-        <w:t>Why?</w:t>
+        <w:t xml:space="preserve">This extension transpiler was left close to </w:t>
+      </w:r>
+      <w:r>
+        <w:t>being finished</w:t>
+      </w:r>
+      <w:r>
+        <w:t xml:space="preserve"> after a large amount of research, design, and implementation time was assigned to it.</w:t>
+      </w:r>
+      <w:r>
+        <w:t xml:space="preserve"> This would make it so that work did not get thrown away with the completion of the senior capstone class. It would also showcase an area of development skills related to transpiler design and may serve as quite the showcase for the digital portfolio.</w:t>
+      </w:r>
+    </w:p>
+    <w:p>
+      <w:pPr>
+        <w:pStyle w:val="Heading2"/>
+      </w:pPr>
+      <w:r>
+        <w:lastRenderedPageBreak/>
+        <w:t>Dark Mode</w:t>
+      </w:r>
+    </w:p>
+    <w:p>
+      <w:r>
+        <w:t xml:space="preserve">Having a dark mode toggle would allow users to view the site however they want to view the site. </w:t>
+      </w:r>
+      <w:r>
+        <w:t>It would provide another quality-of-life feature and may be help draw in more attention.</w:t>
+      </w:r>
+    </w:p>
+    <w:p/>
+    <w:p>
+      <w:pPr>
+        <w:pStyle w:val="Heading1"/>
+      </w:pPr>
+      <w:bookmarkStart w:id="66" w:name="_Toc135408643"/>
+      <w:r>
+        <w:t>Frontend Design</w:t>
       </w:r>
       <w:bookmarkEnd w:id="66"/>
     </w:p>
     <w:p>
-      <w:r>
-        <w:t xml:space="preserve">This extension transpiler was left close to </w:t>
-      </w:r>
-      <w:r>
-        <w:t>being finished</w:t>
-      </w:r>
-      <w:r>
-        <w:t xml:space="preserve"> after a large amount of research, design, and implementation time was assigned to it.</w:t>
-      </w:r>
-      <w:r>
-        <w:t xml:space="preserve"> This would make it so that work did not get thrown away with the completion of the senior capstone class. It would also showcase an area of development skills related to transpiler design and may serve as quite the showcase for the digital portfolio.</w:t>
-      </w:r>
-    </w:p>
-    <w:p>
       <w:pPr>
         <w:pStyle w:val="Heading2"/>
       </w:pPr>
-      <w:r>
-        <w:t>Dark Mode</w:t>
-      </w:r>
-    </w:p>
-    <w:p>
-      <w:r>
-        <w:t xml:space="preserve">Having a dark mode toggle would allow users to view the site however they want to view the site. </w:t>
-      </w:r>
-      <w:r>
-        <w:t>It would provide another quality-of-life feature and may be help draw in more attention.</w:t>
-      </w:r>
-    </w:p>
-    <w:p/>
-    <w:p>
-      <w:pPr>
-        <w:pStyle w:val="Heading1"/>
-      </w:pPr>
-      <w:bookmarkStart w:id="67" w:name="_Toc135408643"/>
-      <w:r>
-        <w:t>Frontend Design</w:t>
+      <w:bookmarkStart w:id="67" w:name="_Toc135408644"/>
+      <w:r>
+        <w:t>Built With</w:t>
       </w:r>
       <w:bookmarkEnd w:id="67"/>
-    </w:p>
-    <w:p>
-      <w:pPr>
-        <w:pStyle w:val="Heading2"/>
-      </w:pPr>
-      <w:bookmarkStart w:id="68" w:name="_Toc135408644"/>
-      <w:r>
-        <w:t>Built With</w:t>
-      </w:r>
-      <w:bookmarkEnd w:id="68"/>
     </w:p>
     <w:p>
       <w:pPr>
@@ -12230,20 +12293,20 @@
         </w:numPr>
       </w:pPr>
       <w:r>
+        <w:t>SCSS files</w:t>
+      </w:r>
+    </w:p>
+    <w:p/>
+    <w:p>
+      <w:pPr>
+        <w:pStyle w:val="Heading2"/>
+      </w:pPr>
+      <w:bookmarkStart w:id="68" w:name="_Toc135408645"/>
+      <w:r>
         <w:lastRenderedPageBreak/>
-        <w:t>SCSS files</w:t>
-      </w:r>
-    </w:p>
-    <w:p/>
-    <w:p>
-      <w:pPr>
-        <w:pStyle w:val="Heading2"/>
-      </w:pPr>
-      <w:bookmarkStart w:id="69" w:name="_Toc135408645"/>
-      <w:r>
         <w:t>Color Theme</w:t>
       </w:r>
-      <w:bookmarkEnd w:id="69"/>
+      <w:bookmarkEnd w:id="68"/>
     </w:p>
     <w:p>
       <w:pPr>
@@ -12307,7 +12370,7 @@
       <w:pPr>
         <w:pStyle w:val="Caption"/>
       </w:pPr>
-      <w:bookmarkStart w:id="70" w:name="_Toc135408663"/>
+      <w:bookmarkStart w:id="69" w:name="_Toc135408663"/>
       <w:r>
         <w:t xml:space="preserve">Figure </w:t>
       </w:r>
@@ -12335,7 +12398,7 @@
       <w:r>
         <w:t>: Color Theme</w:t>
       </w:r>
-      <w:bookmarkEnd w:id="70"/>
+      <w:bookmarkEnd w:id="69"/>
     </w:p>
     <w:p>
       <w:r>
@@ -12356,7 +12419,6 @@
         <w:rPr>
           <w:noProof/>
         </w:rPr>
-        <w:lastRenderedPageBreak/>
         <w:drawing>
           <wp:inline distT="0" distB="0" distL="0" distR="0" wp14:anchorId="6D5B0A4C" wp14:editId="0B37F4AB">
             <wp:extent cx="1580992" cy="1554787"/>
@@ -12441,21 +12503,76 @@
       <w:pPr>
         <w:pStyle w:val="Heading2"/>
       </w:pPr>
-      <w:bookmarkStart w:id="71" w:name="_Toc135408646"/>
+      <w:bookmarkStart w:id="70" w:name="_Toc135408646"/>
       <w:r>
         <w:t>Font Ideas</w:t>
       </w:r>
+      <w:bookmarkEnd w:id="70"/>
+    </w:p>
+    <w:p>
+      <w:pPr>
+        <w:pStyle w:val="Heading3"/>
+      </w:pPr>
+      <w:bookmarkStart w:id="71" w:name="_Toc135408647"/>
+      <w:r>
+        <w:t>First Font-Type Set</w:t>
+      </w:r>
       <w:bookmarkEnd w:id="71"/>
     </w:p>
     <w:p>
       <w:pPr>
+        <w:pStyle w:val="Heading4"/>
+      </w:pPr>
+      <w:r>
+        <w:t>Heading</w:t>
+      </w:r>
+    </w:p>
+    <w:p>
+      <w:r>
+        <w:t>Archivo Narrow</w:t>
+      </w:r>
+    </w:p>
+    <w:p>
+      <w:pPr>
+        <w:pStyle w:val="Heading4"/>
+      </w:pPr>
+      <w:r>
+        <w:t>Subheading</w:t>
+      </w:r>
+    </w:p>
+    <w:p>
+      <w:r>
+        <w:t>Fondamento</w:t>
+      </w:r>
+    </w:p>
+    <w:p>
+      <w:pPr>
+        <w:pStyle w:val="Heading4"/>
+      </w:pPr>
+      <w:r>
+        <w:t>Body</w:t>
+      </w:r>
+    </w:p>
+    <w:p>
+      <w:r>
+        <w:t>Cambay</w:t>
+      </w:r>
+    </w:p>
+    <w:p>
+      <w:pPr>
         <w:pStyle w:val="Heading3"/>
       </w:pPr>
-      <w:bookmarkStart w:id="72" w:name="_Toc135408647"/>
-      <w:r>
-        <w:t>First Font-Type Set</w:t>
+      <w:bookmarkStart w:id="72" w:name="_Toc135408648"/>
+      <w:r>
+        <w:t>Second Font-Type Set</w:t>
       </w:r>
       <w:bookmarkEnd w:id="72"/>
+      <w:r>
+        <w:t xml:space="preserve"> – </w:t>
+      </w:r>
+      <w:r>
+        <w:t>Selected</w:t>
+      </w:r>
     </w:p>
     <w:p>
       <w:pPr>
@@ -12467,7 +12584,7 @@
     </w:p>
     <w:p>
       <w:r>
-        <w:t>Archivo Narrow</w:t>
+        <w:t>Archivo Black</w:t>
       </w:r>
     </w:p>
     <w:p>
@@ -12480,7 +12597,7 @@
     </w:p>
     <w:p>
       <w:r>
-        <w:t>Fondamento</w:t>
+        <w:t>Hind Guntur</w:t>
       </w:r>
     </w:p>
     <w:p>
@@ -12493,24 +12610,18 @@
     </w:p>
     <w:p>
       <w:r>
-        <w:t>Cambay</w:t>
+        <w:t>Imprima</w:t>
       </w:r>
     </w:p>
     <w:p>
       <w:pPr>
         <w:pStyle w:val="Heading3"/>
       </w:pPr>
-      <w:bookmarkStart w:id="73" w:name="_Toc135408648"/>
-      <w:r>
-        <w:t>Second Font-Type Set</w:t>
+      <w:bookmarkStart w:id="73" w:name="_Toc135408649"/>
+      <w:r>
+        <w:t>Third Font-Type Set</w:t>
       </w:r>
       <w:bookmarkEnd w:id="73"/>
-      <w:r>
-        <w:t xml:space="preserve"> – </w:t>
-      </w:r>
-      <w:r>
-        <w:t>Selected</w:t>
-      </w:r>
     </w:p>
     <w:p>
       <w:pPr>
@@ -12522,7 +12633,7 @@
     </w:p>
     <w:p>
       <w:r>
-        <w:t>Archivo Black</w:t>
+        <w:t>PT Sans</w:t>
       </w:r>
     </w:p>
     <w:p>
@@ -12535,7 +12646,7 @@
     </w:p>
     <w:p>
       <w:r>
-        <w:t>Hind Guntur</w:t>
+        <w:t>Changa</w:t>
       </w:r>
     </w:p>
     <w:p>
@@ -12548,55 +12659,6 @@
     </w:p>
     <w:p>
       <w:r>
-        <w:t>Imprima</w:t>
-      </w:r>
-    </w:p>
-    <w:p>
-      <w:pPr>
-        <w:pStyle w:val="Heading3"/>
-      </w:pPr>
-      <w:bookmarkStart w:id="74" w:name="_Toc135408649"/>
-      <w:r>
-        <w:t>Third Font-Type Set</w:t>
-      </w:r>
-      <w:bookmarkEnd w:id="74"/>
-    </w:p>
-    <w:p>
-      <w:pPr>
-        <w:pStyle w:val="Heading4"/>
-      </w:pPr>
-      <w:r>
-        <w:t>Heading</w:t>
-      </w:r>
-    </w:p>
-    <w:p>
-      <w:r>
-        <w:t>PT Sans</w:t>
-      </w:r>
-    </w:p>
-    <w:p>
-      <w:pPr>
-        <w:pStyle w:val="Heading4"/>
-      </w:pPr>
-      <w:r>
-        <w:t>Subheading</w:t>
-      </w:r>
-    </w:p>
-    <w:p>
-      <w:r>
-        <w:t>Changa</w:t>
-      </w:r>
-    </w:p>
-    <w:p>
-      <w:pPr>
-        <w:pStyle w:val="Heading4"/>
-      </w:pPr>
-      <w:r>
-        <w:t>Body</w:t>
-      </w:r>
-    </w:p>
-    <w:p>
-      <w:r>
         <w:t>Molengo</w:t>
       </w:r>
     </w:p>
@@ -12629,6 +12691,7 @@
     </w:p>
     <w:p>
       <w:r>
+        <w:lastRenderedPageBreak/>
         <w:t>If the page to route to is right of the current menu item, then animate the new page coming in from the right and pushing the old page out to the left.</w:t>
       </w:r>
     </w:p>
@@ -14042,21 +14105,21 @@
       <w:pPr>
         <w:pStyle w:val="Heading1"/>
       </w:pPr>
-      <w:bookmarkStart w:id="75" w:name="_Toc135408650"/>
+      <w:bookmarkStart w:id="74" w:name="_Toc135408650"/>
       <w:r>
         <w:t>Backend Design</w:t>
       </w:r>
+      <w:bookmarkEnd w:id="74"/>
+    </w:p>
+    <w:p>
+      <w:pPr>
+        <w:pStyle w:val="Heading2"/>
+      </w:pPr>
+      <w:bookmarkStart w:id="75" w:name="_Toc135408651"/>
+      <w:r>
+        <w:t>Built With</w:t>
+      </w:r>
       <w:bookmarkEnd w:id="75"/>
-    </w:p>
-    <w:p>
-      <w:pPr>
-        <w:pStyle w:val="Heading2"/>
-      </w:pPr>
-      <w:bookmarkStart w:id="76" w:name="_Toc135408651"/>
-      <w:r>
-        <w:t>Built With</w:t>
-      </w:r>
-      <w:bookmarkEnd w:id="76"/>
     </w:p>
     <w:p>
       <w:pPr>
@@ -14232,21 +14295,21 @@
       <w:pPr>
         <w:pStyle w:val="Heading1"/>
       </w:pPr>
-      <w:bookmarkStart w:id="77" w:name="_Toc135408652"/>
+      <w:bookmarkStart w:id="76" w:name="_Toc135408652"/>
       <w:r>
         <w:t>Database Design</w:t>
       </w:r>
+      <w:bookmarkEnd w:id="76"/>
+    </w:p>
+    <w:p>
+      <w:pPr>
+        <w:pStyle w:val="Heading2"/>
+      </w:pPr>
+      <w:bookmarkStart w:id="77" w:name="_Toc135408653"/>
+      <w:r>
+        <w:t>Built With</w:t>
+      </w:r>
       <w:bookmarkEnd w:id="77"/>
-    </w:p>
-    <w:p>
-      <w:pPr>
-        <w:pStyle w:val="Heading2"/>
-      </w:pPr>
-      <w:bookmarkStart w:id="78" w:name="_Toc135408653"/>
-      <w:r>
-        <w:t>Built With</w:t>
-      </w:r>
-      <w:bookmarkEnd w:id="78"/>
     </w:p>
     <w:p>
       <w:pPr>
@@ -14288,62 +14351,62 @@
       <w:pPr>
         <w:pStyle w:val="Heading1"/>
       </w:pPr>
-      <w:bookmarkStart w:id="79" w:name="_Toc135408654"/>
+      <w:bookmarkStart w:id="78" w:name="_Toc135408654"/>
       <w:r>
         <w:t>Deployment Design</w:t>
       </w:r>
+      <w:bookmarkEnd w:id="78"/>
+    </w:p>
+    <w:p>
+      <w:pPr>
+        <w:pStyle w:val="Heading1"/>
+      </w:pPr>
+      <w:bookmarkStart w:id="79" w:name="_Toc135408655"/>
+      <w:r>
+        <w:t>Test Plan</w:t>
+      </w:r>
       <w:bookmarkEnd w:id="79"/>
     </w:p>
     <w:p>
       <w:pPr>
         <w:pStyle w:val="Heading1"/>
       </w:pPr>
-      <w:bookmarkStart w:id="80" w:name="_Toc135408655"/>
-      <w:r>
-        <w:t>Test Plan</w:t>
+      <w:bookmarkStart w:id="80" w:name="_Toc135408656"/>
+      <w:r>
+        <w:t>Secrets Configuration</w:t>
       </w:r>
       <w:bookmarkEnd w:id="80"/>
     </w:p>
     <w:p>
       <w:pPr>
-        <w:pStyle w:val="Heading1"/>
-      </w:pPr>
-      <w:bookmarkStart w:id="81" w:name="_Toc135408656"/>
-      <w:r>
-        <w:t>Secrets Configuration</w:t>
+        <w:pStyle w:val="Heading2"/>
+      </w:pPr>
+      <w:bookmarkStart w:id="81" w:name="_Toc135408657"/>
+      <w:r>
+        <w:t>About</w:t>
       </w:r>
       <w:bookmarkEnd w:id="81"/>
     </w:p>
     <w:p>
+      <w:r>
+        <w:t xml:space="preserve">This section is for all of secrets needed in environment or secrets files </w:t>
+      </w:r>
+      <w:r>
+        <w:t>for</w:t>
+      </w:r>
+      <w:r>
+        <w:t xml:space="preserve"> the application to downloaded onto a machine and run without issue. Only the key will be supplied for these.</w:t>
+      </w:r>
+    </w:p>
+    <w:p>
       <w:pPr>
         <w:pStyle w:val="Heading2"/>
       </w:pPr>
-      <w:bookmarkStart w:id="82" w:name="_Toc135408657"/>
-      <w:r>
-        <w:t>About</w:t>
+      <w:bookmarkStart w:id="82" w:name="_Toc135408658"/>
+      <w:r>
+        <w:t>Identity Server Certificate Generation</w:t>
       </w:r>
       <w:bookmarkEnd w:id="82"/>
-    </w:p>
-    <w:p>
-      <w:r>
-        <w:t xml:space="preserve">This section is for all of secrets needed in environment or secrets files </w:t>
-      </w:r>
-      <w:r>
-        <w:t>for</w:t>
-      </w:r>
-      <w:r>
-        <w:t xml:space="preserve"> the application to downloaded onto a machine and run without issue. Only the key will be supplied for these.</w:t>
-      </w:r>
-    </w:p>
-    <w:p>
-      <w:pPr>
-        <w:pStyle w:val="Heading2"/>
-      </w:pPr>
-      <w:bookmarkStart w:id="83" w:name="_Toc135408658"/>
-      <w:r>
-        <w:t>Identity Server Certificate Generation</w:t>
-      </w:r>
-      <w:bookmarkEnd w:id="83"/>
     </w:p>
     <w:p>
       <w:hyperlink r:id="rId39" w:history="1">
@@ -14360,68 +14423,68 @@
       <w:pPr>
         <w:pStyle w:val="Heading1"/>
       </w:pPr>
-      <w:bookmarkStart w:id="84" w:name="_Toc135408659"/>
+      <w:bookmarkStart w:id="83" w:name="_Toc135408659"/>
       <w:r>
         <w:lastRenderedPageBreak/>
         <w:t>Running the application</w:t>
       </w:r>
+      <w:bookmarkEnd w:id="83"/>
+    </w:p>
+    <w:p>
+      <w:pPr>
+        <w:shd w:val="clear" w:color="auto" w:fill="262626" w:themeFill="text1" w:themeFillTint="D9"/>
+      </w:pPr>
+      <w:r>
+        <w:t>dotnet publish -c Release -o published</w:t>
+      </w:r>
+    </w:p>
+    <w:p>
+      <w:pPr>
+        <w:shd w:val="clear" w:color="auto" w:fill="262626" w:themeFill="text1" w:themeFillTint="D9"/>
+      </w:pPr>
+      <w:r>
+        <w:t>dotnet published/</w:t>
+      </w:r>
+      <w:r>
+        <w:t>Portfolio</w:t>
+      </w:r>
+      <w:r>
+        <w:t>.dll</w:t>
+      </w:r>
+    </w:p>
+    <w:p>
+      <w:pPr>
+        <w:shd w:val="clear" w:color="auto" w:fill="262626" w:themeFill="text1" w:themeFillTint="D9"/>
+      </w:pPr>
+      <w:r>
+        <w:t>New-SelfSignedCertificate -Type Custom -Subject "CN=</w:t>
+      </w:r>
+      <w:r>
+        <w:t>PortfolioId</w:t>
+      </w:r>
+      <w:r>
+        <w:t>" -TextExtension @("2.5.29.37={text}1.3.6.1.5.5.7.3.3") -KeyUsage DigitalSignature -KeyAlgorithm RSA -KeyLength 2048 -CertStoreLocation "Cert:\LocalMachine\My"</w:t>
+      </w:r>
+    </w:p>
+    <w:p>
+      <w:pPr>
+        <w:pStyle w:val="Heading1"/>
+      </w:pPr>
+      <w:bookmarkStart w:id="84" w:name="_Toc135408660"/>
+      <w:r>
+        <w:t>Lessons Learned</w:t>
+      </w:r>
       <w:bookmarkEnd w:id="84"/>
     </w:p>
     <w:p>
       <w:pPr>
-        <w:shd w:val="clear" w:color="auto" w:fill="262626" w:themeFill="text1" w:themeFillTint="D9"/>
-      </w:pPr>
-      <w:r>
-        <w:t>dotnet publish -c Release -o published</w:t>
-      </w:r>
-    </w:p>
-    <w:p>
-      <w:pPr>
-        <w:shd w:val="clear" w:color="auto" w:fill="262626" w:themeFill="text1" w:themeFillTint="D9"/>
-      </w:pPr>
-      <w:r>
-        <w:t>dotnet published/</w:t>
-      </w:r>
-      <w:r>
-        <w:t>Portfolio</w:t>
-      </w:r>
-      <w:r>
-        <w:t>.dll</w:t>
-      </w:r>
-    </w:p>
-    <w:p>
-      <w:pPr>
-        <w:shd w:val="clear" w:color="auto" w:fill="262626" w:themeFill="text1" w:themeFillTint="D9"/>
-      </w:pPr>
-      <w:r>
-        <w:t>New-SelfSignedCertificate -Type Custom -Subject "CN=</w:t>
-      </w:r>
-      <w:r>
-        <w:t>PortfolioId</w:t>
-      </w:r>
-      <w:r>
-        <w:t>" -TextExtension @("2.5.29.37={text}1.3.6.1.5.5.7.3.3") -KeyUsage DigitalSignature -KeyAlgorithm RSA -KeyLength 2048 -CertStoreLocation "Cert:\LocalMachine\My"</w:t>
-      </w:r>
-    </w:p>
-    <w:p>
-      <w:pPr>
-        <w:pStyle w:val="Heading1"/>
-      </w:pPr>
-      <w:bookmarkStart w:id="85" w:name="_Toc135408660"/>
-      <w:r>
-        <w:t>Lessons Learned</w:t>
+        <w:pStyle w:val="Heading2"/>
+      </w:pPr>
+      <w:bookmarkStart w:id="85" w:name="_Toc135408661"/>
+      <w:r>
+        <w:t>JSON Serialization and Camel Casing</w:t>
       </w:r>
       <w:bookmarkEnd w:id="85"/>
-    </w:p>
-    <w:p>
-      <w:pPr>
-        <w:pStyle w:val="Heading2"/>
-      </w:pPr>
-      <w:bookmarkStart w:id="86" w:name="_Toc135408661"/>
-      <w:r>
-        <w:t>JSON Serialization and Camel Casing</w:t>
-      </w:r>
-      <w:bookmarkEnd w:id="86"/>
     </w:p>
     <w:p>
       <w:r>
@@ -14473,14 +14536,14 @@
       <w:pPr>
         <w:pStyle w:val="Heading1"/>
       </w:pPr>
-      <w:bookmarkStart w:id="87" w:name="_Toc135408662"/>
+      <w:bookmarkStart w:id="86" w:name="_Toc135408662"/>
       <w:r>
         <w:t xml:space="preserve">Other </w:t>
       </w:r>
       <w:r>
         <w:t>Links/Guides for Reference</w:t>
       </w:r>
-      <w:bookmarkEnd w:id="87"/>
+      <w:bookmarkEnd w:id="86"/>
     </w:p>
     <w:p>
       <w:pPr>

</xml_diff>

<commit_message>
Documentation updates to the resume, the digital portfolio design journal, and a secrets-example fake env file. Uncommitted from last week
</commit_message>
<xml_diff>
--- a/Documentation/DigitalPortfolio(All-in-One)-SoftwareDesignJournal.docx
+++ b/Documentation/DigitalPortfolio(All-in-One)-SoftwareDesignJournal.docx
@@ -270,7 +270,7 @@
                                       <w:noProof/>
                                       <w:color w:val="FFFFFF" w:themeColor="background1"/>
                                     </w:rPr>
-                                    <w:t>2023-05-30 20:16:00</w:t>
+                                    <w:t>2023-06-02 22:45:00</w:t>
                                   </w:r>
                                   <w:r>
                                     <w:rPr>
@@ -532,7 +532,7 @@
                                 <w:noProof/>
                                 <w:color w:val="FFFFFF" w:themeColor="background1"/>
                               </w:rPr>
-                              <w:t>2023-05-30 20:16:00</w:t>
+                              <w:t>2023-06-02 22:45:00</w:t>
                             </w:r>
                             <w:r>
                               <w:rPr>
@@ -11964,7 +11964,15 @@
     </w:p>
     <w:p>
       <w:r>
-        <w:t>At this time, a lot of focus is going to be needing to be placed on job searching and this needs to be done to show a completed side project and to boost hireability.</w:t>
+        <w:t xml:space="preserve">At this time, a lot of focus is going to be needing to be placed on job searching and this needs to be done to show a completed side project and to boost </w:t>
+      </w:r>
+      <w:proofErr w:type="spellStart"/>
+      <w:r>
+        <w:t>hireability</w:t>
+      </w:r>
+      <w:proofErr w:type="spellEnd"/>
+      <w:r>
+        <w:t>.</w:t>
       </w:r>
     </w:p>
     <w:p>
@@ -12161,8 +12169,13 @@
           <w:numId w:val="8"/>
         </w:numPr>
       </w:pPr>
-      <w:r>
-        <w:t xml:space="preserve">Bulma CSS – A </w:t>
+      <w:proofErr w:type="spellStart"/>
+      <w:r>
+        <w:t>Bulma</w:t>
+      </w:r>
+      <w:proofErr w:type="spellEnd"/>
+      <w:r>
+        <w:t xml:space="preserve"> CSS – A </w:t>
       </w:r>
       <w:r>
         <w:t>lesser-known</w:t>
@@ -12206,8 +12219,13 @@
           <w:numId w:val="8"/>
         </w:numPr>
       </w:pPr>
-      <w:r>
-        <w:t>Deoxygen – Code documentation generator tool</w:t>
+      <w:proofErr w:type="spellStart"/>
+      <w:r>
+        <w:t>Deoxygen</w:t>
+      </w:r>
+      <w:proofErr w:type="spellEnd"/>
+      <w:r>
+        <w:t xml:space="preserve"> – Code documentation generator tool</w:t>
       </w:r>
     </w:p>
     <w:p>
@@ -12278,8 +12296,13 @@
           <w:numId w:val="8"/>
         </w:numPr>
       </w:pPr>
-      <w:r>
-        <w:t>PlantUML – UML diagram generator that builds diagrams using script files</w:t>
+      <w:proofErr w:type="spellStart"/>
+      <w:r>
+        <w:t>PlantUML</w:t>
+      </w:r>
+      <w:proofErr w:type="spellEnd"/>
+      <w:r>
+        <w:t xml:space="preserve"> – UML diagram generator that builds diagrams using script files</w:t>
       </w:r>
     </w:p>
     <w:p>
@@ -12619,8 +12642,13 @@
       <w:r>
         <w:t>Copyright on the footer writes out as ‘©</w:t>
       </w:r>
-      <w:r>
-        <w:t>twentytwentythree.</w:t>
+      <w:proofErr w:type="spellStart"/>
+      <w:r>
+        <w:t>twentytwentythree</w:t>
+      </w:r>
+      <w:proofErr w:type="spellEnd"/>
+      <w:r>
+        <w:t>.</w:t>
       </w:r>
       <w:r>
         <w:t xml:space="preserve">’ </w:t>
@@ -12633,7 +12661,15 @@
       </w:pPr>
       <w:bookmarkStart w:id="20" w:name="_Toc136638388"/>
       <w:r>
-        <w:t>Eina Onting’s Portfolio</w:t>
+        <w:t xml:space="preserve">Eina </w:t>
+      </w:r>
+      <w:proofErr w:type="spellStart"/>
+      <w:r>
+        <w:t>Onting’s</w:t>
+      </w:r>
+      <w:proofErr w:type="spellEnd"/>
+      <w:r>
+        <w:t xml:space="preserve"> Portfolio</w:t>
       </w:r>
       <w:bookmarkEnd w:id="20"/>
     </w:p>
@@ -12653,19 +12689,7 @@
           <w:rPr>
             <w:rStyle w:val="Hyperlink"/>
           </w:rPr>
-          <w:t>https://www.eina.c</w:t>
-        </w:r>
-        <w:r>
-          <w:rPr>
-            <w:rStyle w:val="Hyperlink"/>
-          </w:rPr>
-          <w:t>a</w:t>
-        </w:r>
-        <w:r>
-          <w:rPr>
-            <w:rStyle w:val="Hyperlink"/>
-          </w:rPr>
-          <w:t>/</w:t>
+          <w:t>https://www.eina.ca/</w:t>
         </w:r>
       </w:hyperlink>
     </w:p>
@@ -12786,10 +12810,18 @@
       <w:bookmarkStart w:id="23" w:name="_Toc136638391"/>
       <w:r>
         <w:lastRenderedPageBreak/>
-        <w:t>Fabian Irsara</w:t>
-      </w:r>
-      <w:r>
-        <w:t>’s Portfolio</w:t>
+        <w:t xml:space="preserve">Fabian </w:t>
+      </w:r>
+      <w:proofErr w:type="spellStart"/>
+      <w:r>
+        <w:t>Irsara</w:t>
+      </w:r>
+      <w:r>
+        <w:t>’s</w:t>
+      </w:r>
+      <w:proofErr w:type="spellEnd"/>
+      <w:r>
+        <w:t xml:space="preserve"> Portfolio</w:t>
       </w:r>
       <w:bookmarkEnd w:id="23"/>
     </w:p>
@@ -12809,19 +12841,7 @@
           <w:rPr>
             <w:rStyle w:val="Hyperlink"/>
           </w:rPr>
-          <w:t>https://fabi</w:t>
-        </w:r>
-        <w:r>
-          <w:rPr>
-            <w:rStyle w:val="Hyperlink"/>
-          </w:rPr>
-          <w:t>a</w:t>
-        </w:r>
-        <w:r>
-          <w:rPr>
-            <w:rStyle w:val="Hyperlink"/>
-          </w:rPr>
-          <w:t>nirsara.com/</w:t>
+          <w:t>https://fabianirsara.com/</w:t>
         </w:r>
       </w:hyperlink>
     </w:p>
@@ -13114,9 +13134,19 @@
         <w:pStyle w:val="Heading2"/>
       </w:pPr>
       <w:bookmarkStart w:id="29" w:name="_Toc136638397"/>
-      <w:r>
-        <w:t>Adham Dannaway’s</w:t>
-      </w:r>
+      <w:proofErr w:type="spellStart"/>
+      <w:r>
+        <w:t>Adham</w:t>
+      </w:r>
+      <w:proofErr w:type="spellEnd"/>
+      <w:r>
+        <w:t xml:space="preserve"> </w:t>
+      </w:r>
+      <w:proofErr w:type="spellStart"/>
+      <w:r>
+        <w:t>Dannaway’s</w:t>
+      </w:r>
+      <w:proofErr w:type="spellEnd"/>
       <w:r>
         <w:t xml:space="preserve"> Portfolio</w:t>
       </w:r>
@@ -13393,9 +13423,11 @@
             <w:tcW w:w="1870" w:type="dxa"/>
           </w:tcPr>
           <w:p>
+            <w:proofErr w:type="spellStart"/>
             <w:r>
               <w:t>Onting</w:t>
             </w:r>
+            <w:proofErr w:type="spellEnd"/>
           </w:p>
         </w:tc>
         <w:tc>
@@ -13481,9 +13513,11 @@
             <w:tcW w:w="1870" w:type="dxa"/>
           </w:tcPr>
           <w:p>
+            <w:proofErr w:type="spellStart"/>
             <w:r>
               <w:t>Irsara</w:t>
             </w:r>
+            <w:proofErr w:type="spellEnd"/>
           </w:p>
         </w:tc>
         <w:tc>
@@ -13658,9 +13692,11 @@
             <w:tcW w:w="1870" w:type="dxa"/>
           </w:tcPr>
           <w:p>
+            <w:proofErr w:type="spellStart"/>
             <w:r>
               <w:t>Dannaway</w:t>
             </w:r>
+            <w:proofErr w:type="spellEnd"/>
           </w:p>
         </w:tc>
         <w:tc>
@@ -13752,27 +13788,14 @@
       <w:r>
         <w:t xml:space="preserve">Table </w:t>
       </w:r>
-      <w:r>
-        <w:fldChar w:fldCharType="begin"/>
-      </w:r>
-      <w:r>
-        <w:instrText xml:space="preserve"> SEQ Table \* ARABIC </w:instrText>
-      </w:r>
-      <w:r>
-        <w:fldChar w:fldCharType="separate"/>
-      </w:r>
-      <w:r>
-        <w:rPr>
-          <w:noProof/>
-        </w:rPr>
-        <w:t>1</w:t>
-      </w:r>
-      <w:r>
-        <w:rPr>
-          <w:noProof/>
-        </w:rPr>
-        <w:fldChar w:fldCharType="end"/>
-      </w:r>
+      <w:fldSimple w:instr=" SEQ Table \* ARABIC ">
+        <w:r>
+          <w:rPr>
+            <w:noProof/>
+          </w:rPr>
+          <w:t>1</w:t>
+        </w:r>
+      </w:fldSimple>
       <w:r>
         <w:t>: Competitor Analysis Table</w:t>
       </w:r>
@@ -14025,12 +14048,14 @@
       <w:r>
         <w:t xml:space="preserve">doing full blog </w:t>
       </w:r>
+      <w:proofErr w:type="spellStart"/>
       <w:r>
         <w:t>posts</w:t>
       </w:r>
       <w:r>
         <w:t>E</w:t>
       </w:r>
+      <w:proofErr w:type="spellEnd"/>
       <w:r>
         <w:t>, these updates could be days to months apart.</w:t>
       </w:r>
@@ -14219,7 +14244,23 @@
     </w:p>
     <w:p>
       <w:r>
-        <w:t>The Labyrinth of Devon was my submission for my first and second semesters of college. It is based around the World of Zuul project from the BlueJ books. It is a simple text based game that in the second class when from pure command line to featuring some graphical elements as the text-based game was played.</w:t>
+        <w:t xml:space="preserve">The Labyrinth of Devon was my submission for my first and second semesters of college. It is based around the World of </w:t>
+      </w:r>
+      <w:proofErr w:type="spellStart"/>
+      <w:r>
+        <w:t>Zuul</w:t>
+      </w:r>
+      <w:proofErr w:type="spellEnd"/>
+      <w:r>
+        <w:t xml:space="preserve"> project from the </w:t>
+      </w:r>
+      <w:proofErr w:type="spellStart"/>
+      <w:r>
+        <w:t>BlueJ</w:t>
+      </w:r>
+      <w:proofErr w:type="spellEnd"/>
+      <w:r>
+        <w:t xml:space="preserve"> books. It is a simple text based game that in the second class when from pure command line to featuring some graphical elements as the text-based game was played.</w:t>
       </w:r>
     </w:p>
     <w:p>
@@ -14868,9 +14909,11 @@
           <w:numId w:val="3"/>
         </w:numPr>
       </w:pPr>
+      <w:proofErr w:type="spellStart"/>
       <w:r>
         <w:t>PrimeNG</w:t>
       </w:r>
+      <w:proofErr w:type="spellEnd"/>
     </w:p>
     <w:p>
       <w:pPr>
@@ -14880,9 +14923,11 @@
           <w:numId w:val="3"/>
         </w:numPr>
       </w:pPr>
+      <w:proofErr w:type="spellStart"/>
       <w:r>
         <w:t>FontAwesome</w:t>
       </w:r>
+      <w:proofErr w:type="spellEnd"/>
     </w:p>
     <w:p>
       <w:pPr>
@@ -14986,27 +15031,14 @@
       <w:r>
         <w:t xml:space="preserve">Figure </w:t>
       </w:r>
-      <w:r>
-        <w:fldChar w:fldCharType="begin"/>
-      </w:r>
-      <w:r>
-        <w:instrText xml:space="preserve"> SEQ Figure \* ARABIC </w:instrText>
-      </w:r>
-      <w:r>
-        <w:fldChar w:fldCharType="separate"/>
-      </w:r>
-      <w:r>
-        <w:rPr>
-          <w:noProof/>
-        </w:rPr>
-        <w:t>1</w:t>
-      </w:r>
-      <w:r>
-        <w:rPr>
-          <w:noProof/>
-        </w:rPr>
-        <w:fldChar w:fldCharType="end"/>
-      </w:r>
+      <w:fldSimple w:instr=" SEQ Figure \* ARABIC ">
+        <w:r>
+          <w:rPr>
+            <w:noProof/>
+          </w:rPr>
+          <w:t>1</w:t>
+        </w:r>
+      </w:fldSimple>
       <w:r>
         <w:t>: Color Theme</w:t>
       </w:r>
@@ -15017,7 +15049,15 @@
         <w:t xml:space="preserve">This was selected </w:t>
       </w:r>
       <w:r>
-        <w:t>partially because I liked Eina’s color theme for her portfolio with the creamy white and brown mix. This is adapted so that the theme color (French Lilac Purple)</w:t>
+        <w:t xml:space="preserve">partially because I liked </w:t>
+      </w:r>
+      <w:proofErr w:type="spellStart"/>
+      <w:r>
+        <w:t>Eina’s</w:t>
+      </w:r>
+      <w:proofErr w:type="spellEnd"/>
+      <w:r>
+        <w:t xml:space="preserve"> color theme for her portfolio with the creamy white and brown mix. This is adapted so that the theme color (French Lilac Purple)</w:t>
       </w:r>
       <w:r>
         <w:t xml:space="preserve"> and informative button colors fit nicely against the background regardless of light or dark mode usage</w:t>
@@ -15082,263 +15122,269 @@
       <w:r>
         <w:t xml:space="preserve">Figure </w:t>
       </w:r>
-      <w:r>
-        <w:fldChar w:fldCharType="begin"/>
-      </w:r>
-      <w:r>
-        <w:instrText xml:space="preserve"> SEQ Figure \* ARABIC </w:instrText>
-      </w:r>
-      <w:r>
-        <w:fldChar w:fldCharType="separate"/>
-      </w:r>
+      <w:fldSimple w:instr=" SEQ Figure \* ARABIC ">
+        <w:r>
+          <w:rPr>
+            <w:noProof/>
+          </w:rPr>
+          <w:t>2</w:t>
+        </w:r>
+      </w:fldSimple>
+      <w:r>
+        <w:t>: Background Color</w:t>
+      </w:r>
+      <w:r>
+        <w:t xml:space="preserve"> #F1EBDA</w:t>
+      </w:r>
+      <w:bookmarkEnd w:id="72"/>
+    </w:p>
+    <w:p/>
+    <w:p/>
+    <w:p>
+      <w:pPr>
+        <w:pStyle w:val="Heading2"/>
+      </w:pPr>
+      <w:bookmarkStart w:id="73" w:name="_Toc136638438"/>
+      <w:r>
+        <w:t>Font Ideas</w:t>
+      </w:r>
+      <w:bookmarkEnd w:id="73"/>
+    </w:p>
+    <w:p>
+      <w:pPr>
+        <w:pStyle w:val="Heading3"/>
+      </w:pPr>
+      <w:bookmarkStart w:id="74" w:name="_Toc136638439"/>
+      <w:r>
+        <w:t>First Font-Type Set</w:t>
+      </w:r>
+      <w:bookmarkEnd w:id="74"/>
+    </w:p>
+    <w:p>
+      <w:pPr>
+        <w:pStyle w:val="Heading4"/>
+      </w:pPr>
+      <w:r>
+        <w:t>Heading</w:t>
+      </w:r>
+    </w:p>
+    <w:p>
+      <w:proofErr w:type="spellStart"/>
+      <w:r>
+        <w:t>Archivo</w:t>
+      </w:r>
+      <w:proofErr w:type="spellEnd"/>
+      <w:r>
+        <w:t xml:space="preserve"> Narrow</w:t>
+      </w:r>
+    </w:p>
+    <w:p>
+      <w:pPr>
+        <w:pStyle w:val="Heading4"/>
+      </w:pPr>
+      <w:r>
+        <w:t>Subheading</w:t>
+      </w:r>
+    </w:p>
+    <w:p>
+      <w:proofErr w:type="spellStart"/>
+      <w:r>
+        <w:t>Fondamento</w:t>
+      </w:r>
+      <w:proofErr w:type="spellEnd"/>
+    </w:p>
+    <w:p>
+      <w:pPr>
+        <w:pStyle w:val="Heading4"/>
+      </w:pPr>
+      <w:r>
+        <w:t>Body</w:t>
+      </w:r>
+    </w:p>
+    <w:p>
+      <w:r>
+        <w:t>Cambay</w:t>
+      </w:r>
+    </w:p>
+    <w:p>
+      <w:pPr>
+        <w:pStyle w:val="Heading3"/>
+      </w:pPr>
+      <w:bookmarkStart w:id="75" w:name="_Toc136638440"/>
+      <w:r>
+        <w:t>Second Font-Type Set</w:t>
+      </w:r>
+      <w:r>
+        <w:t xml:space="preserve"> – </w:t>
+      </w:r>
+      <w:r>
+        <w:t>Selected</w:t>
+      </w:r>
+      <w:bookmarkEnd w:id="75"/>
+    </w:p>
+    <w:p>
+      <w:pPr>
+        <w:pStyle w:val="Heading4"/>
+      </w:pPr>
+      <w:r>
+        <w:t>Heading</w:t>
+      </w:r>
+    </w:p>
+    <w:p>
+      <w:proofErr w:type="spellStart"/>
+      <w:r>
+        <w:t>Archivo</w:t>
+      </w:r>
+      <w:proofErr w:type="spellEnd"/>
+      <w:r>
+        <w:t xml:space="preserve"> Black</w:t>
+      </w:r>
+    </w:p>
+    <w:p>
+      <w:pPr>
+        <w:pStyle w:val="Heading4"/>
+      </w:pPr>
+      <w:r>
+        <w:t>Subheading</w:t>
+      </w:r>
+    </w:p>
+    <w:p>
+      <w:r>
+        <w:t>Hind Guntur</w:t>
+      </w:r>
+    </w:p>
+    <w:p>
+      <w:pPr>
+        <w:pStyle w:val="Heading4"/>
+      </w:pPr>
+      <w:r>
+        <w:t>Body</w:t>
+      </w:r>
+    </w:p>
+    <w:p>
+      <w:proofErr w:type="spellStart"/>
+      <w:r>
+        <w:t>Imprima</w:t>
+      </w:r>
+      <w:proofErr w:type="spellEnd"/>
+    </w:p>
+    <w:p>
+      <w:pPr>
+        <w:pStyle w:val="Heading3"/>
+      </w:pPr>
+      <w:bookmarkStart w:id="76" w:name="_Toc136638441"/>
+      <w:r>
+        <w:t>Third Font-Type Set</w:t>
+      </w:r>
+      <w:bookmarkEnd w:id="76"/>
+    </w:p>
+    <w:p>
+      <w:pPr>
+        <w:pStyle w:val="Heading4"/>
+      </w:pPr>
+      <w:r>
+        <w:t>Heading</w:t>
+      </w:r>
+    </w:p>
+    <w:p>
+      <w:r>
+        <w:t>PT Sans</w:t>
+      </w:r>
+    </w:p>
+    <w:p>
+      <w:pPr>
+        <w:pStyle w:val="Heading4"/>
+      </w:pPr>
+      <w:r>
+        <w:t>Subheading</w:t>
+      </w:r>
+    </w:p>
+    <w:p>
+      <w:r>
+        <w:t>Changa</w:t>
+      </w:r>
+    </w:p>
+    <w:p>
+      <w:pPr>
+        <w:pStyle w:val="Heading4"/>
+      </w:pPr>
+      <w:r>
+        <w:t>Body</w:t>
+      </w:r>
+    </w:p>
+    <w:p>
+      <w:proofErr w:type="spellStart"/>
+      <w:r>
+        <w:t>Molengo</w:t>
+      </w:r>
+      <w:proofErr w:type="spellEnd"/>
+    </w:p>
+    <w:p/>
+    <w:p>
+      <w:pPr>
+        <w:pStyle w:val="Heading2"/>
+      </w:pPr>
+      <w:bookmarkStart w:id="77" w:name="_Toc136638442"/>
+      <w:r>
+        <w:t>Page Animations</w:t>
+      </w:r>
+      <w:bookmarkEnd w:id="77"/>
+    </w:p>
+    <w:p>
+      <w:r>
+        <w:t>Page animations will occur based on the starting and end menu button location on the page (in relation to desktop view)</w:t>
+      </w:r>
+    </w:p>
+    <w:p>
+      <w:r>
+        <w:t>If</w:t>
+      </w:r>
+      <w:r>
+        <w:t xml:space="preserve"> the page to route to is already selected or under the same dropdown, then play no animation.</w:t>
+      </w:r>
+    </w:p>
+    <w:p>
+      <w:r>
+        <w:t>If the page to route to is left of the current menu item, then animate the new page coming in from the left and pushing the old page out to the right.</w:t>
+      </w:r>
+    </w:p>
+    <w:p>
+      <w:r>
+        <w:lastRenderedPageBreak/>
+        <w:t>If the page to route to is right of the current menu item, then animate the new page coming in from the right and pushing the old page out to the left.</w:t>
+      </w:r>
+    </w:p>
+    <w:p>
+      <w:pPr>
+        <w:pStyle w:val="Heading2"/>
+      </w:pPr>
+      <w:bookmarkStart w:id="78" w:name="_Toc136638443"/>
+      <w:r>
+        <w:t xml:space="preserve">Design </w:t>
+      </w:r>
+      <w:r>
+        <w:t>Storyboard</w:t>
+      </w:r>
+      <w:bookmarkEnd w:id="78"/>
+    </w:p>
+    <w:p>
+      <w:pPr>
+        <w:pStyle w:val="Heading3"/>
+      </w:pPr>
+      <w:bookmarkStart w:id="79" w:name="_Toc136638444"/>
+      <w:r>
+        <w:t>Initial Design that was Scrapped</w:t>
+      </w:r>
+      <w:bookmarkEnd w:id="79"/>
+    </w:p>
+    <w:p>
+      <w:pPr>
+        <w:keepNext/>
+      </w:pPr>
       <w:r>
         <w:rPr>
           <w:noProof/>
         </w:rPr>
-        <w:t>2</w:t>
-      </w:r>
-      <w:r>
-        <w:rPr>
-          <w:noProof/>
-        </w:rPr>
-        <w:fldChar w:fldCharType="end"/>
-      </w:r>
-      <w:r>
-        <w:t>: Background Color</w:t>
-      </w:r>
-      <w:r>
-        <w:t xml:space="preserve"> #F1EBDA</w:t>
-      </w:r>
-      <w:bookmarkEnd w:id="72"/>
-    </w:p>
-    <w:p/>
-    <w:p/>
-    <w:p>
-      <w:pPr>
-        <w:pStyle w:val="Heading2"/>
-      </w:pPr>
-      <w:bookmarkStart w:id="73" w:name="_Toc136638438"/>
-      <w:r>
-        <w:t>Font Ideas</w:t>
-      </w:r>
-      <w:bookmarkEnd w:id="73"/>
-    </w:p>
-    <w:p>
-      <w:pPr>
-        <w:pStyle w:val="Heading3"/>
-      </w:pPr>
-      <w:bookmarkStart w:id="74" w:name="_Toc136638439"/>
-      <w:r>
-        <w:t>First Font-Type Set</w:t>
-      </w:r>
-      <w:bookmarkEnd w:id="74"/>
-    </w:p>
-    <w:p>
-      <w:pPr>
-        <w:pStyle w:val="Heading4"/>
-      </w:pPr>
-      <w:r>
-        <w:t>Heading</w:t>
-      </w:r>
-    </w:p>
-    <w:p>
-      <w:r>
-        <w:t>Archivo Narrow</w:t>
-      </w:r>
-    </w:p>
-    <w:p>
-      <w:pPr>
-        <w:pStyle w:val="Heading4"/>
-      </w:pPr>
-      <w:r>
-        <w:t>Subheading</w:t>
-      </w:r>
-    </w:p>
-    <w:p>
-      <w:r>
-        <w:t>Fondamento</w:t>
-      </w:r>
-    </w:p>
-    <w:p>
-      <w:pPr>
-        <w:pStyle w:val="Heading4"/>
-      </w:pPr>
-      <w:r>
-        <w:t>Body</w:t>
-      </w:r>
-    </w:p>
-    <w:p>
-      <w:r>
-        <w:t>Cambay</w:t>
-      </w:r>
-    </w:p>
-    <w:p>
-      <w:pPr>
-        <w:pStyle w:val="Heading3"/>
-      </w:pPr>
-      <w:bookmarkStart w:id="75" w:name="_Toc136638440"/>
-      <w:r>
-        <w:t>Second Font-Type Set</w:t>
-      </w:r>
-      <w:r>
-        <w:t xml:space="preserve"> – </w:t>
-      </w:r>
-      <w:r>
-        <w:t>Selected</w:t>
-      </w:r>
-      <w:bookmarkEnd w:id="75"/>
-    </w:p>
-    <w:p>
-      <w:pPr>
-        <w:pStyle w:val="Heading4"/>
-      </w:pPr>
-      <w:r>
-        <w:t>Heading</w:t>
-      </w:r>
-    </w:p>
-    <w:p>
-      <w:r>
-        <w:t>Archivo Black</w:t>
-      </w:r>
-    </w:p>
-    <w:p>
-      <w:pPr>
-        <w:pStyle w:val="Heading4"/>
-      </w:pPr>
-      <w:r>
-        <w:t>Subheading</w:t>
-      </w:r>
-    </w:p>
-    <w:p>
-      <w:r>
-        <w:t>Hind Guntur</w:t>
-      </w:r>
-    </w:p>
-    <w:p>
-      <w:pPr>
-        <w:pStyle w:val="Heading4"/>
-      </w:pPr>
-      <w:r>
-        <w:t>Body</w:t>
-      </w:r>
-    </w:p>
-    <w:p>
-      <w:r>
-        <w:t>Imprima</w:t>
-      </w:r>
-    </w:p>
-    <w:p>
-      <w:pPr>
-        <w:pStyle w:val="Heading3"/>
-      </w:pPr>
-      <w:bookmarkStart w:id="76" w:name="_Toc136638441"/>
-      <w:r>
-        <w:t>Third Font-Type Set</w:t>
-      </w:r>
-      <w:bookmarkEnd w:id="76"/>
-    </w:p>
-    <w:p>
-      <w:pPr>
-        <w:pStyle w:val="Heading4"/>
-      </w:pPr>
-      <w:r>
-        <w:t>Heading</w:t>
-      </w:r>
-    </w:p>
-    <w:p>
-      <w:r>
-        <w:t>PT Sans</w:t>
-      </w:r>
-    </w:p>
-    <w:p>
-      <w:pPr>
-        <w:pStyle w:val="Heading4"/>
-      </w:pPr>
-      <w:r>
-        <w:t>Subheading</w:t>
-      </w:r>
-    </w:p>
-    <w:p>
-      <w:r>
-        <w:t>Changa</w:t>
-      </w:r>
-    </w:p>
-    <w:p>
-      <w:pPr>
-        <w:pStyle w:val="Heading4"/>
-      </w:pPr>
-      <w:r>
-        <w:t>Body</w:t>
-      </w:r>
-    </w:p>
-    <w:p>
-      <w:r>
-        <w:t>Molengo</w:t>
-      </w:r>
-    </w:p>
-    <w:p/>
-    <w:p>
-      <w:pPr>
-        <w:pStyle w:val="Heading2"/>
-      </w:pPr>
-      <w:bookmarkStart w:id="77" w:name="_Toc136638442"/>
-      <w:r>
-        <w:t>Page Animations</w:t>
-      </w:r>
-      <w:bookmarkEnd w:id="77"/>
-    </w:p>
-    <w:p>
-      <w:r>
-        <w:t>Page animations will occur based on the starting and end menu button location on the page (in relation to desktop view)</w:t>
-      </w:r>
-    </w:p>
-    <w:p>
-      <w:r>
-        <w:t>If</w:t>
-      </w:r>
-      <w:r>
-        <w:t xml:space="preserve"> the page to route to is already selected or under the same dropdown, then play no animation.</w:t>
-      </w:r>
-    </w:p>
-    <w:p>
-      <w:r>
-        <w:t>If the page to route to is left of the current menu item, then animate the new page coming in from the left and pushing the old page out to the right.</w:t>
-      </w:r>
-    </w:p>
-    <w:p>
-      <w:r>
-        <w:lastRenderedPageBreak/>
-        <w:t>If the page to route to is right of the current menu item, then animate the new page coming in from the right and pushing the old page out to the left.</w:t>
-      </w:r>
-    </w:p>
-    <w:p>
-      <w:pPr>
-        <w:pStyle w:val="Heading2"/>
-      </w:pPr>
-      <w:bookmarkStart w:id="78" w:name="_Toc136638443"/>
-      <w:r>
-        <w:t xml:space="preserve">Design </w:t>
-      </w:r>
-      <w:r>
-        <w:t>Storyboard</w:t>
-      </w:r>
-      <w:bookmarkEnd w:id="78"/>
-    </w:p>
-    <w:p>
-      <w:pPr>
-        <w:pStyle w:val="Heading3"/>
-      </w:pPr>
-      <w:bookmarkStart w:id="79" w:name="_Toc136638444"/>
-      <w:r>
-        <w:t>Initial Design that was Scrapped</w:t>
-      </w:r>
-      <w:bookmarkEnd w:id="79"/>
-    </w:p>
-    <w:p>
-      <w:pPr>
-        <w:keepNext/>
-      </w:pPr>
-      <w:r>
         <w:drawing>
           <wp:inline distT="0" distB="0" distL="0" distR="0" wp14:anchorId="04A1BF8C" wp14:editId="1FDE7223">
             <wp:extent cx="5943600" cy="3337560"/>
@@ -15384,45 +15430,38 @@
       <w:r>
         <w:t xml:space="preserve">Figure </w:t>
       </w:r>
-      <w:r>
-        <w:fldChar w:fldCharType="begin"/>
-      </w:r>
-      <w:r>
-        <w:instrText xml:space="preserve"> SEQ Figure \* ARABIC </w:instrText>
-      </w:r>
-      <w:r>
-        <w:fldChar w:fldCharType="separate"/>
-      </w:r>
+      <w:fldSimple w:instr=" SEQ Figure \* ARABIC ">
+        <w:r>
+          <w:rPr>
+            <w:noProof/>
+          </w:rPr>
+          <w:t>3</w:t>
+        </w:r>
+      </w:fldSimple>
+      <w:r>
+        <w:t>: Design Image: Scrapped Theme</w:t>
+      </w:r>
+      <w:bookmarkEnd w:id="80"/>
+    </w:p>
+    <w:p>
+      <w:pPr>
+        <w:pStyle w:val="Heading3"/>
+      </w:pPr>
+      <w:bookmarkStart w:id="81" w:name="_Toc136638445"/>
+      <w:r>
+        <w:lastRenderedPageBreak/>
+        <w:t>Desktop</w:t>
+      </w:r>
+      <w:bookmarkEnd w:id="81"/>
+    </w:p>
+    <w:p>
+      <w:pPr>
+        <w:keepNext/>
+      </w:pPr>
       <w:r>
         <w:rPr>
           <w:noProof/>
         </w:rPr>
-        <w:t>3</w:t>
-      </w:r>
-      <w:r>
-        <w:fldChar w:fldCharType="end"/>
-      </w:r>
-      <w:r>
-        <w:t>: Design Image: Scrapped Theme</w:t>
-      </w:r>
-      <w:bookmarkEnd w:id="80"/>
-    </w:p>
-    <w:p>
-      <w:pPr>
-        <w:pStyle w:val="Heading3"/>
-      </w:pPr>
-      <w:bookmarkStart w:id="81" w:name="_Toc136638445"/>
-      <w:r>
-        <w:lastRenderedPageBreak/>
-        <w:t>Desktop</w:t>
-      </w:r>
-      <w:bookmarkEnd w:id="81"/>
-    </w:p>
-    <w:p>
-      <w:pPr>
-        <w:keepNext/>
-      </w:pPr>
-      <w:r>
         <w:drawing>
           <wp:inline distT="0" distB="0" distL="0" distR="0" wp14:anchorId="1B8F76D6" wp14:editId="236A0DBE">
             <wp:extent cx="5943600" cy="3338195"/>
@@ -15468,34 +15507,27 @@
       <w:r>
         <w:t xml:space="preserve">Figure </w:t>
       </w:r>
-      <w:r>
-        <w:fldChar w:fldCharType="begin"/>
-      </w:r>
-      <w:r>
-        <w:instrText xml:space="preserve"> SEQ Figure \* ARABIC </w:instrText>
-      </w:r>
-      <w:r>
-        <w:fldChar w:fldCharType="separate"/>
-      </w:r>
+      <w:fldSimple w:instr=" SEQ Figure \* ARABIC ">
+        <w:r>
+          <w:rPr>
+            <w:noProof/>
+          </w:rPr>
+          <w:t>4</w:t>
+        </w:r>
+      </w:fldSimple>
+      <w:r>
+        <w:t>: Design Image - Desktop: Front Page 1</w:t>
+      </w:r>
+      <w:bookmarkEnd w:id="82"/>
+    </w:p>
+    <w:p>
+      <w:pPr>
+        <w:keepNext/>
+      </w:pPr>
       <w:r>
         <w:rPr>
           <w:noProof/>
         </w:rPr>
-        <w:t>4</w:t>
-      </w:r>
-      <w:r>
-        <w:fldChar w:fldCharType="end"/>
-      </w:r>
-      <w:r>
-        <w:t>: Design Image - Desktop: Front Page 1</w:t>
-      </w:r>
-      <w:bookmarkEnd w:id="82"/>
-    </w:p>
-    <w:p>
-      <w:pPr>
-        <w:keepNext/>
-      </w:pPr>
-      <w:r>
         <w:lastRenderedPageBreak/>
         <w:drawing>
           <wp:inline distT="0" distB="0" distL="0" distR="0" wp14:anchorId="6B159C90" wp14:editId="41189FB7">
@@ -15542,34 +15574,27 @@
       <w:r>
         <w:t xml:space="preserve">Figure </w:t>
       </w:r>
-      <w:r>
-        <w:fldChar w:fldCharType="begin"/>
-      </w:r>
-      <w:r>
-        <w:instrText xml:space="preserve"> SEQ Figure \* ARABIC </w:instrText>
-      </w:r>
-      <w:r>
-        <w:fldChar w:fldCharType="separate"/>
-      </w:r>
+      <w:fldSimple w:instr=" SEQ Figure \* ARABIC ">
+        <w:r>
+          <w:rPr>
+            <w:noProof/>
+          </w:rPr>
+          <w:t>5</w:t>
+        </w:r>
+      </w:fldSimple>
+      <w:r>
+        <w:t>: Design Image - Desktop: Front Page 2</w:t>
+      </w:r>
+      <w:bookmarkEnd w:id="83"/>
+    </w:p>
+    <w:p>
+      <w:pPr>
+        <w:keepNext/>
+      </w:pPr>
       <w:r>
         <w:rPr>
           <w:noProof/>
         </w:rPr>
-        <w:t>5</w:t>
-      </w:r>
-      <w:r>
-        <w:fldChar w:fldCharType="end"/>
-      </w:r>
-      <w:r>
-        <w:t>: Design Image - Desktop: Front Page 2</w:t>
-      </w:r>
-      <w:bookmarkEnd w:id="83"/>
-    </w:p>
-    <w:p>
-      <w:pPr>
-        <w:keepNext/>
-      </w:pPr>
-      <w:r>
         <w:lastRenderedPageBreak/>
         <w:drawing>
           <wp:inline distT="0" distB="0" distL="0" distR="0" wp14:anchorId="1941074C" wp14:editId="5403EBF7">
@@ -15616,34 +15641,27 @@
       <w:r>
         <w:t xml:space="preserve">Figure </w:t>
       </w:r>
-      <w:r>
-        <w:fldChar w:fldCharType="begin"/>
-      </w:r>
-      <w:r>
-        <w:instrText xml:space="preserve"> SEQ Figure \* ARABIC </w:instrText>
-      </w:r>
-      <w:r>
-        <w:fldChar w:fldCharType="separate"/>
-      </w:r>
+      <w:fldSimple w:instr=" SEQ Figure \* ARABIC ">
+        <w:r>
+          <w:rPr>
+            <w:noProof/>
+          </w:rPr>
+          <w:t>6</w:t>
+        </w:r>
+      </w:fldSimple>
+      <w:r>
+        <w:t>: Design Image - Desktop: Contact Me Page</w:t>
+      </w:r>
+      <w:bookmarkEnd w:id="84"/>
+    </w:p>
+    <w:p>
+      <w:pPr>
+        <w:keepNext/>
+      </w:pPr>
       <w:r>
         <w:rPr>
           <w:noProof/>
         </w:rPr>
-        <w:t>6</w:t>
-      </w:r>
-      <w:r>
-        <w:fldChar w:fldCharType="end"/>
-      </w:r>
-      <w:r>
-        <w:t>: Design Image - Desktop: Contact Me Page</w:t>
-      </w:r>
-      <w:bookmarkEnd w:id="84"/>
-    </w:p>
-    <w:p>
-      <w:pPr>
-        <w:keepNext/>
-      </w:pPr>
-      <w:r>
         <w:drawing>
           <wp:inline distT="0" distB="0" distL="0" distR="0" wp14:anchorId="7C9F3BC8" wp14:editId="7AAF7DC5">
             <wp:extent cx="5943600" cy="2366645"/>
@@ -15689,34 +15707,27 @@
       <w:r>
         <w:t xml:space="preserve">Figure </w:t>
       </w:r>
-      <w:r>
-        <w:fldChar w:fldCharType="begin"/>
-      </w:r>
-      <w:r>
-        <w:instrText xml:space="preserve"> SEQ Figure \* ARABIC </w:instrText>
-      </w:r>
-      <w:r>
-        <w:fldChar w:fldCharType="separate"/>
-      </w:r>
+      <w:fldSimple w:instr=" SEQ Figure \* ARABIC ">
+        <w:r>
+          <w:rPr>
+            <w:noProof/>
+          </w:rPr>
+          <w:t>7</w:t>
+        </w:r>
+      </w:fldSimple>
+      <w:r>
+        <w:t>: Design Image - Desktop: Contact Me Card</w:t>
+      </w:r>
+      <w:bookmarkEnd w:id="85"/>
+    </w:p>
+    <w:p>
+      <w:pPr>
+        <w:keepNext/>
+      </w:pPr>
       <w:r>
         <w:rPr>
           <w:noProof/>
         </w:rPr>
-        <w:t>7</w:t>
-      </w:r>
-      <w:r>
-        <w:fldChar w:fldCharType="end"/>
-      </w:r>
-      <w:r>
-        <w:t>: Design Image - Desktop: Contact Me Card</w:t>
-      </w:r>
-      <w:bookmarkEnd w:id="85"/>
-    </w:p>
-    <w:p>
-      <w:pPr>
-        <w:keepNext/>
-      </w:pPr>
-      <w:r>
         <w:lastRenderedPageBreak/>
         <w:drawing>
           <wp:inline distT="0" distB="0" distL="0" distR="0" wp14:anchorId="0422D920" wp14:editId="644A4C02">
@@ -15763,34 +15774,27 @@
       <w:r>
         <w:t xml:space="preserve">Figure </w:t>
       </w:r>
-      <w:r>
-        <w:fldChar w:fldCharType="begin"/>
-      </w:r>
-      <w:r>
-        <w:instrText xml:space="preserve"> SEQ Figure \* ARABIC </w:instrText>
-      </w:r>
-      <w:r>
-        <w:fldChar w:fldCharType="separate"/>
-      </w:r>
+      <w:fldSimple w:instr=" SEQ Figure \* ARABIC ">
+        <w:r>
+          <w:rPr>
+            <w:noProof/>
+          </w:rPr>
+          <w:t>8</w:t>
+        </w:r>
+      </w:fldSimple>
+      <w:r>
+        <w:t>: Design Image - Desktop: Resume Page</w:t>
+      </w:r>
+      <w:bookmarkEnd w:id="86"/>
+    </w:p>
+    <w:p>
+      <w:pPr>
+        <w:keepNext/>
+      </w:pPr>
       <w:r>
         <w:rPr>
           <w:noProof/>
         </w:rPr>
-        <w:t>8</w:t>
-      </w:r>
-      <w:r>
-        <w:fldChar w:fldCharType="end"/>
-      </w:r>
-      <w:r>
-        <w:t>: Design Image - Desktop: Resume Page</w:t>
-      </w:r>
-      <w:bookmarkEnd w:id="86"/>
-    </w:p>
-    <w:p>
-      <w:pPr>
-        <w:keepNext/>
-      </w:pPr>
-      <w:r>
         <w:lastRenderedPageBreak/>
         <w:drawing>
           <wp:inline distT="0" distB="0" distL="0" distR="0" wp14:anchorId="4E3EDC1D" wp14:editId="4C716C19">
@@ -15837,34 +15841,27 @@
       <w:r>
         <w:t xml:space="preserve">Figure </w:t>
       </w:r>
-      <w:r>
-        <w:fldChar w:fldCharType="begin"/>
-      </w:r>
-      <w:r>
-        <w:instrText xml:space="preserve"> SEQ Figure \* ARABIC </w:instrText>
-      </w:r>
-      <w:r>
-        <w:fldChar w:fldCharType="separate"/>
-      </w:r>
+      <w:fldSimple w:instr=" SEQ Figure \* ARABIC ">
+        <w:r>
+          <w:rPr>
+            <w:noProof/>
+          </w:rPr>
+          <w:t>9</w:t>
+        </w:r>
+      </w:fldSimple>
+      <w:r>
+        <w:t>: Design Image - Desktop: Integrated Projects Page</w:t>
+      </w:r>
+      <w:bookmarkEnd w:id="87"/>
+    </w:p>
+    <w:p>
+      <w:pPr>
+        <w:keepNext/>
+      </w:pPr>
       <w:r>
         <w:rPr>
           <w:noProof/>
         </w:rPr>
-        <w:t>9</w:t>
-      </w:r>
-      <w:r>
-        <w:fldChar w:fldCharType="end"/>
-      </w:r>
-      <w:r>
-        <w:t>: Design Image - Desktop: Integrated Projects Page</w:t>
-      </w:r>
-      <w:bookmarkEnd w:id="87"/>
-    </w:p>
-    <w:p>
-      <w:pPr>
-        <w:keepNext/>
-      </w:pPr>
-      <w:r>
         <w:drawing>
           <wp:inline distT="0" distB="0" distL="0" distR="0" wp14:anchorId="28AABAF0" wp14:editId="629693C7">
             <wp:extent cx="5943600" cy="3315335"/>
@@ -15910,35 +15907,34 @@
       <w:r>
         <w:t xml:space="preserve">Figure </w:t>
       </w:r>
-      <w:r>
-        <w:fldChar w:fldCharType="begin"/>
-      </w:r>
-      <w:r>
-        <w:instrText xml:space="preserve"> SEQ Figure \* ARABIC </w:instrText>
-      </w:r>
-      <w:r>
-        <w:fldChar w:fldCharType="separate"/>
-      </w:r>
+      <w:fldSimple w:instr=" SEQ Figure \* ARABIC ">
+        <w:r>
+          <w:rPr>
+            <w:noProof/>
+          </w:rPr>
+          <w:t>10</w:t>
+        </w:r>
+      </w:fldSimple>
+      <w:r>
+        <w:t>: Design Image - Desktop: Skills Page</w:t>
+      </w:r>
+      <w:bookmarkEnd w:id="88"/>
+    </w:p>
+    <w:p>
+      <w:pPr>
+        <w:keepNext/>
+      </w:pPr>
       <w:r>
         <w:rPr>
           <w:noProof/>
         </w:rPr>
-        <w:t>10</w:t>
-      </w:r>
-      <w:r>
-        <w:fldChar w:fldCharType="end"/>
-      </w:r>
-      <w:r>
-        <w:t>: Design Image - Desktop: Skills Page</w:t>
-      </w:r>
-      <w:bookmarkEnd w:id="88"/>
-    </w:p>
-    <w:p>
-      <w:pPr>
-        <w:keepNext/>
-      </w:pPr>
-      <w:r>
         <w:lastRenderedPageBreak/>
+        <w:t xml:space="preserve">Dark </w:t>
+      </w:r>
+      <w:r>
+        <w:rPr>
+          <w:noProof/>
+        </w:rPr>
         <w:drawing>
           <wp:inline distT="0" distB="0" distL="0" distR="0" wp14:anchorId="5CDFB6E7" wp14:editId="048E0701">
             <wp:extent cx="5943600" cy="4761865"/>
@@ -15984,34 +15980,27 @@
       <w:r>
         <w:t xml:space="preserve">Figure </w:t>
       </w:r>
-      <w:r>
-        <w:fldChar w:fldCharType="begin"/>
-      </w:r>
-      <w:r>
-        <w:instrText xml:space="preserve"> SEQ Figure \* ARABIC </w:instrText>
-      </w:r>
-      <w:r>
-        <w:fldChar w:fldCharType="separate"/>
-      </w:r>
+      <w:fldSimple w:instr=" SEQ Figure \* ARABIC ">
+        <w:r>
+          <w:rPr>
+            <w:noProof/>
+          </w:rPr>
+          <w:t>11</w:t>
+        </w:r>
+      </w:fldSimple>
+      <w:r>
+        <w:t>: Design Image - Desktop: Certifications Page</w:t>
+      </w:r>
+      <w:bookmarkEnd w:id="89"/>
+    </w:p>
+    <w:p>
+      <w:pPr>
+        <w:keepNext/>
+      </w:pPr>
       <w:r>
         <w:rPr>
           <w:noProof/>
         </w:rPr>
-        <w:t>11</w:t>
-      </w:r>
-      <w:r>
-        <w:fldChar w:fldCharType="end"/>
-      </w:r>
-      <w:r>
-        <w:t>: Design Image - Desktop: Certifications Page</w:t>
-      </w:r>
-      <w:bookmarkEnd w:id="89"/>
-    </w:p>
-    <w:p>
-      <w:pPr>
-        <w:keepNext/>
-      </w:pPr>
-      <w:r>
         <w:lastRenderedPageBreak/>
         <w:drawing>
           <wp:inline distT="0" distB="0" distL="0" distR="0" wp14:anchorId="43CCE961" wp14:editId="0FEBA8E2">
@@ -16058,34 +16047,27 @@
       <w:r>
         <w:t xml:space="preserve">Figure </w:t>
       </w:r>
-      <w:r>
-        <w:fldChar w:fldCharType="begin"/>
-      </w:r>
-      <w:r>
-        <w:instrText xml:space="preserve"> SEQ Figure \* ARABIC </w:instrText>
-      </w:r>
-      <w:r>
-        <w:fldChar w:fldCharType="separate"/>
-      </w:r>
+      <w:fldSimple w:instr=" SEQ Figure \* ARABIC ">
+        <w:r>
+          <w:rPr>
+            <w:noProof/>
+          </w:rPr>
+          <w:t>12</w:t>
+        </w:r>
+      </w:fldSimple>
+      <w:r>
+        <w:t>: Design Image - Desktop: Other Credentials Page</w:t>
+      </w:r>
+      <w:bookmarkEnd w:id="90"/>
+    </w:p>
+    <w:p>
+      <w:pPr>
+        <w:keepNext/>
+      </w:pPr>
       <w:r>
         <w:rPr>
           <w:noProof/>
         </w:rPr>
-        <w:t>12</w:t>
-      </w:r>
-      <w:r>
-        <w:fldChar w:fldCharType="end"/>
-      </w:r>
-      <w:r>
-        <w:t>: Design Image - Desktop: Other Credentials Page</w:t>
-      </w:r>
-      <w:bookmarkEnd w:id="90"/>
-    </w:p>
-    <w:p>
-      <w:pPr>
-        <w:keepNext/>
-      </w:pPr>
-      <w:r>
         <w:drawing>
           <wp:inline distT="0" distB="0" distL="0" distR="0" wp14:anchorId="0FEF0497" wp14:editId="3A853A66">
             <wp:extent cx="5943600" cy="3339465"/>
@@ -16131,34 +16113,27 @@
       <w:r>
         <w:t xml:space="preserve">Figure </w:t>
       </w:r>
-      <w:r>
-        <w:fldChar w:fldCharType="begin"/>
-      </w:r>
-      <w:r>
-        <w:instrText xml:space="preserve"> SEQ Figure \* ARABIC </w:instrText>
-      </w:r>
-      <w:r>
-        <w:fldChar w:fldCharType="separate"/>
-      </w:r>
+      <w:fldSimple w:instr=" SEQ Figure \* ARABIC ">
+        <w:r>
+          <w:rPr>
+            <w:noProof/>
+          </w:rPr>
+          <w:t>13</w:t>
+        </w:r>
+      </w:fldSimple>
+      <w:r>
+        <w:t>: Design Image - Desktop: Updates Page Collapsed</w:t>
+      </w:r>
+      <w:bookmarkEnd w:id="91"/>
+    </w:p>
+    <w:p>
+      <w:pPr>
+        <w:keepNext/>
+      </w:pPr>
       <w:r>
         <w:rPr>
           <w:noProof/>
         </w:rPr>
-        <w:t>13</w:t>
-      </w:r>
-      <w:r>
-        <w:fldChar w:fldCharType="end"/>
-      </w:r>
-      <w:r>
-        <w:t>: Design Image - Desktop: Updates Page Collapsed</w:t>
-      </w:r>
-      <w:bookmarkEnd w:id="91"/>
-    </w:p>
-    <w:p>
-      <w:pPr>
-        <w:keepNext/>
-      </w:pPr>
-      <w:r>
         <w:lastRenderedPageBreak/>
         <w:drawing>
           <wp:inline distT="0" distB="0" distL="0" distR="0" wp14:anchorId="1B16C9C4" wp14:editId="77090250">
@@ -16205,34 +16180,27 @@
       <w:r>
         <w:t xml:space="preserve">Figure </w:t>
       </w:r>
-      <w:r>
-        <w:fldChar w:fldCharType="begin"/>
-      </w:r>
-      <w:r>
-        <w:instrText xml:space="preserve"> SEQ Figure \* ARABIC </w:instrText>
-      </w:r>
-      <w:r>
-        <w:fldChar w:fldCharType="separate"/>
-      </w:r>
+      <w:fldSimple w:instr=" SEQ Figure \* ARABIC ">
+        <w:r>
+          <w:rPr>
+            <w:noProof/>
+          </w:rPr>
+          <w:t>14</w:t>
+        </w:r>
+      </w:fldSimple>
+      <w:r>
+        <w:t>: Design Image - Desktop: Updates Page Expanded</w:t>
+      </w:r>
+      <w:bookmarkEnd w:id="92"/>
+    </w:p>
+    <w:p>
+      <w:pPr>
+        <w:keepNext/>
+      </w:pPr>
       <w:r>
         <w:rPr>
           <w:noProof/>
         </w:rPr>
-        <w:t>14</w:t>
-      </w:r>
-      <w:r>
-        <w:fldChar w:fldCharType="end"/>
-      </w:r>
-      <w:r>
-        <w:t>: Design Image - Desktop: Updates Page Expanded</w:t>
-      </w:r>
-      <w:bookmarkEnd w:id="92"/>
-    </w:p>
-    <w:p>
-      <w:pPr>
-        <w:keepNext/>
-      </w:pPr>
-      <w:r>
         <w:lastRenderedPageBreak/>
         <w:drawing>
           <wp:inline distT="0" distB="0" distL="0" distR="0" wp14:anchorId="24B2605D" wp14:editId="7DE82D36">
@@ -16279,34 +16247,27 @@
       <w:r>
         <w:t xml:space="preserve">Figure </w:t>
       </w:r>
-      <w:r>
-        <w:fldChar w:fldCharType="begin"/>
-      </w:r>
-      <w:r>
-        <w:instrText xml:space="preserve"> SEQ Figure \* ARABIC </w:instrText>
-      </w:r>
-      <w:r>
-        <w:fldChar w:fldCharType="separate"/>
-      </w:r>
+      <w:fldSimple w:instr=" SEQ Figure \* ARABIC ">
+        <w:r>
+          <w:rPr>
+            <w:noProof/>
+          </w:rPr>
+          <w:t>15</w:t>
+        </w:r>
+      </w:fldSimple>
+      <w:r>
+        <w:t>: Design Image - Desktop: Previous Projects Page (Ideas Only)</w:t>
+      </w:r>
+      <w:bookmarkEnd w:id="93"/>
+    </w:p>
+    <w:p>
+      <w:pPr>
+        <w:keepNext/>
+      </w:pPr>
       <w:r>
         <w:rPr>
           <w:noProof/>
         </w:rPr>
-        <w:t>15</w:t>
-      </w:r>
-      <w:r>
-        <w:fldChar w:fldCharType="end"/>
-      </w:r>
-      <w:r>
-        <w:t>: Design Image - Desktop: Previous Projects Page (Ideas Only)</w:t>
-      </w:r>
-      <w:bookmarkEnd w:id="93"/>
-    </w:p>
-    <w:p>
-      <w:pPr>
-        <w:keepNext/>
-      </w:pPr>
-      <w:r>
         <w:drawing>
           <wp:inline distT="0" distB="0" distL="0" distR="0" wp14:anchorId="08E57BA9" wp14:editId="602EB2E7">
             <wp:extent cx="5943600" cy="3343275"/>
@@ -16352,45 +16313,38 @@
       <w:r>
         <w:t xml:space="preserve">Figure </w:t>
       </w:r>
-      <w:r>
-        <w:fldChar w:fldCharType="begin"/>
-      </w:r>
-      <w:r>
-        <w:instrText xml:space="preserve"> SEQ Figure \* ARABIC </w:instrText>
-      </w:r>
-      <w:r>
-        <w:fldChar w:fldCharType="separate"/>
-      </w:r>
+      <w:fldSimple w:instr=" SEQ Figure \* ARABIC ">
+        <w:r>
+          <w:rPr>
+            <w:noProof/>
+          </w:rPr>
+          <w:t>16</w:t>
+        </w:r>
+      </w:fldSimple>
+      <w:r>
+        <w:t>: Design Image - Desktop: Dropdowns in Navbar</w:t>
+      </w:r>
+      <w:bookmarkEnd w:id="94"/>
+    </w:p>
+    <w:p>
+      <w:pPr>
+        <w:pStyle w:val="Heading3"/>
+      </w:pPr>
+      <w:bookmarkStart w:id="95" w:name="_Toc136638446"/>
+      <w:r>
+        <w:lastRenderedPageBreak/>
+        <w:t>Mobile</w:t>
+      </w:r>
+      <w:bookmarkEnd w:id="95"/>
+    </w:p>
+    <w:p>
+      <w:pPr>
+        <w:keepNext/>
+      </w:pPr>
       <w:r>
         <w:rPr>
           <w:noProof/>
         </w:rPr>
-        <w:t>16</w:t>
-      </w:r>
-      <w:r>
-        <w:fldChar w:fldCharType="end"/>
-      </w:r>
-      <w:r>
-        <w:t>: Design Image - Desktop: Dropdowns in Navbar</w:t>
-      </w:r>
-      <w:bookmarkEnd w:id="94"/>
-    </w:p>
-    <w:p>
-      <w:pPr>
-        <w:pStyle w:val="Heading3"/>
-      </w:pPr>
-      <w:bookmarkStart w:id="95" w:name="_Toc136638446"/>
-      <w:r>
-        <w:lastRenderedPageBreak/>
-        <w:t>Mobile</w:t>
-      </w:r>
-      <w:bookmarkEnd w:id="95"/>
-    </w:p>
-    <w:p>
-      <w:pPr>
-        <w:keepNext/>
-      </w:pPr>
-      <w:r>
         <w:drawing>
           <wp:inline distT="0" distB="0" distL="0" distR="0" wp14:anchorId="7B7DA975" wp14:editId="654CEF05">
             <wp:extent cx="2333951" cy="5106113"/>
@@ -16436,34 +16390,27 @@
       <w:r>
         <w:t xml:space="preserve">Figure </w:t>
       </w:r>
-      <w:r>
-        <w:fldChar w:fldCharType="begin"/>
-      </w:r>
-      <w:r>
-        <w:instrText xml:space="preserve"> SEQ Figure \* ARABIC </w:instrText>
-      </w:r>
-      <w:r>
-        <w:fldChar w:fldCharType="separate"/>
-      </w:r>
+      <w:fldSimple w:instr=" SEQ Figure \* ARABIC ">
+        <w:r>
+          <w:rPr>
+            <w:noProof/>
+          </w:rPr>
+          <w:t>17</w:t>
+        </w:r>
+      </w:fldSimple>
+      <w:r>
+        <w:t>: Design Image - Mobile: Navigation</w:t>
+      </w:r>
+      <w:bookmarkEnd w:id="96"/>
+    </w:p>
+    <w:p>
+      <w:pPr>
+        <w:keepNext/>
+      </w:pPr>
       <w:r>
         <w:rPr>
           <w:noProof/>
         </w:rPr>
-        <w:t>17</w:t>
-      </w:r>
-      <w:r>
-        <w:fldChar w:fldCharType="end"/>
-      </w:r>
-      <w:r>
-        <w:t>: Design Image - Mobile: Navigation</w:t>
-      </w:r>
-      <w:bookmarkEnd w:id="96"/>
-    </w:p>
-    <w:p>
-      <w:pPr>
-        <w:keepNext/>
-      </w:pPr>
-      <w:r>
         <w:lastRenderedPageBreak/>
         <w:drawing>
           <wp:inline distT="0" distB="0" distL="0" distR="0" wp14:anchorId="38AFDD96" wp14:editId="4DD49670">
@@ -16510,34 +16457,27 @@
       <w:r>
         <w:t xml:space="preserve">Figure </w:t>
       </w:r>
-      <w:r>
-        <w:fldChar w:fldCharType="begin"/>
-      </w:r>
-      <w:r>
-        <w:instrText xml:space="preserve"> SEQ Figure \* ARABIC </w:instrText>
-      </w:r>
-      <w:r>
-        <w:fldChar w:fldCharType="separate"/>
-      </w:r>
+      <w:fldSimple w:instr=" SEQ Figure \* ARABIC ">
+        <w:r>
+          <w:rPr>
+            <w:noProof/>
+          </w:rPr>
+          <w:t>18</w:t>
+        </w:r>
+      </w:fldSimple>
+      <w:r>
+        <w:t>: Design Image - Mobile: Updates Page Collapsed</w:t>
+      </w:r>
+      <w:bookmarkEnd w:id="97"/>
+    </w:p>
+    <w:p>
+      <w:pPr>
+        <w:keepNext/>
+      </w:pPr>
       <w:r>
         <w:rPr>
           <w:noProof/>
         </w:rPr>
-        <w:t>18</w:t>
-      </w:r>
-      <w:r>
-        <w:fldChar w:fldCharType="end"/>
-      </w:r>
-      <w:r>
-        <w:t>: Design Image - Mobile: Updates Page Collapsed</w:t>
-      </w:r>
-      <w:bookmarkEnd w:id="97"/>
-    </w:p>
-    <w:p>
-      <w:pPr>
-        <w:keepNext/>
-      </w:pPr>
-      <w:r>
         <w:lastRenderedPageBreak/>
         <w:drawing>
           <wp:inline distT="0" distB="0" distL="0" distR="0" wp14:anchorId="534D9715" wp14:editId="5D727B05">
@@ -16584,43 +16524,36 @@
       <w:r>
         <w:t xml:space="preserve">Figure </w:t>
       </w:r>
-      <w:r>
-        <w:fldChar w:fldCharType="begin"/>
-      </w:r>
-      <w:r>
-        <w:instrText xml:space="preserve"> SEQ Figure \* ARABIC </w:instrText>
-      </w:r>
-      <w:r>
-        <w:fldChar w:fldCharType="separate"/>
-      </w:r>
+      <w:fldSimple w:instr=" SEQ Figure \* ARABIC ">
+        <w:r>
+          <w:rPr>
+            <w:noProof/>
+          </w:rPr>
+          <w:t>19</w:t>
+        </w:r>
+      </w:fldSimple>
+      <w:r>
+        <w:t>: Design Image - Mobile: Updates Page Expanded</w:t>
+      </w:r>
+      <w:bookmarkEnd w:id="98"/>
+    </w:p>
+    <w:p>
+      <w:pPr>
+        <w:pStyle w:val="Heading3"/>
+      </w:pPr>
+      <w:r>
+        <w:lastRenderedPageBreak/>
+        <w:t>Light Mode vs Dark Mode Theme Testing</w:t>
+      </w:r>
+    </w:p>
+    <w:p>
+      <w:pPr>
+        <w:keepNext/>
+      </w:pPr>
       <w:r>
         <w:rPr>
           <w:noProof/>
         </w:rPr>
-        <w:t>19</w:t>
-      </w:r>
-      <w:r>
-        <w:fldChar w:fldCharType="end"/>
-      </w:r>
-      <w:r>
-        <w:t>: Design Image - Mobile: Updates Page Expanded</w:t>
-      </w:r>
-      <w:bookmarkEnd w:id="98"/>
-    </w:p>
-    <w:p>
-      <w:pPr>
-        <w:pStyle w:val="Heading4"/>
-      </w:pPr>
-      <w:r>
-        <w:lastRenderedPageBreak/>
-        <w:t>Light Mode vs Dark Mode Theme Testing</w:t>
-      </w:r>
-    </w:p>
-    <w:p>
-      <w:pPr>
-        <w:keepNext/>
-      </w:pPr>
-      <w:r>
         <w:drawing>
           <wp:inline distT="0" distB="0" distL="0" distR="0" wp14:anchorId="24BAC705" wp14:editId="40F07C4C">
             <wp:extent cx="5306165" cy="6525536"/>
@@ -16666,34 +16599,27 @@
       <w:r>
         <w:t xml:space="preserve">Figure </w:t>
       </w:r>
-      <w:r>
-        <w:fldChar w:fldCharType="begin"/>
-      </w:r>
-      <w:r>
-        <w:instrText xml:space="preserve"> SEQ Figure \* ARABIC </w:instrText>
-      </w:r>
-      <w:r>
-        <w:fldChar w:fldCharType="separate"/>
-      </w:r>
+      <w:fldSimple w:instr=" SEQ Figure \* ARABIC ">
+        <w:r>
+          <w:rPr>
+            <w:noProof/>
+          </w:rPr>
+          <w:t>20</w:t>
+        </w:r>
+      </w:fldSimple>
+      <w:r>
+        <w:t>: Design Image: Testing Light Theme</w:t>
+      </w:r>
+      <w:bookmarkEnd w:id="99"/>
+    </w:p>
+    <w:p>
+      <w:pPr>
+        <w:keepNext/>
+      </w:pPr>
       <w:r>
         <w:rPr>
           <w:noProof/>
         </w:rPr>
-        <w:t>20</w:t>
-      </w:r>
-      <w:r>
-        <w:fldChar w:fldCharType="end"/>
-      </w:r>
-      <w:r>
-        <w:t>: Design Image: Testing Light Theme</w:t>
-      </w:r>
-      <w:bookmarkEnd w:id="99"/>
-    </w:p>
-    <w:p>
-      <w:pPr>
-        <w:keepNext/>
-      </w:pPr>
-      <w:r>
         <w:lastRenderedPageBreak/>
         <w:drawing>
           <wp:inline distT="0" distB="0" distL="0" distR="0" wp14:anchorId="0DF31D75" wp14:editId="1845D50F">
@@ -16740,24 +16666,14 @@
       <w:r>
         <w:t xml:space="preserve">Figure </w:t>
       </w:r>
-      <w:r>
-        <w:fldChar w:fldCharType="begin"/>
-      </w:r>
-      <w:r>
-        <w:instrText xml:space="preserve"> SEQ Figure \* ARABIC </w:instrText>
-      </w:r>
-      <w:r>
-        <w:fldChar w:fldCharType="separate"/>
-      </w:r>
-      <w:r>
-        <w:rPr>
-          <w:noProof/>
-        </w:rPr>
-        <w:t>21</w:t>
-      </w:r>
-      <w:r>
-        <w:fldChar w:fldCharType="end"/>
-      </w:r>
+      <w:fldSimple w:instr=" SEQ Figure \* ARABIC ">
+        <w:r>
+          <w:rPr>
+            <w:noProof/>
+          </w:rPr>
+          <w:t>21</w:t>
+        </w:r>
+      </w:fldSimple>
       <w:r>
         <w:t>: Design Image: Testing Dark Theme</w:t>
       </w:r>
@@ -16804,10 +16720,15 @@
         </w:numPr>
       </w:pPr>
       <w:r>
-        <w:t>Duende IdentityServer 6</w:t>
-      </w:r>
-      <w:r>
-        <w:t>E</w:t>
+        <w:t xml:space="preserve">Duende </w:t>
+      </w:r>
+      <w:proofErr w:type="spellStart"/>
+      <w:r>
+        <w:t>IdentityServer</w:t>
+      </w:r>
+      <w:proofErr w:type="spellEnd"/>
+      <w:r>
+        <w:t xml:space="preserve"> 6</w:t>
       </w:r>
     </w:p>
     <w:p>
@@ -16866,6 +16787,9 @@
       <w:r>
         <w:t>/</w:t>
       </w:r>
+      <w:r>
+        <w:t>*</w:t>
+      </w:r>
     </w:p>
     <w:p>
       <w:pPr>
@@ -16886,7 +16810,15 @@
         </w:numPr>
       </w:pPr>
       <w:r>
-        <w:t>/api/</w:t>
+        <w:t>/</w:t>
+      </w:r>
+      <w:proofErr w:type="spellStart"/>
+      <w:r>
+        <w:t>api</w:t>
+      </w:r>
+      <w:proofErr w:type="spellEnd"/>
+      <w:r>
+        <w:t>/</w:t>
       </w:r>
     </w:p>
     <w:p>
@@ -16898,7 +16830,15 @@
         </w:numPr>
       </w:pPr>
       <w:r>
-        <w:t>/api/swagger/</w:t>
+        <w:t>/</w:t>
+      </w:r>
+      <w:proofErr w:type="spellStart"/>
+      <w:r>
+        <w:t>api</w:t>
+      </w:r>
+      <w:proofErr w:type="spellEnd"/>
+      <w:r>
+        <w:t>/swagger/</w:t>
       </w:r>
     </w:p>
     <w:p>
@@ -16923,6 +16863,34 @@
         </w:rPr>
         <w:t>Versioning will be used for most paths on the API</w:t>
       </w:r>
+      <w:r>
+        <w:rPr>
+          <w:rStyle w:val="SubtleEmphasis"/>
+        </w:rPr>
+        <w:t xml:space="preserve">, </w:t>
+      </w:r>
+      <w:proofErr w:type="spellStart"/>
+      <w:r>
+        <w:rPr>
+          <w:rStyle w:val="SubtleEmphasis"/>
+        </w:rPr>
+        <w:t>IdentityServer</w:t>
+      </w:r>
+      <w:proofErr w:type="spellEnd"/>
+      <w:r>
+        <w:rPr>
+          <w:rStyle w:val="SubtleEmphasis"/>
+        </w:rPr>
+        <w:t xml:space="preserve"> will be left </w:t>
+      </w:r>
+      <w:proofErr w:type="spellStart"/>
+      <w:r>
+        <w:rPr>
+          <w:rStyle w:val="SubtleEmphasis"/>
+        </w:rPr>
+        <w:t>unversioned</w:t>
+      </w:r>
+      <w:proofErr w:type="spellEnd"/>
     </w:p>
     <w:p>
       <w:pPr>
@@ -16933,7 +16901,23 @@
         </w:numPr>
       </w:pPr>
       <w:r>
-        <w:t>/api/Authentication/*</w:t>
+        <w:t>/</w:t>
+      </w:r>
+      <w:proofErr w:type="spellStart"/>
+      <w:r>
+        <w:t>api</w:t>
+      </w:r>
+      <w:proofErr w:type="spellEnd"/>
+      <w:r>
+        <w:t>/v*/</w:t>
+      </w:r>
+      <w:proofErr w:type="spellStart"/>
+      <w:r>
+        <w:t>BlogLikeUpdates</w:t>
+      </w:r>
+      <w:proofErr w:type="spellEnd"/>
+      <w:r>
+        <w:t xml:space="preserve"> (PUT, GET, POST, DELETE)</w:t>
       </w:r>
     </w:p>
     <w:p>
@@ -16945,19 +16929,23 @@
         </w:numPr>
       </w:pPr>
       <w:r>
-        <w:t>/api/UserInfo/*</w:t>
-      </w:r>
-    </w:p>
-    <w:p>
-      <w:pPr>
-        <w:pStyle w:val="ListParagraph"/>
-        <w:numPr>
-          <w:ilvl w:val="0"/>
-          <w:numId w:val="17"/>
-        </w:numPr>
-      </w:pPr>
-      <w:r>
-        <w:t>/api/v*/*</w:t>
+        <w:t>/</w:t>
+      </w:r>
+      <w:proofErr w:type="spellStart"/>
+      <w:r>
+        <w:t>api</w:t>
+      </w:r>
+      <w:proofErr w:type="spellEnd"/>
+      <w:r>
+        <w:t>/v*/</w:t>
+      </w:r>
+      <w:proofErr w:type="spellStart"/>
+      <w:r>
+        <w:t>ContactForm</w:t>
+      </w:r>
+      <w:proofErr w:type="spellEnd"/>
+      <w:r>
+        <w:t xml:space="preserve"> (PUT)</w:t>
       </w:r>
     </w:p>
     <w:p/>
@@ -17001,8 +16989,13 @@
           <w:numId w:val="7"/>
         </w:numPr>
       </w:pPr>
-      <w:r>
-        <w:t>PgAdmin – Developer Side</w:t>
+      <w:proofErr w:type="spellStart"/>
+      <w:r>
+        <w:t>PgAdmin</w:t>
+      </w:r>
+      <w:proofErr w:type="spellEnd"/>
+      <w:r>
+        <w:t xml:space="preserve"> – Developer Side</w:t>
       </w:r>
     </w:p>
     <w:p>
@@ -17029,10 +17022,58 @@
     </w:p>
     <w:p>
       <w:pPr>
+        <w:pStyle w:val="Heading2"/>
+      </w:pPr>
+      <w:r>
+        <w:t>Adding Secrets for Fly.io</w:t>
+      </w:r>
+    </w:p>
+    <w:p>
+      <w:proofErr w:type="spellStart"/>
+      <w:r>
+        <w:t>flyctl</w:t>
+      </w:r>
+      <w:proofErr w:type="spellEnd"/>
+      <w:r>
+        <w:t xml:space="preserve"> secrets set </w:t>
+      </w:r>
+      <w:r>
+        <w:t xml:space="preserve">SECRET_NAME=SECRET_VALUE </w:t>
+      </w:r>
+    </w:p>
+    <w:p>
+      <w:r>
+        <w:t>This will be added to the environment during runtime</w:t>
+      </w:r>
+    </w:p>
+    <w:p>
+      <w:pPr>
+        <w:pStyle w:val="Heading2"/>
+      </w:pPr>
+      <w:r>
+        <w:t>Docker-Compose Testing</w:t>
+      </w:r>
+    </w:p>
+    <w:p>
+      <w:r>
+        <w:t xml:space="preserve">This will be done using a .env file in the same directory as the docker-compose </w:t>
+      </w:r>
+      <w:proofErr w:type="spellStart"/>
+      <w:r>
+        <w:t>yaml</w:t>
+      </w:r>
+      <w:proofErr w:type="spellEnd"/>
+      <w:r>
+        <w:t xml:space="preserve"> file(s).</w:t>
+      </w:r>
+    </w:p>
+    <w:p>
+      <w:pPr>
         <w:pStyle w:val="Heading1"/>
       </w:pPr>
       <w:bookmarkStart w:id="110" w:name="_Toc136638456"/>
       <w:r>
+        <w:lastRenderedPageBreak/>
         <w:t>Test Plan</w:t>
       </w:r>
       <w:bookmarkEnd w:id="110"/>
@@ -17079,6 +17120,11 @@
       <w:bookmarkEnd w:id="113"/>
     </w:p>
     <w:p>
+      <w:pPr>
+        <w:rPr>
+          <w:rStyle w:val="Hyperlink"/>
+        </w:rPr>
+      </w:pPr>
       <w:hyperlink r:id="rId39" w:history="1">
         <w:r>
           <w:rPr>
@@ -17088,14 +17134,78 @@
         </w:r>
       </w:hyperlink>
     </w:p>
-    <w:p/>
+    <w:p>
+      <w:pPr>
+        <w:pStyle w:val="Heading2"/>
+      </w:pPr>
+      <w:r>
+        <w:t xml:space="preserve">Duende </w:t>
+      </w:r>
+      <w:proofErr w:type="spellStart"/>
+      <w:r>
+        <w:t>IdentityServer</w:t>
+      </w:r>
+      <w:proofErr w:type="spellEnd"/>
+      <w:r>
+        <w:t xml:space="preserve"> Community License</w:t>
+      </w:r>
+    </w:p>
+    <w:p>
+      <w:r>
+        <w:t xml:space="preserve">The project directory will need to have </w:t>
+      </w:r>
+      <w:proofErr w:type="spellStart"/>
+      <w:r>
+        <w:rPr>
+          <w:i/>
+          <w:iCs/>
+        </w:rPr>
+        <w:t>Duende_License.key</w:t>
+      </w:r>
+      <w:proofErr w:type="spellEnd"/>
+      <w:r>
+        <w:rPr>
+          <w:i/>
+          <w:iCs/>
+        </w:rPr>
+        <w:t xml:space="preserve"> </w:t>
+      </w:r>
+      <w:r>
+        <w:t>stored in the same directory as the application</w:t>
+      </w:r>
+      <w:r>
+        <w:t xml:space="preserve"> in order to be put into production.</w:t>
+      </w:r>
+    </w:p>
+    <w:p>
+      <w:r>
+        <w:t>This project easily qualifies for the community license as it produces no income other than helping me find work.</w:t>
+      </w:r>
+    </w:p>
+    <w:p>
+      <w:pPr>
+        <w:pStyle w:val="Heading2"/>
+      </w:pPr>
+      <w:r>
+        <w:t>Where to Find</w:t>
+      </w:r>
+    </w:p>
+    <w:p>
+      <w:r>
+        <w:t>~/Documentation/Other/secrets-</w:t>
+      </w:r>
+      <w:proofErr w:type="spellStart"/>
+      <w:r>
+        <w:t>example.fenv</w:t>
+      </w:r>
+      <w:proofErr w:type="spellEnd"/>
+    </w:p>
     <w:p>
       <w:pPr>
         <w:pStyle w:val="Heading1"/>
       </w:pPr>
       <w:bookmarkStart w:id="114" w:name="_Toc136638460"/>
       <w:r>
-        <w:lastRenderedPageBreak/>
         <w:t xml:space="preserve">Running the </w:t>
       </w:r>
       <w:r>
@@ -17133,13 +17243,79 @@
         <w:shd w:val="clear" w:color="auto" w:fill="262626" w:themeFill="text1" w:themeFillTint="D9"/>
       </w:pPr>
       <w:r>
-        <w:t>New-SelfSignedCertificate -Type Custom -Subject "CN=</w:t>
-      </w:r>
+        <w:t>New-</w:t>
+      </w:r>
+      <w:proofErr w:type="spellStart"/>
+      <w:r>
+        <w:t>SelfSignedCertificate</w:t>
+      </w:r>
+      <w:proofErr w:type="spellEnd"/>
+      <w:r>
+        <w:t xml:space="preserve"> -Type Custom -Subject "CN=</w:t>
+      </w:r>
+      <w:proofErr w:type="spellStart"/>
       <w:r>
         <w:t>PortfolioId</w:t>
       </w:r>
-      <w:r>
-        <w:t>" -TextExtension @("2.5.29.37={text}1.3.6.1.5.5.7.3.3") -KeyUsage DigitalSignature -KeyAlgorithm RSA -KeyLength 2048 -CertStoreLocation "Cert:\LocalMachine\My"</w:t>
+      <w:proofErr w:type="spellEnd"/>
+      <w:r>
+        <w:t>" -</w:t>
+      </w:r>
+      <w:proofErr w:type="spellStart"/>
+      <w:r>
+        <w:t>TextExtension</w:t>
+      </w:r>
+      <w:proofErr w:type="spellEnd"/>
+      <w:r>
+        <w:t xml:space="preserve"> @("2.5.29.37={text}1.3.6.1.5.5.7.3.3") -</w:t>
+      </w:r>
+      <w:proofErr w:type="spellStart"/>
+      <w:r>
+        <w:t>KeyUsage</w:t>
+      </w:r>
+      <w:proofErr w:type="spellEnd"/>
+      <w:r>
+        <w:t xml:space="preserve"> </w:t>
+      </w:r>
+      <w:proofErr w:type="spellStart"/>
+      <w:r>
+        <w:t>DigitalSignature</w:t>
+      </w:r>
+      <w:proofErr w:type="spellEnd"/>
+      <w:r>
+        <w:t xml:space="preserve"> -</w:t>
+      </w:r>
+      <w:proofErr w:type="spellStart"/>
+      <w:r>
+        <w:t>KeyAlgorithm</w:t>
+      </w:r>
+      <w:proofErr w:type="spellEnd"/>
+      <w:r>
+        <w:t xml:space="preserve"> RSA -</w:t>
+      </w:r>
+      <w:proofErr w:type="spellStart"/>
+      <w:r>
+        <w:t>KeyLength</w:t>
+      </w:r>
+      <w:proofErr w:type="spellEnd"/>
+      <w:r>
+        <w:t xml:space="preserve"> 2048 -</w:t>
+      </w:r>
+      <w:proofErr w:type="spellStart"/>
+      <w:r>
+        <w:t>CertStoreLocation</w:t>
+      </w:r>
+      <w:proofErr w:type="spellEnd"/>
+      <w:r>
+        <w:t xml:space="preserve"> "Cert:\</w:t>
+      </w:r>
+      <w:proofErr w:type="spellStart"/>
+      <w:r>
+        <w:t>LocalMachine</w:t>
+      </w:r>
+      <w:proofErr w:type="spellEnd"/>
+      <w:r>
+        <w:t>\My"</w:t>
       </w:r>
     </w:p>
     <w:p/>
@@ -17186,17 +17362,13 @@
         </w:numPr>
       </w:pPr>
       <w:r>
-        <w:t>Acta Non Verba</w:t>
-      </w:r>
-    </w:p>
-    <w:p>
-      <w:pPr>
-        <w:pStyle w:val="ListParagraph"/>
-        <w:numPr>
-          <w:ilvl w:val="0"/>
-          <w:numId w:val="18"/>
-        </w:numPr>
-      </w:pPr>
+        <w:t xml:space="preserve">Acta Non </w:t>
+      </w:r>
+      <w:proofErr w:type="spellStart"/>
+      <w:r>
+        <w:t>Verba</w:t>
+      </w:r>
+      <w:proofErr w:type="spellEnd"/>
     </w:p>
     <w:p/>
     <w:p>
@@ -17205,6 +17377,7 @@
       </w:pPr>
       <w:bookmarkStart w:id="116" w:name="_Toc136638462"/>
       <w:r>
+        <w:lastRenderedPageBreak/>
         <w:t>Lessons Learned</w:t>
       </w:r>
       <w:bookmarkEnd w:id="116"/>
@@ -17249,11 +17422,21 @@
         <w:t>Furthermore,</w:t>
       </w:r>
       <w:r>
-        <w:t xml:space="preserve"> for multiple reasons, BulmaCSS will not be used to develop this site. As of now, the likely replacement is TailwindCSS</w:t>
-      </w:r>
-      <w:r>
-        <w:t xml:space="preserve"> aided by PrimeNG</w:t>
-      </w:r>
+        <w:t xml:space="preserve"> for multiple reasons, BulmaCSS will not be used to develop this site. As of now, the likely replacement is </w:t>
+      </w:r>
+      <w:proofErr w:type="spellStart"/>
+      <w:r>
+        <w:t>TailwindCSS</w:t>
+      </w:r>
+      <w:proofErr w:type="spellEnd"/>
+      <w:r>
+        <w:t xml:space="preserve"> aided by </w:t>
+      </w:r>
+      <w:proofErr w:type="spellStart"/>
+      <w:r>
+        <w:t>PrimeNG</w:t>
+      </w:r>
+      <w:proofErr w:type="spellEnd"/>
       <w:r>
         <w:t>.</w:t>
       </w:r>

</xml_diff>

<commit_message>
Added rough listing as to what is planned to be tested. styled the tabview for the summary page About Me section. Improved tracking for theme and renamed it to uiMode in the app component.
</commit_message>
<xml_diff>
--- a/Documentation/DigitalPortfolio(All-in-One)-SoftwareDesignJournal.docx
+++ b/Documentation/DigitalPortfolio(All-in-One)-SoftwareDesignJournal.docx
@@ -1,6 +1,6 @@
 
 <file path=word/document.xml><?xml version="1.0" encoding="utf-8"?>
-<w:document xmlns:wpc="http://schemas.microsoft.com/office/word/2010/wordprocessingCanvas" xmlns:cx="http://schemas.microsoft.com/office/drawing/2014/chartex" xmlns:cx1="http://schemas.microsoft.com/office/drawing/2015/9/8/chartex" xmlns:cx2="http://schemas.microsoft.com/office/drawing/2015/10/21/chartex" xmlns:cx3="http://schemas.microsoft.com/office/drawing/2016/5/9/chartex" xmlns:cx4="http://schemas.microsoft.com/office/drawing/2016/5/10/chartex" xmlns:cx5="http://schemas.microsoft.com/office/drawing/2016/5/11/chartex" xmlns:cx6="http://schemas.microsoft.com/office/drawing/2016/5/12/chartex" xmlns:cx7="http://schemas.microsoft.com/office/drawing/2016/5/13/chartex" xmlns:cx8="http://schemas.microsoft.com/office/drawing/2016/5/14/chartex" xmlns:mc="http://schemas.openxmlformats.org/markup-compatibility/2006" xmlns:aink="http://schemas.microsoft.com/office/drawing/2016/ink" xmlns:am3d="http://schemas.microsoft.com/office/drawing/2017/model3d" xmlns:o="urn:schemas-microsoft-com:office:office" xmlns:oel="http://schemas.microsoft.com/office/2019/extlst" xmlns:r="http://schemas.openxmlformats.org/officeDocument/2006/relationships" xmlns:m="http://schemas.openxmlformats.org/officeDocument/2006/math" xmlns:v="urn:schemas-microsoft-com:vml" xmlns:wp14="http://schemas.microsoft.com/office/word/2010/wordprocessingDrawing" xmlns:wp="http://schemas.openxmlformats.org/drawingml/2006/wordprocessingDrawing" xmlns:w10="urn:schemas-microsoft-com:office:word" xmlns:w="http://schemas.openxmlformats.org/wordprocessingml/2006/main" xmlns:w14="http://schemas.microsoft.com/office/word/2010/wordml" xmlns:w15="http://schemas.microsoft.com/office/word/2012/wordml" xmlns:w16cex="http://schemas.microsoft.com/office/word/2018/wordml/cex" xmlns:w16cid="http://schemas.microsoft.com/office/word/2016/wordml/cid" xmlns:w16="http://schemas.microsoft.com/office/word/2018/wordml" xmlns:w16du="http://schemas.microsoft.com/office/word/2023/wordml/word16du" xmlns:w16sdtdh="http://schemas.microsoft.com/office/word/2020/wordml/sdtdatahash" xmlns:w16se="http://schemas.microsoft.com/office/word/2015/wordml/symex" xmlns:wpg="http://schemas.microsoft.com/office/word/2010/wordprocessingGroup" xmlns:wpi="http://schemas.microsoft.com/office/word/2010/wordprocessingInk" xmlns:wne="http://schemas.microsoft.com/office/word/2006/wordml" xmlns:wps="http://schemas.microsoft.com/office/word/2010/wordprocessingShape" mc:Ignorable="w14 w15 w16se w16cid w16 w16cex w16sdtdh wp14">
+<w:document xmlns:wpc="http://schemas.microsoft.com/office/word/2010/wordprocessingCanvas" xmlns:cx="http://schemas.microsoft.com/office/drawing/2014/chartex" xmlns:cx1="http://schemas.microsoft.com/office/drawing/2015/9/8/chartex" xmlns:cx2="http://schemas.microsoft.com/office/drawing/2015/10/21/chartex" xmlns:cx3="http://schemas.microsoft.com/office/drawing/2016/5/9/chartex" xmlns:cx4="http://schemas.microsoft.com/office/drawing/2016/5/10/chartex" xmlns:cx5="http://schemas.microsoft.com/office/drawing/2016/5/11/chartex" xmlns:cx6="http://schemas.microsoft.com/office/drawing/2016/5/12/chartex" xmlns:cx7="http://schemas.microsoft.com/office/drawing/2016/5/13/chartex" xmlns:cx8="http://schemas.microsoft.com/office/drawing/2016/5/14/chartex" xmlns:mc="http://schemas.openxmlformats.org/markup-compatibility/2006" xmlns:aink="http://schemas.microsoft.com/office/drawing/2016/ink" xmlns:am3d="http://schemas.microsoft.com/office/drawing/2017/model3d" xmlns:o="urn:schemas-microsoft-com:office:office" xmlns:oel="http://schemas.microsoft.com/office/2019/extlst" xmlns:r="http://schemas.openxmlformats.org/officeDocument/2006/relationships" xmlns:m="http://schemas.openxmlformats.org/officeDocument/2006/math" xmlns:v="urn:schemas-microsoft-com:vml" xmlns:wp14="http://schemas.microsoft.com/office/word/2010/wordprocessingDrawing" xmlns:wp="http://schemas.openxmlformats.org/drawingml/2006/wordprocessingDrawing" xmlns:w10="urn:schemas-microsoft-com:office:word" xmlns:w="http://schemas.openxmlformats.org/wordprocessingml/2006/main" xmlns:w14="http://schemas.microsoft.com/office/word/2010/wordml" xmlns:w15="http://schemas.microsoft.com/office/word/2012/wordml" xmlns:w16cex="http://schemas.microsoft.com/office/word/2018/wordml/cex" xmlns:w16cid="http://schemas.microsoft.com/office/word/2016/wordml/cid" xmlns:w16="http://schemas.microsoft.com/office/word/2018/wordml" xmlns:w16sdtdh="http://schemas.microsoft.com/office/word/2020/wordml/sdtdatahash" xmlns:w16se="http://schemas.microsoft.com/office/word/2015/wordml/symex" xmlns:wpg="http://schemas.microsoft.com/office/word/2010/wordprocessingGroup" xmlns:wpi="http://schemas.microsoft.com/office/word/2010/wordprocessingInk" xmlns:wne="http://schemas.microsoft.com/office/word/2006/wordml" xmlns:wps="http://schemas.microsoft.com/office/word/2010/wordprocessingShape" mc:Ignorable="w14 w15 w16se w16cid w16 w16cex w16sdtdh wp14">
   <w:body>
     <w:p>
       <w:pPr>
@@ -270,7 +270,7 @@
                                       <w:noProof/>
                                       <w:color w:val="FFFFFF" w:themeColor="background1"/>
                                     </w:rPr>
-                                    <w:t>2023-06-02 22:45:00</w:t>
+                                    <w:t>2023-06-07 16:16:00</w:t>
                                   </w:r>
                                   <w:r>
                                     <w:rPr>
@@ -532,7 +532,7 @@
                                 <w:noProof/>
                                 <w:color w:val="FFFFFF" w:themeColor="background1"/>
                               </w:rPr>
-                              <w:t>2023-06-02 22:45:00</w:t>
+                              <w:t>2023-06-07 16:16:00</w:t>
                             </w:r>
                             <w:r>
                               <w:rPr>
@@ -11964,15 +11964,7 @@
     </w:p>
     <w:p>
       <w:r>
-        <w:t xml:space="preserve">At this time, a lot of focus is going to be needing to be placed on job searching and this needs to be done to show a completed side project and to boost </w:t>
-      </w:r>
-      <w:proofErr w:type="spellStart"/>
-      <w:r>
-        <w:t>hireability</w:t>
-      </w:r>
-      <w:proofErr w:type="spellEnd"/>
-      <w:r>
-        <w:t>.</w:t>
+        <w:t>At this time, a lot of focus is going to be needing to be placed on job searching and this needs to be done to show a completed side project and to boost hireability.</w:t>
       </w:r>
     </w:p>
     <w:p>
@@ -12169,13 +12161,8 @@
           <w:numId w:val="8"/>
         </w:numPr>
       </w:pPr>
-      <w:proofErr w:type="spellStart"/>
-      <w:r>
-        <w:t>Bulma</w:t>
-      </w:r>
-      <w:proofErr w:type="spellEnd"/>
-      <w:r>
-        <w:t xml:space="preserve"> CSS – A </w:t>
+      <w:r>
+        <w:t xml:space="preserve">Bulma CSS – A </w:t>
       </w:r>
       <w:r>
         <w:t>lesser-known</w:t>
@@ -12219,13 +12206,8 @@
           <w:numId w:val="8"/>
         </w:numPr>
       </w:pPr>
-      <w:proofErr w:type="spellStart"/>
-      <w:r>
-        <w:t>Deoxygen</w:t>
-      </w:r>
-      <w:proofErr w:type="spellEnd"/>
-      <w:r>
-        <w:t xml:space="preserve"> – Code documentation generator tool</w:t>
+      <w:r>
+        <w:t>Deoxygen – Code documentation generator tool</w:t>
       </w:r>
     </w:p>
     <w:p>
@@ -12296,13 +12278,8 @@
           <w:numId w:val="8"/>
         </w:numPr>
       </w:pPr>
-      <w:proofErr w:type="spellStart"/>
-      <w:r>
-        <w:t>PlantUML</w:t>
-      </w:r>
-      <w:proofErr w:type="spellEnd"/>
-      <w:r>
-        <w:t xml:space="preserve"> – UML diagram generator that builds diagrams using script files</w:t>
+      <w:r>
+        <w:t>PlantUML – UML diagram generator that builds diagrams using script files</w:t>
       </w:r>
     </w:p>
     <w:p>
@@ -12642,13 +12619,8 @@
       <w:r>
         <w:t>Copyright on the footer writes out as ‘©</w:t>
       </w:r>
-      <w:proofErr w:type="spellStart"/>
-      <w:r>
-        <w:t>twentytwentythree</w:t>
-      </w:r>
-      <w:proofErr w:type="spellEnd"/>
-      <w:r>
-        <w:t>.</w:t>
+      <w:r>
+        <w:t>twentytwentythree.</w:t>
       </w:r>
       <w:r>
         <w:t xml:space="preserve">’ </w:t>
@@ -12661,15 +12633,7 @@
       </w:pPr>
       <w:bookmarkStart w:id="20" w:name="_Toc136638388"/>
       <w:r>
-        <w:t xml:space="preserve">Eina </w:t>
-      </w:r>
-      <w:proofErr w:type="spellStart"/>
-      <w:r>
-        <w:t>Onting’s</w:t>
-      </w:r>
-      <w:proofErr w:type="spellEnd"/>
-      <w:r>
-        <w:t xml:space="preserve"> Portfolio</w:t>
+        <w:t>Eina Onting’s Portfolio</w:t>
       </w:r>
       <w:bookmarkEnd w:id="20"/>
     </w:p>
@@ -12810,18 +12774,10 @@
       <w:bookmarkStart w:id="23" w:name="_Toc136638391"/>
       <w:r>
         <w:lastRenderedPageBreak/>
-        <w:t xml:space="preserve">Fabian </w:t>
-      </w:r>
-      <w:proofErr w:type="spellStart"/>
-      <w:r>
-        <w:t>Irsara</w:t>
-      </w:r>
-      <w:r>
-        <w:t>’s</w:t>
-      </w:r>
-      <w:proofErr w:type="spellEnd"/>
-      <w:r>
-        <w:t xml:space="preserve"> Portfolio</w:t>
+        <w:t>Fabian Irsara</w:t>
+      </w:r>
+      <w:r>
+        <w:t>’s Portfolio</w:t>
       </w:r>
       <w:bookmarkEnd w:id="23"/>
     </w:p>
@@ -13134,19 +13090,9 @@
         <w:pStyle w:val="Heading2"/>
       </w:pPr>
       <w:bookmarkStart w:id="29" w:name="_Toc136638397"/>
-      <w:proofErr w:type="spellStart"/>
-      <w:r>
-        <w:t>Adham</w:t>
-      </w:r>
-      <w:proofErr w:type="spellEnd"/>
-      <w:r>
-        <w:t xml:space="preserve"> </w:t>
-      </w:r>
-      <w:proofErr w:type="spellStart"/>
-      <w:r>
-        <w:t>Dannaway’s</w:t>
-      </w:r>
-      <w:proofErr w:type="spellEnd"/>
+      <w:r>
+        <w:t>Adham Dannaway’s</w:t>
+      </w:r>
       <w:r>
         <w:t xml:space="preserve"> Portfolio</w:t>
       </w:r>
@@ -13423,11 +13369,9 @@
             <w:tcW w:w="1870" w:type="dxa"/>
           </w:tcPr>
           <w:p>
-            <w:proofErr w:type="spellStart"/>
             <w:r>
               <w:t>Onting</w:t>
             </w:r>
-            <w:proofErr w:type="spellEnd"/>
           </w:p>
         </w:tc>
         <w:tc>
@@ -13513,11 +13457,9 @@
             <w:tcW w:w="1870" w:type="dxa"/>
           </w:tcPr>
           <w:p>
-            <w:proofErr w:type="spellStart"/>
             <w:r>
               <w:t>Irsara</w:t>
             </w:r>
-            <w:proofErr w:type="spellEnd"/>
           </w:p>
         </w:tc>
         <w:tc>
@@ -13692,11 +13634,9 @@
             <w:tcW w:w="1870" w:type="dxa"/>
           </w:tcPr>
           <w:p>
-            <w:proofErr w:type="spellStart"/>
             <w:r>
               <w:t>Dannaway</w:t>
             </w:r>
-            <w:proofErr w:type="spellEnd"/>
           </w:p>
         </w:tc>
         <w:tc>
@@ -14048,14 +13988,12 @@
       <w:r>
         <w:t xml:space="preserve">doing full blog </w:t>
       </w:r>
-      <w:proofErr w:type="spellStart"/>
       <w:r>
         <w:t>posts</w:t>
       </w:r>
       <w:r>
         <w:t>E</w:t>
       </w:r>
-      <w:proofErr w:type="spellEnd"/>
       <w:r>
         <w:t>, these updates could be days to months apart.</w:t>
       </w:r>
@@ -14244,23 +14182,7 @@
     </w:p>
     <w:p>
       <w:r>
-        <w:t xml:space="preserve">The Labyrinth of Devon was my submission for my first and second semesters of college. It is based around the World of </w:t>
-      </w:r>
-      <w:proofErr w:type="spellStart"/>
-      <w:r>
-        <w:t>Zuul</w:t>
-      </w:r>
-      <w:proofErr w:type="spellEnd"/>
-      <w:r>
-        <w:t xml:space="preserve"> project from the </w:t>
-      </w:r>
-      <w:proofErr w:type="spellStart"/>
-      <w:r>
-        <w:t>BlueJ</w:t>
-      </w:r>
-      <w:proofErr w:type="spellEnd"/>
-      <w:r>
-        <w:t xml:space="preserve"> books. It is a simple text based game that in the second class when from pure command line to featuring some graphical elements as the text-based game was played.</w:t>
+        <w:t>The Labyrinth of Devon was my submission for my first and second semesters of college. It is based around the World of Zuul project from the BlueJ books. It is a simple text based game that in the second class when from pure command line to featuring some graphical elements as the text-based game was played.</w:t>
       </w:r>
     </w:p>
     <w:p>
@@ -14909,11 +14831,9 @@
           <w:numId w:val="3"/>
         </w:numPr>
       </w:pPr>
-      <w:proofErr w:type="spellStart"/>
       <w:r>
         <w:t>PrimeNG</w:t>
       </w:r>
-      <w:proofErr w:type="spellEnd"/>
     </w:p>
     <w:p>
       <w:pPr>
@@ -14923,11 +14843,9 @@
           <w:numId w:val="3"/>
         </w:numPr>
       </w:pPr>
-      <w:proofErr w:type="spellStart"/>
       <w:r>
         <w:t>FontAwesome</w:t>
       </w:r>
-      <w:proofErr w:type="spellEnd"/>
     </w:p>
     <w:p>
       <w:pPr>
@@ -15049,15 +14967,7 @@
         <w:t xml:space="preserve">This was selected </w:t>
       </w:r>
       <w:r>
-        <w:t xml:space="preserve">partially because I liked </w:t>
-      </w:r>
-      <w:proofErr w:type="spellStart"/>
-      <w:r>
-        <w:t>Eina’s</w:t>
-      </w:r>
-      <w:proofErr w:type="spellEnd"/>
-      <w:r>
-        <w:t xml:space="preserve"> color theme for her portfolio with the creamy white and brown mix. This is adapted so that the theme color (French Lilac Purple)</w:t>
+        <w:t>partially because I liked Eina’s color theme for her portfolio with the creamy white and brown mix. This is adapted so that the theme color (French Lilac Purple)</w:t>
       </w:r>
       <w:r>
         <w:t xml:space="preserve"> and informative button colors fit nicely against the background regardless of light or dark mode usage</w:t>
@@ -15169,13 +15079,8 @@
       </w:r>
     </w:p>
     <w:p>
-      <w:proofErr w:type="spellStart"/>
-      <w:r>
-        <w:t>Archivo</w:t>
-      </w:r>
-      <w:proofErr w:type="spellEnd"/>
-      <w:r>
-        <w:t xml:space="preserve"> Narrow</w:t>
+      <w:r>
+        <w:t>Archivo Narrow</w:t>
       </w:r>
     </w:p>
     <w:p>
@@ -15187,11 +15092,9 @@
       </w:r>
     </w:p>
     <w:p>
-      <w:proofErr w:type="spellStart"/>
       <w:r>
         <w:t>Fondamento</w:t>
       </w:r>
-      <w:proofErr w:type="spellEnd"/>
     </w:p>
     <w:p>
       <w:pPr>
@@ -15231,13 +15134,8 @@
       </w:r>
     </w:p>
     <w:p>
-      <w:proofErr w:type="spellStart"/>
-      <w:r>
-        <w:t>Archivo</w:t>
-      </w:r>
-      <w:proofErr w:type="spellEnd"/>
-      <w:r>
-        <w:t xml:space="preserve"> Black</w:t>
+      <w:r>
+        <w:t>Archivo Black</w:t>
       </w:r>
     </w:p>
     <w:p>
@@ -15262,11 +15160,9 @@
       </w:r>
     </w:p>
     <w:p>
-      <w:proofErr w:type="spellStart"/>
       <w:r>
         <w:t>Imprima</w:t>
       </w:r>
-      <w:proofErr w:type="spellEnd"/>
     </w:p>
     <w:p>
       <w:pPr>
@@ -15313,11 +15209,9 @@
       </w:r>
     </w:p>
     <w:p>
-      <w:proofErr w:type="spellStart"/>
       <w:r>
         <w:t>Molengo</w:t>
       </w:r>
-      <w:proofErr w:type="spellEnd"/>
     </w:p>
     <w:p/>
     <w:p>
@@ -16720,15 +16614,7 @@
         </w:numPr>
       </w:pPr>
       <w:r>
-        <w:t xml:space="preserve">Duende </w:t>
-      </w:r>
-      <w:proofErr w:type="spellStart"/>
-      <w:r>
-        <w:t>IdentityServer</w:t>
-      </w:r>
-      <w:proofErr w:type="spellEnd"/>
-      <w:r>
-        <w:t xml:space="preserve"> 6</w:t>
+        <w:t>Duende IdentityServer 6</w:t>
       </w:r>
     </w:p>
     <w:p>
@@ -16810,15 +16696,7 @@
         </w:numPr>
       </w:pPr>
       <w:r>
-        <w:t>/</w:t>
-      </w:r>
-      <w:proofErr w:type="spellStart"/>
-      <w:r>
-        <w:t>api</w:t>
-      </w:r>
-      <w:proofErr w:type="spellEnd"/>
-      <w:r>
-        <w:t>/</w:t>
+        <w:t>/api/</w:t>
       </w:r>
     </w:p>
     <w:p>
@@ -16830,15 +16708,7 @@
         </w:numPr>
       </w:pPr>
       <w:r>
-        <w:t>/</w:t>
-      </w:r>
-      <w:proofErr w:type="spellStart"/>
-      <w:r>
-        <w:t>api</w:t>
-      </w:r>
-      <w:proofErr w:type="spellEnd"/>
-      <w:r>
-        <w:t>/swagger/</w:t>
+        <w:t>/api/swagger/</w:t>
       </w:r>
     </w:p>
     <w:p>
@@ -16867,30 +16737,8 @@
         <w:rPr>
           <w:rStyle w:val="SubtleEmphasis"/>
         </w:rPr>
-        <w:t xml:space="preserve">, </w:t>
-      </w:r>
-      <w:proofErr w:type="spellStart"/>
-      <w:r>
-        <w:rPr>
-          <w:rStyle w:val="SubtleEmphasis"/>
-        </w:rPr>
-        <w:t>IdentityServer</w:t>
-      </w:r>
-      <w:proofErr w:type="spellEnd"/>
-      <w:r>
-        <w:rPr>
-          <w:rStyle w:val="SubtleEmphasis"/>
-        </w:rPr>
-        <w:t xml:space="preserve"> will be left </w:t>
-      </w:r>
-      <w:proofErr w:type="spellStart"/>
-      <w:r>
-        <w:rPr>
-          <w:rStyle w:val="SubtleEmphasis"/>
-        </w:rPr>
-        <w:t>unversioned</w:t>
-      </w:r>
-      <w:proofErr w:type="spellEnd"/>
+        <w:t>, IdentityServer will be left unversioned</w:t>
+      </w:r>
     </w:p>
     <w:p>
       <w:pPr>
@@ -16901,23 +16749,10 @@
         </w:numPr>
       </w:pPr>
       <w:r>
-        <w:t>/</w:t>
-      </w:r>
-      <w:proofErr w:type="spellStart"/>
-      <w:r>
-        <w:t>api</w:t>
-      </w:r>
-      <w:proofErr w:type="spellEnd"/>
-      <w:r>
-        <w:t>/v*/</w:t>
-      </w:r>
-      <w:proofErr w:type="spellStart"/>
-      <w:r>
-        <w:t>BlogLikeUpdates</w:t>
-      </w:r>
-      <w:proofErr w:type="spellEnd"/>
-      <w:r>
-        <w:t xml:space="preserve"> (PUT, GET, POST, DELETE)</w:t>
+        <w:t>/api/v*/</w:t>
+      </w:r>
+      <w:r>
+        <w:t>BlogLikeUpdates (PUT, GET, POST, DELETE)</w:t>
       </w:r>
     </w:p>
     <w:p>
@@ -16929,23 +16764,7 @@
         </w:numPr>
       </w:pPr>
       <w:r>
-        <w:t>/</w:t>
-      </w:r>
-      <w:proofErr w:type="spellStart"/>
-      <w:r>
-        <w:t>api</w:t>
-      </w:r>
-      <w:proofErr w:type="spellEnd"/>
-      <w:r>
-        <w:t>/v*/</w:t>
-      </w:r>
-      <w:proofErr w:type="spellStart"/>
-      <w:r>
-        <w:t>ContactForm</w:t>
-      </w:r>
-      <w:proofErr w:type="spellEnd"/>
-      <w:r>
-        <w:t xml:space="preserve"> (PUT)</w:t>
+        <w:t>/api/v*/ContactForm (PUT)</w:t>
       </w:r>
     </w:p>
     <w:p/>
@@ -16989,13 +16808,8 @@
           <w:numId w:val="7"/>
         </w:numPr>
       </w:pPr>
-      <w:proofErr w:type="spellStart"/>
-      <w:r>
-        <w:t>PgAdmin</w:t>
-      </w:r>
-      <w:proofErr w:type="spellEnd"/>
-      <w:r>
-        <w:t xml:space="preserve"> – Developer Side</w:t>
+      <w:r>
+        <w:t>PgAdmin – Developer Side</w:t>
       </w:r>
     </w:p>
     <w:p>
@@ -17029,13 +16843,8 @@
       </w:r>
     </w:p>
     <w:p>
-      <w:proofErr w:type="spellStart"/>
-      <w:r>
-        <w:t>flyctl</w:t>
-      </w:r>
-      <w:proofErr w:type="spellEnd"/>
-      <w:r>
-        <w:t xml:space="preserve"> secrets set </w:t>
+      <w:r>
+        <w:t xml:space="preserve">flyctl secrets set </w:t>
       </w:r>
       <w:r>
         <w:t xml:space="preserve">SECRET_NAME=SECRET_VALUE </w:t>
@@ -17056,15 +16865,7 @@
     </w:p>
     <w:p>
       <w:r>
-        <w:t xml:space="preserve">This will be done using a .env file in the same directory as the docker-compose </w:t>
-      </w:r>
-      <w:proofErr w:type="spellStart"/>
-      <w:r>
-        <w:t>yaml</w:t>
-      </w:r>
-      <w:proofErr w:type="spellEnd"/>
-      <w:r>
-        <w:t xml:space="preserve"> file(s).</w:t>
+        <w:t>This will be done using a .env file in the same directory as the docker-compose yaml file(s).</w:t>
       </w:r>
     </w:p>
     <w:p>
@@ -17073,17 +16874,36 @@
       </w:pPr>
       <w:bookmarkStart w:id="110" w:name="_Toc136638456"/>
       <w:r>
+        <w:t>Test Plan</w:t>
+      </w:r>
+      <w:bookmarkEnd w:id="110"/>
+    </w:p>
+    <w:p>
+      <w:pPr>
+        <w:pStyle w:val="Heading2"/>
+      </w:pPr>
+      <w:r>
+        <w:t>Area Coverage</w:t>
+      </w:r>
+    </w:p>
+    <w:p>
+      <w:r>
+        <w:t xml:space="preserve">The testing will cover key areas of functionality but may not be necessarily extensive. </w:t>
+      </w:r>
+      <w:r>
+        <w:t>Security will be more tested as to protect the production system. Integrated projects will aim for more extensive testing.</w:t>
+      </w:r>
+      <w:r>
+        <w:t xml:space="preserve"> </w:t>
+      </w:r>
+    </w:p>
+    <w:p>
+      <w:pPr>
+        <w:pStyle w:val="Heading1"/>
+      </w:pPr>
+      <w:bookmarkStart w:id="111" w:name="_Toc136638457"/>
+      <w:r>
         <w:lastRenderedPageBreak/>
-        <w:t>Test Plan</w:t>
-      </w:r>
-      <w:bookmarkEnd w:id="110"/>
-    </w:p>
-    <w:p>
-      <w:pPr>
-        <w:pStyle w:val="Heading1"/>
-      </w:pPr>
-      <w:bookmarkStart w:id="111" w:name="_Toc136638457"/>
-      <w:r>
         <w:t>Secrets Configuration</w:t>
       </w:r>
       <w:bookmarkEnd w:id="111"/>
@@ -17139,22 +16959,13 @@
         <w:pStyle w:val="Heading2"/>
       </w:pPr>
       <w:r>
-        <w:t xml:space="preserve">Duende </w:t>
-      </w:r>
-      <w:proofErr w:type="spellStart"/>
-      <w:r>
-        <w:t>IdentityServer</w:t>
-      </w:r>
-      <w:proofErr w:type="spellEnd"/>
-      <w:r>
-        <w:t xml:space="preserve"> Community License</w:t>
+        <w:t>Duende IdentityServer Community License</w:t>
       </w:r>
     </w:p>
     <w:p>
       <w:r>
         <w:t xml:space="preserve">The project directory will need to have </w:t>
       </w:r>
-      <w:proofErr w:type="spellStart"/>
       <w:r>
         <w:rPr>
           <w:i/>
@@ -17162,7 +16973,6 @@
         </w:rPr>
         <w:t>Duende_License.key</w:t>
       </w:r>
-      <w:proofErr w:type="spellEnd"/>
       <w:r>
         <w:rPr>
           <w:i/>
@@ -17192,13 +17002,8 @@
     </w:p>
     <w:p>
       <w:r>
-        <w:t>~/Documentation/Other/secrets-</w:t>
-      </w:r>
-      <w:proofErr w:type="spellStart"/>
-      <w:r>
-        <w:t>example.fenv</w:t>
-      </w:r>
-      <w:proofErr w:type="spellEnd"/>
+        <w:t>~/Documentation/Other/secrets-example.fenv</w:t>
+      </w:r>
     </w:p>
     <w:p>
       <w:pPr>
@@ -17243,79 +17048,13 @@
         <w:shd w:val="clear" w:color="auto" w:fill="262626" w:themeFill="text1" w:themeFillTint="D9"/>
       </w:pPr>
       <w:r>
-        <w:t>New-</w:t>
-      </w:r>
-      <w:proofErr w:type="spellStart"/>
-      <w:r>
-        <w:t>SelfSignedCertificate</w:t>
-      </w:r>
-      <w:proofErr w:type="spellEnd"/>
-      <w:r>
-        <w:t xml:space="preserve"> -Type Custom -Subject "CN=</w:t>
-      </w:r>
-      <w:proofErr w:type="spellStart"/>
+        <w:t>New-SelfSignedCertificate -Type Custom -Subject "CN=</w:t>
+      </w:r>
       <w:r>
         <w:t>PortfolioId</w:t>
       </w:r>
-      <w:proofErr w:type="spellEnd"/>
-      <w:r>
-        <w:t>" -</w:t>
-      </w:r>
-      <w:proofErr w:type="spellStart"/>
-      <w:r>
-        <w:t>TextExtension</w:t>
-      </w:r>
-      <w:proofErr w:type="spellEnd"/>
-      <w:r>
-        <w:t xml:space="preserve"> @("2.5.29.37={text}1.3.6.1.5.5.7.3.3") -</w:t>
-      </w:r>
-      <w:proofErr w:type="spellStart"/>
-      <w:r>
-        <w:t>KeyUsage</w:t>
-      </w:r>
-      <w:proofErr w:type="spellEnd"/>
-      <w:r>
-        <w:t xml:space="preserve"> </w:t>
-      </w:r>
-      <w:proofErr w:type="spellStart"/>
-      <w:r>
-        <w:t>DigitalSignature</w:t>
-      </w:r>
-      <w:proofErr w:type="spellEnd"/>
-      <w:r>
-        <w:t xml:space="preserve"> -</w:t>
-      </w:r>
-      <w:proofErr w:type="spellStart"/>
-      <w:r>
-        <w:t>KeyAlgorithm</w:t>
-      </w:r>
-      <w:proofErr w:type="spellEnd"/>
-      <w:r>
-        <w:t xml:space="preserve"> RSA -</w:t>
-      </w:r>
-      <w:proofErr w:type="spellStart"/>
-      <w:r>
-        <w:t>KeyLength</w:t>
-      </w:r>
-      <w:proofErr w:type="spellEnd"/>
-      <w:r>
-        <w:t xml:space="preserve"> 2048 -</w:t>
-      </w:r>
-      <w:proofErr w:type="spellStart"/>
-      <w:r>
-        <w:t>CertStoreLocation</w:t>
-      </w:r>
-      <w:proofErr w:type="spellEnd"/>
-      <w:r>
-        <w:t xml:space="preserve"> "Cert:\</w:t>
-      </w:r>
-      <w:proofErr w:type="spellStart"/>
-      <w:r>
-        <w:t>LocalMachine</w:t>
-      </w:r>
-      <w:proofErr w:type="spellEnd"/>
-      <w:r>
-        <w:t>\My"</w:t>
+      <w:r>
+        <w:t>" -TextExtension @("2.5.29.37={text}1.3.6.1.5.5.7.3.3") -KeyUsage DigitalSignature -KeyAlgorithm RSA -KeyLength 2048 -CertStoreLocation "Cert:\LocalMachine\My"</w:t>
       </w:r>
     </w:p>
     <w:p/>
@@ -17362,13 +17101,8 @@
         </w:numPr>
       </w:pPr>
       <w:r>
-        <w:t xml:space="preserve">Acta Non </w:t>
-      </w:r>
-      <w:proofErr w:type="spellStart"/>
-      <w:r>
-        <w:t>Verba</w:t>
-      </w:r>
-      <w:proofErr w:type="spellEnd"/>
+        <w:t>Acta Non Verba</w:t>
+      </w:r>
     </w:p>
     <w:p/>
     <w:p>
@@ -17422,21 +17156,11 @@
         <w:t>Furthermore,</w:t>
       </w:r>
       <w:r>
-        <w:t xml:space="preserve"> for multiple reasons, BulmaCSS will not be used to develop this site. As of now, the likely replacement is </w:t>
-      </w:r>
-      <w:proofErr w:type="spellStart"/>
-      <w:r>
-        <w:t>TailwindCSS</w:t>
-      </w:r>
-      <w:proofErr w:type="spellEnd"/>
-      <w:r>
-        <w:t xml:space="preserve"> aided by </w:t>
-      </w:r>
-      <w:proofErr w:type="spellStart"/>
-      <w:r>
-        <w:t>PrimeNG</w:t>
-      </w:r>
-      <w:proofErr w:type="spellEnd"/>
+        <w:t xml:space="preserve"> for multiple reasons, BulmaCSS will not be used to develop this site. As of now, the likely replacement is TailwindCSS</w:t>
+      </w:r>
+      <w:r>
+        <w:t xml:space="preserve"> aided by PrimeNG</w:t>
+      </w:r>
       <w:r>
         <w:t>.</w:t>
       </w:r>
@@ -17500,7 +17224,7 @@
 </file>
 
 <file path=word/endnotes.xml><?xml version="1.0" encoding="utf-8"?>
-<w:endnotes xmlns:wpc="http://schemas.microsoft.com/office/word/2010/wordprocessingCanvas" xmlns:cx="http://schemas.microsoft.com/office/drawing/2014/chartex" xmlns:cx1="http://schemas.microsoft.com/office/drawing/2015/9/8/chartex" xmlns:cx2="http://schemas.microsoft.com/office/drawing/2015/10/21/chartex" xmlns:cx3="http://schemas.microsoft.com/office/drawing/2016/5/9/chartex" xmlns:cx4="http://schemas.microsoft.com/office/drawing/2016/5/10/chartex" xmlns:cx5="http://schemas.microsoft.com/office/drawing/2016/5/11/chartex" xmlns:cx6="http://schemas.microsoft.com/office/drawing/2016/5/12/chartex" xmlns:cx7="http://schemas.microsoft.com/office/drawing/2016/5/13/chartex" xmlns:cx8="http://schemas.microsoft.com/office/drawing/2016/5/14/chartex" xmlns:mc="http://schemas.openxmlformats.org/markup-compatibility/2006" xmlns:aink="http://schemas.microsoft.com/office/drawing/2016/ink" xmlns:am3d="http://schemas.microsoft.com/office/drawing/2017/model3d" xmlns:o="urn:schemas-microsoft-com:office:office" xmlns:oel="http://schemas.microsoft.com/office/2019/extlst" xmlns:r="http://schemas.openxmlformats.org/officeDocument/2006/relationships" xmlns:m="http://schemas.openxmlformats.org/officeDocument/2006/math" xmlns:v="urn:schemas-microsoft-com:vml" xmlns:wp14="http://schemas.microsoft.com/office/word/2010/wordprocessingDrawing" xmlns:wp="http://schemas.openxmlformats.org/drawingml/2006/wordprocessingDrawing" xmlns:w10="urn:schemas-microsoft-com:office:word" xmlns:w="http://schemas.openxmlformats.org/wordprocessingml/2006/main" xmlns:w14="http://schemas.microsoft.com/office/word/2010/wordml" xmlns:w15="http://schemas.microsoft.com/office/word/2012/wordml" xmlns:w16cex="http://schemas.microsoft.com/office/word/2018/wordml/cex" xmlns:w16cid="http://schemas.microsoft.com/office/word/2016/wordml/cid" xmlns:w16="http://schemas.microsoft.com/office/word/2018/wordml" xmlns:w16du="http://schemas.microsoft.com/office/word/2023/wordml/word16du" xmlns:w16sdtdh="http://schemas.microsoft.com/office/word/2020/wordml/sdtdatahash" xmlns:w16se="http://schemas.microsoft.com/office/word/2015/wordml/symex" xmlns:wpg="http://schemas.microsoft.com/office/word/2010/wordprocessingGroup" xmlns:wpi="http://schemas.microsoft.com/office/word/2010/wordprocessingInk" xmlns:wne="http://schemas.microsoft.com/office/word/2006/wordml" xmlns:wps="http://schemas.microsoft.com/office/word/2010/wordprocessingShape" mc:Ignorable="w14 w15 w16se w16cid w16 w16cex w16sdtdh wp14">
+<w:endnotes xmlns:wpc="http://schemas.microsoft.com/office/word/2010/wordprocessingCanvas" xmlns:cx="http://schemas.microsoft.com/office/drawing/2014/chartex" xmlns:cx1="http://schemas.microsoft.com/office/drawing/2015/9/8/chartex" xmlns:cx2="http://schemas.microsoft.com/office/drawing/2015/10/21/chartex" xmlns:cx3="http://schemas.microsoft.com/office/drawing/2016/5/9/chartex" xmlns:cx4="http://schemas.microsoft.com/office/drawing/2016/5/10/chartex" xmlns:cx5="http://schemas.microsoft.com/office/drawing/2016/5/11/chartex" xmlns:cx6="http://schemas.microsoft.com/office/drawing/2016/5/12/chartex" xmlns:cx7="http://schemas.microsoft.com/office/drawing/2016/5/13/chartex" xmlns:cx8="http://schemas.microsoft.com/office/drawing/2016/5/14/chartex" xmlns:mc="http://schemas.openxmlformats.org/markup-compatibility/2006" xmlns:aink="http://schemas.microsoft.com/office/drawing/2016/ink" xmlns:am3d="http://schemas.microsoft.com/office/drawing/2017/model3d" xmlns:o="urn:schemas-microsoft-com:office:office" xmlns:oel="http://schemas.microsoft.com/office/2019/extlst" xmlns:r="http://schemas.openxmlformats.org/officeDocument/2006/relationships" xmlns:m="http://schemas.openxmlformats.org/officeDocument/2006/math" xmlns:v="urn:schemas-microsoft-com:vml" xmlns:wp14="http://schemas.microsoft.com/office/word/2010/wordprocessingDrawing" xmlns:wp="http://schemas.openxmlformats.org/drawingml/2006/wordprocessingDrawing" xmlns:w10="urn:schemas-microsoft-com:office:word" xmlns:w="http://schemas.openxmlformats.org/wordprocessingml/2006/main" xmlns:w14="http://schemas.microsoft.com/office/word/2010/wordml" xmlns:w15="http://schemas.microsoft.com/office/word/2012/wordml" xmlns:w16cex="http://schemas.microsoft.com/office/word/2018/wordml/cex" xmlns:w16cid="http://schemas.microsoft.com/office/word/2016/wordml/cid" xmlns:w16="http://schemas.microsoft.com/office/word/2018/wordml" xmlns:w16sdtdh="http://schemas.microsoft.com/office/word/2020/wordml/sdtdatahash" xmlns:w16se="http://schemas.microsoft.com/office/word/2015/wordml/symex" xmlns:wpg="http://schemas.microsoft.com/office/word/2010/wordprocessingGroup" xmlns:wpi="http://schemas.microsoft.com/office/word/2010/wordprocessingInk" xmlns:wne="http://schemas.microsoft.com/office/word/2006/wordml" xmlns:wps="http://schemas.microsoft.com/office/word/2010/wordprocessingShape" mc:Ignorable="w14 w15 w16se w16cid w16 w16cex w16sdtdh wp14">
   <w:endnote w:type="separator" w:id="-1">
     <w:p>
       <w:r>
@@ -17519,7 +17243,7 @@
 </file>
 
 <file path=word/footnotes.xml><?xml version="1.0" encoding="utf-8"?>
-<w:footnotes xmlns:wpc="http://schemas.microsoft.com/office/word/2010/wordprocessingCanvas" xmlns:cx="http://schemas.microsoft.com/office/drawing/2014/chartex" xmlns:cx1="http://schemas.microsoft.com/office/drawing/2015/9/8/chartex" xmlns:cx2="http://schemas.microsoft.com/office/drawing/2015/10/21/chartex" xmlns:cx3="http://schemas.microsoft.com/office/drawing/2016/5/9/chartex" xmlns:cx4="http://schemas.microsoft.com/office/drawing/2016/5/10/chartex" xmlns:cx5="http://schemas.microsoft.com/office/drawing/2016/5/11/chartex" xmlns:cx6="http://schemas.microsoft.com/office/drawing/2016/5/12/chartex" xmlns:cx7="http://schemas.microsoft.com/office/drawing/2016/5/13/chartex" xmlns:cx8="http://schemas.microsoft.com/office/drawing/2016/5/14/chartex" xmlns:mc="http://schemas.openxmlformats.org/markup-compatibility/2006" xmlns:aink="http://schemas.microsoft.com/office/drawing/2016/ink" xmlns:am3d="http://schemas.microsoft.com/office/drawing/2017/model3d" xmlns:o="urn:schemas-microsoft-com:office:office" xmlns:oel="http://schemas.microsoft.com/office/2019/extlst" xmlns:r="http://schemas.openxmlformats.org/officeDocument/2006/relationships" xmlns:m="http://schemas.openxmlformats.org/officeDocument/2006/math" xmlns:v="urn:schemas-microsoft-com:vml" xmlns:wp14="http://schemas.microsoft.com/office/word/2010/wordprocessingDrawing" xmlns:wp="http://schemas.openxmlformats.org/drawingml/2006/wordprocessingDrawing" xmlns:w10="urn:schemas-microsoft-com:office:word" xmlns:w="http://schemas.openxmlformats.org/wordprocessingml/2006/main" xmlns:w14="http://schemas.microsoft.com/office/word/2010/wordml" xmlns:w15="http://schemas.microsoft.com/office/word/2012/wordml" xmlns:w16cex="http://schemas.microsoft.com/office/word/2018/wordml/cex" xmlns:w16cid="http://schemas.microsoft.com/office/word/2016/wordml/cid" xmlns:w16="http://schemas.microsoft.com/office/word/2018/wordml" xmlns:w16du="http://schemas.microsoft.com/office/word/2023/wordml/word16du" xmlns:w16sdtdh="http://schemas.microsoft.com/office/word/2020/wordml/sdtdatahash" xmlns:w16se="http://schemas.microsoft.com/office/word/2015/wordml/symex" xmlns:wpg="http://schemas.microsoft.com/office/word/2010/wordprocessingGroup" xmlns:wpi="http://schemas.microsoft.com/office/word/2010/wordprocessingInk" xmlns:wne="http://schemas.microsoft.com/office/word/2006/wordml" xmlns:wps="http://schemas.microsoft.com/office/word/2010/wordprocessingShape" mc:Ignorable="w14 w15 w16se w16cid w16 w16cex w16sdtdh wp14">
+<w:footnotes xmlns:wpc="http://schemas.microsoft.com/office/word/2010/wordprocessingCanvas" xmlns:cx="http://schemas.microsoft.com/office/drawing/2014/chartex" xmlns:cx1="http://schemas.microsoft.com/office/drawing/2015/9/8/chartex" xmlns:cx2="http://schemas.microsoft.com/office/drawing/2015/10/21/chartex" xmlns:cx3="http://schemas.microsoft.com/office/drawing/2016/5/9/chartex" xmlns:cx4="http://schemas.microsoft.com/office/drawing/2016/5/10/chartex" xmlns:cx5="http://schemas.microsoft.com/office/drawing/2016/5/11/chartex" xmlns:cx6="http://schemas.microsoft.com/office/drawing/2016/5/12/chartex" xmlns:cx7="http://schemas.microsoft.com/office/drawing/2016/5/13/chartex" xmlns:cx8="http://schemas.microsoft.com/office/drawing/2016/5/14/chartex" xmlns:mc="http://schemas.openxmlformats.org/markup-compatibility/2006" xmlns:aink="http://schemas.microsoft.com/office/drawing/2016/ink" xmlns:am3d="http://schemas.microsoft.com/office/drawing/2017/model3d" xmlns:o="urn:schemas-microsoft-com:office:office" xmlns:oel="http://schemas.microsoft.com/office/2019/extlst" xmlns:r="http://schemas.openxmlformats.org/officeDocument/2006/relationships" xmlns:m="http://schemas.openxmlformats.org/officeDocument/2006/math" xmlns:v="urn:schemas-microsoft-com:vml" xmlns:wp14="http://schemas.microsoft.com/office/word/2010/wordprocessingDrawing" xmlns:wp="http://schemas.openxmlformats.org/drawingml/2006/wordprocessingDrawing" xmlns:w10="urn:schemas-microsoft-com:office:word" xmlns:w="http://schemas.openxmlformats.org/wordprocessingml/2006/main" xmlns:w14="http://schemas.microsoft.com/office/word/2010/wordml" xmlns:w15="http://schemas.microsoft.com/office/word/2012/wordml" xmlns:w16cex="http://schemas.microsoft.com/office/word/2018/wordml/cex" xmlns:w16cid="http://schemas.microsoft.com/office/word/2016/wordml/cid" xmlns:w16="http://schemas.microsoft.com/office/word/2018/wordml" xmlns:w16sdtdh="http://schemas.microsoft.com/office/word/2020/wordml/sdtdatahash" xmlns:w16se="http://schemas.microsoft.com/office/word/2015/wordml/symex" xmlns:wpg="http://schemas.microsoft.com/office/word/2010/wordprocessingGroup" xmlns:wpi="http://schemas.microsoft.com/office/word/2010/wordprocessingInk" xmlns:wne="http://schemas.microsoft.com/office/word/2006/wordml" xmlns:wps="http://schemas.microsoft.com/office/word/2010/wordprocessingShape" mc:Ignorable="w14 w15 w16se w16cid w16 w16cex w16sdtdh wp14">
   <w:footnote w:type="separator" w:id="-1">
     <w:p>
       <w:r>
@@ -17538,7 +17262,7 @@
 </file>
 
 <file path=word/header1.xml><?xml version="1.0" encoding="utf-8"?>
-<w:hdr xmlns:wpc="http://schemas.microsoft.com/office/word/2010/wordprocessingCanvas" xmlns:cx="http://schemas.microsoft.com/office/drawing/2014/chartex" xmlns:cx1="http://schemas.microsoft.com/office/drawing/2015/9/8/chartex" xmlns:cx2="http://schemas.microsoft.com/office/drawing/2015/10/21/chartex" xmlns:cx3="http://schemas.microsoft.com/office/drawing/2016/5/9/chartex" xmlns:cx4="http://schemas.microsoft.com/office/drawing/2016/5/10/chartex" xmlns:cx5="http://schemas.microsoft.com/office/drawing/2016/5/11/chartex" xmlns:cx6="http://schemas.microsoft.com/office/drawing/2016/5/12/chartex" xmlns:cx7="http://schemas.microsoft.com/office/drawing/2016/5/13/chartex" xmlns:cx8="http://schemas.microsoft.com/office/drawing/2016/5/14/chartex" xmlns:mc="http://schemas.openxmlformats.org/markup-compatibility/2006" xmlns:aink="http://schemas.microsoft.com/office/drawing/2016/ink" xmlns:am3d="http://schemas.microsoft.com/office/drawing/2017/model3d" xmlns:o="urn:schemas-microsoft-com:office:office" xmlns:oel="http://schemas.microsoft.com/office/2019/extlst" xmlns:r="http://schemas.openxmlformats.org/officeDocument/2006/relationships" xmlns:m="http://schemas.openxmlformats.org/officeDocument/2006/math" xmlns:v="urn:schemas-microsoft-com:vml" xmlns:wp14="http://schemas.microsoft.com/office/word/2010/wordprocessingDrawing" xmlns:wp="http://schemas.openxmlformats.org/drawingml/2006/wordprocessingDrawing" xmlns:w10="urn:schemas-microsoft-com:office:word" xmlns:w="http://schemas.openxmlformats.org/wordprocessingml/2006/main" xmlns:w14="http://schemas.microsoft.com/office/word/2010/wordml" xmlns:w15="http://schemas.microsoft.com/office/word/2012/wordml" xmlns:w16cex="http://schemas.microsoft.com/office/word/2018/wordml/cex" xmlns:w16cid="http://schemas.microsoft.com/office/word/2016/wordml/cid" xmlns:w16="http://schemas.microsoft.com/office/word/2018/wordml" xmlns:w16du="http://schemas.microsoft.com/office/word/2023/wordml/word16du" xmlns:w16sdtdh="http://schemas.microsoft.com/office/word/2020/wordml/sdtdatahash" xmlns:w16se="http://schemas.microsoft.com/office/word/2015/wordml/symex" xmlns:wpg="http://schemas.microsoft.com/office/word/2010/wordprocessingGroup" xmlns:wpi="http://schemas.microsoft.com/office/word/2010/wordprocessingInk" xmlns:wne="http://schemas.microsoft.com/office/word/2006/wordml" xmlns:wps="http://schemas.microsoft.com/office/word/2010/wordprocessingShape" mc:Ignorable="w14 w15 w16se w16cid w16 w16cex w16sdtdh wp14">
+<w:hdr xmlns:wpc="http://schemas.microsoft.com/office/word/2010/wordprocessingCanvas" xmlns:cx="http://schemas.microsoft.com/office/drawing/2014/chartex" xmlns:cx1="http://schemas.microsoft.com/office/drawing/2015/9/8/chartex" xmlns:cx2="http://schemas.microsoft.com/office/drawing/2015/10/21/chartex" xmlns:cx3="http://schemas.microsoft.com/office/drawing/2016/5/9/chartex" xmlns:cx4="http://schemas.microsoft.com/office/drawing/2016/5/10/chartex" xmlns:cx5="http://schemas.microsoft.com/office/drawing/2016/5/11/chartex" xmlns:cx6="http://schemas.microsoft.com/office/drawing/2016/5/12/chartex" xmlns:cx7="http://schemas.microsoft.com/office/drawing/2016/5/13/chartex" xmlns:cx8="http://schemas.microsoft.com/office/drawing/2016/5/14/chartex" xmlns:mc="http://schemas.openxmlformats.org/markup-compatibility/2006" xmlns:aink="http://schemas.microsoft.com/office/drawing/2016/ink" xmlns:am3d="http://schemas.microsoft.com/office/drawing/2017/model3d" xmlns:o="urn:schemas-microsoft-com:office:office" xmlns:oel="http://schemas.microsoft.com/office/2019/extlst" xmlns:r="http://schemas.openxmlformats.org/officeDocument/2006/relationships" xmlns:m="http://schemas.openxmlformats.org/officeDocument/2006/math" xmlns:v="urn:schemas-microsoft-com:vml" xmlns:wp14="http://schemas.microsoft.com/office/word/2010/wordprocessingDrawing" xmlns:wp="http://schemas.openxmlformats.org/drawingml/2006/wordprocessingDrawing" xmlns:w10="urn:schemas-microsoft-com:office:word" xmlns:w="http://schemas.openxmlformats.org/wordprocessingml/2006/main" xmlns:w14="http://schemas.microsoft.com/office/word/2010/wordml" xmlns:w15="http://schemas.microsoft.com/office/word/2012/wordml" xmlns:w16cex="http://schemas.microsoft.com/office/word/2018/wordml/cex" xmlns:w16cid="http://schemas.microsoft.com/office/word/2016/wordml/cid" xmlns:w16="http://schemas.microsoft.com/office/word/2018/wordml" xmlns:w16sdtdh="http://schemas.microsoft.com/office/word/2020/wordml/sdtdatahash" xmlns:w16se="http://schemas.microsoft.com/office/word/2015/wordml/symex" xmlns:wpg="http://schemas.microsoft.com/office/word/2010/wordprocessingGroup" xmlns:wpi="http://schemas.microsoft.com/office/word/2010/wordprocessingInk" xmlns:wne="http://schemas.microsoft.com/office/word/2006/wordml" xmlns:wps="http://schemas.microsoft.com/office/word/2010/wordprocessingShape" mc:Ignorable="w14 w15 w16se w16cid w16 w16cex w16sdtdh wp14">
   <w:sdt>
     <w:sdtPr>
       <w:id w:val="-993409280"/>
@@ -17591,7 +17315,7 @@
 </file>
 
 <file path=word/header2.xml><?xml version="1.0" encoding="utf-8"?>
-<w:hdr xmlns:wpc="http://schemas.microsoft.com/office/word/2010/wordprocessingCanvas" xmlns:cx="http://schemas.microsoft.com/office/drawing/2014/chartex" xmlns:cx1="http://schemas.microsoft.com/office/drawing/2015/9/8/chartex" xmlns:cx2="http://schemas.microsoft.com/office/drawing/2015/10/21/chartex" xmlns:cx3="http://schemas.microsoft.com/office/drawing/2016/5/9/chartex" xmlns:cx4="http://schemas.microsoft.com/office/drawing/2016/5/10/chartex" xmlns:cx5="http://schemas.microsoft.com/office/drawing/2016/5/11/chartex" xmlns:cx6="http://schemas.microsoft.com/office/drawing/2016/5/12/chartex" xmlns:cx7="http://schemas.microsoft.com/office/drawing/2016/5/13/chartex" xmlns:cx8="http://schemas.microsoft.com/office/drawing/2016/5/14/chartex" xmlns:mc="http://schemas.openxmlformats.org/markup-compatibility/2006" xmlns:aink="http://schemas.microsoft.com/office/drawing/2016/ink" xmlns:am3d="http://schemas.microsoft.com/office/drawing/2017/model3d" xmlns:o="urn:schemas-microsoft-com:office:office" xmlns:oel="http://schemas.microsoft.com/office/2019/extlst" xmlns:r="http://schemas.openxmlformats.org/officeDocument/2006/relationships" xmlns:m="http://schemas.openxmlformats.org/officeDocument/2006/math" xmlns:v="urn:schemas-microsoft-com:vml" xmlns:wp14="http://schemas.microsoft.com/office/word/2010/wordprocessingDrawing" xmlns:wp="http://schemas.openxmlformats.org/drawingml/2006/wordprocessingDrawing" xmlns:w10="urn:schemas-microsoft-com:office:word" xmlns:w="http://schemas.openxmlformats.org/wordprocessingml/2006/main" xmlns:w14="http://schemas.microsoft.com/office/word/2010/wordml" xmlns:w15="http://schemas.microsoft.com/office/word/2012/wordml" xmlns:w16cex="http://schemas.microsoft.com/office/word/2018/wordml/cex" xmlns:w16cid="http://schemas.microsoft.com/office/word/2016/wordml/cid" xmlns:w16="http://schemas.microsoft.com/office/word/2018/wordml" xmlns:w16du="http://schemas.microsoft.com/office/word/2023/wordml/word16du" xmlns:w16sdtdh="http://schemas.microsoft.com/office/word/2020/wordml/sdtdatahash" xmlns:w16se="http://schemas.microsoft.com/office/word/2015/wordml/symex" xmlns:wpg="http://schemas.microsoft.com/office/word/2010/wordprocessingGroup" xmlns:wpi="http://schemas.microsoft.com/office/word/2010/wordprocessingInk" xmlns:wne="http://schemas.microsoft.com/office/word/2006/wordml" xmlns:wps="http://schemas.microsoft.com/office/word/2010/wordprocessingShape" mc:Ignorable="w14 w15 w16se w16cid w16 w16cex w16sdtdh wp14">
+<w:hdr xmlns:wpc="http://schemas.microsoft.com/office/word/2010/wordprocessingCanvas" xmlns:cx="http://schemas.microsoft.com/office/drawing/2014/chartex" xmlns:cx1="http://schemas.microsoft.com/office/drawing/2015/9/8/chartex" xmlns:cx2="http://schemas.microsoft.com/office/drawing/2015/10/21/chartex" xmlns:cx3="http://schemas.microsoft.com/office/drawing/2016/5/9/chartex" xmlns:cx4="http://schemas.microsoft.com/office/drawing/2016/5/10/chartex" xmlns:cx5="http://schemas.microsoft.com/office/drawing/2016/5/11/chartex" xmlns:cx6="http://schemas.microsoft.com/office/drawing/2016/5/12/chartex" xmlns:cx7="http://schemas.microsoft.com/office/drawing/2016/5/13/chartex" xmlns:cx8="http://schemas.microsoft.com/office/drawing/2016/5/14/chartex" xmlns:mc="http://schemas.openxmlformats.org/markup-compatibility/2006" xmlns:aink="http://schemas.microsoft.com/office/drawing/2016/ink" xmlns:am3d="http://schemas.microsoft.com/office/drawing/2017/model3d" xmlns:o="urn:schemas-microsoft-com:office:office" xmlns:oel="http://schemas.microsoft.com/office/2019/extlst" xmlns:r="http://schemas.openxmlformats.org/officeDocument/2006/relationships" xmlns:m="http://schemas.openxmlformats.org/officeDocument/2006/math" xmlns:v="urn:schemas-microsoft-com:vml" xmlns:wp14="http://schemas.microsoft.com/office/word/2010/wordprocessingDrawing" xmlns:wp="http://schemas.openxmlformats.org/drawingml/2006/wordprocessingDrawing" xmlns:w10="urn:schemas-microsoft-com:office:word" xmlns:w="http://schemas.openxmlformats.org/wordprocessingml/2006/main" xmlns:w14="http://schemas.microsoft.com/office/word/2010/wordml" xmlns:w15="http://schemas.microsoft.com/office/word/2012/wordml" xmlns:w16cex="http://schemas.microsoft.com/office/word/2018/wordml/cex" xmlns:w16cid="http://schemas.microsoft.com/office/word/2016/wordml/cid" xmlns:w16="http://schemas.microsoft.com/office/word/2018/wordml" xmlns:w16sdtdh="http://schemas.microsoft.com/office/word/2020/wordml/sdtdatahash" xmlns:w16se="http://schemas.microsoft.com/office/word/2015/wordml/symex" xmlns:wpg="http://schemas.microsoft.com/office/word/2010/wordprocessingGroup" xmlns:wpi="http://schemas.microsoft.com/office/word/2010/wordprocessingInk" xmlns:wne="http://schemas.microsoft.com/office/word/2006/wordml" xmlns:wps="http://schemas.microsoft.com/office/word/2010/wordprocessingShape" mc:Ignorable="w14 w15 w16se w16cid w16 w16cex w16sdtdh wp14">
   <w:sdt>
     <w:sdtPr>
       <w:id w:val="1706062839"/>
@@ -17644,7 +17368,7 @@
 </file>
 
 <file path=word/numbering.xml><?xml version="1.0" encoding="utf-8"?>
-<w:numbering xmlns:wpc="http://schemas.microsoft.com/office/word/2010/wordprocessingCanvas" xmlns:cx="http://schemas.microsoft.com/office/drawing/2014/chartex" xmlns:cx1="http://schemas.microsoft.com/office/drawing/2015/9/8/chartex" xmlns:cx2="http://schemas.microsoft.com/office/drawing/2015/10/21/chartex" xmlns:cx3="http://schemas.microsoft.com/office/drawing/2016/5/9/chartex" xmlns:cx4="http://schemas.microsoft.com/office/drawing/2016/5/10/chartex" xmlns:cx5="http://schemas.microsoft.com/office/drawing/2016/5/11/chartex" xmlns:cx6="http://schemas.microsoft.com/office/drawing/2016/5/12/chartex" xmlns:cx7="http://schemas.microsoft.com/office/drawing/2016/5/13/chartex" xmlns:cx8="http://schemas.microsoft.com/office/drawing/2016/5/14/chartex" xmlns:mc="http://schemas.openxmlformats.org/markup-compatibility/2006" xmlns:aink="http://schemas.microsoft.com/office/drawing/2016/ink" xmlns:am3d="http://schemas.microsoft.com/office/drawing/2017/model3d" xmlns:o="urn:schemas-microsoft-com:office:office" xmlns:oel="http://schemas.microsoft.com/office/2019/extlst" xmlns:r="http://schemas.openxmlformats.org/officeDocument/2006/relationships" xmlns:m="http://schemas.openxmlformats.org/officeDocument/2006/math" xmlns:v="urn:schemas-microsoft-com:vml" xmlns:wp14="http://schemas.microsoft.com/office/word/2010/wordprocessingDrawing" xmlns:wp="http://schemas.openxmlformats.org/drawingml/2006/wordprocessingDrawing" xmlns:w10="urn:schemas-microsoft-com:office:word" xmlns:w="http://schemas.openxmlformats.org/wordprocessingml/2006/main" xmlns:w14="http://schemas.microsoft.com/office/word/2010/wordml" xmlns:w15="http://schemas.microsoft.com/office/word/2012/wordml" xmlns:w16cex="http://schemas.microsoft.com/office/word/2018/wordml/cex" xmlns:w16cid="http://schemas.microsoft.com/office/word/2016/wordml/cid" xmlns:w16="http://schemas.microsoft.com/office/word/2018/wordml" xmlns:w16du="http://schemas.microsoft.com/office/word/2023/wordml/word16du" xmlns:w16sdtdh="http://schemas.microsoft.com/office/word/2020/wordml/sdtdatahash" xmlns:w16se="http://schemas.microsoft.com/office/word/2015/wordml/symex" xmlns:wpg="http://schemas.microsoft.com/office/word/2010/wordprocessingGroup" xmlns:wpi="http://schemas.microsoft.com/office/word/2010/wordprocessingInk" xmlns:wne="http://schemas.microsoft.com/office/word/2006/wordml" xmlns:wps="http://schemas.microsoft.com/office/word/2010/wordprocessingShape" mc:Ignorable="w14 w15 w16se w16cid w16 w16cex w16sdtdh wp14">
+<w:numbering xmlns:wpc="http://schemas.microsoft.com/office/word/2010/wordprocessingCanvas" xmlns:cx="http://schemas.microsoft.com/office/drawing/2014/chartex" xmlns:cx1="http://schemas.microsoft.com/office/drawing/2015/9/8/chartex" xmlns:cx2="http://schemas.microsoft.com/office/drawing/2015/10/21/chartex" xmlns:cx3="http://schemas.microsoft.com/office/drawing/2016/5/9/chartex" xmlns:cx4="http://schemas.microsoft.com/office/drawing/2016/5/10/chartex" xmlns:cx5="http://schemas.microsoft.com/office/drawing/2016/5/11/chartex" xmlns:cx6="http://schemas.microsoft.com/office/drawing/2016/5/12/chartex" xmlns:cx7="http://schemas.microsoft.com/office/drawing/2016/5/13/chartex" xmlns:cx8="http://schemas.microsoft.com/office/drawing/2016/5/14/chartex" xmlns:mc="http://schemas.openxmlformats.org/markup-compatibility/2006" xmlns:aink="http://schemas.microsoft.com/office/drawing/2016/ink" xmlns:am3d="http://schemas.microsoft.com/office/drawing/2017/model3d" xmlns:o="urn:schemas-microsoft-com:office:office" xmlns:oel="http://schemas.microsoft.com/office/2019/extlst" xmlns:r="http://schemas.openxmlformats.org/officeDocument/2006/relationships" xmlns:m="http://schemas.openxmlformats.org/officeDocument/2006/math" xmlns:v="urn:schemas-microsoft-com:vml" xmlns:wp14="http://schemas.microsoft.com/office/word/2010/wordprocessingDrawing" xmlns:wp="http://schemas.openxmlformats.org/drawingml/2006/wordprocessingDrawing" xmlns:w10="urn:schemas-microsoft-com:office:word" xmlns:w="http://schemas.openxmlformats.org/wordprocessingml/2006/main" xmlns:w14="http://schemas.microsoft.com/office/word/2010/wordml" xmlns:w15="http://schemas.microsoft.com/office/word/2012/wordml" xmlns:w16cex="http://schemas.microsoft.com/office/word/2018/wordml/cex" xmlns:w16cid="http://schemas.microsoft.com/office/word/2016/wordml/cid" xmlns:w16="http://schemas.microsoft.com/office/word/2018/wordml" xmlns:w16sdtdh="http://schemas.microsoft.com/office/word/2020/wordml/sdtdatahash" xmlns:w16se="http://schemas.microsoft.com/office/word/2015/wordml/symex" xmlns:wpg="http://schemas.microsoft.com/office/word/2010/wordprocessingGroup" xmlns:wpi="http://schemas.microsoft.com/office/word/2010/wordprocessingInk" xmlns:wne="http://schemas.microsoft.com/office/word/2006/wordml" xmlns:wps="http://schemas.microsoft.com/office/word/2010/wordprocessingShape" mc:Ignorable="w14 w15 w16se w16cid w16 w16cex w16sdtdh wp14">
   <w:abstractNum w:abstractNumId="0" w15:restartNumberingAfterBreak="0">
     <w:nsid w:val="008D521C"/>
     <w:multiLevelType w:val="multilevel"/>

</xml_diff>

<commit_message>
Begun removing all references to IdentityServer to start adding OpenIddict. Changed NuGet packages to more correctly match the intended end system goal.
</commit_message>
<xml_diff>
--- a/Documentation/DigitalPortfolio(All-in-One)-SoftwareDesignJournal.docx
+++ b/Documentation/DigitalPortfolio(All-in-One)-SoftwareDesignJournal.docx
@@ -270,7 +270,7 @@
                                       <w:noProof/>
                                       <w:color w:val="FFFFFF" w:themeColor="background1"/>
                                     </w:rPr>
-                                    <w:t>2023-07-12 14:33:00</w:t>
+                                    <w:t>2023-07-26 15:27:00</w:t>
                                   </w:r>
                                   <w:r>
                                     <w:rPr>
@@ -532,7 +532,7 @@
                                 <w:noProof/>
                                 <w:color w:val="FFFFFF" w:themeColor="background1"/>
                               </w:rPr>
-                              <w:t>2023-07-12 14:33:00</w:t>
+                              <w:t>2023-07-26 15:27:00</w:t>
                             </w:r>
                             <w:r>
                               <w:rPr>
@@ -17055,7 +17055,7 @@
         </w:numPr>
       </w:pPr>
       <w:r>
-        <w:t>Duende IdentityServer 6</w:t>
+        <w:t>OpenIddict-Core (Previously was planned to be Duende IdentityServer)</w:t>
       </w:r>
     </w:p>
     <w:p>
@@ -17172,13 +17172,13 @@
         <w:rPr>
           <w:rStyle w:val="SubtleEmphasis"/>
         </w:rPr>
-        <w:t>Versioning will be used for most paths on the API</w:t>
+        <w:t>Versioning will be used for most paths on the AP</w:t>
       </w:r>
       <w:r>
         <w:rPr>
           <w:rStyle w:val="SubtleEmphasis"/>
         </w:rPr>
-        <w:t>, IdentityServer will be left unversioned</w:t>
+        <w:t>I</w:t>
       </w:r>
     </w:p>
     <w:p>

</xml_diff>

<commit_message>
Added the blog-like update model along with the RelatedFile model. Started setting up the BlogLikeUpdatesController. Modified the system to remove references to Serilog as there are no current plans to implement logging. Added API versioning and a swagger base (unchecked for now).
</commit_message>
<xml_diff>
--- a/Documentation/DigitalPortfolio(All-in-One)-SoftwareDesignJournal.docx
+++ b/Documentation/DigitalPortfolio(All-in-One)-SoftwareDesignJournal.docx
@@ -270,7 +270,7 @@
                                       <w:noProof/>
                                       <w:color w:val="FFFFFF" w:themeColor="background1"/>
                                     </w:rPr>
-                                    <w:t>2023-07-26 15:27:00</w:t>
+                                    <w:t>2023-08-22 17:43:00</w:t>
                                   </w:r>
                                   <w:r>
                                     <w:rPr>
@@ -532,7 +532,7 @@
                                 <w:noProof/>
                                 <w:color w:val="FFFFFF" w:themeColor="background1"/>
                               </w:rPr>
-                              <w:t>2023-07-26 15:27:00</w:t>
+                              <w:t>2023-08-22 17:43:00</w:t>
                             </w:r>
                             <w:r>
                               <w:rPr>
@@ -14437,9 +14437,6 @@
         <w:t>posts</w:t>
       </w:r>
       <w:r>
-        <w:t>E</w:t>
-      </w:r>
-      <w:r>
         <w:t>, these updates could be days to months apart.</w:t>
       </w:r>
     </w:p>
@@ -14511,7 +14508,10 @@
     </w:p>
     <w:p>
       <w:r>
-        <w:t xml:space="preserve">To attempt to check compliance, accessiBe’s accessScan tool will be used against the site when it is initially deployed. Problems may be identified by this tool which can be rectified </w:t>
+        <w:t xml:space="preserve">To attempt to check compliance, accessiBe’s accessScan tool will be used against the site when it is initially deployed. Problems may be identified by this tool which can be </w:t>
+      </w:r>
+      <w:r>
+        <w:t>rectified. This tool may be traded out for another tool if none to little information is provided by its use due to using a free version.</w:t>
       </w:r>
     </w:p>
     <w:p>
@@ -17193,7 +17193,13 @@
         <w:t>/api/v*/</w:t>
       </w:r>
       <w:r>
-        <w:t>BlogLikeUpdates (PUT, GET, POST, DELETE)</w:t>
+        <w:t>BlogLikeUpdate</w:t>
+      </w:r>
+      <w:r>
+        <w:t>s</w:t>
+      </w:r>
+      <w:r>
+        <w:t xml:space="preserve"> (GET, POST, DELETE)</w:t>
       </w:r>
     </w:p>
     <w:p>

</xml_diff>

<commit_message>
Updated various parts of the documentation to be more accurate with the current state of the project.
</commit_message>
<xml_diff>
--- a/Documentation/DigitalPortfolio(All-in-One)-SoftwareDesignJournal.docx
+++ b/Documentation/DigitalPortfolio(All-in-One)-SoftwareDesignJournal.docx
@@ -270,7 +270,7 @@
                                       <w:noProof/>
                                       <w:color w:val="FFFFFF" w:themeColor="background1"/>
                                     </w:rPr>
-                                    <w:t>2023-08-22 17:43:00</w:t>
+                                    <w:t>2023-09-03 11:51:00</w:t>
                                   </w:r>
                                   <w:r>
                                     <w:rPr>
@@ -532,7 +532,7 @@
                                 <w:noProof/>
                                 <w:color w:val="FFFFFF" w:themeColor="background1"/>
                               </w:rPr>
-                              <w:t>2023-08-22 17:43:00</w:t>
+                              <w:t>2023-09-03 11:51:00</w:t>
                             </w:r>
                             <w:r>
                               <w:rPr>
@@ -997,7 +997,7 @@
           <w:r>
             <w:fldChar w:fldCharType="separate"/>
           </w:r>
-          <w:hyperlink w:anchor="_Toc141277687" w:history="1">
+          <w:hyperlink w:anchor="_Toc144634309" w:history="1">
             <w:r>
               <w:rPr>
                 <w:rStyle w:val="Hyperlink"/>
@@ -1042,7 +1042,7 @@
                 <w:noProof/>
                 <w:webHidden/>
               </w:rPr>
-              <w:instrText xml:space="preserve"> PAGEREF _Toc141277687 \h </w:instrText>
+              <w:instrText xml:space="preserve"> PAGEREF _Toc144634309 \h </w:instrText>
             </w:r>
             <w:r>
               <w:rPr>
@@ -1089,7 +1089,7 @@
               <w14:ligatures w14:val="standardContextual"/>
             </w:rPr>
           </w:pPr>
-          <w:hyperlink w:anchor="_Toc141277688" w:history="1">
+          <w:hyperlink w:anchor="_Toc144634310" w:history="1">
             <w:r>
               <w:rPr>
                 <w:rStyle w:val="Hyperlink"/>
@@ -1134,7 +1134,7 @@
                 <w:noProof/>
                 <w:webHidden/>
               </w:rPr>
-              <w:instrText xml:space="preserve"> PAGEREF _Toc141277688 \h </w:instrText>
+              <w:instrText xml:space="preserve"> PAGEREF _Toc144634310 \h </w:instrText>
             </w:r>
             <w:r>
               <w:rPr>
@@ -1181,7 +1181,7 @@
               <w14:ligatures w14:val="standardContextual"/>
             </w:rPr>
           </w:pPr>
-          <w:hyperlink w:anchor="_Toc141277689" w:history="1">
+          <w:hyperlink w:anchor="_Toc144634311" w:history="1">
             <w:r>
               <w:rPr>
                 <w:rStyle w:val="Hyperlink"/>
@@ -1226,7 +1226,7 @@
                 <w:noProof/>
                 <w:webHidden/>
               </w:rPr>
-              <w:instrText xml:space="preserve"> PAGEREF _Toc141277689 \h </w:instrText>
+              <w:instrText xml:space="preserve"> PAGEREF _Toc144634311 \h </w:instrText>
             </w:r>
             <w:r>
               <w:rPr>
@@ -1273,7 +1273,7 @@
               <w14:ligatures w14:val="standardContextual"/>
             </w:rPr>
           </w:pPr>
-          <w:hyperlink w:anchor="_Toc141277690" w:history="1">
+          <w:hyperlink w:anchor="_Toc144634312" w:history="1">
             <w:r>
               <w:rPr>
                 <w:rStyle w:val="Hyperlink"/>
@@ -1318,7 +1318,7 @@
                 <w:noProof/>
                 <w:webHidden/>
               </w:rPr>
-              <w:instrText xml:space="preserve"> PAGEREF _Toc141277690 \h </w:instrText>
+              <w:instrText xml:space="preserve"> PAGEREF _Toc144634312 \h </w:instrText>
             </w:r>
             <w:r>
               <w:rPr>
@@ -1365,7 +1365,7 @@
               <w14:ligatures w14:val="standardContextual"/>
             </w:rPr>
           </w:pPr>
-          <w:hyperlink w:anchor="_Toc141277691" w:history="1">
+          <w:hyperlink w:anchor="_Toc144634313" w:history="1">
             <w:r>
               <w:rPr>
                 <w:rStyle w:val="Hyperlink"/>
@@ -1410,7 +1410,7 @@
                 <w:noProof/>
                 <w:webHidden/>
               </w:rPr>
-              <w:instrText xml:space="preserve"> PAGEREF _Toc141277691 \h </w:instrText>
+              <w:instrText xml:space="preserve"> PAGEREF _Toc144634313 \h </w:instrText>
             </w:r>
             <w:r>
               <w:rPr>
@@ -1457,7 +1457,7 @@
               <w14:ligatures w14:val="standardContextual"/>
             </w:rPr>
           </w:pPr>
-          <w:hyperlink w:anchor="_Toc141277692" w:history="1">
+          <w:hyperlink w:anchor="_Toc144634314" w:history="1">
             <w:r>
               <w:rPr>
                 <w:rStyle w:val="Hyperlink"/>
@@ -1502,7 +1502,7 @@
                 <w:noProof/>
                 <w:webHidden/>
               </w:rPr>
-              <w:instrText xml:space="preserve"> PAGEREF _Toc141277692 \h </w:instrText>
+              <w:instrText xml:space="preserve"> PAGEREF _Toc144634314 \h </w:instrText>
             </w:r>
             <w:r>
               <w:rPr>
@@ -1549,7 +1549,7 @@
               <w14:ligatures w14:val="standardContextual"/>
             </w:rPr>
           </w:pPr>
-          <w:hyperlink w:anchor="_Toc141277693" w:history="1">
+          <w:hyperlink w:anchor="_Toc144634315" w:history="1">
             <w:r>
               <w:rPr>
                 <w:rStyle w:val="Hyperlink"/>
@@ -1594,7 +1594,7 @@
                 <w:noProof/>
                 <w:webHidden/>
               </w:rPr>
-              <w:instrText xml:space="preserve"> PAGEREF _Toc141277693 \h </w:instrText>
+              <w:instrText xml:space="preserve"> PAGEREF _Toc144634315 \h </w:instrText>
             </w:r>
             <w:r>
               <w:rPr>
@@ -1641,7 +1641,7 @@
               <w14:ligatures w14:val="standardContextual"/>
             </w:rPr>
           </w:pPr>
-          <w:hyperlink w:anchor="_Toc141277694" w:history="1">
+          <w:hyperlink w:anchor="_Toc144634316" w:history="1">
             <w:r>
               <w:rPr>
                 <w:rStyle w:val="Hyperlink"/>
@@ -1686,7 +1686,7 @@
                 <w:noProof/>
                 <w:webHidden/>
               </w:rPr>
-              <w:instrText xml:space="preserve"> PAGEREF _Toc141277694 \h </w:instrText>
+              <w:instrText xml:space="preserve"> PAGEREF _Toc144634316 \h </w:instrText>
             </w:r>
             <w:r>
               <w:rPr>
@@ -1733,7 +1733,7 @@
               <w14:ligatures w14:val="standardContextual"/>
             </w:rPr>
           </w:pPr>
-          <w:hyperlink w:anchor="_Toc141277695" w:history="1">
+          <w:hyperlink w:anchor="_Toc144634317" w:history="1">
             <w:r>
               <w:rPr>
                 <w:rStyle w:val="Hyperlink"/>
@@ -1778,7 +1778,7 @@
                 <w:noProof/>
                 <w:webHidden/>
               </w:rPr>
-              <w:instrText xml:space="preserve"> PAGEREF _Toc141277695 \h </w:instrText>
+              <w:instrText xml:space="preserve"> PAGEREF _Toc144634317 \h </w:instrText>
             </w:r>
             <w:r>
               <w:rPr>
@@ -1825,7 +1825,7 @@
               <w14:ligatures w14:val="standardContextual"/>
             </w:rPr>
           </w:pPr>
-          <w:hyperlink w:anchor="_Toc141277696" w:history="1">
+          <w:hyperlink w:anchor="_Toc144634318" w:history="1">
             <w:r>
               <w:rPr>
                 <w:rStyle w:val="Hyperlink"/>
@@ -1870,7 +1870,7 @@
                 <w:noProof/>
                 <w:webHidden/>
               </w:rPr>
-              <w:instrText xml:space="preserve"> PAGEREF _Toc141277696 \h </w:instrText>
+              <w:instrText xml:space="preserve"> PAGEREF _Toc144634318 \h </w:instrText>
             </w:r>
             <w:r>
               <w:rPr>
@@ -1917,7 +1917,7 @@
               <w14:ligatures w14:val="standardContextual"/>
             </w:rPr>
           </w:pPr>
-          <w:hyperlink w:anchor="_Toc141277697" w:history="1">
+          <w:hyperlink w:anchor="_Toc144634319" w:history="1">
             <w:r>
               <w:rPr>
                 <w:rStyle w:val="Hyperlink"/>
@@ -1962,7 +1962,7 @@
                 <w:noProof/>
                 <w:webHidden/>
               </w:rPr>
-              <w:instrText xml:space="preserve"> PAGEREF _Toc141277697 \h </w:instrText>
+              <w:instrText xml:space="preserve"> PAGEREF _Toc144634319 \h </w:instrText>
             </w:r>
             <w:r>
               <w:rPr>
@@ -2009,7 +2009,7 @@
               <w14:ligatures w14:val="standardContextual"/>
             </w:rPr>
           </w:pPr>
-          <w:hyperlink w:anchor="_Toc141277698" w:history="1">
+          <w:hyperlink w:anchor="_Toc144634320" w:history="1">
             <w:r>
               <w:rPr>
                 <w:rStyle w:val="Hyperlink"/>
@@ -2054,7 +2054,7 @@
                 <w:noProof/>
                 <w:webHidden/>
               </w:rPr>
-              <w:instrText xml:space="preserve"> PAGEREF _Toc141277698 \h </w:instrText>
+              <w:instrText xml:space="preserve"> PAGEREF _Toc144634320 \h </w:instrText>
             </w:r>
             <w:r>
               <w:rPr>
@@ -2101,7 +2101,7 @@
               <w14:ligatures w14:val="standardContextual"/>
             </w:rPr>
           </w:pPr>
-          <w:hyperlink w:anchor="_Toc141277699" w:history="1">
+          <w:hyperlink w:anchor="_Toc144634321" w:history="1">
             <w:r>
               <w:rPr>
                 <w:rStyle w:val="Hyperlink"/>
@@ -2146,7 +2146,7 @@
                 <w:noProof/>
                 <w:webHidden/>
               </w:rPr>
-              <w:instrText xml:space="preserve"> PAGEREF _Toc141277699 \h </w:instrText>
+              <w:instrText xml:space="preserve"> PAGEREF _Toc144634321 \h </w:instrText>
             </w:r>
             <w:r>
               <w:rPr>
@@ -2193,7 +2193,7 @@
               <w14:ligatures w14:val="standardContextual"/>
             </w:rPr>
           </w:pPr>
-          <w:hyperlink w:anchor="_Toc141277700" w:history="1">
+          <w:hyperlink w:anchor="_Toc144634322" w:history="1">
             <w:r>
               <w:rPr>
                 <w:rStyle w:val="Hyperlink"/>
@@ -2238,7 +2238,7 @@
                 <w:noProof/>
                 <w:webHidden/>
               </w:rPr>
-              <w:instrText xml:space="preserve"> PAGEREF _Toc141277700 \h </w:instrText>
+              <w:instrText xml:space="preserve"> PAGEREF _Toc144634322 \h </w:instrText>
             </w:r>
             <w:r>
               <w:rPr>
@@ -2285,7 +2285,7 @@
               <w14:ligatures w14:val="standardContextual"/>
             </w:rPr>
           </w:pPr>
-          <w:hyperlink w:anchor="_Toc141277701" w:history="1">
+          <w:hyperlink w:anchor="_Toc144634323" w:history="1">
             <w:r>
               <w:rPr>
                 <w:rStyle w:val="Hyperlink"/>
@@ -2330,7 +2330,7 @@
                 <w:noProof/>
                 <w:webHidden/>
               </w:rPr>
-              <w:instrText xml:space="preserve"> PAGEREF _Toc141277701 \h </w:instrText>
+              <w:instrText xml:space="preserve"> PAGEREF _Toc144634323 \h </w:instrText>
             </w:r>
             <w:r>
               <w:rPr>
@@ -2377,7 +2377,7 @@
               <w14:ligatures w14:val="standardContextual"/>
             </w:rPr>
           </w:pPr>
-          <w:hyperlink w:anchor="_Toc141277702" w:history="1">
+          <w:hyperlink w:anchor="_Toc144634324" w:history="1">
             <w:r>
               <w:rPr>
                 <w:rStyle w:val="Hyperlink"/>
@@ -2422,7 +2422,7 @@
                 <w:noProof/>
                 <w:webHidden/>
               </w:rPr>
-              <w:instrText xml:space="preserve"> PAGEREF _Toc141277702 \h </w:instrText>
+              <w:instrText xml:space="preserve"> PAGEREF _Toc144634324 \h </w:instrText>
             </w:r>
             <w:r>
               <w:rPr>
@@ -2469,7 +2469,7 @@
               <w14:ligatures w14:val="standardContextual"/>
             </w:rPr>
           </w:pPr>
-          <w:hyperlink w:anchor="_Toc141277703" w:history="1">
+          <w:hyperlink w:anchor="_Toc144634325" w:history="1">
             <w:r>
               <w:rPr>
                 <w:rStyle w:val="Hyperlink"/>
@@ -2514,7 +2514,7 @@
                 <w:noProof/>
                 <w:webHidden/>
               </w:rPr>
-              <w:instrText xml:space="preserve"> PAGEREF _Toc141277703 \h </w:instrText>
+              <w:instrText xml:space="preserve"> PAGEREF _Toc144634325 \h </w:instrText>
             </w:r>
             <w:r>
               <w:rPr>
@@ -2561,7 +2561,7 @@
               <w14:ligatures w14:val="standardContextual"/>
             </w:rPr>
           </w:pPr>
-          <w:hyperlink w:anchor="_Toc141277704" w:history="1">
+          <w:hyperlink w:anchor="_Toc144634326" w:history="1">
             <w:r>
               <w:rPr>
                 <w:rStyle w:val="Hyperlink"/>
@@ -2606,7 +2606,7 @@
                 <w:noProof/>
                 <w:webHidden/>
               </w:rPr>
-              <w:instrText xml:space="preserve"> PAGEREF _Toc141277704 \h </w:instrText>
+              <w:instrText xml:space="preserve"> PAGEREF _Toc144634326 \h </w:instrText>
             </w:r>
             <w:r>
               <w:rPr>
@@ -2626,7 +2626,7 @@
                 <w:noProof/>
                 <w:webHidden/>
               </w:rPr>
-              <w:t>4</w:t>
+              <w:t>5</w:t>
             </w:r>
             <w:r>
               <w:rPr>
@@ -2653,7 +2653,7 @@
               <w14:ligatures w14:val="standardContextual"/>
             </w:rPr>
           </w:pPr>
-          <w:hyperlink w:anchor="_Toc141277705" w:history="1">
+          <w:hyperlink w:anchor="_Toc144634327" w:history="1">
             <w:r>
               <w:rPr>
                 <w:rStyle w:val="Hyperlink"/>
@@ -2698,7 +2698,7 @@
                 <w:noProof/>
                 <w:webHidden/>
               </w:rPr>
-              <w:instrText xml:space="preserve"> PAGEREF _Toc141277705 \h </w:instrText>
+              <w:instrText xml:space="preserve"> PAGEREF _Toc144634327 \h </w:instrText>
             </w:r>
             <w:r>
               <w:rPr>
@@ -2718,7 +2718,7 @@
                 <w:noProof/>
                 <w:webHidden/>
               </w:rPr>
-              <w:t>4</w:t>
+              <w:t>5</w:t>
             </w:r>
             <w:r>
               <w:rPr>
@@ -2745,7 +2745,7 @@
               <w14:ligatures w14:val="standardContextual"/>
             </w:rPr>
           </w:pPr>
-          <w:hyperlink w:anchor="_Toc141277706" w:history="1">
+          <w:hyperlink w:anchor="_Toc144634328" w:history="1">
             <w:r>
               <w:rPr>
                 <w:rStyle w:val="Hyperlink"/>
@@ -2790,7 +2790,7 @@
                 <w:noProof/>
                 <w:webHidden/>
               </w:rPr>
-              <w:instrText xml:space="preserve"> PAGEREF _Toc141277706 \h </w:instrText>
+              <w:instrText xml:space="preserve"> PAGEREF _Toc144634328 \h </w:instrText>
             </w:r>
             <w:r>
               <w:rPr>
@@ -2810,7 +2810,7 @@
                 <w:noProof/>
                 <w:webHidden/>
               </w:rPr>
-              <w:t>4</w:t>
+              <w:t>5</w:t>
             </w:r>
             <w:r>
               <w:rPr>
@@ -2837,7 +2837,7 @@
               <w14:ligatures w14:val="standardContextual"/>
             </w:rPr>
           </w:pPr>
-          <w:hyperlink w:anchor="_Toc141277707" w:history="1">
+          <w:hyperlink w:anchor="_Toc144634329" w:history="1">
             <w:r>
               <w:rPr>
                 <w:rStyle w:val="Hyperlink"/>
@@ -2882,7 +2882,7 @@
                 <w:noProof/>
                 <w:webHidden/>
               </w:rPr>
-              <w:instrText xml:space="preserve"> PAGEREF _Toc141277707 \h </w:instrText>
+              <w:instrText xml:space="preserve"> PAGEREF _Toc144634329 \h </w:instrText>
             </w:r>
             <w:r>
               <w:rPr>
@@ -2929,7 +2929,7 @@
               <w14:ligatures w14:val="standardContextual"/>
             </w:rPr>
           </w:pPr>
-          <w:hyperlink w:anchor="_Toc141277708" w:history="1">
+          <w:hyperlink w:anchor="_Toc144634330" w:history="1">
             <w:r>
               <w:rPr>
                 <w:rStyle w:val="Hyperlink"/>
@@ -2974,7 +2974,7 @@
                 <w:noProof/>
                 <w:webHidden/>
               </w:rPr>
-              <w:instrText xml:space="preserve"> PAGEREF _Toc141277708 \h </w:instrText>
+              <w:instrText xml:space="preserve"> PAGEREF _Toc144634330 \h </w:instrText>
             </w:r>
             <w:r>
               <w:rPr>
@@ -3021,7 +3021,7 @@
               <w14:ligatures w14:val="standardContextual"/>
             </w:rPr>
           </w:pPr>
-          <w:hyperlink w:anchor="_Toc141277709" w:history="1">
+          <w:hyperlink w:anchor="_Toc144634331" w:history="1">
             <w:r>
               <w:rPr>
                 <w:rStyle w:val="Hyperlink"/>
@@ -3066,7 +3066,7 @@
                 <w:noProof/>
                 <w:webHidden/>
               </w:rPr>
-              <w:instrText xml:space="preserve"> PAGEREF _Toc141277709 \h </w:instrText>
+              <w:instrText xml:space="preserve"> PAGEREF _Toc144634331 \h </w:instrText>
             </w:r>
             <w:r>
               <w:rPr>
@@ -3113,7 +3113,7 @@
               <w14:ligatures w14:val="standardContextual"/>
             </w:rPr>
           </w:pPr>
-          <w:hyperlink w:anchor="_Toc141277710" w:history="1">
+          <w:hyperlink w:anchor="_Toc144634332" w:history="1">
             <w:r>
               <w:rPr>
                 <w:rStyle w:val="Hyperlink"/>
@@ -3158,7 +3158,7 @@
                 <w:noProof/>
                 <w:webHidden/>
               </w:rPr>
-              <w:instrText xml:space="preserve"> PAGEREF _Toc141277710 \h </w:instrText>
+              <w:instrText xml:space="preserve"> PAGEREF _Toc144634332 \h </w:instrText>
             </w:r>
             <w:r>
               <w:rPr>
@@ -3205,7 +3205,7 @@
               <w14:ligatures w14:val="standardContextual"/>
             </w:rPr>
           </w:pPr>
-          <w:hyperlink w:anchor="_Toc141277711" w:history="1">
+          <w:hyperlink w:anchor="_Toc144634333" w:history="1">
             <w:r>
               <w:rPr>
                 <w:rStyle w:val="Hyperlink"/>
@@ -3250,7 +3250,7 @@
                 <w:noProof/>
                 <w:webHidden/>
               </w:rPr>
-              <w:instrText xml:space="preserve"> PAGEREF _Toc141277711 \h </w:instrText>
+              <w:instrText xml:space="preserve"> PAGEREF _Toc144634333 \h </w:instrText>
             </w:r>
             <w:r>
               <w:rPr>
@@ -3297,7 +3297,7 @@
               <w14:ligatures w14:val="standardContextual"/>
             </w:rPr>
           </w:pPr>
-          <w:hyperlink w:anchor="_Toc141277712" w:history="1">
+          <w:hyperlink w:anchor="_Toc144634334" w:history="1">
             <w:r>
               <w:rPr>
                 <w:rStyle w:val="Hyperlink"/>
@@ -3342,7 +3342,7 @@
                 <w:noProof/>
                 <w:webHidden/>
               </w:rPr>
-              <w:instrText xml:space="preserve"> PAGEREF _Toc141277712 \h </w:instrText>
+              <w:instrText xml:space="preserve"> PAGEREF _Toc144634334 \h </w:instrText>
             </w:r>
             <w:r>
               <w:rPr>
@@ -3389,7 +3389,7 @@
               <w14:ligatures w14:val="standardContextual"/>
             </w:rPr>
           </w:pPr>
-          <w:hyperlink w:anchor="_Toc141277713" w:history="1">
+          <w:hyperlink w:anchor="_Toc144634335" w:history="1">
             <w:r>
               <w:rPr>
                 <w:rStyle w:val="Hyperlink"/>
@@ -3434,7 +3434,7 @@
                 <w:noProof/>
                 <w:webHidden/>
               </w:rPr>
-              <w:instrText xml:space="preserve"> PAGEREF _Toc141277713 \h </w:instrText>
+              <w:instrText xml:space="preserve"> PAGEREF _Toc144634335 \h </w:instrText>
             </w:r>
             <w:r>
               <w:rPr>
@@ -3454,7 +3454,7 @@
                 <w:noProof/>
                 <w:webHidden/>
               </w:rPr>
-              <w:t>6</w:t>
+              <w:t>7</w:t>
             </w:r>
             <w:r>
               <w:rPr>
@@ -3481,7 +3481,7 @@
               <w14:ligatures w14:val="standardContextual"/>
             </w:rPr>
           </w:pPr>
-          <w:hyperlink w:anchor="_Toc141277714" w:history="1">
+          <w:hyperlink w:anchor="_Toc144634336" w:history="1">
             <w:r>
               <w:rPr>
                 <w:rStyle w:val="Hyperlink"/>
@@ -3526,7 +3526,7 @@
                 <w:noProof/>
                 <w:webHidden/>
               </w:rPr>
-              <w:instrText xml:space="preserve"> PAGEREF _Toc141277714 \h </w:instrText>
+              <w:instrText xml:space="preserve"> PAGEREF _Toc144634336 \h </w:instrText>
             </w:r>
             <w:r>
               <w:rPr>
@@ -3546,7 +3546,7 @@
                 <w:noProof/>
                 <w:webHidden/>
               </w:rPr>
-              <w:t>6</w:t>
+              <w:t>7</w:t>
             </w:r>
             <w:r>
               <w:rPr>
@@ -3573,7 +3573,7 @@
               <w14:ligatures w14:val="standardContextual"/>
             </w:rPr>
           </w:pPr>
-          <w:hyperlink w:anchor="_Toc141277715" w:history="1">
+          <w:hyperlink w:anchor="_Toc144634337" w:history="1">
             <w:r>
               <w:rPr>
                 <w:rStyle w:val="Hyperlink"/>
@@ -3618,7 +3618,7 @@
                 <w:noProof/>
                 <w:webHidden/>
               </w:rPr>
-              <w:instrText xml:space="preserve"> PAGEREF _Toc141277715 \h </w:instrText>
+              <w:instrText xml:space="preserve"> PAGEREF _Toc144634337 \h </w:instrText>
             </w:r>
             <w:r>
               <w:rPr>
@@ -3638,7 +3638,7 @@
                 <w:noProof/>
                 <w:webHidden/>
               </w:rPr>
-              <w:t>6</w:t>
+              <w:t>7</w:t>
             </w:r>
             <w:r>
               <w:rPr>
@@ -3665,7 +3665,7 @@
               <w14:ligatures w14:val="standardContextual"/>
             </w:rPr>
           </w:pPr>
-          <w:hyperlink w:anchor="_Toc141277716" w:history="1">
+          <w:hyperlink w:anchor="_Toc144634338" w:history="1">
             <w:r>
               <w:rPr>
                 <w:rStyle w:val="Hyperlink"/>
@@ -3710,7 +3710,7 @@
                 <w:noProof/>
                 <w:webHidden/>
               </w:rPr>
-              <w:instrText xml:space="preserve"> PAGEREF _Toc141277716 \h </w:instrText>
+              <w:instrText xml:space="preserve"> PAGEREF _Toc144634338 \h </w:instrText>
             </w:r>
             <w:r>
               <w:rPr>
@@ -3757,7 +3757,7 @@
               <w14:ligatures w14:val="standardContextual"/>
             </w:rPr>
           </w:pPr>
-          <w:hyperlink w:anchor="_Toc141277717" w:history="1">
+          <w:hyperlink w:anchor="_Toc144634339" w:history="1">
             <w:r>
               <w:rPr>
                 <w:rStyle w:val="Hyperlink"/>
@@ -3802,7 +3802,7 @@
                 <w:noProof/>
                 <w:webHidden/>
               </w:rPr>
-              <w:instrText xml:space="preserve"> PAGEREF _Toc141277717 \h </w:instrText>
+              <w:instrText xml:space="preserve"> PAGEREF _Toc144634339 \h </w:instrText>
             </w:r>
             <w:r>
               <w:rPr>
@@ -3849,7 +3849,7 @@
               <w14:ligatures w14:val="standardContextual"/>
             </w:rPr>
           </w:pPr>
-          <w:hyperlink w:anchor="_Toc141277718" w:history="1">
+          <w:hyperlink w:anchor="_Toc144634340" w:history="1">
             <w:r>
               <w:rPr>
                 <w:rStyle w:val="Hyperlink"/>
@@ -3894,7 +3894,7 @@
                 <w:noProof/>
                 <w:webHidden/>
               </w:rPr>
-              <w:instrText xml:space="preserve"> PAGEREF _Toc141277718 \h </w:instrText>
+              <w:instrText xml:space="preserve"> PAGEREF _Toc144634340 \h </w:instrText>
             </w:r>
             <w:r>
               <w:rPr>
@@ -3941,7 +3941,7 @@
               <w14:ligatures w14:val="standardContextual"/>
             </w:rPr>
           </w:pPr>
-          <w:hyperlink w:anchor="_Toc141277719" w:history="1">
+          <w:hyperlink w:anchor="_Toc144634341" w:history="1">
             <w:r>
               <w:rPr>
                 <w:rStyle w:val="Hyperlink"/>
@@ -3986,7 +3986,7 @@
                 <w:noProof/>
                 <w:webHidden/>
               </w:rPr>
-              <w:instrText xml:space="preserve"> PAGEREF _Toc141277719 \h </w:instrText>
+              <w:instrText xml:space="preserve"> PAGEREF _Toc144634341 \h </w:instrText>
             </w:r>
             <w:r>
               <w:rPr>
@@ -4006,7 +4006,7 @@
                 <w:noProof/>
                 <w:webHidden/>
               </w:rPr>
-              <w:t>7</w:t>
+              <w:t>8</w:t>
             </w:r>
             <w:r>
               <w:rPr>
@@ -4033,7 +4033,7 @@
               <w14:ligatures w14:val="standardContextual"/>
             </w:rPr>
           </w:pPr>
-          <w:hyperlink w:anchor="_Toc141277720" w:history="1">
+          <w:hyperlink w:anchor="_Toc144634342" w:history="1">
             <w:r>
               <w:rPr>
                 <w:rStyle w:val="Hyperlink"/>
@@ -4078,7 +4078,7 @@
                 <w:noProof/>
                 <w:webHidden/>
               </w:rPr>
-              <w:instrText xml:space="preserve"> PAGEREF _Toc141277720 \h </w:instrText>
+              <w:instrText xml:space="preserve"> PAGEREF _Toc144634342 \h </w:instrText>
             </w:r>
             <w:r>
               <w:rPr>
@@ -4125,7 +4125,7 @@
               <w14:ligatures w14:val="standardContextual"/>
             </w:rPr>
           </w:pPr>
-          <w:hyperlink w:anchor="_Toc141277721" w:history="1">
+          <w:hyperlink w:anchor="_Toc144634343" w:history="1">
             <w:r>
               <w:rPr>
                 <w:rStyle w:val="Hyperlink"/>
@@ -4170,7 +4170,7 @@
                 <w:noProof/>
                 <w:webHidden/>
               </w:rPr>
-              <w:instrText xml:space="preserve"> PAGEREF _Toc141277721 \h </w:instrText>
+              <w:instrText xml:space="preserve"> PAGEREF _Toc144634343 \h </w:instrText>
             </w:r>
             <w:r>
               <w:rPr>
@@ -4217,7 +4217,7 @@
               <w14:ligatures w14:val="standardContextual"/>
             </w:rPr>
           </w:pPr>
-          <w:hyperlink w:anchor="_Toc141277722" w:history="1">
+          <w:hyperlink w:anchor="_Toc144634344" w:history="1">
             <w:r>
               <w:rPr>
                 <w:rStyle w:val="Hyperlink"/>
@@ -4262,7 +4262,7 @@
                 <w:noProof/>
                 <w:webHidden/>
               </w:rPr>
-              <w:instrText xml:space="preserve"> PAGEREF _Toc141277722 \h </w:instrText>
+              <w:instrText xml:space="preserve"> PAGEREF _Toc144634344 \h </w:instrText>
             </w:r>
             <w:r>
               <w:rPr>
@@ -4309,7 +4309,7 @@
               <w14:ligatures w14:val="standardContextual"/>
             </w:rPr>
           </w:pPr>
-          <w:hyperlink w:anchor="_Toc141277723" w:history="1">
+          <w:hyperlink w:anchor="_Toc144634345" w:history="1">
             <w:r>
               <w:rPr>
                 <w:rStyle w:val="Hyperlink"/>
@@ -4354,7 +4354,7 @@
                 <w:noProof/>
                 <w:webHidden/>
               </w:rPr>
-              <w:instrText xml:space="preserve"> PAGEREF _Toc141277723 \h </w:instrText>
+              <w:instrText xml:space="preserve"> PAGEREF _Toc144634345 \h </w:instrText>
             </w:r>
             <w:r>
               <w:rPr>
@@ -4401,7 +4401,7 @@
               <w14:ligatures w14:val="standardContextual"/>
             </w:rPr>
           </w:pPr>
-          <w:hyperlink w:anchor="_Toc141277724" w:history="1">
+          <w:hyperlink w:anchor="_Toc144634346" w:history="1">
             <w:r>
               <w:rPr>
                 <w:rStyle w:val="Hyperlink"/>
@@ -4446,7 +4446,7 @@
                 <w:noProof/>
                 <w:webHidden/>
               </w:rPr>
-              <w:instrText xml:space="preserve"> PAGEREF _Toc141277724 \h </w:instrText>
+              <w:instrText xml:space="preserve"> PAGEREF _Toc144634346 \h </w:instrText>
             </w:r>
             <w:r>
               <w:rPr>
@@ -4493,7 +4493,7 @@
               <w14:ligatures w14:val="standardContextual"/>
             </w:rPr>
           </w:pPr>
-          <w:hyperlink w:anchor="_Toc141277725" w:history="1">
+          <w:hyperlink w:anchor="_Toc144634347" w:history="1">
             <w:r>
               <w:rPr>
                 <w:rStyle w:val="Hyperlink"/>
@@ -4538,7 +4538,7 @@
                 <w:noProof/>
                 <w:webHidden/>
               </w:rPr>
-              <w:instrText xml:space="preserve"> PAGEREF _Toc141277725 \h </w:instrText>
+              <w:instrText xml:space="preserve"> PAGEREF _Toc144634347 \h </w:instrText>
             </w:r>
             <w:r>
               <w:rPr>
@@ -4585,7 +4585,7 @@
               <w14:ligatures w14:val="standardContextual"/>
             </w:rPr>
           </w:pPr>
-          <w:hyperlink w:anchor="_Toc141277726" w:history="1">
+          <w:hyperlink w:anchor="_Toc144634348" w:history="1">
             <w:r>
               <w:rPr>
                 <w:rStyle w:val="Hyperlink"/>
@@ -4630,7 +4630,7 @@
                 <w:noProof/>
                 <w:webHidden/>
               </w:rPr>
-              <w:instrText xml:space="preserve"> PAGEREF _Toc141277726 \h </w:instrText>
+              <w:instrText xml:space="preserve"> PAGEREF _Toc144634348 \h </w:instrText>
             </w:r>
             <w:r>
               <w:rPr>
@@ -4650,7 +4650,7 @@
                 <w:noProof/>
                 <w:webHidden/>
               </w:rPr>
-              <w:t>8</w:t>
+              <w:t>9</w:t>
             </w:r>
             <w:r>
               <w:rPr>
@@ -4677,7 +4677,7 @@
               <w14:ligatures w14:val="standardContextual"/>
             </w:rPr>
           </w:pPr>
-          <w:hyperlink w:anchor="_Toc141277727" w:history="1">
+          <w:hyperlink w:anchor="_Toc144634349" w:history="1">
             <w:r>
               <w:rPr>
                 <w:rStyle w:val="Hyperlink"/>
@@ -4722,7 +4722,7 @@
                 <w:noProof/>
                 <w:webHidden/>
               </w:rPr>
-              <w:instrText xml:space="preserve"> PAGEREF _Toc141277727 \h </w:instrText>
+              <w:instrText xml:space="preserve"> PAGEREF _Toc144634349 \h </w:instrText>
             </w:r>
             <w:r>
               <w:rPr>
@@ -4769,7 +4769,7 @@
               <w14:ligatures w14:val="standardContextual"/>
             </w:rPr>
           </w:pPr>
-          <w:hyperlink w:anchor="_Toc141277728" w:history="1">
+          <w:hyperlink w:anchor="_Toc144634350" w:history="1">
             <w:r>
               <w:rPr>
                 <w:rStyle w:val="Hyperlink"/>
@@ -4814,7 +4814,7 @@
                 <w:noProof/>
                 <w:webHidden/>
               </w:rPr>
-              <w:instrText xml:space="preserve"> PAGEREF _Toc141277728 \h </w:instrText>
+              <w:instrText xml:space="preserve"> PAGEREF _Toc144634350 \h </w:instrText>
             </w:r>
             <w:r>
               <w:rPr>
@@ -4861,7 +4861,7 @@
               <w14:ligatures w14:val="standardContextual"/>
             </w:rPr>
           </w:pPr>
-          <w:hyperlink w:anchor="_Toc141277729" w:history="1">
+          <w:hyperlink w:anchor="_Toc144634351" w:history="1">
             <w:r>
               <w:rPr>
                 <w:rStyle w:val="Hyperlink"/>
@@ -4906,7 +4906,7 @@
                 <w:noProof/>
                 <w:webHidden/>
               </w:rPr>
-              <w:instrText xml:space="preserve"> PAGEREF _Toc141277729 \h </w:instrText>
+              <w:instrText xml:space="preserve"> PAGEREF _Toc144634351 \h </w:instrText>
             </w:r>
             <w:r>
               <w:rPr>
@@ -4953,7 +4953,7 @@
               <w14:ligatures w14:val="standardContextual"/>
             </w:rPr>
           </w:pPr>
-          <w:hyperlink w:anchor="_Toc141277730" w:history="1">
+          <w:hyperlink w:anchor="_Toc144634352" w:history="1">
             <w:r>
               <w:rPr>
                 <w:rStyle w:val="Hyperlink"/>
@@ -4998,7 +4998,7 @@
                 <w:noProof/>
                 <w:webHidden/>
               </w:rPr>
-              <w:instrText xml:space="preserve"> PAGEREF _Toc141277730 \h </w:instrText>
+              <w:instrText xml:space="preserve"> PAGEREF _Toc144634352 \h </w:instrText>
             </w:r>
             <w:r>
               <w:rPr>
@@ -5045,7 +5045,7 @@
               <w14:ligatures w14:val="standardContextual"/>
             </w:rPr>
           </w:pPr>
-          <w:hyperlink w:anchor="_Toc141277731" w:history="1">
+          <w:hyperlink w:anchor="_Toc144634353" w:history="1">
             <w:r>
               <w:rPr>
                 <w:rStyle w:val="Hyperlink"/>
@@ -5090,7 +5090,7 @@
                 <w:noProof/>
                 <w:webHidden/>
               </w:rPr>
-              <w:instrText xml:space="preserve"> PAGEREF _Toc141277731 \h </w:instrText>
+              <w:instrText xml:space="preserve"> PAGEREF _Toc144634353 \h </w:instrText>
             </w:r>
             <w:r>
               <w:rPr>
@@ -5137,7 +5137,7 @@
               <w14:ligatures w14:val="standardContextual"/>
             </w:rPr>
           </w:pPr>
-          <w:hyperlink w:anchor="_Toc141277732" w:history="1">
+          <w:hyperlink w:anchor="_Toc144634354" w:history="1">
             <w:r>
               <w:rPr>
                 <w:rStyle w:val="Hyperlink"/>
@@ -5182,7 +5182,7 @@
                 <w:noProof/>
                 <w:webHidden/>
               </w:rPr>
-              <w:instrText xml:space="preserve"> PAGEREF _Toc141277732 \h </w:instrText>
+              <w:instrText xml:space="preserve"> PAGEREF _Toc144634354 \h </w:instrText>
             </w:r>
             <w:r>
               <w:rPr>
@@ -5229,7 +5229,7 @@
               <w14:ligatures w14:val="standardContextual"/>
             </w:rPr>
           </w:pPr>
-          <w:hyperlink w:anchor="_Toc141277733" w:history="1">
+          <w:hyperlink w:anchor="_Toc144634355" w:history="1">
             <w:r>
               <w:rPr>
                 <w:rStyle w:val="Hyperlink"/>
@@ -5274,7 +5274,7 @@
                 <w:noProof/>
                 <w:webHidden/>
               </w:rPr>
-              <w:instrText xml:space="preserve"> PAGEREF _Toc141277733 \h </w:instrText>
+              <w:instrText xml:space="preserve"> PAGEREF _Toc144634355 \h </w:instrText>
             </w:r>
             <w:r>
               <w:rPr>
@@ -5321,7 +5321,7 @@
               <w14:ligatures w14:val="standardContextual"/>
             </w:rPr>
           </w:pPr>
-          <w:hyperlink w:anchor="_Toc141277734" w:history="1">
+          <w:hyperlink w:anchor="_Toc144634356" w:history="1">
             <w:r>
               <w:rPr>
                 <w:rStyle w:val="Hyperlink"/>
@@ -5366,7 +5366,7 @@
                 <w:noProof/>
                 <w:webHidden/>
               </w:rPr>
-              <w:instrText xml:space="preserve"> PAGEREF _Toc141277734 \h </w:instrText>
+              <w:instrText xml:space="preserve"> PAGEREF _Toc144634356 \h </w:instrText>
             </w:r>
             <w:r>
               <w:rPr>
@@ -5413,7 +5413,7 @@
               <w14:ligatures w14:val="standardContextual"/>
             </w:rPr>
           </w:pPr>
-          <w:hyperlink w:anchor="_Toc141277735" w:history="1">
+          <w:hyperlink w:anchor="_Toc144634357" w:history="1">
             <w:r>
               <w:rPr>
                 <w:rStyle w:val="Hyperlink"/>
@@ -5458,7 +5458,7 @@
                 <w:noProof/>
                 <w:webHidden/>
               </w:rPr>
-              <w:instrText xml:space="preserve"> PAGEREF _Toc141277735 \h </w:instrText>
+              <w:instrText xml:space="preserve"> PAGEREF _Toc144634357 \h </w:instrText>
             </w:r>
             <w:r>
               <w:rPr>
@@ -5505,7 +5505,7 @@
               <w14:ligatures w14:val="standardContextual"/>
             </w:rPr>
           </w:pPr>
-          <w:hyperlink w:anchor="_Toc141277736" w:history="1">
+          <w:hyperlink w:anchor="_Toc144634358" w:history="1">
             <w:r>
               <w:rPr>
                 <w:rStyle w:val="Hyperlink"/>
@@ -5550,7 +5550,7 @@
                 <w:noProof/>
                 <w:webHidden/>
               </w:rPr>
-              <w:instrText xml:space="preserve"> PAGEREF _Toc141277736 \h </w:instrText>
+              <w:instrText xml:space="preserve"> PAGEREF _Toc144634358 \h </w:instrText>
             </w:r>
             <w:r>
               <w:rPr>
@@ -5570,7 +5570,7 @@
                 <w:noProof/>
                 <w:webHidden/>
               </w:rPr>
-              <w:t>10</w:t>
+              <w:t>11</w:t>
             </w:r>
             <w:r>
               <w:rPr>
@@ -5597,7 +5597,7 @@
               <w14:ligatures w14:val="standardContextual"/>
             </w:rPr>
           </w:pPr>
-          <w:hyperlink w:anchor="_Toc141277737" w:history="1">
+          <w:hyperlink w:anchor="_Toc144634359" w:history="1">
             <w:r>
               <w:rPr>
                 <w:rStyle w:val="Hyperlink"/>
@@ -5642,7 +5642,7 @@
                 <w:noProof/>
                 <w:webHidden/>
               </w:rPr>
-              <w:instrText xml:space="preserve"> PAGEREF _Toc141277737 \h </w:instrText>
+              <w:instrText xml:space="preserve"> PAGEREF _Toc144634359 \h </w:instrText>
             </w:r>
             <w:r>
               <w:rPr>
@@ -5662,7 +5662,7 @@
                 <w:noProof/>
                 <w:webHidden/>
               </w:rPr>
-              <w:t>10</w:t>
+              <w:t>11</w:t>
             </w:r>
             <w:r>
               <w:rPr>
@@ -5689,7 +5689,7 @@
               <w14:ligatures w14:val="standardContextual"/>
             </w:rPr>
           </w:pPr>
-          <w:hyperlink w:anchor="_Toc141277738" w:history="1">
+          <w:hyperlink w:anchor="_Toc144634360" w:history="1">
             <w:r>
               <w:rPr>
                 <w:rStyle w:val="Hyperlink"/>
@@ -5734,7 +5734,7 @@
                 <w:noProof/>
                 <w:webHidden/>
               </w:rPr>
-              <w:instrText xml:space="preserve"> PAGEREF _Toc141277738 \h </w:instrText>
+              <w:instrText xml:space="preserve"> PAGEREF _Toc144634360 \h </w:instrText>
             </w:r>
             <w:r>
               <w:rPr>
@@ -5754,7 +5754,7 @@
                 <w:noProof/>
                 <w:webHidden/>
               </w:rPr>
-              <w:t>10</w:t>
+              <w:t>11</w:t>
             </w:r>
             <w:r>
               <w:rPr>
@@ -5781,7 +5781,7 @@
               <w14:ligatures w14:val="standardContextual"/>
             </w:rPr>
           </w:pPr>
-          <w:hyperlink w:anchor="_Toc141277739" w:history="1">
+          <w:hyperlink w:anchor="_Toc144634361" w:history="1">
             <w:r>
               <w:rPr>
                 <w:rStyle w:val="Hyperlink"/>
@@ -5826,7 +5826,7 @@
                 <w:noProof/>
                 <w:webHidden/>
               </w:rPr>
-              <w:instrText xml:space="preserve"> PAGEREF _Toc141277739 \h </w:instrText>
+              <w:instrText xml:space="preserve"> PAGEREF _Toc144634361 \h </w:instrText>
             </w:r>
             <w:r>
               <w:rPr>
@@ -5846,7 +5846,7 @@
                 <w:noProof/>
                 <w:webHidden/>
               </w:rPr>
-              <w:t>11</w:t>
+              <w:t>12</w:t>
             </w:r>
             <w:r>
               <w:rPr>
@@ -5873,7 +5873,7 @@
               <w14:ligatures w14:val="standardContextual"/>
             </w:rPr>
           </w:pPr>
-          <w:hyperlink w:anchor="_Toc141277740" w:history="1">
+          <w:hyperlink w:anchor="_Toc144634362" w:history="1">
             <w:r>
               <w:rPr>
                 <w:rStyle w:val="Hyperlink"/>
@@ -5918,7 +5918,7 @@
                 <w:noProof/>
                 <w:webHidden/>
               </w:rPr>
-              <w:instrText xml:space="preserve"> PAGEREF _Toc141277740 \h </w:instrText>
+              <w:instrText xml:space="preserve"> PAGEREF _Toc144634362 \h </w:instrText>
             </w:r>
             <w:r>
               <w:rPr>
@@ -5965,7 +5965,7 @@
               <w14:ligatures w14:val="standardContextual"/>
             </w:rPr>
           </w:pPr>
-          <w:hyperlink w:anchor="_Toc141277741" w:history="1">
+          <w:hyperlink w:anchor="_Toc144634363" w:history="1">
             <w:r>
               <w:rPr>
                 <w:rStyle w:val="Hyperlink"/>
@@ -6010,7 +6010,7 @@
                 <w:noProof/>
                 <w:webHidden/>
               </w:rPr>
-              <w:instrText xml:space="preserve"> PAGEREF _Toc141277741 \h </w:instrText>
+              <w:instrText xml:space="preserve"> PAGEREF _Toc144634363 \h </w:instrText>
             </w:r>
             <w:r>
               <w:rPr>
@@ -6057,7 +6057,7 @@
               <w14:ligatures w14:val="standardContextual"/>
             </w:rPr>
           </w:pPr>
-          <w:hyperlink w:anchor="_Toc141277742" w:history="1">
+          <w:hyperlink w:anchor="_Toc144634364" w:history="1">
             <w:r>
               <w:rPr>
                 <w:rStyle w:val="Hyperlink"/>
@@ -6102,7 +6102,7 @@
                 <w:noProof/>
                 <w:webHidden/>
               </w:rPr>
-              <w:instrText xml:space="preserve"> PAGEREF _Toc141277742 \h </w:instrText>
+              <w:instrText xml:space="preserve"> PAGEREF _Toc144634364 \h </w:instrText>
             </w:r>
             <w:r>
               <w:rPr>
@@ -6149,7 +6149,7 @@
               <w14:ligatures w14:val="standardContextual"/>
             </w:rPr>
           </w:pPr>
-          <w:hyperlink w:anchor="_Toc141277743" w:history="1">
+          <w:hyperlink w:anchor="_Toc144634365" w:history="1">
             <w:r>
               <w:rPr>
                 <w:rStyle w:val="Hyperlink"/>
@@ -6194,7 +6194,7 @@
                 <w:noProof/>
                 <w:webHidden/>
               </w:rPr>
-              <w:instrText xml:space="preserve"> PAGEREF _Toc141277743 \h </w:instrText>
+              <w:instrText xml:space="preserve"> PAGEREF _Toc144634365 \h </w:instrText>
             </w:r>
             <w:r>
               <w:rPr>
@@ -6241,7 +6241,7 @@
               <w14:ligatures w14:val="standardContextual"/>
             </w:rPr>
           </w:pPr>
-          <w:hyperlink w:anchor="_Toc141277744" w:history="1">
+          <w:hyperlink w:anchor="_Toc144634366" w:history="1">
             <w:r>
               <w:rPr>
                 <w:rStyle w:val="Hyperlink"/>
@@ -6286,7 +6286,7 @@
                 <w:noProof/>
                 <w:webHidden/>
               </w:rPr>
-              <w:instrText xml:space="preserve"> PAGEREF _Toc141277744 \h </w:instrText>
+              <w:instrText xml:space="preserve"> PAGEREF _Toc144634366 \h </w:instrText>
             </w:r>
             <w:r>
               <w:rPr>
@@ -6306,7 +6306,7 @@
                 <w:noProof/>
                 <w:webHidden/>
               </w:rPr>
-              <w:t>12</w:t>
+              <w:t>13</w:t>
             </w:r>
             <w:r>
               <w:rPr>
@@ -6333,7 +6333,7 @@
               <w14:ligatures w14:val="standardContextual"/>
             </w:rPr>
           </w:pPr>
-          <w:hyperlink w:anchor="_Toc141277745" w:history="1">
+          <w:hyperlink w:anchor="_Toc144634367" w:history="1">
             <w:r>
               <w:rPr>
                 <w:rStyle w:val="Hyperlink"/>
@@ -6378,7 +6378,7 @@
                 <w:noProof/>
                 <w:webHidden/>
               </w:rPr>
-              <w:instrText xml:space="preserve"> PAGEREF _Toc141277745 \h </w:instrText>
+              <w:instrText xml:space="preserve"> PAGEREF _Toc144634367 \h </w:instrText>
             </w:r>
             <w:r>
               <w:rPr>
@@ -6398,7 +6398,7 @@
                 <w:noProof/>
                 <w:webHidden/>
               </w:rPr>
-              <w:t>12</w:t>
+              <w:t>13</w:t>
             </w:r>
             <w:r>
               <w:rPr>
@@ -6425,7 +6425,7 @@
               <w14:ligatures w14:val="standardContextual"/>
             </w:rPr>
           </w:pPr>
-          <w:hyperlink w:anchor="_Toc141277746" w:history="1">
+          <w:hyperlink w:anchor="_Toc144634368" w:history="1">
             <w:r>
               <w:rPr>
                 <w:rStyle w:val="Hyperlink"/>
@@ -6470,7 +6470,7 @@
                 <w:noProof/>
                 <w:webHidden/>
               </w:rPr>
-              <w:instrText xml:space="preserve"> PAGEREF _Toc141277746 \h </w:instrText>
+              <w:instrText xml:space="preserve"> PAGEREF _Toc144634368 \h </w:instrText>
             </w:r>
             <w:r>
               <w:rPr>
@@ -6517,7 +6517,7 @@
               <w14:ligatures w14:val="standardContextual"/>
             </w:rPr>
           </w:pPr>
-          <w:hyperlink w:anchor="_Toc141277747" w:history="1">
+          <w:hyperlink w:anchor="_Toc144634369" w:history="1">
             <w:r>
               <w:rPr>
                 <w:rStyle w:val="Hyperlink"/>
@@ -6562,7 +6562,7 @@
                 <w:noProof/>
                 <w:webHidden/>
               </w:rPr>
-              <w:instrText xml:space="preserve"> PAGEREF _Toc141277747 \h </w:instrText>
+              <w:instrText xml:space="preserve"> PAGEREF _Toc144634369 \h </w:instrText>
             </w:r>
             <w:r>
               <w:rPr>
@@ -6609,7 +6609,7 @@
               <w14:ligatures w14:val="standardContextual"/>
             </w:rPr>
           </w:pPr>
-          <w:hyperlink w:anchor="_Toc141277748" w:history="1">
+          <w:hyperlink w:anchor="_Toc144634370" w:history="1">
             <w:r>
               <w:rPr>
                 <w:rStyle w:val="Hyperlink"/>
@@ -6654,7 +6654,7 @@
                 <w:noProof/>
                 <w:webHidden/>
               </w:rPr>
-              <w:instrText xml:space="preserve"> PAGEREF _Toc141277748 \h </w:instrText>
+              <w:instrText xml:space="preserve"> PAGEREF _Toc144634370 \h </w:instrText>
             </w:r>
             <w:r>
               <w:rPr>
@@ -6701,7 +6701,7 @@
               <w14:ligatures w14:val="standardContextual"/>
             </w:rPr>
           </w:pPr>
-          <w:hyperlink w:anchor="_Toc141277749" w:history="1">
+          <w:hyperlink w:anchor="_Toc144634371" w:history="1">
             <w:r>
               <w:rPr>
                 <w:rStyle w:val="Hyperlink"/>
@@ -6746,7 +6746,7 @@
                 <w:noProof/>
                 <w:webHidden/>
               </w:rPr>
-              <w:instrText xml:space="preserve"> PAGEREF _Toc141277749 \h </w:instrText>
+              <w:instrText xml:space="preserve"> PAGEREF _Toc144634371 \h </w:instrText>
             </w:r>
             <w:r>
               <w:rPr>
@@ -6793,7 +6793,7 @@
               <w14:ligatures w14:val="standardContextual"/>
             </w:rPr>
           </w:pPr>
-          <w:hyperlink w:anchor="_Toc141277750" w:history="1">
+          <w:hyperlink w:anchor="_Toc144634372" w:history="1">
             <w:r>
               <w:rPr>
                 <w:rStyle w:val="Hyperlink"/>
@@ -6838,7 +6838,7 @@
                 <w:noProof/>
                 <w:webHidden/>
               </w:rPr>
-              <w:instrText xml:space="preserve"> PAGEREF _Toc141277750 \h </w:instrText>
+              <w:instrText xml:space="preserve"> PAGEREF _Toc144634372 \h </w:instrText>
             </w:r>
             <w:r>
               <w:rPr>
@@ -6885,7 +6885,7 @@
               <w14:ligatures w14:val="standardContextual"/>
             </w:rPr>
           </w:pPr>
-          <w:hyperlink w:anchor="_Toc141277751" w:history="1">
+          <w:hyperlink w:anchor="_Toc144634373" w:history="1">
             <w:r>
               <w:rPr>
                 <w:rStyle w:val="Hyperlink"/>
@@ -6930,7 +6930,7 @@
                 <w:noProof/>
                 <w:webHidden/>
               </w:rPr>
-              <w:instrText xml:space="preserve"> PAGEREF _Toc141277751 \h </w:instrText>
+              <w:instrText xml:space="preserve"> PAGEREF _Toc144634373 \h </w:instrText>
             </w:r>
             <w:r>
               <w:rPr>
@@ -6977,7 +6977,7 @@
               <w14:ligatures w14:val="standardContextual"/>
             </w:rPr>
           </w:pPr>
-          <w:hyperlink w:anchor="_Toc141277752" w:history="1">
+          <w:hyperlink w:anchor="_Toc144634374" w:history="1">
             <w:r>
               <w:rPr>
                 <w:rStyle w:val="Hyperlink"/>
@@ -7022,7 +7022,7 @@
                 <w:noProof/>
                 <w:webHidden/>
               </w:rPr>
-              <w:instrText xml:space="preserve"> PAGEREF _Toc141277752 \h </w:instrText>
+              <w:instrText xml:space="preserve"> PAGEREF _Toc144634374 \h </w:instrText>
             </w:r>
             <w:r>
               <w:rPr>
@@ -7069,7 +7069,7 @@
               <w14:ligatures w14:val="standardContextual"/>
             </w:rPr>
           </w:pPr>
-          <w:hyperlink w:anchor="_Toc141277753" w:history="1">
+          <w:hyperlink w:anchor="_Toc144634375" w:history="1">
             <w:r>
               <w:rPr>
                 <w:rStyle w:val="Hyperlink"/>
@@ -7114,7 +7114,7 @@
                 <w:noProof/>
                 <w:webHidden/>
               </w:rPr>
-              <w:instrText xml:space="preserve"> PAGEREF _Toc141277753 \h </w:instrText>
+              <w:instrText xml:space="preserve"> PAGEREF _Toc144634375 \h </w:instrText>
             </w:r>
             <w:r>
               <w:rPr>
@@ -7161,7 +7161,7 @@
               <w14:ligatures w14:val="standardContextual"/>
             </w:rPr>
           </w:pPr>
-          <w:hyperlink w:anchor="_Toc141277754" w:history="1">
+          <w:hyperlink w:anchor="_Toc144634376" w:history="1">
             <w:r>
               <w:rPr>
                 <w:rStyle w:val="Hyperlink"/>
@@ -7206,7 +7206,7 @@
                 <w:noProof/>
                 <w:webHidden/>
               </w:rPr>
-              <w:instrText xml:space="preserve"> PAGEREF _Toc141277754 \h </w:instrText>
+              <w:instrText xml:space="preserve"> PAGEREF _Toc144634376 \h </w:instrText>
             </w:r>
             <w:r>
               <w:rPr>
@@ -7253,7 +7253,7 @@
               <w14:ligatures w14:val="standardContextual"/>
             </w:rPr>
           </w:pPr>
-          <w:hyperlink w:anchor="_Toc141277755" w:history="1">
+          <w:hyperlink w:anchor="_Toc144634377" w:history="1">
             <w:r>
               <w:rPr>
                 <w:rStyle w:val="Hyperlink"/>
@@ -7298,7 +7298,7 @@
                 <w:noProof/>
                 <w:webHidden/>
               </w:rPr>
-              <w:instrText xml:space="preserve"> PAGEREF _Toc141277755 \h </w:instrText>
+              <w:instrText xml:space="preserve"> PAGEREF _Toc144634377 \h </w:instrText>
             </w:r>
             <w:r>
               <w:rPr>
@@ -7345,7 +7345,7 @@
               <w14:ligatures w14:val="standardContextual"/>
             </w:rPr>
           </w:pPr>
-          <w:hyperlink w:anchor="_Toc141277756" w:history="1">
+          <w:hyperlink w:anchor="_Toc144634378" w:history="1">
             <w:r>
               <w:rPr>
                 <w:rStyle w:val="Hyperlink"/>
@@ -7390,7 +7390,7 @@
                 <w:noProof/>
                 <w:webHidden/>
               </w:rPr>
-              <w:instrText xml:space="preserve"> PAGEREF _Toc141277756 \h </w:instrText>
+              <w:instrText xml:space="preserve"> PAGEREF _Toc144634378 \h </w:instrText>
             </w:r>
             <w:r>
               <w:rPr>
@@ -7437,7 +7437,7 @@
               <w14:ligatures w14:val="standardContextual"/>
             </w:rPr>
           </w:pPr>
-          <w:hyperlink w:anchor="_Toc141277757" w:history="1">
+          <w:hyperlink w:anchor="_Toc144634379" w:history="1">
             <w:r>
               <w:rPr>
                 <w:rStyle w:val="Hyperlink"/>
@@ -7482,7 +7482,7 @@
                 <w:noProof/>
                 <w:webHidden/>
               </w:rPr>
-              <w:instrText xml:space="preserve"> PAGEREF _Toc141277757 \h </w:instrText>
+              <w:instrText xml:space="preserve"> PAGEREF _Toc144634379 \h </w:instrText>
             </w:r>
             <w:r>
               <w:rPr>
@@ -7529,7 +7529,7 @@
               <w14:ligatures w14:val="standardContextual"/>
             </w:rPr>
           </w:pPr>
-          <w:hyperlink w:anchor="_Toc141277758" w:history="1">
+          <w:hyperlink w:anchor="_Toc144634380" w:history="1">
             <w:r>
               <w:rPr>
                 <w:rStyle w:val="Hyperlink"/>
@@ -7574,7 +7574,7 @@
                 <w:noProof/>
                 <w:webHidden/>
               </w:rPr>
-              <w:instrText xml:space="preserve"> PAGEREF _Toc141277758 \h </w:instrText>
+              <w:instrText xml:space="preserve"> PAGEREF _Toc144634380 \h </w:instrText>
             </w:r>
             <w:r>
               <w:rPr>
@@ -7621,7 +7621,7 @@
               <w14:ligatures w14:val="standardContextual"/>
             </w:rPr>
           </w:pPr>
-          <w:hyperlink w:anchor="_Toc141277759" w:history="1">
+          <w:hyperlink w:anchor="_Toc144634381" w:history="1">
             <w:r>
               <w:rPr>
                 <w:rStyle w:val="Hyperlink"/>
@@ -7666,7 +7666,7 @@
                 <w:noProof/>
                 <w:webHidden/>
               </w:rPr>
-              <w:instrText xml:space="preserve"> PAGEREF _Toc141277759 \h </w:instrText>
+              <w:instrText xml:space="preserve"> PAGEREF _Toc144634381 \h </w:instrText>
             </w:r>
             <w:r>
               <w:rPr>
@@ -7713,7 +7713,7 @@
               <w14:ligatures w14:val="standardContextual"/>
             </w:rPr>
           </w:pPr>
-          <w:hyperlink w:anchor="_Toc141277760" w:history="1">
+          <w:hyperlink w:anchor="_Toc144634382" w:history="1">
             <w:r>
               <w:rPr>
                 <w:rStyle w:val="Hyperlink"/>
@@ -7758,7 +7758,7 @@
                 <w:noProof/>
                 <w:webHidden/>
               </w:rPr>
-              <w:instrText xml:space="preserve"> PAGEREF _Toc141277760 \h </w:instrText>
+              <w:instrText xml:space="preserve"> PAGEREF _Toc144634382 \h </w:instrText>
             </w:r>
             <w:r>
               <w:rPr>
@@ -7805,7 +7805,7 @@
               <w14:ligatures w14:val="standardContextual"/>
             </w:rPr>
           </w:pPr>
-          <w:hyperlink w:anchor="_Toc141277761" w:history="1">
+          <w:hyperlink w:anchor="_Toc144634383" w:history="1">
             <w:r>
               <w:rPr>
                 <w:rStyle w:val="Hyperlink"/>
@@ -7850,7 +7850,7 @@
                 <w:noProof/>
                 <w:webHidden/>
               </w:rPr>
-              <w:instrText xml:space="preserve"> PAGEREF _Toc141277761 \h </w:instrText>
+              <w:instrText xml:space="preserve"> PAGEREF _Toc144634383 \h </w:instrText>
             </w:r>
             <w:r>
               <w:rPr>
@@ -7897,7 +7897,7 @@
               <w14:ligatures w14:val="standardContextual"/>
             </w:rPr>
           </w:pPr>
-          <w:hyperlink w:anchor="_Toc141277762" w:history="1">
+          <w:hyperlink w:anchor="_Toc144634384" w:history="1">
             <w:r>
               <w:rPr>
                 <w:rStyle w:val="Hyperlink"/>
@@ -7942,7 +7942,7 @@
                 <w:noProof/>
                 <w:webHidden/>
               </w:rPr>
-              <w:instrText xml:space="preserve"> PAGEREF _Toc141277762 \h </w:instrText>
+              <w:instrText xml:space="preserve"> PAGEREF _Toc144634384 \h </w:instrText>
             </w:r>
             <w:r>
               <w:rPr>
@@ -7989,7 +7989,7 @@
               <w14:ligatures w14:val="standardContextual"/>
             </w:rPr>
           </w:pPr>
-          <w:hyperlink w:anchor="_Toc141277763" w:history="1">
+          <w:hyperlink w:anchor="_Toc144634385" w:history="1">
             <w:r>
               <w:rPr>
                 <w:rStyle w:val="Hyperlink"/>
@@ -8034,7 +8034,7 @@
                 <w:noProof/>
                 <w:webHidden/>
               </w:rPr>
-              <w:instrText xml:space="preserve"> PAGEREF _Toc141277763 \h </w:instrText>
+              <w:instrText xml:space="preserve"> PAGEREF _Toc144634385 \h </w:instrText>
             </w:r>
             <w:r>
               <w:rPr>
@@ -8081,7 +8081,7 @@
               <w14:ligatures w14:val="standardContextual"/>
             </w:rPr>
           </w:pPr>
-          <w:hyperlink w:anchor="_Toc141277764" w:history="1">
+          <w:hyperlink w:anchor="_Toc144634386" w:history="1">
             <w:r>
               <w:rPr>
                 <w:rStyle w:val="Hyperlink"/>
@@ -8126,7 +8126,7 @@
                 <w:noProof/>
                 <w:webHidden/>
               </w:rPr>
-              <w:instrText xml:space="preserve"> PAGEREF _Toc141277764 \h </w:instrText>
+              <w:instrText xml:space="preserve"> PAGEREF _Toc144634386 \h </w:instrText>
             </w:r>
             <w:r>
               <w:rPr>
@@ -8173,7 +8173,7 @@
               <w14:ligatures w14:val="standardContextual"/>
             </w:rPr>
           </w:pPr>
-          <w:hyperlink w:anchor="_Toc141277765" w:history="1">
+          <w:hyperlink w:anchor="_Toc144634387" w:history="1">
             <w:r>
               <w:rPr>
                 <w:rStyle w:val="Hyperlink"/>
@@ -8218,7 +8218,7 @@
                 <w:noProof/>
                 <w:webHidden/>
               </w:rPr>
-              <w:instrText xml:space="preserve"> PAGEREF _Toc141277765 \h </w:instrText>
+              <w:instrText xml:space="preserve"> PAGEREF _Toc144634387 \h </w:instrText>
             </w:r>
             <w:r>
               <w:rPr>
@@ -8265,7 +8265,7 @@
               <w14:ligatures w14:val="standardContextual"/>
             </w:rPr>
           </w:pPr>
-          <w:hyperlink w:anchor="_Toc141277766" w:history="1">
+          <w:hyperlink w:anchor="_Toc144634388" w:history="1">
             <w:r>
               <w:rPr>
                 <w:rStyle w:val="Hyperlink"/>
@@ -8310,7 +8310,7 @@
                 <w:noProof/>
                 <w:webHidden/>
               </w:rPr>
-              <w:instrText xml:space="preserve"> PAGEREF _Toc141277766 \h </w:instrText>
+              <w:instrText xml:space="preserve"> PAGEREF _Toc144634388 \h </w:instrText>
             </w:r>
             <w:r>
               <w:rPr>
@@ -8357,7 +8357,7 @@
               <w14:ligatures w14:val="standardContextual"/>
             </w:rPr>
           </w:pPr>
-          <w:hyperlink w:anchor="_Toc141277767" w:history="1">
+          <w:hyperlink w:anchor="_Toc144634389" w:history="1">
             <w:r>
               <w:rPr>
                 <w:rStyle w:val="Hyperlink"/>
@@ -8402,7 +8402,7 @@
                 <w:noProof/>
                 <w:webHidden/>
               </w:rPr>
-              <w:instrText xml:space="preserve"> PAGEREF _Toc141277767 \h </w:instrText>
+              <w:instrText xml:space="preserve"> PAGEREF _Toc144634389 \h </w:instrText>
             </w:r>
             <w:r>
               <w:rPr>
@@ -8449,7 +8449,7 @@
               <w14:ligatures w14:val="standardContextual"/>
             </w:rPr>
           </w:pPr>
-          <w:hyperlink w:anchor="_Toc141277768" w:history="1">
+          <w:hyperlink w:anchor="_Toc144634390" w:history="1">
             <w:r>
               <w:rPr>
                 <w:rStyle w:val="Hyperlink"/>
@@ -8494,7 +8494,7 @@
                 <w:noProof/>
                 <w:webHidden/>
               </w:rPr>
-              <w:instrText xml:space="preserve"> PAGEREF _Toc141277768 \h </w:instrText>
+              <w:instrText xml:space="preserve"> PAGEREF _Toc144634390 \h </w:instrText>
             </w:r>
             <w:r>
               <w:rPr>
@@ -8541,7 +8541,7 @@
               <w14:ligatures w14:val="standardContextual"/>
             </w:rPr>
           </w:pPr>
-          <w:hyperlink w:anchor="_Toc141277769" w:history="1">
+          <w:hyperlink w:anchor="_Toc144634391" w:history="1">
             <w:r>
               <w:rPr>
                 <w:rStyle w:val="Hyperlink"/>
@@ -8586,7 +8586,7 @@
                 <w:noProof/>
                 <w:webHidden/>
               </w:rPr>
-              <w:instrText xml:space="preserve"> PAGEREF _Toc141277769 \h </w:instrText>
+              <w:instrText xml:space="preserve"> PAGEREF _Toc144634391 \h </w:instrText>
             </w:r>
             <w:r>
               <w:rPr>
@@ -8633,7 +8633,7 @@
               <w14:ligatures w14:val="standardContextual"/>
             </w:rPr>
           </w:pPr>
-          <w:hyperlink w:anchor="_Toc141277770" w:history="1">
+          <w:hyperlink w:anchor="_Toc144634392" w:history="1">
             <w:r>
               <w:rPr>
                 <w:rStyle w:val="Hyperlink"/>
@@ -8678,7 +8678,7 @@
                 <w:noProof/>
                 <w:webHidden/>
               </w:rPr>
-              <w:instrText xml:space="preserve"> PAGEREF _Toc141277770 \h </w:instrText>
+              <w:instrText xml:space="preserve"> PAGEREF _Toc144634392 \h </w:instrText>
             </w:r>
             <w:r>
               <w:rPr>
@@ -8725,7 +8725,7 @@
               <w14:ligatures w14:val="standardContextual"/>
             </w:rPr>
           </w:pPr>
-          <w:hyperlink w:anchor="_Toc141277771" w:history="1">
+          <w:hyperlink w:anchor="_Toc144634393" w:history="1">
             <w:r>
               <w:rPr>
                 <w:rStyle w:val="Hyperlink"/>
@@ -8770,7 +8770,7 @@
                 <w:noProof/>
                 <w:webHidden/>
               </w:rPr>
-              <w:instrText xml:space="preserve"> PAGEREF _Toc141277771 \h </w:instrText>
+              <w:instrText xml:space="preserve"> PAGEREF _Toc144634393 \h </w:instrText>
             </w:r>
             <w:r>
               <w:rPr>
@@ -8817,7 +8817,7 @@
               <w14:ligatures w14:val="standardContextual"/>
             </w:rPr>
           </w:pPr>
-          <w:hyperlink w:anchor="_Toc141277772" w:history="1">
+          <w:hyperlink w:anchor="_Toc144634394" w:history="1">
             <w:r>
               <w:rPr>
                 <w:rStyle w:val="Hyperlink"/>
@@ -8862,7 +8862,7 @@
                 <w:noProof/>
                 <w:webHidden/>
               </w:rPr>
-              <w:instrText xml:space="preserve"> PAGEREF _Toc141277772 \h </w:instrText>
+              <w:instrText xml:space="preserve"> PAGEREF _Toc144634394 \h </w:instrText>
             </w:r>
             <w:r>
               <w:rPr>
@@ -8909,7 +8909,7 @@
               <w14:ligatures w14:val="standardContextual"/>
             </w:rPr>
           </w:pPr>
-          <w:hyperlink w:anchor="_Toc141277773" w:history="1">
+          <w:hyperlink w:anchor="_Toc144634395" w:history="1">
             <w:r>
               <w:rPr>
                 <w:rStyle w:val="Hyperlink"/>
@@ -8954,7 +8954,7 @@
                 <w:noProof/>
                 <w:webHidden/>
               </w:rPr>
-              <w:instrText xml:space="preserve"> PAGEREF _Toc141277773 \h </w:instrText>
+              <w:instrText xml:space="preserve"> PAGEREF _Toc144634395 \h </w:instrText>
             </w:r>
             <w:r>
               <w:rPr>
@@ -9001,7 +9001,7 @@
               <w14:ligatures w14:val="standardContextual"/>
             </w:rPr>
           </w:pPr>
-          <w:hyperlink w:anchor="_Toc141277774" w:history="1">
+          <w:hyperlink w:anchor="_Toc144634396" w:history="1">
             <w:r>
               <w:rPr>
                 <w:rStyle w:val="Hyperlink"/>
@@ -9046,7 +9046,7 @@
                 <w:noProof/>
                 <w:webHidden/>
               </w:rPr>
-              <w:instrText xml:space="preserve"> PAGEREF _Toc141277774 \h </w:instrText>
+              <w:instrText xml:space="preserve"> PAGEREF _Toc144634396 \h </w:instrText>
             </w:r>
             <w:r>
               <w:rPr>
@@ -9093,7 +9093,7 @@
               <w14:ligatures w14:val="standardContextual"/>
             </w:rPr>
           </w:pPr>
-          <w:hyperlink w:anchor="_Toc141277775" w:history="1">
+          <w:hyperlink w:anchor="_Toc144634397" w:history="1">
             <w:r>
               <w:rPr>
                 <w:rStyle w:val="Hyperlink"/>
@@ -9138,7 +9138,7 @@
                 <w:noProof/>
                 <w:webHidden/>
               </w:rPr>
-              <w:instrText xml:space="preserve"> PAGEREF _Toc141277775 \h </w:instrText>
+              <w:instrText xml:space="preserve"> PAGEREF _Toc144634397 \h </w:instrText>
             </w:r>
             <w:r>
               <w:rPr>
@@ -9185,7 +9185,7 @@
               <w14:ligatures w14:val="standardContextual"/>
             </w:rPr>
           </w:pPr>
-          <w:hyperlink w:anchor="_Toc141277776" w:history="1">
+          <w:hyperlink w:anchor="_Toc144634398" w:history="1">
             <w:r>
               <w:rPr>
                 <w:rStyle w:val="Hyperlink"/>
@@ -9230,7 +9230,7 @@
                 <w:noProof/>
                 <w:webHidden/>
               </w:rPr>
-              <w:instrText xml:space="preserve"> PAGEREF _Toc141277776 \h </w:instrText>
+              <w:instrText xml:space="preserve"> PAGEREF _Toc144634398 \h </w:instrText>
             </w:r>
             <w:r>
               <w:rPr>
@@ -9277,7 +9277,7 @@
               <w14:ligatures w14:val="standardContextual"/>
             </w:rPr>
           </w:pPr>
-          <w:hyperlink w:anchor="_Toc141277777" w:history="1">
+          <w:hyperlink w:anchor="_Toc144634399" w:history="1">
             <w:r>
               <w:rPr>
                 <w:rStyle w:val="Hyperlink"/>
@@ -9322,7 +9322,7 @@
                 <w:noProof/>
                 <w:webHidden/>
               </w:rPr>
-              <w:instrText xml:space="preserve"> PAGEREF _Toc141277777 \h </w:instrText>
+              <w:instrText xml:space="preserve"> PAGEREF _Toc144634399 \h </w:instrText>
             </w:r>
             <w:r>
               <w:rPr>
@@ -9369,7 +9369,7 @@
               <w14:ligatures w14:val="standardContextual"/>
             </w:rPr>
           </w:pPr>
-          <w:hyperlink w:anchor="_Toc141277778" w:history="1">
+          <w:hyperlink w:anchor="_Toc144634400" w:history="1">
             <w:r>
               <w:rPr>
                 <w:rStyle w:val="Hyperlink"/>
@@ -9414,7 +9414,7 @@
                 <w:noProof/>
                 <w:webHidden/>
               </w:rPr>
-              <w:instrText xml:space="preserve"> PAGEREF _Toc141277778 \h </w:instrText>
+              <w:instrText xml:space="preserve"> PAGEREF _Toc144634400 \h </w:instrText>
             </w:r>
             <w:r>
               <w:rPr>
@@ -9461,7 +9461,7 @@
               <w14:ligatures w14:val="standardContextual"/>
             </w:rPr>
           </w:pPr>
-          <w:hyperlink w:anchor="_Toc141277779" w:history="1">
+          <w:hyperlink w:anchor="_Toc144634401" w:history="1">
             <w:r>
               <w:rPr>
                 <w:rStyle w:val="Hyperlink"/>
@@ -9506,7 +9506,7 @@
                 <w:noProof/>
                 <w:webHidden/>
               </w:rPr>
-              <w:instrText xml:space="preserve"> PAGEREF _Toc141277779 \h </w:instrText>
+              <w:instrText xml:space="preserve"> PAGEREF _Toc144634401 \h </w:instrText>
             </w:r>
             <w:r>
               <w:rPr>
@@ -9553,7 +9553,7 @@
               <w14:ligatures w14:val="standardContextual"/>
             </w:rPr>
           </w:pPr>
-          <w:hyperlink w:anchor="_Toc141277780" w:history="1">
+          <w:hyperlink w:anchor="_Toc144634402" w:history="1">
             <w:r>
               <w:rPr>
                 <w:rStyle w:val="Hyperlink"/>
@@ -9598,7 +9598,7 @@
                 <w:noProof/>
                 <w:webHidden/>
               </w:rPr>
-              <w:instrText xml:space="preserve"> PAGEREF _Toc141277780 \h </w:instrText>
+              <w:instrText xml:space="preserve"> PAGEREF _Toc144634402 \h </w:instrText>
             </w:r>
             <w:r>
               <w:rPr>
@@ -9645,7 +9645,7 @@
               <w14:ligatures w14:val="standardContextual"/>
             </w:rPr>
           </w:pPr>
-          <w:hyperlink w:anchor="_Toc141277781" w:history="1">
+          <w:hyperlink w:anchor="_Toc144634403" w:history="1">
             <w:r>
               <w:rPr>
                 <w:rStyle w:val="Hyperlink"/>
@@ -9669,7 +9669,7 @@
                 <w:rStyle w:val="Hyperlink"/>
                 <w:noProof/>
               </w:rPr>
-              <w:t>Identity Server Certificate Generation</w:t>
+              <w:t>Where to Find</w:t>
             </w:r>
             <w:r>
               <w:rPr>
@@ -9690,7 +9690,283 @@
                 <w:noProof/>
                 <w:webHidden/>
               </w:rPr>
-              <w:instrText xml:space="preserve"> PAGEREF _Toc141277781 \h </w:instrText>
+              <w:instrText xml:space="preserve"> PAGEREF _Toc144634403 \h </w:instrText>
+            </w:r>
+            <w:r>
+              <w:rPr>
+                <w:noProof/>
+                <w:webHidden/>
+              </w:rPr>
+            </w:r>
+            <w:r>
+              <w:rPr>
+                <w:noProof/>
+                <w:webHidden/>
+              </w:rPr>
+              <w:fldChar w:fldCharType="separate"/>
+            </w:r>
+            <w:r>
+              <w:rPr>
+                <w:noProof/>
+                <w:webHidden/>
+              </w:rPr>
+              <w:t>33</w:t>
+            </w:r>
+            <w:r>
+              <w:rPr>
+                <w:noProof/>
+                <w:webHidden/>
+              </w:rPr>
+              <w:fldChar w:fldCharType="end"/>
+            </w:r>
+          </w:hyperlink>
+        </w:p>
+        <w:p>
+          <w:pPr>
+            <w:pStyle w:val="TOC1"/>
+            <w:tabs>
+              <w:tab w:val="left" w:pos="660"/>
+              <w:tab w:val="right" w:leader="dot" w:pos="9350"/>
+            </w:tabs>
+            <w:rPr>
+              <w:rFonts w:eastAsiaTheme="minorEastAsia"/>
+              <w:noProof/>
+              <w:kern w:val="2"/>
+              <w:sz w:val="22"/>
+              <w:szCs w:val="22"/>
+              <w14:ligatures w14:val="standardContextual"/>
+            </w:rPr>
+          </w:pPr>
+          <w:hyperlink w:anchor="_Toc144634404" w:history="1">
+            <w:r>
+              <w:rPr>
+                <w:rStyle w:val="Hyperlink"/>
+                <w:noProof/>
+              </w:rPr>
+              <w:t>14</w:t>
+            </w:r>
+            <w:r>
+              <w:rPr>
+                <w:rFonts w:eastAsiaTheme="minorEastAsia"/>
+                <w:noProof/>
+                <w:kern w:val="2"/>
+                <w:sz w:val="22"/>
+                <w:szCs w:val="22"/>
+                <w14:ligatures w14:val="standardContextual"/>
+              </w:rPr>
+              <w:tab/>
+            </w:r>
+            <w:r>
+              <w:rPr>
+                <w:rStyle w:val="Hyperlink"/>
+                <w:noProof/>
+              </w:rPr>
+              <w:t>Running the Application</w:t>
+            </w:r>
+            <w:r>
+              <w:rPr>
+                <w:noProof/>
+                <w:webHidden/>
+              </w:rPr>
+              <w:tab/>
+            </w:r>
+            <w:r>
+              <w:rPr>
+                <w:noProof/>
+                <w:webHidden/>
+              </w:rPr>
+              <w:fldChar w:fldCharType="begin"/>
+            </w:r>
+            <w:r>
+              <w:rPr>
+                <w:noProof/>
+                <w:webHidden/>
+              </w:rPr>
+              <w:instrText xml:space="preserve"> PAGEREF _Toc144634404 \h </w:instrText>
+            </w:r>
+            <w:r>
+              <w:rPr>
+                <w:noProof/>
+                <w:webHidden/>
+              </w:rPr>
+            </w:r>
+            <w:r>
+              <w:rPr>
+                <w:noProof/>
+                <w:webHidden/>
+              </w:rPr>
+              <w:fldChar w:fldCharType="separate"/>
+            </w:r>
+            <w:r>
+              <w:rPr>
+                <w:noProof/>
+                <w:webHidden/>
+              </w:rPr>
+              <w:t>33</w:t>
+            </w:r>
+            <w:r>
+              <w:rPr>
+                <w:noProof/>
+                <w:webHidden/>
+              </w:rPr>
+              <w:fldChar w:fldCharType="end"/>
+            </w:r>
+          </w:hyperlink>
+        </w:p>
+        <w:p>
+          <w:pPr>
+            <w:pStyle w:val="TOC1"/>
+            <w:tabs>
+              <w:tab w:val="left" w:pos="660"/>
+              <w:tab w:val="right" w:leader="dot" w:pos="9350"/>
+            </w:tabs>
+            <w:rPr>
+              <w:rFonts w:eastAsiaTheme="minorEastAsia"/>
+              <w:noProof/>
+              <w:kern w:val="2"/>
+              <w:sz w:val="22"/>
+              <w:szCs w:val="22"/>
+              <w14:ligatures w14:val="standardContextual"/>
+            </w:rPr>
+          </w:pPr>
+          <w:hyperlink w:anchor="_Toc144634405" w:history="1">
+            <w:r>
+              <w:rPr>
+                <w:rStyle w:val="Hyperlink"/>
+                <w:noProof/>
+              </w:rPr>
+              <w:t>15</w:t>
+            </w:r>
+            <w:r>
+              <w:rPr>
+                <w:rFonts w:eastAsiaTheme="minorEastAsia"/>
+                <w:noProof/>
+                <w:kern w:val="2"/>
+                <w:sz w:val="22"/>
+                <w:szCs w:val="22"/>
+                <w14:ligatures w14:val="standardContextual"/>
+              </w:rPr>
+              <w:tab/>
+            </w:r>
+            <w:r>
+              <w:rPr>
+                <w:rStyle w:val="Hyperlink"/>
+                <w:noProof/>
+              </w:rPr>
+              <w:t>Potential Lines for a Quote on the Front Page</w:t>
+            </w:r>
+            <w:r>
+              <w:rPr>
+                <w:noProof/>
+                <w:webHidden/>
+              </w:rPr>
+              <w:tab/>
+            </w:r>
+            <w:r>
+              <w:rPr>
+                <w:noProof/>
+                <w:webHidden/>
+              </w:rPr>
+              <w:fldChar w:fldCharType="begin"/>
+            </w:r>
+            <w:r>
+              <w:rPr>
+                <w:noProof/>
+                <w:webHidden/>
+              </w:rPr>
+              <w:instrText xml:space="preserve"> PAGEREF _Toc144634405 \h </w:instrText>
+            </w:r>
+            <w:r>
+              <w:rPr>
+                <w:noProof/>
+                <w:webHidden/>
+              </w:rPr>
+            </w:r>
+            <w:r>
+              <w:rPr>
+                <w:noProof/>
+                <w:webHidden/>
+              </w:rPr>
+              <w:fldChar w:fldCharType="separate"/>
+            </w:r>
+            <w:r>
+              <w:rPr>
+                <w:noProof/>
+                <w:webHidden/>
+              </w:rPr>
+              <w:t>33</w:t>
+            </w:r>
+            <w:r>
+              <w:rPr>
+                <w:noProof/>
+                <w:webHidden/>
+              </w:rPr>
+              <w:fldChar w:fldCharType="end"/>
+            </w:r>
+          </w:hyperlink>
+        </w:p>
+        <w:p>
+          <w:pPr>
+            <w:pStyle w:val="TOC1"/>
+            <w:tabs>
+              <w:tab w:val="left" w:pos="660"/>
+              <w:tab w:val="right" w:leader="dot" w:pos="9350"/>
+            </w:tabs>
+            <w:rPr>
+              <w:rFonts w:eastAsiaTheme="minorEastAsia"/>
+              <w:noProof/>
+              <w:kern w:val="2"/>
+              <w:sz w:val="22"/>
+              <w:szCs w:val="22"/>
+              <w14:ligatures w14:val="standardContextual"/>
+            </w:rPr>
+          </w:pPr>
+          <w:hyperlink w:anchor="_Toc144634406" w:history="1">
+            <w:r>
+              <w:rPr>
+                <w:rStyle w:val="Hyperlink"/>
+                <w:noProof/>
+              </w:rPr>
+              <w:t>16</w:t>
+            </w:r>
+            <w:r>
+              <w:rPr>
+                <w:rFonts w:eastAsiaTheme="minorEastAsia"/>
+                <w:noProof/>
+                <w:kern w:val="2"/>
+                <w:sz w:val="22"/>
+                <w:szCs w:val="22"/>
+                <w14:ligatures w14:val="standardContextual"/>
+              </w:rPr>
+              <w:tab/>
+            </w:r>
+            <w:r>
+              <w:rPr>
+                <w:rStyle w:val="Hyperlink"/>
+                <w:noProof/>
+              </w:rPr>
+              <w:t>Lessons Learned</w:t>
+            </w:r>
+            <w:r>
+              <w:rPr>
+                <w:noProof/>
+                <w:webHidden/>
+              </w:rPr>
+              <w:tab/>
+            </w:r>
+            <w:r>
+              <w:rPr>
+                <w:noProof/>
+                <w:webHidden/>
+              </w:rPr>
+              <w:fldChar w:fldCharType="begin"/>
+            </w:r>
+            <w:r>
+              <w:rPr>
+                <w:noProof/>
+                <w:webHidden/>
+              </w:rPr>
+              <w:instrText xml:space="preserve"> PAGEREF _Toc144634406 \h </w:instrText>
             </w:r>
             <w:r>
               <w:rPr>
@@ -9737,13 +10013,13 @@
               <w14:ligatures w14:val="standardContextual"/>
             </w:rPr>
           </w:pPr>
-          <w:hyperlink w:anchor="_Toc141277782" w:history="1">
+          <w:hyperlink w:anchor="_Toc144634407" w:history="1">
             <w:r>
               <w:rPr>
                 <w:rStyle w:val="Hyperlink"/>
                 <w:noProof/>
               </w:rPr>
-              <w:t>13.3</w:t>
+              <w:t>16.1</w:t>
             </w:r>
             <w:r>
               <w:rPr>
@@ -9761,7 +10037,7 @@
                 <w:rStyle w:val="Hyperlink"/>
                 <w:noProof/>
               </w:rPr>
-              <w:t>Duende IdentityServer Community License</w:t>
+              <w:t>JSON Serialization and Camel Casing</w:t>
             </w:r>
             <w:r>
               <w:rPr>
@@ -9782,7 +10058,7 @@
                 <w:noProof/>
                 <w:webHidden/>
               </w:rPr>
-              <w:instrText xml:space="preserve"> PAGEREF _Toc141277782 \h </w:instrText>
+              <w:instrText xml:space="preserve"> PAGEREF _Toc144634407 \h </w:instrText>
             </w:r>
             <w:r>
               <w:rPr>
@@ -9829,13 +10105,13 @@
               <w14:ligatures w14:val="standardContextual"/>
             </w:rPr>
           </w:pPr>
-          <w:hyperlink w:anchor="_Toc141277783" w:history="1">
+          <w:hyperlink w:anchor="_Toc144634408" w:history="1">
             <w:r>
               <w:rPr>
                 <w:rStyle w:val="Hyperlink"/>
                 <w:noProof/>
               </w:rPr>
-              <w:t>13.4</w:t>
+              <w:t>16.2</w:t>
             </w:r>
             <w:r>
               <w:rPr>
@@ -9853,7 +10129,7 @@
                 <w:rStyle w:val="Hyperlink"/>
                 <w:noProof/>
               </w:rPr>
-              <w:t>Where to Find</w:t>
+              <w:t>BulmaCSS and Its Component Theme Color are Not Accessible by Default</w:t>
             </w:r>
             <w:r>
               <w:rPr>
@@ -9874,7 +10150,7 @@
                 <w:noProof/>
                 <w:webHidden/>
               </w:rPr>
-              <w:instrText xml:space="preserve"> PAGEREF _Toc141277783 \h </w:instrText>
+              <w:instrText xml:space="preserve"> PAGEREF _Toc144634408 \h </w:instrText>
             </w:r>
             <w:r>
               <w:rPr>
@@ -9894,7 +10170,99 @@
                 <w:noProof/>
                 <w:webHidden/>
               </w:rPr>
-              <w:t>33</w:t>
+              <w:t>34</w:t>
+            </w:r>
+            <w:r>
+              <w:rPr>
+                <w:noProof/>
+                <w:webHidden/>
+              </w:rPr>
+              <w:fldChar w:fldCharType="end"/>
+            </w:r>
+          </w:hyperlink>
+        </w:p>
+        <w:p>
+          <w:pPr>
+            <w:pStyle w:val="TOC2"/>
+            <w:tabs>
+              <w:tab w:val="left" w:pos="880"/>
+              <w:tab w:val="right" w:leader="dot" w:pos="9350"/>
+            </w:tabs>
+            <w:rPr>
+              <w:rFonts w:eastAsiaTheme="minorEastAsia"/>
+              <w:noProof/>
+              <w:kern w:val="2"/>
+              <w:sz w:val="22"/>
+              <w:szCs w:val="22"/>
+              <w14:ligatures w14:val="standardContextual"/>
+            </w:rPr>
+          </w:pPr>
+          <w:hyperlink w:anchor="_Toc144634409" w:history="1">
+            <w:r>
+              <w:rPr>
+                <w:rStyle w:val="Hyperlink"/>
+                <w:noProof/>
+              </w:rPr>
+              <w:t>16.3</w:t>
+            </w:r>
+            <w:r>
+              <w:rPr>
+                <w:rFonts w:eastAsiaTheme="minorEastAsia"/>
+                <w:noProof/>
+                <w:kern w:val="2"/>
+                <w:sz w:val="22"/>
+                <w:szCs w:val="22"/>
+                <w14:ligatures w14:val="standardContextual"/>
+              </w:rPr>
+              <w:tab/>
+            </w:r>
+            <w:r>
+              <w:rPr>
+                <w:rStyle w:val="Hyperlink"/>
+                <w:noProof/>
+              </w:rPr>
+              <w:t>Documentation on OpenIddict Integration with Angular is Quite Lacking</w:t>
+            </w:r>
+            <w:r>
+              <w:rPr>
+                <w:noProof/>
+                <w:webHidden/>
+              </w:rPr>
+              <w:tab/>
+            </w:r>
+            <w:r>
+              <w:rPr>
+                <w:noProof/>
+                <w:webHidden/>
+              </w:rPr>
+              <w:fldChar w:fldCharType="begin"/>
+            </w:r>
+            <w:r>
+              <w:rPr>
+                <w:noProof/>
+                <w:webHidden/>
+              </w:rPr>
+              <w:instrText xml:space="preserve"> PAGEREF _Toc144634409 \h </w:instrText>
+            </w:r>
+            <w:r>
+              <w:rPr>
+                <w:noProof/>
+                <w:webHidden/>
+              </w:rPr>
+            </w:r>
+            <w:r>
+              <w:rPr>
+                <w:noProof/>
+                <w:webHidden/>
+              </w:rPr>
+              <w:fldChar w:fldCharType="separate"/>
+            </w:r>
+            <w:r>
+              <w:rPr>
+                <w:noProof/>
+                <w:webHidden/>
+              </w:rPr>
+              <w:t>34</w:t>
             </w:r>
             <w:r>
               <w:rPr>
@@ -9921,13 +10289,13 @@
               <w14:ligatures w14:val="standardContextual"/>
             </w:rPr>
           </w:pPr>
-          <w:hyperlink w:anchor="_Toc141277784" w:history="1">
+          <w:hyperlink w:anchor="_Toc144634410" w:history="1">
             <w:r>
               <w:rPr>
                 <w:rStyle w:val="Hyperlink"/>
                 <w:noProof/>
               </w:rPr>
-              <w:t>14</w:t>
+              <w:t>17</w:t>
             </w:r>
             <w:r>
               <w:rPr>
@@ -9945,7 +10313,7 @@
                 <w:rStyle w:val="Hyperlink"/>
                 <w:noProof/>
               </w:rPr>
-              <w:t>Running the Application</w:t>
+              <w:t>Other Links/Guides for Reference</w:t>
             </w:r>
             <w:r>
               <w:rPr>
@@ -9966,191 +10334,7 @@
                 <w:noProof/>
                 <w:webHidden/>
               </w:rPr>
-              <w:instrText xml:space="preserve"> PAGEREF _Toc141277784 \h </w:instrText>
-            </w:r>
-            <w:r>
-              <w:rPr>
-                <w:noProof/>
-                <w:webHidden/>
-              </w:rPr>
-            </w:r>
-            <w:r>
-              <w:rPr>
-                <w:noProof/>
-                <w:webHidden/>
-              </w:rPr>
-              <w:fldChar w:fldCharType="separate"/>
-            </w:r>
-            <w:r>
-              <w:rPr>
-                <w:noProof/>
-                <w:webHidden/>
-              </w:rPr>
-              <w:t>33</w:t>
-            </w:r>
-            <w:r>
-              <w:rPr>
-                <w:noProof/>
-                <w:webHidden/>
-              </w:rPr>
-              <w:fldChar w:fldCharType="end"/>
-            </w:r>
-          </w:hyperlink>
-        </w:p>
-        <w:p>
-          <w:pPr>
-            <w:pStyle w:val="TOC1"/>
-            <w:tabs>
-              <w:tab w:val="left" w:pos="660"/>
-              <w:tab w:val="right" w:leader="dot" w:pos="9350"/>
-            </w:tabs>
-            <w:rPr>
-              <w:rFonts w:eastAsiaTheme="minorEastAsia"/>
-              <w:noProof/>
-              <w:kern w:val="2"/>
-              <w:sz w:val="22"/>
-              <w:szCs w:val="22"/>
-              <w14:ligatures w14:val="standardContextual"/>
-            </w:rPr>
-          </w:pPr>
-          <w:hyperlink w:anchor="_Toc141277785" w:history="1">
-            <w:r>
-              <w:rPr>
-                <w:rStyle w:val="Hyperlink"/>
-                <w:noProof/>
-              </w:rPr>
-              <w:t>15</w:t>
-            </w:r>
-            <w:r>
-              <w:rPr>
-                <w:rFonts w:eastAsiaTheme="minorEastAsia"/>
-                <w:noProof/>
-                <w:kern w:val="2"/>
-                <w:sz w:val="22"/>
-                <w:szCs w:val="22"/>
-                <w14:ligatures w14:val="standardContextual"/>
-              </w:rPr>
-              <w:tab/>
-            </w:r>
-            <w:r>
-              <w:rPr>
-                <w:rStyle w:val="Hyperlink"/>
-                <w:noProof/>
-              </w:rPr>
-              <w:t>Potential Lines for a Quote on the Front Page</w:t>
-            </w:r>
-            <w:r>
-              <w:rPr>
-                <w:noProof/>
-                <w:webHidden/>
-              </w:rPr>
-              <w:tab/>
-            </w:r>
-            <w:r>
-              <w:rPr>
-                <w:noProof/>
-                <w:webHidden/>
-              </w:rPr>
-              <w:fldChar w:fldCharType="begin"/>
-            </w:r>
-            <w:r>
-              <w:rPr>
-                <w:noProof/>
-                <w:webHidden/>
-              </w:rPr>
-              <w:instrText xml:space="preserve"> PAGEREF _Toc141277785 \h </w:instrText>
-            </w:r>
-            <w:r>
-              <w:rPr>
-                <w:noProof/>
-                <w:webHidden/>
-              </w:rPr>
-            </w:r>
-            <w:r>
-              <w:rPr>
-                <w:noProof/>
-                <w:webHidden/>
-              </w:rPr>
-              <w:fldChar w:fldCharType="separate"/>
-            </w:r>
-            <w:r>
-              <w:rPr>
-                <w:noProof/>
-                <w:webHidden/>
-              </w:rPr>
-              <w:t>33</w:t>
-            </w:r>
-            <w:r>
-              <w:rPr>
-                <w:noProof/>
-                <w:webHidden/>
-              </w:rPr>
-              <w:fldChar w:fldCharType="end"/>
-            </w:r>
-          </w:hyperlink>
-        </w:p>
-        <w:p>
-          <w:pPr>
-            <w:pStyle w:val="TOC1"/>
-            <w:tabs>
-              <w:tab w:val="left" w:pos="660"/>
-              <w:tab w:val="right" w:leader="dot" w:pos="9350"/>
-            </w:tabs>
-            <w:rPr>
-              <w:rFonts w:eastAsiaTheme="minorEastAsia"/>
-              <w:noProof/>
-              <w:kern w:val="2"/>
-              <w:sz w:val="22"/>
-              <w:szCs w:val="22"/>
-              <w14:ligatures w14:val="standardContextual"/>
-            </w:rPr>
-          </w:pPr>
-          <w:hyperlink w:anchor="_Toc141277786" w:history="1">
-            <w:r>
-              <w:rPr>
-                <w:rStyle w:val="Hyperlink"/>
-                <w:noProof/>
-              </w:rPr>
-              <w:t>16</w:t>
-            </w:r>
-            <w:r>
-              <w:rPr>
-                <w:rFonts w:eastAsiaTheme="minorEastAsia"/>
-                <w:noProof/>
-                <w:kern w:val="2"/>
-                <w:sz w:val="22"/>
-                <w:szCs w:val="22"/>
-                <w14:ligatures w14:val="standardContextual"/>
-              </w:rPr>
-              <w:tab/>
-            </w:r>
-            <w:r>
-              <w:rPr>
-                <w:rStyle w:val="Hyperlink"/>
-                <w:noProof/>
-              </w:rPr>
-              <w:t>Lessons Learned</w:t>
-            </w:r>
-            <w:r>
-              <w:rPr>
-                <w:noProof/>
-                <w:webHidden/>
-              </w:rPr>
-              <w:tab/>
-            </w:r>
-            <w:r>
-              <w:rPr>
-                <w:noProof/>
-                <w:webHidden/>
-              </w:rPr>
-              <w:fldChar w:fldCharType="begin"/>
-            </w:r>
-            <w:r>
-              <w:rPr>
-                <w:noProof/>
-                <w:webHidden/>
-              </w:rPr>
-              <w:instrText xml:space="preserve"> PAGEREF _Toc141277786 \h </w:instrText>
+              <w:instrText xml:space="preserve"> PAGEREF _Toc144634410 \h </w:instrText>
             </w:r>
             <w:r>
               <w:rPr>
@@ -10197,13 +10381,13 @@
               <w14:ligatures w14:val="standardContextual"/>
             </w:rPr>
           </w:pPr>
-          <w:hyperlink w:anchor="_Toc141277787" w:history="1">
+          <w:hyperlink w:anchor="_Toc144634411" w:history="1">
             <w:r>
               <w:rPr>
                 <w:rStyle w:val="Hyperlink"/>
                 <w:noProof/>
               </w:rPr>
-              <w:t>16.1</w:t>
+              <w:t>17.1</w:t>
             </w:r>
             <w:r>
               <w:rPr>
@@ -10221,7 +10405,7 @@
                 <w:rStyle w:val="Hyperlink"/>
                 <w:noProof/>
               </w:rPr>
-              <w:t>JSON Serialization and Camel Casing</w:t>
+              <w:t>Up to Five Free Domain Emails</w:t>
             </w:r>
             <w:r>
               <w:rPr>
@@ -10242,7 +10426,7 @@
                 <w:noProof/>
                 <w:webHidden/>
               </w:rPr>
-              <w:instrText xml:space="preserve"> PAGEREF _Toc141277787 \h </w:instrText>
+              <w:instrText xml:space="preserve"> PAGEREF _Toc144634411 \h </w:instrText>
             </w:r>
             <w:r>
               <w:rPr>
@@ -10289,13 +10473,13 @@
               <w14:ligatures w14:val="standardContextual"/>
             </w:rPr>
           </w:pPr>
-          <w:hyperlink w:anchor="_Toc141277788" w:history="1">
+          <w:hyperlink w:anchor="_Toc144634412" w:history="1">
             <w:r>
               <w:rPr>
                 <w:rStyle w:val="Hyperlink"/>
                 <w:noProof/>
               </w:rPr>
-              <w:t>16.2</w:t>
+              <w:t>17.2</w:t>
             </w:r>
             <w:r>
               <w:rPr>
@@ -10313,7 +10497,7 @@
                 <w:rStyle w:val="Hyperlink"/>
                 <w:noProof/>
               </w:rPr>
-              <w:t>BulmaCSS and Its Component Theme Color are Not Accessible by Default</w:t>
+              <w:t>Authentication System</w:t>
             </w:r>
             <w:r>
               <w:rPr>
@@ -10334,191 +10518,7 @@
                 <w:noProof/>
                 <w:webHidden/>
               </w:rPr>
-              <w:instrText xml:space="preserve"> PAGEREF _Toc141277788 \h </w:instrText>
-            </w:r>
-            <w:r>
-              <w:rPr>
-                <w:noProof/>
-                <w:webHidden/>
-              </w:rPr>
-            </w:r>
-            <w:r>
-              <w:rPr>
-                <w:noProof/>
-                <w:webHidden/>
-              </w:rPr>
-              <w:fldChar w:fldCharType="separate"/>
-            </w:r>
-            <w:r>
-              <w:rPr>
-                <w:noProof/>
-                <w:webHidden/>
-              </w:rPr>
-              <w:t>34</w:t>
-            </w:r>
-            <w:r>
-              <w:rPr>
-                <w:noProof/>
-                <w:webHidden/>
-              </w:rPr>
-              <w:fldChar w:fldCharType="end"/>
-            </w:r>
-          </w:hyperlink>
-        </w:p>
-        <w:p>
-          <w:pPr>
-            <w:pStyle w:val="TOC1"/>
-            <w:tabs>
-              <w:tab w:val="left" w:pos="660"/>
-              <w:tab w:val="right" w:leader="dot" w:pos="9350"/>
-            </w:tabs>
-            <w:rPr>
-              <w:rFonts w:eastAsiaTheme="minorEastAsia"/>
-              <w:noProof/>
-              <w:kern w:val="2"/>
-              <w:sz w:val="22"/>
-              <w:szCs w:val="22"/>
-              <w14:ligatures w14:val="standardContextual"/>
-            </w:rPr>
-          </w:pPr>
-          <w:hyperlink w:anchor="_Toc141277789" w:history="1">
-            <w:r>
-              <w:rPr>
-                <w:rStyle w:val="Hyperlink"/>
-                <w:noProof/>
-              </w:rPr>
-              <w:t>17</w:t>
-            </w:r>
-            <w:r>
-              <w:rPr>
-                <w:rFonts w:eastAsiaTheme="minorEastAsia"/>
-                <w:noProof/>
-                <w:kern w:val="2"/>
-                <w:sz w:val="22"/>
-                <w:szCs w:val="22"/>
-                <w14:ligatures w14:val="standardContextual"/>
-              </w:rPr>
-              <w:tab/>
-            </w:r>
-            <w:r>
-              <w:rPr>
-                <w:rStyle w:val="Hyperlink"/>
-                <w:noProof/>
-              </w:rPr>
-              <w:t>Other Links/Guides for Reference</w:t>
-            </w:r>
-            <w:r>
-              <w:rPr>
-                <w:noProof/>
-                <w:webHidden/>
-              </w:rPr>
-              <w:tab/>
-            </w:r>
-            <w:r>
-              <w:rPr>
-                <w:noProof/>
-                <w:webHidden/>
-              </w:rPr>
-              <w:fldChar w:fldCharType="begin"/>
-            </w:r>
-            <w:r>
-              <w:rPr>
-                <w:noProof/>
-                <w:webHidden/>
-              </w:rPr>
-              <w:instrText xml:space="preserve"> PAGEREF _Toc141277789 \h </w:instrText>
-            </w:r>
-            <w:r>
-              <w:rPr>
-                <w:noProof/>
-                <w:webHidden/>
-              </w:rPr>
-            </w:r>
-            <w:r>
-              <w:rPr>
-                <w:noProof/>
-                <w:webHidden/>
-              </w:rPr>
-              <w:fldChar w:fldCharType="separate"/>
-            </w:r>
-            <w:r>
-              <w:rPr>
-                <w:noProof/>
-                <w:webHidden/>
-              </w:rPr>
-              <w:t>34</w:t>
-            </w:r>
-            <w:r>
-              <w:rPr>
-                <w:noProof/>
-                <w:webHidden/>
-              </w:rPr>
-              <w:fldChar w:fldCharType="end"/>
-            </w:r>
-          </w:hyperlink>
-        </w:p>
-        <w:p>
-          <w:pPr>
-            <w:pStyle w:val="TOC2"/>
-            <w:tabs>
-              <w:tab w:val="left" w:pos="880"/>
-              <w:tab w:val="right" w:leader="dot" w:pos="9350"/>
-            </w:tabs>
-            <w:rPr>
-              <w:rFonts w:eastAsiaTheme="minorEastAsia"/>
-              <w:noProof/>
-              <w:kern w:val="2"/>
-              <w:sz w:val="22"/>
-              <w:szCs w:val="22"/>
-              <w14:ligatures w14:val="standardContextual"/>
-            </w:rPr>
-          </w:pPr>
-          <w:hyperlink w:anchor="_Toc141277790" w:history="1">
-            <w:r>
-              <w:rPr>
-                <w:rStyle w:val="Hyperlink"/>
-                <w:noProof/>
-              </w:rPr>
-              <w:t>17.1</w:t>
-            </w:r>
-            <w:r>
-              <w:rPr>
-                <w:rFonts w:eastAsiaTheme="minorEastAsia"/>
-                <w:noProof/>
-                <w:kern w:val="2"/>
-                <w:sz w:val="22"/>
-                <w:szCs w:val="22"/>
-                <w14:ligatures w14:val="standardContextual"/>
-              </w:rPr>
-              <w:tab/>
-            </w:r>
-            <w:r>
-              <w:rPr>
-                <w:rStyle w:val="Hyperlink"/>
-                <w:noProof/>
-              </w:rPr>
-              <w:t>Up to Five Free Domain Emails</w:t>
-            </w:r>
-            <w:r>
-              <w:rPr>
-                <w:noProof/>
-                <w:webHidden/>
-              </w:rPr>
-              <w:tab/>
-            </w:r>
-            <w:r>
-              <w:rPr>
-                <w:noProof/>
-                <w:webHidden/>
-              </w:rPr>
-              <w:fldChar w:fldCharType="begin"/>
-            </w:r>
-            <w:r>
-              <w:rPr>
-                <w:noProof/>
-                <w:webHidden/>
-              </w:rPr>
-              <w:instrText xml:space="preserve"> PAGEREF _Toc141277790 \h </w:instrText>
+              <w:instrText xml:space="preserve"> PAGEREF _Toc144634412 \h </w:instrText>
             </w:r>
             <w:r>
               <w:rPr>
@@ -10578,7 +10578,7 @@
       <w:pPr>
         <w:pStyle w:val="Heading1"/>
       </w:pPr>
-      <w:bookmarkStart w:id="0" w:name="_Toc141277687"/>
+      <w:bookmarkStart w:id="0" w:name="_Toc144634309"/>
       <w:r>
         <w:t>Table of Figures</w:t>
       </w:r>
@@ -12146,7 +12146,7 @@
       <w:pPr>
         <w:pStyle w:val="Heading1"/>
       </w:pPr>
-      <w:bookmarkStart w:id="1" w:name="_Toc141277688"/>
+      <w:bookmarkStart w:id="1" w:name="_Toc144634310"/>
       <w:r>
         <w:t>Table of Tables</w:t>
       </w:r>
@@ -12260,7 +12260,7 @@
       <w:pPr>
         <w:pStyle w:val="Heading1"/>
       </w:pPr>
-      <w:bookmarkStart w:id="2" w:name="_Toc141277689"/>
+      <w:bookmarkStart w:id="2" w:name="_Toc144634311"/>
       <w:r>
         <w:lastRenderedPageBreak/>
         <w:t>Introduction</w:t>
@@ -12271,7 +12271,7 @@
       <w:pPr>
         <w:pStyle w:val="Heading2"/>
       </w:pPr>
-      <w:bookmarkStart w:id="3" w:name="_Toc141277690"/>
+      <w:bookmarkStart w:id="3" w:name="_Toc144634312"/>
       <w:r>
         <w:t>About this Project</w:t>
       </w:r>
@@ -12295,7 +12295,7 @@
       <w:pPr>
         <w:pStyle w:val="Heading2"/>
       </w:pPr>
-      <w:bookmarkStart w:id="4" w:name="_Toc141277691"/>
+      <w:bookmarkStart w:id="4" w:name="_Toc144634313"/>
       <w:r>
         <w:t>Replacing the Old</w:t>
       </w:r>
@@ -12310,7 +12310,7 @@
       <w:pPr>
         <w:pStyle w:val="Heading2"/>
       </w:pPr>
-      <w:bookmarkStart w:id="5" w:name="_Toc141277692"/>
+      <w:bookmarkStart w:id="5" w:name="_Toc144634314"/>
       <w:r>
         <w:t>About this Document</w:t>
       </w:r>
@@ -12330,7 +12330,7 @@
       <w:pPr>
         <w:pStyle w:val="Heading2"/>
       </w:pPr>
-      <w:bookmarkStart w:id="6" w:name="_Toc141277693"/>
+      <w:bookmarkStart w:id="6" w:name="_Toc144634315"/>
       <w:r>
         <w:t>All-in-One Clarification</w:t>
       </w:r>
@@ -12348,7 +12348,7 @@
       <w:pPr>
         <w:pStyle w:val="Heading2"/>
       </w:pPr>
-      <w:bookmarkStart w:id="7" w:name="_Toc141277694"/>
+      <w:bookmarkStart w:id="7" w:name="_Toc144634316"/>
       <w:r>
         <w:t>Project Information</w:t>
       </w:r>
@@ -12358,7 +12358,7 @@
       <w:pPr>
         <w:pStyle w:val="Heading3"/>
       </w:pPr>
-      <w:bookmarkStart w:id="8" w:name="_Toc141277695"/>
+      <w:bookmarkStart w:id="8" w:name="_Toc144634317"/>
       <w:r>
         <w:t>Start Date</w:t>
       </w:r>
@@ -12378,7 +12378,7 @@
       <w:pPr>
         <w:pStyle w:val="Heading3"/>
       </w:pPr>
-      <w:bookmarkStart w:id="9" w:name="_Toc141277696"/>
+      <w:bookmarkStart w:id="9" w:name="_Toc144634318"/>
       <w:r>
         <w:lastRenderedPageBreak/>
         <w:t>Soft Due Date</w:t>
@@ -12399,7 +12399,7 @@
       <w:pPr>
         <w:pStyle w:val="Heading3"/>
       </w:pPr>
-      <w:bookmarkStart w:id="10" w:name="_Toc141277697"/>
+      <w:bookmarkStart w:id="10" w:name="_Toc144634319"/>
       <w:r>
         <w:t xml:space="preserve">Hard </w:t>
       </w:r>
@@ -12413,14 +12413,43 @@
     </w:p>
     <w:p>
       <w:r>
+        <w:rPr>
+          <w:strike/>
+        </w:rPr>
         <w:t>2023-</w:t>
       </w:r>
       <w:r>
+        <w:rPr>
+          <w:strike/>
+        </w:rPr>
         <w:t>0</w:t>
       </w:r>
       <w:r>
+        <w:rPr>
+          <w:strike/>
+        </w:rPr>
         <w:t>7-01</w:t>
       </w:r>
+      <w:r>
+        <w:rPr>
+          <w:strike/>
+        </w:rPr>
+        <w:t xml:space="preserve"> </w:t>
+      </w:r>
+      <w:r>
+        <w:t>– Changed by other priorities at the time</w:t>
+      </w:r>
+    </w:p>
+    <w:p>
+      <w:r>
+        <w:t>2023-09-25</w:t>
+      </w:r>
+      <w:r>
+        <w:t xml:space="preserve"> – New Dat</w:t>
+      </w:r>
+      <w:r>
+        <w:t>e</w:t>
+      </w:r>
     </w:p>
     <w:p>
       <w:r>
@@ -12431,7 +12460,7 @@
       <w:pPr>
         <w:pStyle w:val="Heading3"/>
       </w:pPr>
-      <w:bookmarkStart w:id="11" w:name="_Toc141277698"/>
+      <w:bookmarkStart w:id="11" w:name="_Toc144634320"/>
       <w:r>
         <w:t>Budget</w:t>
       </w:r>
@@ -12452,7 +12481,7 @@
       <w:pPr>
         <w:pStyle w:val="Heading3"/>
       </w:pPr>
-      <w:bookmarkStart w:id="12" w:name="_Toc141277699"/>
+      <w:bookmarkStart w:id="12" w:name="_Toc144634321"/>
       <w:r>
         <w:t>Project Requirements Clarification</w:t>
       </w:r>
@@ -12487,7 +12516,7 @@
       <w:pPr>
         <w:pStyle w:val="Heading3"/>
       </w:pPr>
-      <w:bookmarkStart w:id="13" w:name="_Toc141277700"/>
+      <w:bookmarkStart w:id="13" w:name="_Toc144634322"/>
       <w:r>
         <w:t>Project Risks</w:t>
       </w:r>
@@ -12541,7 +12570,13 @@
     </w:p>
     <w:p>
       <w:r>
-        <w:t>The budget of $150 may be too much for an extensive deployment. In response, the budget may be lowered by foregoing on niceties such as a domain email, using free SSL providers, and self-hosting the deployment.</w:t>
+        <w:t xml:space="preserve">The budget of $150 may be too </w:t>
+      </w:r>
+      <w:r>
+        <w:t>low</w:t>
+      </w:r>
+      <w:r>
+        <w:t xml:space="preserve"> for an extensive deployment. In response, the budget may be lowered by foregoing on niceties such as a domain email, using free SSL providers, and self-hosting the deployment.</w:t>
       </w:r>
     </w:p>
     <w:p>
@@ -12562,7 +12597,7 @@
       <w:pPr>
         <w:pStyle w:val="Heading1"/>
       </w:pPr>
-      <w:bookmarkStart w:id="14" w:name="_Toc141277701"/>
+      <w:bookmarkStart w:id="14" w:name="_Toc144634323"/>
       <w:r>
         <w:t>Data Dictionary</w:t>
       </w:r>
@@ -12610,7 +12645,7 @@
         </w:numPr>
       </w:pPr>
       <w:r>
-        <w:t>Bootstrap – A popular framework for styling web pages using a standard, but not as flexible, structure for various page components</w:t>
+        <w:t>Auth0 – A third-party OAuth service</w:t>
       </w:r>
     </w:p>
     <w:p>
@@ -12622,13 +12657,7 @@
         </w:numPr>
       </w:pPr>
       <w:r>
-        <w:t xml:space="preserve">Bulma CSS – A </w:t>
-      </w:r>
-      <w:r>
-        <w:t>lesser-known</w:t>
-      </w:r>
-      <w:r>
-        <w:t xml:space="preserve"> framework for styling web pages that is more customizable than Bootstrap but with less component options and missing accessibility features</w:t>
+        <w:t>Bootstrap – A popular framework for styling web pages using a standard, but not as flexible, structure for various page components</w:t>
       </w:r>
     </w:p>
     <w:p>
@@ -12640,10 +12669,13 @@
         </w:numPr>
       </w:pPr>
       <w:r>
-        <w:t>Caravan Route</w:t>
-      </w:r>
-      <w:r>
-        <w:t xml:space="preserve"> – Caravan has three routes with caravans that the two players must compete for control over (get the buy), both players can build their side of the route to try and reach between 21 and 26</w:t>
+        <w:t xml:space="preserve">Bulma CSS – A </w:t>
+      </w:r>
+      <w:r>
+        <w:t>lesser-known</w:t>
+      </w:r>
+      <w:r>
+        <w:t xml:space="preserve"> framework for styling web pages that is more customizable than Bootstrap but with less component options and missing accessibility features</w:t>
       </w:r>
     </w:p>
     <w:p>
@@ -12655,7 +12687,10 @@
         </w:numPr>
       </w:pPr>
       <w:r>
-        <w:t>CSS – Cascading Style Sheets, used to style web pages</w:t>
+        <w:t>Caravan Route</w:t>
+      </w:r>
+      <w:r>
+        <w:t xml:space="preserve"> – Caravan has three routes with caravans that the two players must compete for control over (get the buy), both players can build their side of the route to try and reach between 21 and 26</w:t>
       </w:r>
     </w:p>
     <w:p>
@@ -12667,7 +12702,7 @@
         </w:numPr>
       </w:pPr>
       <w:r>
-        <w:t>Deoxygen – Code documentation generator tool</w:t>
+        <w:t>CSS – Cascading Style Sheets, used to style web pages</w:t>
       </w:r>
     </w:p>
     <w:p>
@@ -12679,7 +12714,7 @@
         </w:numPr>
       </w:pPr>
       <w:r>
-        <w:t>Favicon – The icon images displayed next to page title in the browser tabs corresponding to a website</w:t>
+        <w:t>Deoxygen – Code documentation generator tool</w:t>
       </w:r>
     </w:p>
     <w:p>
@@ -12691,7 +12726,10 @@
         </w:numPr>
       </w:pPr>
       <w:r>
-        <w:t>Figma – A tool used to build design storyboards and link parts to provide a smooth transition and act like the basics of how the application is supposed to look and work</w:t>
+        <w:t>Docker – Provides a function similar to virtual machines through containerization of processes, a process which allows the processes to be ran on a variety of machines the same (mostly) as any other machine with Docker</w:t>
+      </w:r>
+      <w:r>
+        <w:t xml:space="preserve"> installed</w:t>
       </w:r>
     </w:p>
     <w:p>
@@ -12703,7 +12741,7 @@
         </w:numPr>
       </w:pPr>
       <w:r>
-        <w:t>Duende Identity Server – Framework for setting up OAuth authentication for one or more applications</w:t>
+        <w:t>Favicon – The icon images displayed next to page title in the browser tabs corresponding to a website</w:t>
       </w:r>
     </w:p>
     <w:p>
@@ -12715,7 +12753,7 @@
         </w:numPr>
       </w:pPr>
       <w:r>
-        <w:t>Fly.io – Online provider of IaaS services such as a cloud database, server, file storage, etc.</w:t>
+        <w:t>Figma – A tool used to build design storyboards and link parts to provide a smooth transition and act like the basics of how the application is supposed to look and work</w:t>
       </w:r>
     </w:p>
     <w:p>
@@ -12727,7 +12765,7 @@
         </w:numPr>
       </w:pPr>
       <w:r>
-        <w:t>JSON – JavaScript Object Notation, used to send data between different applications in an easy to format, read, and edit way</w:t>
+        <w:t>Fly.io – A cloud provider that will serve as the server and database host</w:t>
       </w:r>
     </w:p>
     <w:p>
@@ -12739,7 +12777,7 @@
         </w:numPr>
       </w:pPr>
       <w:r>
-        <w:t>PlantUML – UML diagram generator that builds diagrams using script files</w:t>
+        <w:t>Fly PostgreSQL – Fly.io’s provided SQL database system</w:t>
       </w:r>
     </w:p>
     <w:p>
@@ -12752,10 +12790,7 @@
       </w:pPr>
       <w:r>
         <w:lastRenderedPageBreak/>
-        <w:t>PostgreSQL</w:t>
-      </w:r>
-      <w:r>
-        <w:t xml:space="preserve"> – Database management solution that is open-source and commonly provided by cloud services to deploy websites</w:t>
+        <w:t>Duende Identity Server – Framework for setting up OAuth authentication for one or more applications</w:t>
       </w:r>
     </w:p>
     <w:p>
@@ -12767,10 +12802,7 @@
         </w:numPr>
       </w:pPr>
       <w:r>
-        <w:t xml:space="preserve">RNG – Random Generation, relating usually to luck-based features of a game such as chance encounters or randomized placement of items and </w:t>
-      </w:r>
-      <w:r>
-        <w:t>enemies.</w:t>
+        <w:t>Fly.io – Online provider of IaaS services such as a cloud database, server, file storage, etc.</w:t>
       </w:r>
     </w:p>
     <w:p>
@@ -12782,7 +12814,7 @@
         </w:numPr>
       </w:pPr>
       <w:r>
-        <w:t>SCSS – Sassy Cascading Style Sheets, compiles to CSS to provide page styles but has additional features that get converted that makes the developer experience easier</w:t>
+        <w:t>JSON – JavaScript Object Notation, used to send data between different applications in an easy to format, read, and edit way</w:t>
       </w:r>
     </w:p>
     <w:p>
@@ -12794,7 +12826,7 @@
         </w:numPr>
       </w:pPr>
       <w:r>
-        <w:t>Secrets – Passwords, access tokens, and other data that is private and meant to be kept out of public-facing areas of the system</w:t>
+        <w:t>.NET Core – A framework provided by Microsoft to use when coding in C#</w:t>
       </w:r>
     </w:p>
     <w:p>
@@ -12806,7 +12838,16 @@
         </w:numPr>
       </w:pPr>
       <w:r>
-        <w:t>Storyboarding – Design process where images of various pages or components of some application are made to figure out how the application is going to try to look when finished; allows clients to provide feedback on a visual design without requiring rework.</w:t>
+        <w:t>OpenIddict – An open</w:t>
+      </w:r>
+      <w:r>
+        <w:t>-</w:t>
+      </w:r>
+      <w:r>
+        <w:t xml:space="preserve">source method to set up your own OAuth service </w:t>
+      </w:r>
+      <w:r>
+        <w:t>for .NET Core</w:t>
       </w:r>
     </w:p>
     <w:p>
@@ -12818,7 +12859,7 @@
         </w:numPr>
       </w:pPr>
       <w:r>
-        <w:t>Tailwind CSS – A framework for styling web pages that provides style clusters rather than component styles in order to provide massive flexibility while keeping the experience easier than raw CSS options.</w:t>
+        <w:t>PlantUML – UML diagram generator that builds diagrams using script files</w:t>
       </w:r>
     </w:p>
     <w:p>
@@ -12830,6 +12871,84 @@
         </w:numPr>
       </w:pPr>
       <w:r>
+        <w:t>PostgreSQL</w:t>
+      </w:r>
+      <w:r>
+        <w:t xml:space="preserve"> – Database management solution that is open-source and commonly provided by cloud services to deploy websites</w:t>
+      </w:r>
+    </w:p>
+    <w:p>
+      <w:pPr>
+        <w:pStyle w:val="ListParagraph"/>
+        <w:numPr>
+          <w:ilvl w:val="0"/>
+          <w:numId w:val="8"/>
+        </w:numPr>
+      </w:pPr>
+      <w:r>
+        <w:t xml:space="preserve">RNG – Random Generation, relating usually to luck-based features of a game such as chance encounters or randomized placement of items and </w:t>
+      </w:r>
+      <w:r>
+        <w:t>enemies.</w:t>
+      </w:r>
+    </w:p>
+    <w:p>
+      <w:pPr>
+        <w:pStyle w:val="ListParagraph"/>
+        <w:numPr>
+          <w:ilvl w:val="0"/>
+          <w:numId w:val="8"/>
+        </w:numPr>
+      </w:pPr>
+      <w:r>
+        <w:t>SCSS – Sassy Cascading Style Sheets, compiles to CSS to provide page styles but has additional features that get converted that makes the developer experience easier</w:t>
+      </w:r>
+    </w:p>
+    <w:p>
+      <w:pPr>
+        <w:pStyle w:val="ListParagraph"/>
+        <w:numPr>
+          <w:ilvl w:val="0"/>
+          <w:numId w:val="8"/>
+        </w:numPr>
+      </w:pPr>
+      <w:r>
+        <w:t>Secrets – Passwords, access tokens, and other data that is private and meant to be kept out of public-facing areas of the system</w:t>
+      </w:r>
+    </w:p>
+    <w:p>
+      <w:pPr>
+        <w:pStyle w:val="ListParagraph"/>
+        <w:numPr>
+          <w:ilvl w:val="0"/>
+          <w:numId w:val="8"/>
+        </w:numPr>
+      </w:pPr>
+      <w:r>
+        <w:t>Storyboarding – Design process where images of various pages or components of some application are made to figure out how the application is going to try to look when finished; allows clients to provide feedback on a visual design without requiring rework.</w:t>
+      </w:r>
+    </w:p>
+    <w:p>
+      <w:pPr>
+        <w:pStyle w:val="ListParagraph"/>
+        <w:numPr>
+          <w:ilvl w:val="0"/>
+          <w:numId w:val="8"/>
+        </w:numPr>
+      </w:pPr>
+      <w:r>
+        <w:t>Tailwind CSS – A framework for styling web pages that provides style clusters rather than component styles in order to provide massive flexibility while keeping the experience easier than raw CSS options.</w:t>
+      </w:r>
+    </w:p>
+    <w:p>
+      <w:pPr>
+        <w:pStyle w:val="ListParagraph"/>
+        <w:numPr>
+          <w:ilvl w:val="0"/>
+          <w:numId w:val="8"/>
+        </w:numPr>
+      </w:pPr>
+      <w:r>
         <w:t>Transpiler – Tool used to convert a script or programming language to another script or programming language</w:t>
       </w:r>
     </w:p>
@@ -12837,7 +12956,7 @@
       <w:pPr>
         <w:pStyle w:val="Heading1"/>
       </w:pPr>
-      <w:bookmarkStart w:id="15" w:name="_Toc141277702"/>
+      <w:bookmarkStart w:id="15" w:name="_Toc144634324"/>
       <w:r>
         <w:t>Competitor-Type Analysis</w:t>
       </w:r>
@@ -12847,7 +12966,7 @@
       <w:pPr>
         <w:pStyle w:val="Heading2"/>
       </w:pPr>
-      <w:bookmarkStart w:id="16" w:name="_Toc141277703"/>
+      <w:bookmarkStart w:id="16" w:name="_Toc144634325"/>
       <w:r>
         <w:t>Note</w:t>
       </w:r>
@@ -12881,8 +13000,9 @@
       <w:pPr>
         <w:pStyle w:val="Heading2"/>
       </w:pPr>
-      <w:bookmarkStart w:id="17" w:name="_Toc141277704"/>
-      <w:r>
+      <w:bookmarkStart w:id="17" w:name="_Toc144634326"/>
+      <w:r>
+        <w:lastRenderedPageBreak/>
         <w:t>Matt Farley’s Portfolio</w:t>
       </w:r>
       <w:bookmarkEnd w:id="17"/>
@@ -12891,7 +13011,7 @@
       <w:pPr>
         <w:pStyle w:val="Heading3"/>
       </w:pPr>
-      <w:bookmarkStart w:id="18" w:name="_Toc141277705"/>
+      <w:bookmarkStart w:id="18" w:name="_Toc144634327"/>
       <w:r>
         <w:t>Link</w:t>
       </w:r>
@@ -12911,7 +13031,7 @@
       <w:pPr>
         <w:pStyle w:val="Heading3"/>
       </w:pPr>
-      <w:bookmarkStart w:id="19" w:name="_Toc141277706"/>
+      <w:bookmarkStart w:id="19" w:name="_Toc144634328"/>
       <w:r>
         <w:t>Notes</w:t>
       </w:r>
@@ -12968,7 +13088,6 @@
         </w:numPr>
       </w:pPr>
       <w:r>
-        <w:lastRenderedPageBreak/>
         <w:t>Mentorship page has a humorous title and subtitle, “I haven’t met you, and this is crazy…But if you need a mentor, then email me maybe</w:t>
       </w:r>
       <w:r>
@@ -13091,7 +13210,7 @@
       <w:pPr>
         <w:pStyle w:val="Heading2"/>
       </w:pPr>
-      <w:bookmarkStart w:id="20" w:name="_Toc141277707"/>
+      <w:bookmarkStart w:id="20" w:name="_Toc144634329"/>
       <w:r>
         <w:t>Eina Onting’s Portfolio</w:t>
       </w:r>
@@ -13101,7 +13220,7 @@
       <w:pPr>
         <w:pStyle w:val="Heading3"/>
       </w:pPr>
-      <w:bookmarkStart w:id="21" w:name="_Toc141277708"/>
+      <w:bookmarkStart w:id="21" w:name="_Toc144634330"/>
       <w:r>
         <w:t>Link</w:t>
       </w:r>
@@ -13121,7 +13240,7 @@
       <w:pPr>
         <w:pStyle w:val="Heading3"/>
       </w:pPr>
-      <w:bookmarkStart w:id="22" w:name="_Toc141277709"/>
+      <w:bookmarkStart w:id="22" w:name="_Toc144634331"/>
       <w:r>
         <w:t>Notes</w:t>
       </w:r>
@@ -13172,6 +13291,7 @@
         </w:numPr>
       </w:pPr>
       <w:r>
+        <w:lastRenderedPageBreak/>
         <w:t>The dark mode text is less white and more of a light brown which does wonders for the page and its creamy feel</w:t>
       </w:r>
     </w:p>
@@ -13231,9 +13351,8 @@
       <w:pPr>
         <w:pStyle w:val="Heading2"/>
       </w:pPr>
-      <w:bookmarkStart w:id="23" w:name="_Toc141277710"/>
-      <w:r>
-        <w:lastRenderedPageBreak/>
+      <w:bookmarkStart w:id="23" w:name="_Toc144634332"/>
+      <w:r>
         <w:t>Fabian Irsara</w:t>
       </w:r>
       <w:r>
@@ -13245,7 +13364,7 @@
       <w:pPr>
         <w:pStyle w:val="Heading3"/>
       </w:pPr>
-      <w:bookmarkStart w:id="24" w:name="_Toc141277711"/>
+      <w:bookmarkStart w:id="24" w:name="_Toc144634333"/>
       <w:r>
         <w:t>Link</w:t>
       </w:r>
@@ -13265,7 +13384,7 @@
       <w:pPr>
         <w:pStyle w:val="Heading3"/>
       </w:pPr>
-      <w:bookmarkStart w:id="25" w:name="_Toc141277712"/>
+      <w:bookmarkStart w:id="25" w:name="_Toc144634334"/>
       <w:r>
         <w:t>Notes</w:t>
       </w:r>
@@ -13408,8 +13527,9 @@
       <w:pPr>
         <w:pStyle w:val="Heading2"/>
       </w:pPr>
-      <w:bookmarkStart w:id="26" w:name="_Toc141277713"/>
-      <w:r>
+      <w:bookmarkStart w:id="26" w:name="_Toc144634335"/>
+      <w:r>
+        <w:lastRenderedPageBreak/>
         <w:t>Diane Laidlaw</w:t>
       </w:r>
       <w:r>
@@ -13421,7 +13541,7 @@
       <w:pPr>
         <w:pStyle w:val="Heading3"/>
       </w:pPr>
-      <w:bookmarkStart w:id="27" w:name="_Toc141277714"/>
+      <w:bookmarkStart w:id="27" w:name="_Toc144634336"/>
       <w:r>
         <w:t>Link</w:t>
       </w:r>
@@ -13441,7 +13561,7 @@
       <w:pPr>
         <w:pStyle w:val="Heading3"/>
       </w:pPr>
-      <w:bookmarkStart w:id="28" w:name="_Toc141277715"/>
+      <w:bookmarkStart w:id="28" w:name="_Toc144634337"/>
       <w:r>
         <w:t>Notes</w:t>
       </w:r>
@@ -13492,7 +13612,6 @@
         </w:numPr>
       </w:pPr>
       <w:r>
-        <w:lastRenderedPageBreak/>
         <w:t>The logo for the page gives off the feeling that Diane is some sort of valuable designer product</w:t>
       </w:r>
     </w:p>
@@ -13549,7 +13668,7 @@
       <w:pPr>
         <w:pStyle w:val="Heading2"/>
       </w:pPr>
-      <w:bookmarkStart w:id="29" w:name="_Toc141277716"/>
+      <w:bookmarkStart w:id="29" w:name="_Toc144634338"/>
       <w:r>
         <w:t>Adham Dannaway’s</w:t>
       </w:r>
@@ -13562,7 +13681,7 @@
       <w:pPr>
         <w:pStyle w:val="Heading3"/>
       </w:pPr>
-      <w:bookmarkStart w:id="30" w:name="_Toc141277717"/>
+      <w:bookmarkStart w:id="30" w:name="_Toc144634339"/>
       <w:r>
         <w:t>Link</w:t>
       </w:r>
@@ -13582,7 +13701,7 @@
       <w:pPr>
         <w:pStyle w:val="Heading3"/>
       </w:pPr>
-      <w:bookmarkStart w:id="31" w:name="_Toc141277718"/>
+      <w:bookmarkStart w:id="31" w:name="_Toc144634340"/>
       <w:r>
         <w:t>Notes</w:t>
       </w:r>
@@ -13656,8 +13775,9 @@
       <w:pPr>
         <w:pStyle w:val="Heading2"/>
       </w:pPr>
-      <w:bookmarkStart w:id="32" w:name="_Toc141277719"/>
-      <w:r>
+      <w:bookmarkStart w:id="32" w:name="_Toc144634341"/>
+      <w:r>
+        <w:lastRenderedPageBreak/>
         <w:t xml:space="preserve">Competitors </w:t>
       </w:r>
       <w:r>
@@ -14006,7 +14126,6 @@
           </w:tcPr>
           <w:p>
             <w:r>
-              <w:lastRenderedPageBreak/>
               <w:t>Laidlaw</w:t>
             </w:r>
           </w:p>
@@ -14206,7 +14325,7 @@
       <w:pPr>
         <w:pStyle w:val="Heading1"/>
       </w:pPr>
-      <w:bookmarkStart w:id="34" w:name="_Toc141277720"/>
+      <w:bookmarkStart w:id="34" w:name="_Toc144634342"/>
       <w:r>
         <w:t xml:space="preserve">System </w:t>
       </w:r>
@@ -14219,7 +14338,7 @@
       <w:pPr>
         <w:pStyle w:val="Heading2"/>
       </w:pPr>
-      <w:bookmarkStart w:id="35" w:name="_Toc141277721"/>
+      <w:bookmarkStart w:id="35" w:name="_Toc144634343"/>
       <w:r>
         <w:t>Functional</w:t>
       </w:r>
@@ -14229,7 +14348,7 @@
       <w:pPr>
         <w:pStyle w:val="Heading3"/>
       </w:pPr>
-      <w:bookmarkStart w:id="36" w:name="_Toc141277722"/>
+      <w:bookmarkStart w:id="36" w:name="_Toc144634344"/>
       <w:r>
         <w:t>Front Page with Brief Introduction and Navigation Links</w:t>
       </w:r>
@@ -14244,7 +14363,7 @@
       <w:pPr>
         <w:pStyle w:val="Heading3"/>
       </w:pPr>
-      <w:bookmarkStart w:id="37" w:name="_Toc141277723"/>
+      <w:bookmarkStart w:id="37" w:name="_Toc144634345"/>
       <w:r>
         <w:t>OAuth Login to Connect to the API</w:t>
       </w:r>
@@ -14267,7 +14386,7 @@
       <w:pPr>
         <w:pStyle w:val="Heading3"/>
       </w:pPr>
-      <w:bookmarkStart w:id="38" w:name="_Toc141277724"/>
+      <w:bookmarkStart w:id="38" w:name="_Toc144634346"/>
       <w:r>
         <w:t>Use SSL</w:t>
       </w:r>
@@ -14285,7 +14404,7 @@
       <w:pPr>
         <w:pStyle w:val="Heading3"/>
       </w:pPr>
-      <w:bookmarkStart w:id="39" w:name="_Toc141277725"/>
+      <w:bookmarkStart w:id="39" w:name="_Toc144634347"/>
       <w:r>
         <w:t>Resume Page</w:t>
       </w:r>
@@ -14300,8 +14419,9 @@
       <w:pPr>
         <w:pStyle w:val="Heading3"/>
       </w:pPr>
-      <w:bookmarkStart w:id="40" w:name="_Toc141277726"/>
-      <w:r>
+      <w:bookmarkStart w:id="40" w:name="_Toc144634348"/>
+      <w:r>
+        <w:lastRenderedPageBreak/>
         <w:t>Integrated Side Project Showcase</w:t>
       </w:r>
       <w:r>
@@ -14323,9 +14443,8 @@
       <w:pPr>
         <w:pStyle w:val="Heading3"/>
       </w:pPr>
-      <w:bookmarkStart w:id="41" w:name="_Toc141277727"/>
-      <w:r>
-        <w:lastRenderedPageBreak/>
+      <w:bookmarkStart w:id="41" w:name="_Toc144634349"/>
+      <w:r>
         <w:t>Skills Page</w:t>
       </w:r>
       <w:bookmarkEnd w:id="41"/>
@@ -14368,7 +14487,7 @@
       <w:pPr>
         <w:pStyle w:val="Heading3"/>
       </w:pPr>
-      <w:bookmarkStart w:id="42" w:name="_Toc141277728"/>
+      <w:bookmarkStart w:id="42" w:name="_Toc144634350"/>
       <w:r>
         <w:t>Certifications Page</w:t>
       </w:r>
@@ -14383,7 +14502,7 @@
       <w:pPr>
         <w:pStyle w:val="Heading3"/>
       </w:pPr>
-      <w:bookmarkStart w:id="43" w:name="_Toc141277729"/>
+      <w:bookmarkStart w:id="43" w:name="_Toc144634351"/>
       <w:r>
         <w:t>Other Credentials Page</w:t>
       </w:r>
@@ -14398,7 +14517,7 @@
       <w:pPr>
         <w:pStyle w:val="Heading3"/>
       </w:pPr>
-      <w:bookmarkStart w:id="44" w:name="_Toc141277730"/>
+      <w:bookmarkStart w:id="44" w:name="_Toc144634352"/>
       <w:r>
         <w:t>Portfolio Updates Page</w:t>
       </w:r>
@@ -14455,6 +14574,7 @@
     </w:p>
     <w:p>
       <w:r>
+        <w:lastRenderedPageBreak/>
         <w:t>While the administrator account is logged in, the system shall display a form at the bottom of the current viewable list of updates that allows a title and body message to be inserted into their form fields along with an optional file upload form field that allows for image extensions</w:t>
       </w:r>
       <w:r>
@@ -14468,7 +14588,6 @@
     </w:p>
     <w:p>
       <w:r>
-        <w:lastRenderedPageBreak/>
         <w:t>When the API receives form data for a new update post, the system shall persist that new update post, given that the title and body are provided and that the file has an image extension and persist the file path (if relevant), title, and body in a database.</w:t>
       </w:r>
     </w:p>
@@ -14482,7 +14601,7 @@
       <w:pPr>
         <w:pStyle w:val="Heading2"/>
       </w:pPr>
-      <w:bookmarkStart w:id="45" w:name="_Toc141277731"/>
+      <w:bookmarkStart w:id="45" w:name="_Toc144634353"/>
       <w:r>
         <w:t>Nonfunctional</w:t>
       </w:r>
@@ -14492,7 +14611,7 @@
       <w:pPr>
         <w:pStyle w:val="Heading3"/>
       </w:pPr>
-      <w:bookmarkStart w:id="46" w:name="_Toc141277732"/>
+      <w:bookmarkStart w:id="46" w:name="_Toc144634354"/>
       <w:r>
         <w:t>WCAG 2.1 AA Compliance</w:t>
       </w:r>
@@ -14541,7 +14660,7 @@
       <w:pPr>
         <w:pStyle w:val="Heading3"/>
       </w:pPr>
-      <w:bookmarkStart w:id="47" w:name="_Toc141277733"/>
+      <w:bookmarkStart w:id="47" w:name="_Toc144634355"/>
       <w:r>
         <w:t>Custom Logo</w:t>
       </w:r>
@@ -14559,7 +14678,7 @@
       <w:pPr>
         <w:pStyle w:val="Heading3"/>
       </w:pPr>
-      <w:bookmarkStart w:id="48" w:name="_Toc141277734"/>
+      <w:bookmarkStart w:id="48" w:name="_Toc144634356"/>
       <w:r>
         <w:t>Custom Favicon</w:t>
       </w:r>
@@ -14574,7 +14693,7 @@
       <w:pPr>
         <w:pStyle w:val="Heading3"/>
       </w:pPr>
-      <w:bookmarkStart w:id="49" w:name="_Toc141277735"/>
+      <w:bookmarkStart w:id="49" w:name="_Toc144634357"/>
       <w:r>
         <w:t>Professional Code Documentation</w:t>
       </w:r>
@@ -14595,8 +14714,9 @@
       <w:pPr>
         <w:pStyle w:val="Heading1"/>
       </w:pPr>
-      <w:bookmarkStart w:id="50" w:name="_Toc141277736"/>
-      <w:r>
+      <w:bookmarkStart w:id="50" w:name="_Toc144634358"/>
+      <w:r>
+        <w:lastRenderedPageBreak/>
         <w:t>Nice-to-Haves</w:t>
       </w:r>
       <w:bookmarkEnd w:id="50"/>
@@ -14605,7 +14725,7 @@
       <w:pPr>
         <w:pStyle w:val="Heading2"/>
       </w:pPr>
-      <w:bookmarkStart w:id="51" w:name="_Toc141277737"/>
+      <w:bookmarkStart w:id="51" w:name="_Toc144634359"/>
       <w:r>
         <w:t>Labyrinth of Devon (v3.0)</w:t>
       </w:r>
@@ -14615,7 +14735,7 @@
       <w:pPr>
         <w:pStyle w:val="Heading3"/>
       </w:pPr>
-      <w:bookmarkStart w:id="52" w:name="_Toc141277738"/>
+      <w:bookmarkStart w:id="52" w:name="_Toc144634360"/>
       <w:r>
         <w:t>Why</w:t>
       </w:r>
@@ -14628,58 +14748,58 @@
     </w:p>
     <w:p>
       <w:r>
+        <w:t>To make this digital portfolio more interesting and as a semi-separate personal project, I want to remake a version of Labyrinth of Devon. The idea being that I could see how much that I have changed since my freshman year.</w:t>
+      </w:r>
+    </w:p>
+    <w:p>
+      <w:r>
+        <w:t>The previous version was built using Java and AWT/Swing. It featured a four-floor text-based dungeon experience. It had randomization of damage that took the min and max damage values from the weapon and character strength and reduced it by any defense modifiers. The player and enemies had a chance to dodge. The player could gain experience and level up. There were weapons, armor, and other items that could be equipped.</w:t>
+      </w:r>
+      <w:r>
+        <w:t xml:space="preserve"> Each turn allowed one command to be performed. If the enemies were not in the same room of the player on that floor of the dungeon, they could move to an adjacent room at random and surprise attack the player in the same round. The dungeon had three floors of enemies, items, and random room generation. On the final floor was what was meant to be a mini boss out of three choices. My theme to outdo the other students taking the course between two classes was to add randomization everywhere: four layouts, with a few rooms randomly selected for the floor’s list, and a random allotment of monsters and items. This gave my game, something that only one other student could </w:t>
+      </w:r>
+      <w:r>
+        <w:t>boast of</w:t>
+      </w:r>
+      <w:r>
+        <w:t xml:space="preserve"> at the time, different experiences each time it was played.</w:t>
+      </w:r>
+    </w:p>
+    <w:p>
+      <w:r>
+        <w:t>However, the code was unoptimized, had boring lore elements, lacked depth, had a poor class system, and used heavy copy and paste. If I wanted 20 health potions for a floor, I had 20 lines of code do the adding of health potions. The GUI in the second version was mediocre and had no images for what occurred in text.</w:t>
+      </w:r>
+      <w:r>
+        <w:t xml:space="preserve"> The class system was meant to be Warrior, Rogue, Mage, and Peasant. The peasant </w:t>
+      </w:r>
+      <w:r>
+        <w:t xml:space="preserve">class </w:t>
+      </w:r>
+      <w:r>
+        <w:t xml:space="preserve">worked as expected since they were meant to be a challenge to do since they lacked bonuses. The mage was useless but stronger than the peasant since the magic system was never implemented. The rogue had no special abilities but was stronger than the mage and had better dodge chances. This </w:t>
+      </w:r>
+      <w:r>
+        <w:t>led</w:t>
+      </w:r>
+      <w:r>
+        <w:t xml:space="preserve"> to an </w:t>
+      </w:r>
+      <w:r>
+        <w:t>unintentional</w:t>
+      </w:r>
+      <w:r>
+        <w:t xml:space="preserve"> difficulty system based on class chosen</w:t>
+      </w:r>
+      <w:r>
+        <w:t xml:space="preserve"> (which due to time constraints, I left in because it was a “feature”)</w:t>
+      </w:r>
+      <w:r>
+        <w:t>.</w:t>
+      </w:r>
+    </w:p>
+    <w:p>
+      <w:r>
         <w:lastRenderedPageBreak/>
-        <w:t>To make this digital portfolio more interesting and as a semi-separate personal project, I want to remake a version of Labyrinth of Devon. The idea being that I could see how much that I have changed since my freshman year.</w:t>
-      </w:r>
-    </w:p>
-    <w:p>
-      <w:r>
-        <w:t>The previous version was built using Java and AWT/Swing. It featured a four-floor text-based dungeon experience. It had randomization of damage that took the min and max damage values from the weapon and character strength and reduced it by any defense modifiers. The player and enemies had a chance to dodge. The player could gain experience and level up. There were weapons, armor, and other items that could be equipped.</w:t>
-      </w:r>
-      <w:r>
-        <w:t xml:space="preserve"> Each turn allowed one command to be performed. If the enemies were not in the same room of the player on that floor of the dungeon, they could move to an adjacent room at random and surprise attack the player in the same round. The dungeon had three floors of enemies, items, and random room generation. On the final floor was what was meant to be a mini boss out of three choices. My theme to outdo the other students taking the course between two classes was to add randomization everywhere: four layouts, with a few rooms randomly selected for the floor’s list, and a random allotment of monsters and items. This gave my game, something that only one other student could </w:t>
-      </w:r>
-      <w:r>
-        <w:t>boast of</w:t>
-      </w:r>
-      <w:r>
-        <w:t xml:space="preserve"> at the time, different experiences each time it was played.</w:t>
-      </w:r>
-    </w:p>
-    <w:p>
-      <w:r>
-        <w:t>However, the code was unoptimized, had boring lore elements, lacked depth, had a poor class system, and used heavy copy and paste. If I wanted 20 health potions for a floor, I had 20 lines of code do the adding of health potions. The GUI in the second version was mediocre and had no images for what occurred in text.</w:t>
-      </w:r>
-      <w:r>
-        <w:t xml:space="preserve"> The class system was meant to be Warrior, Rogue, Mage, and Peasant. The peasant </w:t>
-      </w:r>
-      <w:r>
-        <w:t xml:space="preserve">class </w:t>
-      </w:r>
-      <w:r>
-        <w:t xml:space="preserve">worked as expected since they were meant to be a challenge to do since they lacked bonuses. The mage was useless but stronger than the peasant since the magic system was never implemented. The rogue had no special abilities but was stronger than the mage and had better dodge chances. This </w:t>
-      </w:r>
-      <w:r>
-        <w:t>led</w:t>
-      </w:r>
-      <w:r>
-        <w:t xml:space="preserve"> to an </w:t>
-      </w:r>
-      <w:r>
-        <w:t>unintentional</w:t>
-      </w:r>
-      <w:r>
-        <w:t xml:space="preserve"> difficulty system based on class chosen</w:t>
-      </w:r>
-      <w:r>
-        <w:t xml:space="preserve"> (which due to time constraints, I left in because it was a “feature”)</w:t>
-      </w:r>
-      <w:r>
-        <w:t>.</w:t>
-      </w:r>
-    </w:p>
-    <w:p>
-      <w:r>
         <w:t>How have I changed over the years? What could be done so much better, even with the time tacked on by making it Web friendly? This is a fun little experiment I want to do.</w:t>
       </w:r>
     </w:p>
@@ -14687,7 +14807,7 @@
       <w:pPr>
         <w:pStyle w:val="Heading3"/>
       </w:pPr>
-      <w:bookmarkStart w:id="53" w:name="_Toc141277739"/>
+      <w:bookmarkStart w:id="53" w:name="_Toc144634361"/>
       <w:r>
         <w:t>Self-Applied Constraints</w:t>
       </w:r>
@@ -14738,7 +14858,6 @@
         </w:numPr>
       </w:pPr>
       <w:r>
-        <w:lastRenderedPageBreak/>
         <w:t>Six</w:t>
       </w:r>
       <w:r>
@@ -14860,7 +14979,7 @@
       <w:pPr>
         <w:pStyle w:val="Heading3"/>
       </w:pPr>
-      <w:bookmarkStart w:id="54" w:name="_Toc141277740"/>
+      <w:bookmarkStart w:id="54" w:name="_Toc144634362"/>
       <w:r>
         <w:t>Prerequisites</w:t>
       </w:r>
@@ -14875,7 +14994,7 @@
       <w:pPr>
         <w:pStyle w:val="Heading2"/>
       </w:pPr>
-      <w:bookmarkStart w:id="55" w:name="_Toc141277741"/>
+      <w:bookmarkStart w:id="55" w:name="_Toc144634363"/>
       <w:r>
         <w:t>Day-Based Messages</w:t>
       </w:r>
@@ -14890,7 +15009,7 @@
       <w:pPr>
         <w:pStyle w:val="Heading2"/>
       </w:pPr>
-      <w:bookmarkStart w:id="56" w:name="_Toc141277742"/>
+      <w:bookmarkStart w:id="56" w:name="_Toc144634364"/>
       <w:r>
         <w:t>Card/Table Listing Switch</w:t>
       </w:r>
@@ -14905,7 +15024,7 @@
       <w:pPr>
         <w:pStyle w:val="Heading2"/>
       </w:pPr>
-      <w:bookmarkStart w:id="57" w:name="_Toc141277743"/>
+      <w:bookmarkStart w:id="57" w:name="_Toc144634365"/>
       <w:r>
         <w:t>Professor Testimonials</w:t>
       </w:r>
@@ -14920,8 +15039,9 @@
       <w:pPr>
         <w:pStyle w:val="Heading2"/>
       </w:pPr>
-      <w:bookmarkStart w:id="58" w:name="_Toc141277744"/>
-      <w:r>
+      <w:bookmarkStart w:id="58" w:name="_Toc144634366"/>
+      <w:r>
+        <w:lastRenderedPageBreak/>
         <w:t>Caravan Card Game</w:t>
       </w:r>
       <w:bookmarkEnd w:id="58"/>
@@ -14930,7 +15050,7 @@
       <w:pPr>
         <w:pStyle w:val="Heading3"/>
       </w:pPr>
-      <w:bookmarkStart w:id="59" w:name="_Toc141277745"/>
+      <w:bookmarkStart w:id="59" w:name="_Toc144634367"/>
       <w:r>
         <w:t>What</w:t>
       </w:r>
@@ -14954,9 +15074,8 @@
       <w:pPr>
         <w:pStyle w:val="Heading3"/>
       </w:pPr>
-      <w:bookmarkStart w:id="60" w:name="_Toc141277746"/>
-      <w:r>
-        <w:lastRenderedPageBreak/>
+      <w:bookmarkStart w:id="60" w:name="_Toc144634368"/>
+      <w:r>
         <w:t>Why</w:t>
       </w:r>
       <w:r>
@@ -14984,7 +15103,7 @@
       <w:pPr>
         <w:pStyle w:val="Heading3"/>
       </w:pPr>
-      <w:bookmarkStart w:id="61" w:name="_Toc141277747"/>
+      <w:bookmarkStart w:id="61" w:name="_Toc144634369"/>
       <w:r>
         <w:t>Rules</w:t>
       </w:r>
@@ -15004,7 +15123,7 @@
       <w:pPr>
         <w:pStyle w:val="Heading3"/>
       </w:pPr>
-      <w:bookmarkStart w:id="62" w:name="_Toc141277748"/>
+      <w:bookmarkStart w:id="62" w:name="_Toc144634370"/>
       <w:r>
         <w:t>Computer Player</w:t>
       </w:r>
@@ -15145,7 +15264,7 @@
       <w:pPr>
         <w:pStyle w:val="Heading2"/>
       </w:pPr>
-      <w:bookmarkStart w:id="63" w:name="_Toc141277749"/>
+      <w:bookmarkStart w:id="63" w:name="_Toc144634371"/>
       <w:r>
         <w:t>Extension Transpiler</w:t>
       </w:r>
@@ -15155,7 +15274,7 @@
       <w:pPr>
         <w:pStyle w:val="Heading3"/>
       </w:pPr>
-      <w:bookmarkStart w:id="64" w:name="_Toc141277750"/>
+      <w:bookmarkStart w:id="64" w:name="_Toc144634372"/>
       <w:r>
         <w:t>What?</w:t>
       </w:r>
@@ -15163,7 +15282,11 @@
     </w:p>
     <w:p>
       <w:r>
-        <w:t>The extension transpiler was a large part of my senior capstone. It used a custom script and could convert the script into Dart source code. The use case was for school messenger apps (School Messenger Application project) to support user-created extensions.</w:t>
+        <w:t xml:space="preserve">The extension transpiler was a large part of my senior capstone. It used a custom script and could convert the script into Dart source code. The use case was for </w:t>
+      </w:r>
+      <w:r>
+        <w:lastRenderedPageBreak/>
+        <w:t>school messenger apps (School Messenger Application project) to support user-created extensions.</w:t>
       </w:r>
     </w:p>
     <w:p>
@@ -15178,9 +15301,8 @@
       <w:pPr>
         <w:pStyle w:val="Heading3"/>
       </w:pPr>
-      <w:bookmarkStart w:id="65" w:name="_Toc141277751"/>
-      <w:r>
-        <w:lastRenderedPageBreak/>
+      <w:bookmarkStart w:id="65" w:name="_Toc144634373"/>
+      <w:r>
         <w:t>Why?</w:t>
       </w:r>
       <w:bookmarkEnd w:id="65"/>
@@ -15203,7 +15325,7 @@
       <w:pPr>
         <w:pStyle w:val="Heading2"/>
       </w:pPr>
-      <w:bookmarkStart w:id="66" w:name="_Toc141277752"/>
+      <w:bookmarkStart w:id="66" w:name="_Toc144634374"/>
       <w:r>
         <w:t>Dark Mode</w:t>
       </w:r>
@@ -15222,7 +15344,7 @@
       <w:pPr>
         <w:pStyle w:val="Heading1"/>
       </w:pPr>
-      <w:bookmarkStart w:id="67" w:name="_Toc141277753"/>
+      <w:bookmarkStart w:id="67" w:name="_Toc144634375"/>
       <w:r>
         <w:t>Frontend Design</w:t>
       </w:r>
@@ -15232,7 +15354,7 @@
       <w:pPr>
         <w:pStyle w:val="Heading2"/>
       </w:pPr>
-      <w:bookmarkStart w:id="68" w:name="_Toc141277754"/>
+      <w:bookmarkStart w:id="68" w:name="_Toc144634376"/>
       <w:r>
         <w:t>Built With</w:t>
       </w:r>
@@ -15315,7 +15437,7 @@
       <w:pPr>
         <w:pStyle w:val="Heading2"/>
       </w:pPr>
-      <w:bookmarkStart w:id="69" w:name="_Toc141277755"/>
+      <w:bookmarkStart w:id="69" w:name="_Toc144634377"/>
       <w:r>
         <w:lastRenderedPageBreak/>
         <w:t>Color Theme</w:t>
@@ -15331,7 +15453,7 @@
           <w:noProof/>
         </w:rPr>
         <w:drawing>
-          <wp:inline distT="0" distB="0" distL="0" distR="0" wp14:anchorId="3183D2E3" wp14:editId="01B8D442">
+          <wp:inline distT="0" distB="0" distL="0" distR="0" wp14:anchorId="3183D2E3" wp14:editId="11FA2D28">
             <wp:extent cx="5943600" cy="4458335"/>
             <wp:effectExtent l="0" t="0" r="0" b="0"/>
             <wp:docPr id="991467732" name="Picture 1" descr="A screenshot of a color palette&#10;&#10;Description automatically generated with low confidence"/>
@@ -15493,7 +15615,7 @@
       <w:pPr>
         <w:pStyle w:val="Heading2"/>
       </w:pPr>
-      <w:bookmarkStart w:id="72" w:name="_Toc141277756"/>
+      <w:bookmarkStart w:id="72" w:name="_Toc144634378"/>
       <w:r>
         <w:t>Font Ideas</w:t>
       </w:r>
@@ -15503,7 +15625,7 @@
       <w:pPr>
         <w:pStyle w:val="Heading3"/>
       </w:pPr>
-      <w:bookmarkStart w:id="73" w:name="_Toc141277757"/>
+      <w:bookmarkStart w:id="73" w:name="_Toc144634379"/>
       <w:r>
         <w:t>First Font-Type Set</w:t>
       </w:r>
@@ -15552,7 +15674,7 @@
       <w:pPr>
         <w:pStyle w:val="Heading3"/>
       </w:pPr>
-      <w:bookmarkStart w:id="74" w:name="_Toc141277758"/>
+      <w:bookmarkStart w:id="74" w:name="_Toc144634380"/>
       <w:r>
         <w:t>Second Font-Type Set</w:t>
       </w:r>
@@ -15607,7 +15729,7 @@
       <w:pPr>
         <w:pStyle w:val="Heading3"/>
       </w:pPr>
-      <w:bookmarkStart w:id="75" w:name="_Toc141277759"/>
+      <w:bookmarkStart w:id="75" w:name="_Toc144634381"/>
       <w:r>
         <w:t>Third Font-Type Set</w:t>
       </w:r>
@@ -15657,41 +15779,81 @@
       <w:pPr>
         <w:pStyle w:val="Heading2"/>
       </w:pPr>
-      <w:bookmarkStart w:id="76" w:name="_Toc141277760"/>
+      <w:bookmarkStart w:id="76" w:name="_Toc144634382"/>
       <w:r>
         <w:t>Page Animations</w:t>
       </w:r>
       <w:bookmarkEnd w:id="76"/>
     </w:p>
     <w:p>
-      <w:r>
+      <w:pPr>
+        <w:rPr>
+          <w:strike/>
+        </w:rPr>
+      </w:pPr>
+      <w:r>
+        <w:rPr>
+          <w:strike/>
+        </w:rPr>
         <w:t>Page animations will occur based on the starting and end menu button location on the page (in relation to desktop view)</w:t>
       </w:r>
     </w:p>
     <w:p>
-      <w:r>
+      <w:pPr>
+        <w:rPr>
+          <w:strike/>
+        </w:rPr>
+      </w:pPr>
+      <w:r>
+        <w:rPr>
+          <w:strike/>
+        </w:rPr>
         <w:t>If</w:t>
       </w:r>
       <w:r>
+        <w:rPr>
+          <w:strike/>
+        </w:rPr>
         <w:t xml:space="preserve"> the page to route to is already selected or under the same dropdown, then play no animation.</w:t>
       </w:r>
     </w:p>
     <w:p>
-      <w:r>
+      <w:pPr>
+        <w:rPr>
+          <w:strike/>
+        </w:rPr>
+      </w:pPr>
+      <w:r>
+        <w:rPr>
+          <w:strike/>
+        </w:rPr>
         <w:t>If the page to route to is left of the current menu item, then animate the new page coming in from the left and pushing the old page out to the right.</w:t>
       </w:r>
     </w:p>
     <w:p>
-      <w:r>
+      <w:pPr>
+        <w:rPr>
+          <w:strike/>
+        </w:rPr>
+      </w:pPr>
+      <w:r>
+        <w:rPr>
+          <w:strike/>
+        </w:rPr>
         <w:lastRenderedPageBreak/>
         <w:t>If the page to route to is right of the current menu item, then animate the new page coming in from the right and pushing the old page out to the left.</w:t>
       </w:r>
     </w:p>
     <w:p>
+      <w:r>
+        <w:t>I didn’t like the feel of the animations so I chose not to include them.</w:t>
+      </w:r>
+    </w:p>
+    <w:p>
       <w:pPr>
         <w:pStyle w:val="Heading2"/>
       </w:pPr>
-      <w:bookmarkStart w:id="77" w:name="_Toc141277761"/>
+      <w:bookmarkStart w:id="77" w:name="_Toc144634383"/>
       <w:r>
         <w:t xml:space="preserve">Design </w:t>
       </w:r>
@@ -15704,7 +15866,7 @@
       <w:pPr>
         <w:pStyle w:val="Heading3"/>
       </w:pPr>
-      <w:bookmarkStart w:id="78" w:name="_Toc141277762"/>
+      <w:bookmarkStart w:id="78" w:name="_Toc144634384"/>
       <w:r>
         <w:t>Initial Design that was Scrapped</w:t>
       </w:r>
@@ -15780,7 +15942,7 @@
       <w:pPr>
         <w:pStyle w:val="Heading3"/>
       </w:pPr>
-      <w:bookmarkStart w:id="80" w:name="_Toc141277763"/>
+      <w:bookmarkStart w:id="80" w:name="_Toc144634385"/>
       <w:r>
         <w:lastRenderedPageBreak/>
         <w:t>Desktop</w:t>
@@ -16663,7 +16825,7 @@
       <w:pPr>
         <w:pStyle w:val="Heading3"/>
       </w:pPr>
-      <w:bookmarkStart w:id="94" w:name="_Toc141277764"/>
+      <w:bookmarkStart w:id="94" w:name="_Toc144634386"/>
       <w:r>
         <w:lastRenderedPageBreak/>
         <w:t>Mobile</w:t>
@@ -16874,7 +17036,7 @@
       <w:pPr>
         <w:pStyle w:val="Heading3"/>
       </w:pPr>
-      <w:bookmarkStart w:id="98" w:name="_Toc141277765"/>
+      <w:bookmarkStart w:id="98" w:name="_Toc144634387"/>
       <w:r>
         <w:lastRenderedPageBreak/>
         <w:t>Light Mode vs Dark Mode Theme Testing</w:t>
@@ -17018,7 +17180,7 @@
       <w:pPr>
         <w:pStyle w:val="Heading1"/>
       </w:pPr>
-      <w:bookmarkStart w:id="101" w:name="_Toc141277766"/>
+      <w:bookmarkStart w:id="101" w:name="_Toc144634388"/>
       <w:r>
         <w:t>Backend Design</w:t>
       </w:r>
@@ -17028,7 +17190,7 @@
       <w:pPr>
         <w:pStyle w:val="Heading2"/>
       </w:pPr>
-      <w:bookmarkStart w:id="102" w:name="_Toc141277767"/>
+      <w:bookmarkStart w:id="102" w:name="_Toc144634389"/>
       <w:r>
         <w:t>Built With</w:t>
       </w:r>
@@ -17055,7 +17217,7 @@
         </w:numPr>
       </w:pPr>
       <w:r>
-        <w:t>OpenIddict-Core (Previously was planned to be Duende IdentityServer)</w:t>
+        <w:t>Auth0</w:t>
       </w:r>
     </w:p>
     <w:p>
@@ -17086,7 +17248,7 @@
       <w:pPr>
         <w:pStyle w:val="Heading2"/>
       </w:pPr>
-      <w:bookmarkStart w:id="103" w:name="_Toc141277768"/>
+      <w:bookmarkStart w:id="103" w:name="_Toc144634390"/>
       <w:r>
         <w:lastRenderedPageBreak/>
         <w:t>Routes</w:t>
@@ -17097,7 +17259,7 @@
       <w:pPr>
         <w:pStyle w:val="Heading3"/>
       </w:pPr>
-      <w:bookmarkStart w:id="104" w:name="_Toc141277769"/>
+      <w:bookmarkStart w:id="104" w:name="_Toc144634391"/>
       <w:r>
         <w:t>Frontend</w:t>
       </w:r>
@@ -17122,7 +17284,7 @@
       <w:pPr>
         <w:pStyle w:val="Heading3"/>
       </w:pPr>
-      <w:bookmarkStart w:id="105" w:name="_Toc141277770"/>
+      <w:bookmarkStart w:id="105" w:name="_Toc144634392"/>
       <w:r>
         <w:t>Swagger</w:t>
       </w:r>
@@ -17156,7 +17318,7 @@
       <w:pPr>
         <w:pStyle w:val="Heading3"/>
       </w:pPr>
-      <w:bookmarkStart w:id="106" w:name="_Toc141277771"/>
+      <w:bookmarkStart w:id="106" w:name="_Toc144634393"/>
       <w:r>
         <w:t>API</w:t>
       </w:r>
@@ -17219,7 +17381,7 @@
       <w:pPr>
         <w:pStyle w:val="Heading1"/>
       </w:pPr>
-      <w:bookmarkStart w:id="107" w:name="_Toc141277772"/>
+      <w:bookmarkStart w:id="107" w:name="_Toc144634394"/>
       <w:r>
         <w:t>Database Design</w:t>
       </w:r>
@@ -17229,7 +17391,7 @@
       <w:pPr>
         <w:pStyle w:val="Heading2"/>
       </w:pPr>
-      <w:bookmarkStart w:id="108" w:name="_Toc141277773"/>
+      <w:bookmarkStart w:id="108" w:name="_Toc144634395"/>
       <w:r>
         <w:t>Built With</w:t>
       </w:r>
@@ -17275,7 +17437,7 @@
       <w:pPr>
         <w:pStyle w:val="Heading1"/>
       </w:pPr>
-      <w:bookmarkStart w:id="109" w:name="_Toc141277774"/>
+      <w:bookmarkStart w:id="109" w:name="_Toc144634396"/>
       <w:r>
         <w:t>Deployment Design</w:t>
       </w:r>
@@ -17285,7 +17447,7 @@
       <w:pPr>
         <w:pStyle w:val="Heading2"/>
       </w:pPr>
-      <w:bookmarkStart w:id="110" w:name="_Toc141277775"/>
+      <w:bookmarkStart w:id="110" w:name="_Toc144634397"/>
       <w:r>
         <w:t>Adding Secrets for Fly.io</w:t>
       </w:r>
@@ -17308,7 +17470,7 @@
       <w:pPr>
         <w:pStyle w:val="Heading2"/>
       </w:pPr>
-      <w:bookmarkStart w:id="111" w:name="_Toc141277776"/>
+      <w:bookmarkStart w:id="111" w:name="_Toc144634398"/>
       <w:r>
         <w:t>Docker-Compose Testing</w:t>
       </w:r>
@@ -17323,7 +17485,7 @@
       <w:pPr>
         <w:pStyle w:val="Heading1"/>
       </w:pPr>
-      <w:bookmarkStart w:id="112" w:name="_Toc141277777"/>
+      <w:bookmarkStart w:id="112" w:name="_Toc144634399"/>
       <w:r>
         <w:t>Test Plan</w:t>
       </w:r>
@@ -17333,7 +17495,7 @@
       <w:pPr>
         <w:pStyle w:val="Heading2"/>
       </w:pPr>
-      <w:bookmarkStart w:id="113" w:name="_Toc141277778"/>
+      <w:bookmarkStart w:id="113" w:name="_Toc144634400"/>
       <w:r>
         <w:t>Area Coverage</w:t>
       </w:r>
@@ -17349,12 +17511,15 @@
       <w:r>
         <w:t xml:space="preserve"> </w:t>
       </w:r>
+      <w:r>
+        <w:t>The main goal here is mostly to demonstrate that I do have the knowledge on how to test systems.</w:t>
+      </w:r>
     </w:p>
     <w:p>
       <w:pPr>
         <w:pStyle w:val="Heading1"/>
       </w:pPr>
-      <w:bookmarkStart w:id="114" w:name="_Toc141277779"/>
+      <w:bookmarkStart w:id="114" w:name="_Toc144634401"/>
       <w:r>
         <w:lastRenderedPageBreak/>
         <w:t>Secrets Configuration</w:t>
@@ -17365,7 +17530,7 @@
       <w:pPr>
         <w:pStyle w:val="Heading2"/>
       </w:pPr>
-      <w:bookmarkStart w:id="115" w:name="_Toc141277780"/>
+      <w:bookmarkStart w:id="115" w:name="_Toc144634402"/>
       <w:r>
         <w:t>About</w:t>
       </w:r>
@@ -17386,168 +17551,103 @@
       <w:pPr>
         <w:pStyle w:val="Heading2"/>
       </w:pPr>
-      <w:bookmarkStart w:id="116" w:name="_Toc141277781"/>
-      <w:r>
-        <w:t>Identity Server Certificate Generation</w:t>
+      <w:bookmarkStart w:id="116" w:name="_Toc144634403"/>
+      <w:r>
+        <w:t>Where to Find</w:t>
       </w:r>
       <w:bookmarkEnd w:id="116"/>
     </w:p>
     <w:p>
-      <w:pPr>
-        <w:rPr>
-          <w:rStyle w:val="Hyperlink"/>
-        </w:rPr>
-      </w:pPr>
-      <w:hyperlink r:id="rId39" w:history="1">
-        <w:r>
-          <w:rPr>
-            <w:rStyle w:val="Hyperlink"/>
-          </w:rPr>
-          <w:t>https://stackoverflow.com/questions/35880187/how-would-i-generate-the-identity-server-signing-certificate</w:t>
-        </w:r>
-      </w:hyperlink>
-    </w:p>
-    <w:p>
-      <w:pPr>
-        <w:pStyle w:val="Heading2"/>
-      </w:pPr>
-      <w:bookmarkStart w:id="117" w:name="_Toc141277782"/>
-      <w:r>
-        <w:t>Duende IdentityServer Community License</w:t>
+      <w:r>
+        <w:t>~/Documentation/Other/secrets-example.fenv</w:t>
+      </w:r>
+    </w:p>
+    <w:p>
+      <w:pPr>
+        <w:pStyle w:val="Heading1"/>
+      </w:pPr>
+      <w:bookmarkStart w:id="117" w:name="_Toc144634404"/>
+      <w:r>
+        <w:t xml:space="preserve">Running the </w:t>
+      </w:r>
+      <w:r>
+        <w:t>A</w:t>
+      </w:r>
+      <w:r>
+        <w:t>pplication</w:t>
       </w:r>
       <w:bookmarkEnd w:id="117"/>
     </w:p>
     <w:p>
-      <w:r>
-        <w:t xml:space="preserve">The project directory will need to have </w:t>
-      </w:r>
-      <w:r>
-        <w:rPr>
-          <w:i/>
-          <w:iCs/>
-        </w:rPr>
-        <w:t>Duende_License.key</w:t>
-      </w:r>
-      <w:r>
-        <w:rPr>
-          <w:i/>
-          <w:iCs/>
-        </w:rPr>
-        <w:t xml:space="preserve"> </w:t>
-      </w:r>
-      <w:r>
-        <w:t>stored in the same directory as the application</w:t>
-      </w:r>
-      <w:r>
-        <w:t xml:space="preserve"> in order to be put into production.</w:t>
-      </w:r>
-    </w:p>
-    <w:p>
-      <w:r>
-        <w:t>This project easily qualifies for the community license as it produces no income other than helping me find work.</w:t>
-      </w:r>
-    </w:p>
-    <w:p>
-      <w:pPr>
-        <w:pStyle w:val="Heading2"/>
-      </w:pPr>
-      <w:bookmarkStart w:id="118" w:name="_Toc141277783"/>
-      <w:r>
-        <w:t>Where to Find</w:t>
+      <w:pPr>
+        <w:shd w:val="clear" w:color="auto" w:fill="262626" w:themeFill="text1" w:themeFillTint="D9"/>
+      </w:pPr>
+      <w:r>
+        <w:t>dotnet publish -c Release -o published</w:t>
+      </w:r>
+    </w:p>
+    <w:p>
+      <w:pPr>
+        <w:shd w:val="clear" w:color="auto" w:fill="262626" w:themeFill="text1" w:themeFillTint="D9"/>
+      </w:pPr>
+      <w:r>
+        <w:t>dotnet published/</w:t>
+      </w:r>
+      <w:r>
+        <w:t>Portfolio</w:t>
+      </w:r>
+      <w:r>
+        <w:t>.dll</w:t>
+      </w:r>
+    </w:p>
+    <w:p>
+      <w:pPr>
+        <w:shd w:val="clear" w:color="auto" w:fill="262626" w:themeFill="text1" w:themeFillTint="D9"/>
+      </w:pPr>
+      <w:r>
+        <w:t>New-SelfSignedCertificate -Type Custom -Subject "CN=</w:t>
+      </w:r>
+      <w:r>
+        <w:t>PortfolioId</w:t>
+      </w:r>
+      <w:r>
+        <w:t>" -TextExtension @("2.5.29.37={text}1.3.6.1.5.5.7.3.3") -KeyUsage DigitalSignature -KeyAlgorithm RSA -KeyLength 2048 -CertStoreLocation "Cert:\LocalMachine\My"</w:t>
+      </w:r>
+    </w:p>
+    <w:p/>
+    <w:p>
+      <w:pPr>
+        <w:pStyle w:val="Heading1"/>
+      </w:pPr>
+      <w:bookmarkStart w:id="118" w:name="_Toc144634405"/>
+      <w:r>
+        <w:t xml:space="preserve">Potential </w:t>
+      </w:r>
+      <w:r>
+        <w:t>L</w:t>
+      </w:r>
+      <w:r>
+        <w:t xml:space="preserve">ines for a </w:t>
+      </w:r>
+      <w:r>
+        <w:t>Q</w:t>
+      </w:r>
+      <w:r>
+        <w:t xml:space="preserve">uote on the </w:t>
+      </w:r>
+      <w:r>
+        <w:t>F</w:t>
+      </w:r>
+      <w:r>
+        <w:t xml:space="preserve">ront </w:t>
+      </w:r>
+      <w:r>
+        <w:t>P</w:t>
+      </w:r>
+      <w:r>
+        <w:t>age</w:t>
       </w:r>
       <w:bookmarkEnd w:id="118"/>
-    </w:p>
-    <w:p>
-      <w:r>
-        <w:t>~/Documentation/Other/secrets-example.fenv</w:t>
-      </w:r>
-    </w:p>
-    <w:p>
-      <w:pPr>
-        <w:pStyle w:val="Heading1"/>
-      </w:pPr>
-      <w:bookmarkStart w:id="119" w:name="_Toc141277784"/>
-      <w:r>
-        <w:t xml:space="preserve">Running the </w:t>
-      </w:r>
-      <w:r>
-        <w:t>A</w:t>
-      </w:r>
-      <w:r>
-        <w:t>pplication</w:t>
-      </w:r>
-      <w:bookmarkEnd w:id="119"/>
-    </w:p>
-    <w:p>
-      <w:pPr>
-        <w:shd w:val="clear" w:color="auto" w:fill="262626" w:themeFill="text1" w:themeFillTint="D9"/>
-      </w:pPr>
-      <w:r>
-        <w:t>dotnet publish -c Release -o published</w:t>
-      </w:r>
-    </w:p>
-    <w:p>
-      <w:pPr>
-        <w:shd w:val="clear" w:color="auto" w:fill="262626" w:themeFill="text1" w:themeFillTint="D9"/>
-      </w:pPr>
-      <w:r>
-        <w:t>dotnet published/</w:t>
-      </w:r>
-      <w:r>
-        <w:t>Portfolio</w:t>
-      </w:r>
-      <w:r>
-        <w:t>.dll</w:t>
-      </w:r>
-    </w:p>
-    <w:p>
-      <w:pPr>
-        <w:shd w:val="clear" w:color="auto" w:fill="262626" w:themeFill="text1" w:themeFillTint="D9"/>
-      </w:pPr>
-      <w:r>
-        <w:t>New-SelfSignedCertificate -Type Custom -Subject "CN=</w:t>
-      </w:r>
-      <w:r>
-        <w:t>PortfolioId</w:t>
-      </w:r>
-      <w:r>
-        <w:t>" -TextExtension @("2.5.29.37={text}1.3.6.1.5.5.7.3.3") -KeyUsage DigitalSignature -KeyAlgorithm RSA -KeyLength 2048 -CertStoreLocation "Cert:\LocalMachine\My"</w:t>
-      </w:r>
-    </w:p>
-    <w:p/>
-    <w:p>
-      <w:pPr>
-        <w:pStyle w:val="Heading1"/>
-      </w:pPr>
-      <w:bookmarkStart w:id="120" w:name="_Toc141277785"/>
-      <w:r>
-        <w:t xml:space="preserve">Potential </w:t>
-      </w:r>
-      <w:r>
-        <w:t>L</w:t>
-      </w:r>
-      <w:r>
-        <w:t xml:space="preserve">ines for a </w:t>
-      </w:r>
-      <w:r>
-        <w:t>Q</w:t>
-      </w:r>
-      <w:r>
-        <w:t xml:space="preserve">uote on the </w:t>
-      </w:r>
-      <w:r>
-        <w:t>F</w:t>
-      </w:r>
-      <w:r>
-        <w:t xml:space="preserve">ront </w:t>
-      </w:r>
-      <w:r>
-        <w:t>P</w:t>
-      </w:r>
-      <w:r>
-        <w:t>age</w:t>
-      </w:r>
-      <w:bookmarkEnd w:id="120"/>
     </w:p>
     <w:p>
       <w:pPr>
@@ -17566,57 +17666,83 @@
       <w:pPr>
         <w:pStyle w:val="Heading1"/>
       </w:pPr>
-      <w:bookmarkStart w:id="121" w:name="_Toc141277786"/>
+      <w:bookmarkStart w:id="119" w:name="_Toc144634406"/>
+      <w:r>
+        <w:t>Lessons Learned</w:t>
+      </w:r>
+      <w:bookmarkEnd w:id="119"/>
+    </w:p>
+    <w:p>
+      <w:pPr>
+        <w:pStyle w:val="Heading2"/>
+      </w:pPr>
+      <w:bookmarkStart w:id="120" w:name="_Toc144634407"/>
+      <w:r>
+        <w:t>JSON Serialization and Camel Casing</w:t>
+      </w:r>
+      <w:bookmarkEnd w:id="120"/>
+    </w:p>
+    <w:p>
+      <w:r>
+        <w:t>The default project for Angular w/ ASP.NET Core 6 is not configured correctly, at least from what was seen. The deserialization of JSON is case sensitive when done by the http client for Angular. The pascal case used by .NET Core caused issues with deserialization, this caused the table on the testing ‘Fetch Data’ page to not have data in its rows (although the rows did get created).</w:t>
+      </w:r>
+    </w:p>
+    <w:p>
+      <w:r>
+        <w:t>Additionally, Angular/TypeScript does not notify when an array object is not actually holding the desired type of data. There are no errors thrown when this occurs and functionality just seemingly breaks quietly.</w:t>
+      </w:r>
+    </w:p>
+    <w:p>
+      <w:pPr>
+        <w:pStyle w:val="Heading2"/>
+      </w:pPr>
+      <w:bookmarkStart w:id="121" w:name="_Toc144634408"/>
       <w:r>
         <w:lastRenderedPageBreak/>
-        <w:t>Lessons Learned</w:t>
+        <w:t>BulmaCSS and Its Component Theme Color are Not Accessible by Default</w:t>
       </w:r>
       <w:bookmarkEnd w:id="121"/>
     </w:p>
     <w:p>
+      <w:r>
+        <w:t>The default color for BulmaCSS’ components does not meet accessibility requirements for WCAG 2.1. This was going to be used as the component theme for the site and this plan has since been changed.</w:t>
+      </w:r>
+    </w:p>
+    <w:p>
+      <w:r>
+        <w:t>Furthermore,</w:t>
+      </w:r>
+      <w:r>
+        <w:t xml:space="preserve"> for multiple reasons, BulmaCSS will not be used to develop this site. As of now, the likely replacement is TailwindCSS</w:t>
+      </w:r>
+      <w:r>
+        <w:t xml:space="preserve"> aided by PrimeNG</w:t>
+      </w:r>
+      <w:r>
+        <w:t>.</w:t>
+      </w:r>
+    </w:p>
+    <w:p>
       <w:pPr>
         <w:pStyle w:val="Heading2"/>
       </w:pPr>
-      <w:bookmarkStart w:id="122" w:name="_Toc141277787"/>
-      <w:r>
-        <w:t>JSON Serialization and Camel Casing</w:t>
+      <w:bookmarkStart w:id="122" w:name="_Toc144634409"/>
+      <w:r>
+        <w:t>Documentation on OpenIddict Integration with Angular is Quite Lacking</w:t>
       </w:r>
       <w:bookmarkEnd w:id="122"/>
     </w:p>
     <w:p>
       <w:r>
-        <w:t>The default project for Angular w/ ASP.NET Core 6 is not configured correctly, at least from what was seen. The deserialization of JSON is case sensitive when done by the http client for Angular. The pascal case used by .NET Core caused issues with deserialization, this caused the table on the testing ‘Fetch Data’ page to not have data in its rows (although the rows did get created).</w:t>
-      </w:r>
-    </w:p>
-    <w:p>
-      <w:r>
-        <w:t>Additionally, Angular/TypeScript does not notify when an array object is not actually holding the desired type of data. There are no errors thrown when this occurs and functionality just seemingly breaks quietly.</w:t>
-      </w:r>
-    </w:p>
-    <w:p>
-      <w:pPr>
-        <w:pStyle w:val="Heading2"/>
-      </w:pPr>
-      <w:bookmarkStart w:id="123" w:name="_Toc141277788"/>
-      <w:r>
-        <w:t>BulmaCSS and Its Component Theme Color are Not Accessible by Default</w:t>
-      </w:r>
-      <w:bookmarkEnd w:id="123"/>
-    </w:p>
-    <w:p>
-      <w:r>
-        <w:t>The default color for BulmaCSS’ components does not meet accessibility requirements for WCAG 2.1. This was going to be used as the component theme for the site and this plan has since been changed.</w:t>
-      </w:r>
-    </w:p>
-    <w:p>
-      <w:r>
-        <w:t>Furthermore,</w:t>
-      </w:r>
-      <w:r>
-        <w:t xml:space="preserve"> for multiple reasons, BulmaCSS will not be used to develop this site. As of now, the likely replacement is TailwindCSS</w:t>
-      </w:r>
-      <w:r>
-        <w:t xml:space="preserve"> aided by PrimeNG</w:t>
+        <w:t>In this project, I’ve changed from Duende IdentityServer (to avoid license issues and annoyance) to OpenIddict and then changing from that (lacking documentation) to Auth0.</w:t>
+      </w:r>
+      <w:r>
+        <w:t xml:space="preserve"> </w:t>
+      </w:r>
+    </w:p>
+    <w:p>
+      <w:r>
+        <w:t>I could not find the necessary information to correctly link my Angular app to my OpenIddict system. This switching between authentication systems and trying to get them working has cost 1/3 of the development time (as of 2023-09-03), which was very unfortunate</w:t>
       </w:r>
       <w:r>
         <w:t>.</w:t>
@@ -17635,30 +17761,35 @@
       <w:pPr>
         <w:pStyle w:val="Heading1"/>
       </w:pPr>
-      <w:bookmarkStart w:id="124" w:name="_Toc141277789"/>
+      <w:bookmarkStart w:id="123" w:name="_Toc144634410"/>
       <w:r>
         <w:t xml:space="preserve">Other </w:t>
       </w:r>
       <w:r>
         <w:t>Links/Guides for Reference</w:t>
       </w:r>
+      <w:bookmarkEnd w:id="123"/>
+    </w:p>
+    <w:p>
+      <w:pPr>
+        <w:pStyle w:val="Heading2"/>
+      </w:pPr>
+      <w:bookmarkStart w:id="124" w:name="_Toc144634411"/>
+      <w:r>
+        <w:t xml:space="preserve">Up to </w:t>
+      </w:r>
+      <w:r>
+        <w:t>Five Free Domain Emails</w:t>
+      </w:r>
       <w:bookmarkEnd w:id="124"/>
     </w:p>
     <w:p>
       <w:pPr>
-        <w:pStyle w:val="Heading2"/>
-      </w:pPr>
-      <w:bookmarkStart w:id="125" w:name="_Toc141277790"/>
-      <w:r>
-        <w:t xml:space="preserve">Up to </w:t>
-      </w:r>
-      <w:r>
-        <w:t>Five Free Domain Emails</w:t>
-      </w:r>
-      <w:bookmarkEnd w:id="125"/>
-    </w:p>
-    <w:p>
-      <w:hyperlink r:id="rId40" w:history="1">
+        <w:rPr>
+          <w:rStyle w:val="Hyperlink"/>
+        </w:rPr>
+      </w:pPr>
+      <w:hyperlink r:id="rId39" w:history="1">
         <w:r>
           <w:rPr>
             <w:rStyle w:val="Hyperlink"/>
@@ -17667,6 +17798,27 @@
         </w:r>
       </w:hyperlink>
     </w:p>
+    <w:p>
+      <w:pPr>
+        <w:pStyle w:val="Heading2"/>
+      </w:pPr>
+      <w:bookmarkStart w:id="125" w:name="_Toc144634412"/>
+      <w:r>
+        <w:t>Authentication System</w:t>
+      </w:r>
+      <w:bookmarkEnd w:id="125"/>
+    </w:p>
+    <w:p>
+      <w:hyperlink r:id="rId40" w:history="1">
+        <w:r>
+          <w:rPr>
+            <w:rStyle w:val="Hyperlink"/>
+          </w:rPr>
+          <w:t>https://auth0.com/</w:t>
+        </w:r>
+      </w:hyperlink>
+    </w:p>
+    <w:p/>
     <w:p/>
     <w:sectPr>
       <w:pgSz w:w="12240" w:h="15840"/>

</xml_diff>

<commit_message>
Attempted to add Swagger, multiple issues with current project. Attempting conversion in next commit.
</commit_message>
<xml_diff>
--- a/Documentation/DigitalPortfolio(All-in-One)-SoftwareDesignJournal.docx
+++ b/Documentation/DigitalPortfolio(All-in-One)-SoftwareDesignJournal.docx
@@ -270,7 +270,7 @@
                                       <w:noProof/>
                                       <w:color w:val="FFFFFF" w:themeColor="background1"/>
                                     </w:rPr>
-                                    <w:t>2023-09-03 11:51:00</w:t>
+                                    <w:t>2023-09-03 11:54:00</w:t>
                                   </w:r>
                                   <w:r>
                                     <w:rPr>
@@ -532,7 +532,7 @@
                                 <w:noProof/>
                                 <w:color w:val="FFFFFF" w:themeColor="background1"/>
                               </w:rPr>
-                              <w:t>2023-09-03 11:51:00</w:t>
+                              <w:t>2023-09-03 11:54:00</w:t>
                             </w:r>
                             <w:r>
                               <w:rPr>
@@ -12453,7 +12453,16 @@
     </w:p>
     <w:p>
       <w:r>
-        <w:t>At this time, a lot of focus is going to be needing to be placed on job searching and this needs to be done to show a completed side project and to boost hireability.</w:t>
+        <w:t xml:space="preserve">At this time, a lot of focus is going to be needing to be placed on job searching and this needs to be done to show a completed side project and to </w:t>
+      </w:r>
+      <w:r>
+        <w:t xml:space="preserve">appear more </w:t>
+      </w:r>
+      <w:r>
+        <w:t>hirable</w:t>
+      </w:r>
+      <w:r>
+        <w:t>.</w:t>
       </w:r>
     </w:p>
     <w:p>
@@ -15453,7 +15462,7 @@
           <w:noProof/>
         </w:rPr>
         <w:drawing>
-          <wp:inline distT="0" distB="0" distL="0" distR="0" wp14:anchorId="3183D2E3" wp14:editId="11FA2D28">
+          <wp:inline distT="0" distB="0" distL="0" distR="0" wp14:anchorId="3183D2E3" wp14:editId="78B34443">
             <wp:extent cx="5943600" cy="4458335"/>
             <wp:effectExtent l="0" t="0" r="0" b="0"/>
             <wp:docPr id="991467732" name="Picture 1" descr="A screenshot of a color palette&#10;&#10;Description automatically generated with low confidence"/>
@@ -17751,6 +17760,113 @@
     <w:p>
       <w:pPr>
         <w:pStyle w:val="Heading2"/>
+      </w:pPr>
+      <w:r>
+        <w:t>SSL and Angular</w:t>
+      </w:r>
+    </w:p>
+    <w:p>
+      <w:r>
+        <w:t xml:space="preserve">The starter project with ASP.NET Core API and Angular set up together still uses </w:t>
+      </w:r>
+      <w:r>
+        <w:br/>
+        <w:t>--ssl-cert and –ssl-key but in newer Angular versions, this should be used</w:t>
+      </w:r>
+      <w:r>
+        <w:t xml:space="preserve"> in the angular.json file</w:t>
+      </w:r>
+      <w:r>
+        <w:t xml:space="preserve">: </w:t>
+      </w:r>
+    </w:p>
+    <w:p>
+      <w:pPr>
+        <w:keepNext/>
+      </w:pPr>
+      <w:r>
+        <w:drawing>
+          <wp:inline distT="0" distB="0" distL="0" distR="0" wp14:anchorId="3ADEDDBA" wp14:editId="28C10D42">
+            <wp:extent cx="5943600" cy="2548255"/>
+            <wp:effectExtent l="0" t="0" r="0" b="4445"/>
+            <wp:docPr id="383703746" name="Picture 1" descr="A screen shot of a computer code&#10;&#10;Description automatically generated"/>
+            <wp:cNvGraphicFramePr>
+              <a:graphicFrameLocks xmlns:a="http://schemas.openxmlformats.org/drawingml/2006/main" noChangeAspect="1"/>
+            </wp:cNvGraphicFramePr>
+            <a:graphic xmlns:a="http://schemas.openxmlformats.org/drawingml/2006/main">
+              <a:graphicData uri="http://schemas.openxmlformats.org/drawingml/2006/picture">
+                <pic:pic xmlns:pic="http://schemas.openxmlformats.org/drawingml/2006/picture">
+                  <pic:nvPicPr>
+                    <pic:cNvPr id="383703746" name="Picture 1" descr="A screen shot of a computer code&#10;&#10;Description automatically generated"/>
+                    <pic:cNvPicPr/>
+                  </pic:nvPicPr>
+                  <pic:blipFill>
+                    <a:blip r:embed="rId39"/>
+                    <a:stretch>
+                      <a:fillRect/>
+                    </a:stretch>
+                  </pic:blipFill>
+                  <pic:spPr>
+                    <a:xfrm>
+                      <a:off x="0" y="0"/>
+                      <a:ext cx="5943600" cy="2548255"/>
+                    </a:xfrm>
+                    <a:prstGeom prst="rect">
+                      <a:avLst/>
+                    </a:prstGeom>
+                  </pic:spPr>
+                </pic:pic>
+              </a:graphicData>
+            </a:graphic>
+          </wp:inline>
+        </w:drawing>
+      </w:r>
+    </w:p>
+    <w:p>
+      <w:pPr>
+        <w:pStyle w:val="Caption"/>
+      </w:pPr>
+      <w:r>
+        <w:t xml:space="preserve">Figure </w:t>
+      </w:r>
+      <w:fldSimple w:instr=" SEQ Figure \* ARABIC ">
+        <w:r>
+          <w:rPr>
+            <w:noProof/>
+          </w:rPr>
+          <w:t>22</w:t>
+        </w:r>
+      </w:fldSimple>
+      <w:r>
+        <w:t>: Solution for SSL and the Angular Project from Taul</w:t>
+      </w:r>
+      <w:r>
+        <w:t xml:space="preserve"> on Stack Overflow</w:t>
+      </w:r>
+    </w:p>
+    <w:p>
+      <w:r>
+        <w:t xml:space="preserve">More Information: </w:t>
+      </w:r>
+      <w:hyperlink r:id="rId40" w:history="1">
+        <w:r>
+          <w:rPr>
+            <w:rStyle w:val="Hyperlink"/>
+          </w:rPr>
+          <w:t>https://stackoverflow.com/questions/39210467/get-angular-cli-to-ng-serve-over-https</w:t>
+        </w:r>
+      </w:hyperlink>
+    </w:p>
+    <w:p>
+      <w:r>
+        <w:lastRenderedPageBreak/>
+        <w:t>Ng serve –ssl –port is all that is needed in package.json</w:t>
+      </w:r>
+    </w:p>
+    <w:p/>
+    <w:p>
+      <w:pPr>
+        <w:pStyle w:val="Heading2"/>
         <w:numPr>
           <w:ilvl w:val="0"/>
           <w:numId w:val="0"/>
@@ -17789,7 +17905,7 @@
           <w:rStyle w:val="Hyperlink"/>
         </w:rPr>
       </w:pPr>
-      <w:hyperlink r:id="rId39" w:history="1">
+      <w:hyperlink r:id="rId41" w:history="1">
         <w:r>
           <w:rPr>
             <w:rStyle w:val="Hyperlink"/>
@@ -17809,7 +17925,7 @@
       <w:bookmarkEnd w:id="125"/>
     </w:p>
     <w:p>
-      <w:hyperlink r:id="rId40" w:history="1">
+      <w:hyperlink r:id="rId42" w:history="1">
         <w:r>
           <w:rPr>
             <w:rStyle w:val="Hyperlink"/>

</xml_diff>